<commit_message>
Started working on report... finally
Code still needs alot of work, and documentation as well
</commit_message>
<xml_diff>
--- a/Major Project/Report.docx
+++ b/Major Project/Report.docx
@@ -34,7 +34,23 @@
           <w:sz w:val="36"/>
           <w:lang w:val="en-US"/>
         </w:rPr>
-        <w:t>FIXME – the name of your project</w:t>
+        <w:t>A Prehistoric Scene</w:t>
+      </w:r>
+      <w:r>
+        <w:rPr>
+          <w:b/>
+          <w:sz w:val="36"/>
+          <w:lang w:val="en-US"/>
+        </w:rPr>
+        <w:t xml:space="preserve"> of Mars</w:t>
+      </w:r>
+      <w:r>
+        <w:rPr>
+          <w:b/>
+          <w:sz w:val="36"/>
+          <w:lang w:val="en-US"/>
+        </w:rPr>
+        <w:t xml:space="preserve"> in WebGL</w:t>
       </w:r>
     </w:p>
     <w:p/>
@@ -63,14 +79,20 @@
         <w:t>Author</w:t>
       </w:r>
       <w:r>
-        <w:t>: Your Name (</w:t>
+        <w:t xml:space="preserve">: </w:t>
+      </w:r>
+      <w:r>
+        <w:t>Samuel Snowball</w:t>
+      </w:r>
+      <w:r>
+        <w:t xml:space="preserve"> (</w:t>
       </w:r>
       <w:hyperlink r:id="rId8" w:history="1">
         <w:r>
           <w:rPr>
             <w:rStyle w:val="Hyperlink"/>
           </w:rPr>
-          <w:t>yourid@aber.ac.uk</w:t>
+          <w:t>sds10@aber.ac.uk</w:t>
         </w:r>
       </w:hyperlink>
       <w:r>
@@ -88,7 +110,28 @@
         <w:t>Supervisor</w:t>
       </w:r>
       <w:r>
-        <w:t>: Dr./Prof. My Supervisor (supervisorid@aber.ac.uk)</w:t>
+        <w:t>: Dr</w:t>
+      </w:r>
+      <w:r>
+        <w:t xml:space="preserve"> </w:t>
+      </w:r>
+      <w:r>
+        <w:t>Helen</w:t>
+      </w:r>
+      <w:r>
+        <w:t xml:space="preserve"> </w:t>
+      </w:r>
+      <w:r>
+        <w:t>Miles</w:t>
+      </w:r>
+      <w:r>
+        <w:t xml:space="preserve"> (</w:t>
+      </w:r>
+      <w:r>
+        <w:t>hem23</w:t>
+      </w:r>
+      <w:r>
+        <w:t>@aber.ac.uk)</w:t>
       </w:r>
     </w:p>
     <w:p>
@@ -101,7 +144,7 @@
         <w:jc w:val="center"/>
       </w:pPr>
       <w:r>
-        <w:t>10</w:t>
+        <w:t>19</w:t>
       </w:r>
       <w:r>
         <w:rPr>
@@ -155,12 +198,7 @@
       </w:r>
       <w:r>
         <w:br/>
-        <w:t>Computer Science (G400</w:t>
-      </w:r>
-      <w:bookmarkStart w:id="0" w:name="_GoBack"/>
-      <w:bookmarkEnd w:id="0"/>
-      <w:r>
-        <w:t>)</w:t>
+        <w:t>Computer Science (G400)</w:t>
       </w:r>
     </w:p>
     <w:p>
@@ -393,19 +431,13 @@
         <w:rPr>
           <w:lang w:val="en-US"/>
         </w:rPr>
-        <w:t xml:space="preserve">Name  </w:t>
-      </w:r>
-      <w:r>
-        <w:rPr>
-          <w:lang w:val="en-US"/>
-        </w:rPr>
-        <w:t xml:space="preserve"> …………………………………………</w:t>
+        <w:t>Name: Samuel Snowball</w:t>
       </w:r>
     </w:p>
     <w:p/>
     <w:p>
       <w:r>
-        <w:t>Date ……………………………………………</w:t>
+        <w:t>Date: 19/04/2017</w:t>
       </w:r>
     </w:p>
     <w:p/>
@@ -469,13 +501,13 @@
         <w:rPr>
           <w:lang w:val="en-US"/>
         </w:rPr>
-        <w:t>Name   …………………………………………</w:t>
+        <w:t>Name: Samuel Snowball</w:t>
       </w:r>
     </w:p>
     <w:p/>
     <w:p>
       <w:r>
-        <w:t>Date ……………………………………………</w:t>
+        <w:t>Date: 19/04/2017</w:t>
       </w:r>
     </w:p>
     <w:p/>
@@ -552,17 +584,572 @@
         <w:t>Abstract</w:t>
       </w:r>
     </w:p>
-    <w:p/>
-    <w:p>
-      <w:pPr>
-        <w:jc w:val="both"/>
-      </w:pPr>
-      <w:r>
-        <w:rPr>
-          <w:lang w:val="en-US"/>
-        </w:rPr>
-        <w:t>Include an abstract for your project. This should be no more than 300 words.</w:t>
-      </w:r>
+    <w:p>
+      <w:pPr>
+        <w:jc w:val="both"/>
+        <w:rPr>
+          <w:lang w:val="en-US"/>
+        </w:rPr>
+      </w:pPr>
+    </w:p>
+    <w:p>
+      <w:pPr>
+        <w:jc w:val="both"/>
+        <w:rPr>
+          <w:lang w:val="en-US"/>
+        </w:rPr>
+      </w:pPr>
+      <w:r>
+        <w:rPr>
+          <w:lang w:val="en-US"/>
+        </w:rPr>
+        <w:t>// My motivation for the project is… or was?</w:t>
+      </w:r>
+    </w:p>
+    <w:p>
+      <w:pPr>
+        <w:jc w:val="both"/>
+        <w:rPr>
+          <w:lang w:val="en-US"/>
+        </w:rPr>
+      </w:pPr>
+      <w:r>
+        <w:rPr>
+          <w:lang w:val="en-US"/>
+        </w:rPr>
+        <w:t>// Am I writing it as if I’m going to do it, or it’s been done?</w:t>
+      </w:r>
+    </w:p>
+    <w:p>
+      <w:pPr>
+        <w:jc w:val="both"/>
+        <w:rPr>
+          <w:lang w:val="en-US"/>
+        </w:rPr>
+      </w:pPr>
+      <w:r>
+        <w:rPr>
+          <w:lang w:val="en-US"/>
+        </w:rPr>
+        <w:t>// I have developed this using….. I am going to be developing this using…?</w:t>
+      </w:r>
+    </w:p>
+    <w:p>
+      <w:pPr>
+        <w:jc w:val="both"/>
+        <w:rPr>
+          <w:lang w:val="en-US"/>
+        </w:rPr>
+      </w:pPr>
+      <w:r>
+        <w:rPr>
+          <w:lang w:val="en-US"/>
+        </w:rPr>
+        <w:t>// Should I use I? or not</w:t>
+      </w:r>
+    </w:p>
+    <w:p>
+      <w:pPr>
+        <w:jc w:val="both"/>
+        <w:rPr>
+          <w:lang w:val="en-US"/>
+        </w:rPr>
+      </w:pPr>
+      <w:r>
+        <w:rPr>
+          <w:lang w:val="en-US"/>
+        </w:rPr>
+        <w:t>// Will, or has</w:t>
+      </w:r>
+    </w:p>
+    <w:p>
+      <w:pPr>
+        <w:jc w:val="both"/>
+        <w:rPr>
+          <w:lang w:val="en-US"/>
+        </w:rPr>
+      </w:pPr>
+    </w:p>
+    <w:p>
+      <w:pPr>
+        <w:jc w:val="both"/>
+        <w:rPr>
+          <w:lang w:val="en-US"/>
+        </w:rPr>
+      </w:pPr>
+      <w:r>
+        <w:rPr>
+          <w:lang w:val="en-US"/>
+        </w:rPr>
+        <w:t xml:space="preserve">A prehistoric scene of Mars created in WebGL (Web Graphics Library), GLSL (OpenGL Shading Language) and JavaScript. </w:t>
+      </w:r>
+      <w:r>
+        <w:rPr>
+          <w:lang w:val="en-US"/>
+        </w:rPr>
+        <w:t xml:space="preserve">The </w:t>
+      </w:r>
+      <w:r>
+        <w:rPr>
+          <w:lang w:val="en-US"/>
+        </w:rPr>
+        <w:t>scene</w:t>
+      </w:r>
+      <w:r>
+        <w:rPr>
+          <w:lang w:val="en-US"/>
+        </w:rPr>
+        <w:t xml:space="preserve"> allows users </w:t>
+      </w:r>
+      <w:r>
+        <w:rPr>
+          <w:lang w:val="en-US"/>
+        </w:rPr>
+        <w:t>to roam around and explore Mars</w:t>
+      </w:r>
+      <w:r>
+        <w:rPr>
+          <w:lang w:val="en-US"/>
+        </w:rPr>
+        <w:t xml:space="preserve"> as it existed in its </w:t>
+      </w:r>
+      <w:r>
+        <w:rPr>
+          <w:lang w:val="en-US"/>
+        </w:rPr>
+        <w:t>Noachian</w:t>
+      </w:r>
+      <w:r>
+        <w:rPr>
+          <w:lang w:val="en-US"/>
+        </w:rPr>
+        <w:t xml:space="preserve"> period</w:t>
+      </w:r>
+      <w:r>
+        <w:rPr>
+          <w:lang w:val="en-US"/>
+        </w:rPr>
+        <w:t>,</w:t>
+      </w:r>
+      <w:r>
+        <w:rPr>
+          <w:lang w:val="en-US"/>
+        </w:rPr>
+        <w:t xml:space="preserve"> around </w:t>
+      </w:r>
+      <w:r>
+        <w:rPr>
+          <w:lang w:val="en-US"/>
+        </w:rPr>
+        <w:t>4</w:t>
+      </w:r>
+      <w:r>
+        <w:rPr>
+          <w:lang w:val="en-US"/>
+        </w:rPr>
+        <w:t xml:space="preserve"> billion years ago.</w:t>
+      </w:r>
+    </w:p>
+    <w:p>
+      <w:pPr>
+        <w:jc w:val="both"/>
+        <w:rPr>
+          <w:lang w:val="en-US"/>
+        </w:rPr>
+      </w:pPr>
+    </w:p>
+    <w:p>
+      <w:pPr>
+        <w:jc w:val="both"/>
+        <w:rPr>
+          <w:lang w:val="en-US"/>
+        </w:rPr>
+      </w:pPr>
+      <w:r>
+        <w:rPr>
+          <w:lang w:val="en-US"/>
+        </w:rPr>
+        <w:t xml:space="preserve">The original aim of this project was to create an interactive Mars mission control game, where the user would roam around Mars as a rover completing various tasks. </w:t>
+      </w:r>
+      <w:r>
+        <w:rPr>
+          <w:lang w:val="en-US"/>
+        </w:rPr>
+        <w:t xml:space="preserve">The project direction changed after the mid project demonstration, it became clear I </w:t>
+      </w:r>
+      <w:r>
+        <w:rPr>
+          <w:lang w:val="en-US"/>
+        </w:rPr>
+        <w:t>did not</w:t>
+      </w:r>
+      <w:r>
+        <w:rPr>
+          <w:lang w:val="en-US"/>
+        </w:rPr>
+        <w:t xml:space="preserve"> enjoy creating the game aspects</w:t>
+      </w:r>
+      <w:r>
+        <w:rPr>
+          <w:lang w:val="en-US"/>
+        </w:rPr>
+        <w:t>,</w:t>
+      </w:r>
+      <w:r>
+        <w:rPr>
+          <w:lang w:val="en-US"/>
+        </w:rPr>
+        <w:t xml:space="preserve"> so decided to just focus on the graphics</w:t>
+      </w:r>
+      <w:r>
+        <w:rPr>
+          <w:lang w:val="en-US"/>
+        </w:rPr>
+        <w:t xml:space="preserve"> instead</w:t>
+      </w:r>
+      <w:r>
+        <w:rPr>
+          <w:lang w:val="en-US"/>
+        </w:rPr>
+        <w:t xml:space="preserve">. </w:t>
+      </w:r>
+    </w:p>
+    <w:p>
+      <w:pPr>
+        <w:jc w:val="both"/>
+        <w:rPr>
+          <w:lang w:val="en-US"/>
+        </w:rPr>
+      </w:pPr>
+    </w:p>
+    <w:p>
+      <w:pPr>
+        <w:pStyle w:val="Default"/>
+        <w:rPr>
+          <w:rFonts w:ascii="Arial" w:hAnsi="Arial" w:cs="Arial"/>
+          <w:sz w:val="22"/>
+          <w:szCs w:val="22"/>
+        </w:rPr>
+      </w:pPr>
+      <w:r>
+        <w:rPr>
+          <w:rFonts w:ascii="Arial" w:hAnsi="Arial" w:cs="Arial"/>
+          <w:sz w:val="22"/>
+          <w:szCs w:val="22"/>
+        </w:rPr>
+        <w:t xml:space="preserve">My motivation for the project </w:t>
+      </w:r>
+      <w:r>
+        <w:rPr>
+          <w:rFonts w:ascii="Arial" w:hAnsi="Arial" w:cs="Arial"/>
+          <w:sz w:val="22"/>
+          <w:szCs w:val="22"/>
+        </w:rPr>
+        <w:t>was</w:t>
+      </w:r>
+      <w:r>
+        <w:rPr>
+          <w:rFonts w:ascii="Arial" w:hAnsi="Arial" w:cs="Arial"/>
+          <w:sz w:val="22"/>
+          <w:szCs w:val="22"/>
+        </w:rPr>
+        <w:t xml:space="preserve"> </w:t>
+      </w:r>
+      <w:r>
+        <w:rPr>
+          <w:rFonts w:ascii="Arial" w:hAnsi="Arial" w:cs="Arial"/>
+          <w:sz w:val="22"/>
+          <w:szCs w:val="22"/>
+        </w:rPr>
+        <w:t>to learn how computer graphics works.</w:t>
+      </w:r>
+      <w:r>
+        <w:rPr>
+          <w:rFonts w:ascii="Arial" w:hAnsi="Arial" w:cs="Arial"/>
+          <w:sz w:val="22"/>
+          <w:szCs w:val="22"/>
+        </w:rPr>
+        <w:t xml:space="preserve"> At the start of this project I had next to no experience with GLSL and no experience with WebGL. Learning these new languages whilst going along was challenging, however my desire to learn outweighed the </w:t>
+      </w:r>
+      <w:r>
+        <w:rPr>
+          <w:rFonts w:ascii="Arial" w:hAnsi="Arial" w:cs="Arial"/>
+          <w:sz w:val="22"/>
+          <w:szCs w:val="22"/>
+        </w:rPr>
+        <w:t>problems</w:t>
+      </w:r>
+      <w:r>
+        <w:rPr>
+          <w:rFonts w:ascii="Arial" w:hAnsi="Arial" w:cs="Arial"/>
+          <w:sz w:val="22"/>
+          <w:szCs w:val="22"/>
+        </w:rPr>
+        <w:t xml:space="preserve"> I </w:t>
+      </w:r>
+      <w:r>
+        <w:rPr>
+          <w:rFonts w:ascii="Arial" w:hAnsi="Arial" w:cs="Arial"/>
+          <w:sz w:val="22"/>
+          <w:szCs w:val="22"/>
+        </w:rPr>
+        <w:t>encountered</w:t>
+      </w:r>
+      <w:r>
+        <w:rPr>
+          <w:rFonts w:ascii="Arial" w:hAnsi="Arial" w:cs="Arial"/>
+          <w:sz w:val="22"/>
+          <w:szCs w:val="22"/>
+        </w:rPr>
+        <w:t xml:space="preserve">. </w:t>
+      </w:r>
+    </w:p>
+    <w:p>
+      <w:pPr>
+        <w:pStyle w:val="Default"/>
+        <w:rPr>
+          <w:rFonts w:ascii="Arial" w:hAnsi="Arial" w:cs="Arial"/>
+          <w:sz w:val="22"/>
+          <w:szCs w:val="22"/>
+        </w:rPr>
+      </w:pPr>
+    </w:p>
+    <w:p>
+      <w:pPr>
+        <w:pStyle w:val="Default"/>
+        <w:rPr>
+          <w:rFonts w:ascii="Arial" w:hAnsi="Arial" w:cs="Arial"/>
+          <w:sz w:val="22"/>
+          <w:szCs w:val="22"/>
+        </w:rPr>
+      </w:pPr>
+      <w:r>
+        <w:rPr>
+          <w:rFonts w:ascii="Arial" w:hAnsi="Arial" w:cs="Arial"/>
+          <w:sz w:val="22"/>
+          <w:szCs w:val="22"/>
+        </w:rPr>
+        <w:t xml:space="preserve">Programming in WebGL will help me gain </w:t>
+      </w:r>
+      <w:r>
+        <w:rPr>
+          <w:rFonts w:ascii="Arial" w:hAnsi="Arial" w:cs="Arial"/>
+          <w:sz w:val="22"/>
+          <w:szCs w:val="22"/>
+        </w:rPr>
+        <w:t xml:space="preserve">an </w:t>
+      </w:r>
+      <w:r>
+        <w:rPr>
+          <w:rFonts w:ascii="Arial" w:hAnsi="Arial" w:cs="Arial"/>
+          <w:sz w:val="22"/>
+          <w:szCs w:val="22"/>
+        </w:rPr>
+        <w:t xml:space="preserve">understanding of what’s actually going on </w:t>
+      </w:r>
+      <w:r>
+        <w:rPr>
+          <w:rFonts w:ascii="Arial" w:hAnsi="Arial" w:cs="Arial"/>
+          <w:sz w:val="22"/>
+          <w:szCs w:val="22"/>
+        </w:rPr>
+        <w:t xml:space="preserve">at the low level, to get graphics </w:t>
+      </w:r>
+      <w:r>
+        <w:rPr>
+          <w:rFonts w:ascii="Arial" w:hAnsi="Arial" w:cs="Arial"/>
+          <w:sz w:val="22"/>
+          <w:szCs w:val="22"/>
+        </w:rPr>
+        <w:t xml:space="preserve">to display on the screen. Learning WebGL is useful </w:t>
+      </w:r>
+      <w:r>
+        <w:rPr>
+          <w:rFonts w:ascii="Arial" w:hAnsi="Arial" w:cs="Arial"/>
+          <w:sz w:val="22"/>
+          <w:szCs w:val="22"/>
+        </w:rPr>
+        <w:t xml:space="preserve">due to its flexibility running </w:t>
+      </w:r>
+      <w:r>
+        <w:rPr>
+          <w:rFonts w:ascii="Arial" w:hAnsi="Arial" w:cs="Arial"/>
+          <w:sz w:val="22"/>
+          <w:szCs w:val="22"/>
+        </w:rPr>
+        <w:t>on various</w:t>
+      </w:r>
+      <w:r>
+        <w:rPr>
+          <w:rFonts w:ascii="Arial" w:hAnsi="Arial" w:cs="Arial"/>
+          <w:sz w:val="22"/>
+          <w:szCs w:val="22"/>
+        </w:rPr>
+        <w:t xml:space="preserve"> different</w:t>
+      </w:r>
+      <w:r>
+        <w:rPr>
+          <w:rFonts w:ascii="Arial" w:hAnsi="Arial" w:cs="Arial"/>
+          <w:sz w:val="22"/>
+          <w:szCs w:val="22"/>
+        </w:rPr>
+        <w:t xml:space="preserve"> operating systems, rather than</w:t>
+      </w:r>
+      <w:r>
+        <w:rPr>
+          <w:rFonts w:ascii="Arial" w:hAnsi="Arial" w:cs="Arial"/>
+          <w:sz w:val="22"/>
+          <w:szCs w:val="22"/>
+        </w:rPr>
+        <w:t xml:space="preserve"> an alternative like</w:t>
+      </w:r>
+      <w:r>
+        <w:rPr>
+          <w:rFonts w:ascii="Arial" w:hAnsi="Arial" w:cs="Arial"/>
+          <w:sz w:val="22"/>
+          <w:szCs w:val="22"/>
+        </w:rPr>
+        <w:t xml:space="preserve"> Direct3D</w:t>
+      </w:r>
+      <w:r>
+        <w:rPr>
+          <w:rFonts w:ascii="Arial" w:hAnsi="Arial" w:cs="Arial"/>
+          <w:sz w:val="22"/>
+          <w:szCs w:val="22"/>
+        </w:rPr>
+        <w:t>,</w:t>
+      </w:r>
+      <w:r>
+        <w:rPr>
+          <w:rFonts w:ascii="Arial" w:hAnsi="Arial" w:cs="Arial"/>
+          <w:sz w:val="22"/>
+          <w:szCs w:val="22"/>
+        </w:rPr>
+        <w:t xml:space="preserve"> which only </w:t>
+      </w:r>
+      <w:r>
+        <w:rPr>
+          <w:rFonts w:ascii="Arial" w:hAnsi="Arial" w:cs="Arial"/>
+          <w:sz w:val="22"/>
+          <w:szCs w:val="22"/>
+        </w:rPr>
+        <w:t>runs on</w:t>
+      </w:r>
+      <w:r>
+        <w:rPr>
+          <w:rFonts w:ascii="Arial" w:hAnsi="Arial" w:cs="Arial"/>
+          <w:sz w:val="22"/>
+          <w:szCs w:val="22"/>
+        </w:rPr>
+        <w:t xml:space="preserve"> </w:t>
+      </w:r>
+      <w:r>
+        <w:rPr>
+          <w:rFonts w:ascii="Arial" w:hAnsi="Arial" w:cs="Arial"/>
+          <w:sz w:val="22"/>
+          <w:szCs w:val="22"/>
+        </w:rPr>
+        <w:t>W</w:t>
+      </w:r>
+      <w:r>
+        <w:rPr>
+          <w:rFonts w:ascii="Arial" w:hAnsi="Arial" w:cs="Arial"/>
+          <w:sz w:val="22"/>
+          <w:szCs w:val="22"/>
+        </w:rPr>
+        <w:t xml:space="preserve">indows. </w:t>
+      </w:r>
+    </w:p>
+    <w:p>
+      <w:pPr>
+        <w:pStyle w:val="Default"/>
+        <w:rPr>
+          <w:rFonts w:ascii="Arial" w:hAnsi="Arial" w:cs="Arial"/>
+          <w:sz w:val="22"/>
+          <w:szCs w:val="22"/>
+        </w:rPr>
+      </w:pPr>
+    </w:p>
+    <w:p>
+      <w:pPr>
+        <w:jc w:val="both"/>
+        <w:rPr>
+          <w:lang w:val="en-US"/>
+        </w:rPr>
+      </w:pPr>
+      <w:r>
+        <w:rPr>
+          <w:szCs w:val="22"/>
+        </w:rPr>
+        <w:t xml:space="preserve">I haven’t been able to </w:t>
+      </w:r>
+      <w:r>
+        <w:rPr>
+          <w:szCs w:val="22"/>
+        </w:rPr>
+        <w:t xml:space="preserve">find </w:t>
+      </w:r>
+      <w:r>
+        <w:rPr>
+          <w:szCs w:val="22"/>
+        </w:rPr>
+        <w:t xml:space="preserve">a </w:t>
+      </w:r>
+      <w:r>
+        <w:rPr>
+          <w:szCs w:val="22"/>
+        </w:rPr>
+        <w:t xml:space="preserve">similar project </w:t>
+      </w:r>
+      <w:r>
+        <w:rPr>
+          <w:szCs w:val="22"/>
+        </w:rPr>
+        <w:t>built like this before. NASA has published a 2D</w:t>
+      </w:r>
+      <w:r>
+        <w:rPr>
+          <w:szCs w:val="22"/>
+        </w:rPr>
+        <w:t xml:space="preserve"> Mars</w:t>
+      </w:r>
+      <w:r>
+        <w:rPr>
+          <w:szCs w:val="22"/>
+        </w:rPr>
+        <w:t xml:space="preserve"> rover game, but mine will be quite different. This is mainly due to </w:t>
+      </w:r>
+      <w:r>
+        <w:rPr>
+          <w:szCs w:val="22"/>
+        </w:rPr>
+        <w:t>it being in 3D</w:t>
+      </w:r>
+      <w:r>
+        <w:rPr>
+          <w:szCs w:val="22"/>
+        </w:rPr>
+        <w:t xml:space="preserve"> and </w:t>
+      </w:r>
+      <w:r>
+        <w:rPr>
+          <w:szCs w:val="22"/>
+        </w:rPr>
+        <w:t>the low level languages used.</w:t>
+      </w:r>
+    </w:p>
+    <w:p>
+      <w:pPr>
+        <w:jc w:val="both"/>
+        <w:rPr>
+          <w:lang w:val="en-US"/>
+        </w:rPr>
+      </w:pPr>
+    </w:p>
+    <w:p>
+      <w:pPr>
+        <w:jc w:val="both"/>
+      </w:pPr>
       <w:r>
         <w:br w:type="page"/>
       </w:r>
@@ -2724,9 +3311,9 @@
       <w:pPr>
         <w:pStyle w:val="Heading1"/>
       </w:pPr>
-      <w:bookmarkStart w:id="1" w:name="_Toc192777705"/>
-      <w:bookmarkStart w:id="2" w:name="_Toc222978592"/>
-      <w:bookmarkStart w:id="3" w:name="_Toc476088413"/>
+      <w:bookmarkStart w:id="0" w:name="_Toc192777705"/>
+      <w:bookmarkStart w:id="1" w:name="_Toc222978592"/>
+      <w:bookmarkStart w:id="2" w:name="_Toc476088413"/>
       <w:r>
         <w:lastRenderedPageBreak/>
         <w:t xml:space="preserve">Background, Analysis </w:t>
@@ -2734,116 +3321,954 @@
       <w:r>
         <w:t xml:space="preserve">&amp; </w:t>
       </w:r>
+      <w:bookmarkEnd w:id="0"/>
       <w:bookmarkEnd w:id="1"/>
+      <w:r>
+        <w:t>Process</w:t>
+      </w:r>
       <w:bookmarkEnd w:id="2"/>
+    </w:p>
+    <w:p>
+      <w:pPr>
+        <w:jc w:val="both"/>
+      </w:pPr>
+      <w:r>
+        <w:t xml:space="preserve">This section should discuss your preparation for the project, including background reading, your analysis of the problem and the process or method you have followed to help structure your work.  It is likely that you will reuse part of your outline project specification, but at this point in the project you should have more to talk about. </w:t>
+      </w:r>
+      <w:bookmarkStart w:id="3" w:name="_Toc192777706"/>
+    </w:p>
+    <w:p>
+      <w:pPr>
+        <w:pStyle w:val="Heading2"/>
+        <w:jc w:val="both"/>
+      </w:pPr>
+      <w:bookmarkStart w:id="4" w:name="_Toc476088414"/>
+      <w:r>
+        <w:t>Background</w:t>
+      </w:r>
+      <w:bookmarkEnd w:id="4"/>
+      <w:r>
+        <w:t xml:space="preserve"> </w:t>
+      </w:r>
+    </w:p>
+    <w:p>
+      <w:pPr>
+        <w:jc w:val="both"/>
+      </w:pPr>
+      <w:r>
+        <w:t xml:space="preserve">What was your background preparation for the project? </w:t>
+      </w:r>
+      <w:r>
+        <w:t>What similar systems did you assess?</w:t>
+      </w:r>
+      <w:r>
+        <w:t xml:space="preserve"> </w:t>
+      </w:r>
+      <w:r>
+        <w:t xml:space="preserve">What was your motivation and interest in this project? </w:t>
+      </w:r>
+    </w:p>
+    <w:p>
+      <w:pPr>
+        <w:jc w:val="both"/>
+      </w:pPr>
+    </w:p>
+    <w:p>
+      <w:pPr>
+        <w:jc w:val="both"/>
+      </w:pPr>
+    </w:p>
+    <w:p>
+      <w:pPr>
+        <w:jc w:val="both"/>
+      </w:pPr>
+      <w:r>
+        <w:t xml:space="preserve">My interest in the project begun when I saw it involved creating a game. Making games was something I had some experience in so </w:t>
+      </w:r>
+      <w:r>
+        <w:t xml:space="preserve">I </w:t>
+      </w:r>
+      <w:r>
+        <w:t xml:space="preserve">was immediately drawn to it. I had also just finished </w:t>
+      </w:r>
+      <w:r>
+        <w:t>the</w:t>
+      </w:r>
+      <w:r>
+        <w:t xml:space="preserve"> Advanced Computer Graphics module</w:t>
+      </w:r>
+      <w:r>
+        <w:t>. This</w:t>
+      </w:r>
+      <w:r>
+        <w:t xml:space="preserve"> definitely</w:t>
+      </w:r>
+      <w:r>
+        <w:t xml:space="preserve"> improve</w:t>
+      </w:r>
+      <w:r>
+        <w:t>d</w:t>
+      </w:r>
+      <w:r>
+        <w:t xml:space="preserve"> my knowledge of graphics and maths</w:t>
+      </w:r>
+      <w:r>
+        <w:t>, which would be essential to complete the project.</w:t>
+      </w:r>
+      <w:r>
+        <w:t xml:space="preserve"> </w:t>
+      </w:r>
+    </w:p>
+    <w:p>
+      <w:pPr>
+        <w:jc w:val="both"/>
+      </w:pPr>
+    </w:p>
+    <w:p>
+      <w:pPr>
+        <w:jc w:val="both"/>
+      </w:pPr>
+      <w:bookmarkStart w:id="5" w:name="_Toc476088415"/>
+      <w:r>
+        <w:t>I was interested in low level graphics before the project came out, and gained some experience in OpenGL</w:t>
+      </w:r>
+      <w:r>
+        <w:t xml:space="preserve"> (Open Graphics Library)</w:t>
+      </w:r>
+      <w:r>
+        <w:t xml:space="preserve"> over Christmas. I knew regardless of if I got this project, developing low level graphics was a skill I wanted to </w:t>
+      </w:r>
+      <w:r>
+        <w:t>have</w:t>
+      </w:r>
+      <w:r>
+        <w:t xml:space="preserve">. Luckily I got this project and with my basic knowledge of OpenGL, I was confident to start. </w:t>
+      </w:r>
+    </w:p>
+    <w:p>
+      <w:pPr>
+        <w:jc w:val="both"/>
+      </w:pPr>
+    </w:p>
+    <w:p>
+      <w:pPr>
+        <w:jc w:val="both"/>
+      </w:pPr>
+      <w:r>
+        <w:t xml:space="preserve">My first task was seeing what other similar projects had been developed. The only project related to Mars I could find was from NASA, who had developed a Mars rover game. </w:t>
+      </w:r>
+      <w:r>
+        <w:t>But t</w:t>
+      </w:r>
+      <w:r>
+        <w:t xml:space="preserve">here wasn’t anything I could learn from this as it had obviously built very quickly, being 2D and lacking game playability. </w:t>
+      </w:r>
+    </w:p>
+    <w:p>
+      <w:pPr>
+        <w:jc w:val="both"/>
+      </w:pPr>
+    </w:p>
+    <w:p>
+      <w:pPr>
+        <w:jc w:val="both"/>
+      </w:pPr>
+      <w:r>
+        <w:t xml:space="preserve">I did however find a 3D game which was built in C++ and OpenGL. It </w:t>
+      </w:r>
+      <w:r>
+        <w:t>used</w:t>
+      </w:r>
+      <w:r>
+        <w:t xml:space="preserve"> low level graphics</w:t>
+      </w:r>
+      <w:r>
+        <w:t xml:space="preserve"> programming</w:t>
+      </w:r>
+      <w:r>
+        <w:t xml:space="preserve">, </w:t>
+      </w:r>
+      <w:r>
+        <w:t xml:space="preserve">had </w:t>
+      </w:r>
+      <w:r>
+        <w:t xml:space="preserve">available source </w:t>
+      </w:r>
+      <w:r>
+        <w:t>code</w:t>
+      </w:r>
+      <w:r>
+        <w:t xml:space="preserve"> and good game playability. </w:t>
+      </w:r>
+    </w:p>
+    <w:p>
+      <w:pPr>
+        <w:pStyle w:val="Heading2"/>
+        <w:jc w:val="both"/>
+      </w:pPr>
+      <w:r>
+        <w:t>Analysis</w:t>
+      </w:r>
+      <w:bookmarkEnd w:id="5"/>
+      <w:r>
+        <w:t xml:space="preserve"> </w:t>
+      </w:r>
+    </w:p>
+    <w:p>
+      <w:pPr>
+        <w:jc w:val="both"/>
+      </w:pPr>
+      <w:r>
+        <w:t xml:space="preserve">Taking into account the problem and what you learned from the background work, what was your analysis of the problem? How did your analysis help to decompose the problem into the main tasks that you would undertake? Were there alternative approaches? Why did you choose one approach compared to the alternatives? </w:t>
+      </w:r>
+    </w:p>
+    <w:p>
+      <w:pPr>
+        <w:jc w:val="both"/>
+      </w:pPr>
+    </w:p>
+    <w:p>
+      <w:pPr>
+        <w:jc w:val="both"/>
+      </w:pPr>
+      <w:r>
+        <w:t>There should be a clear statement</w:t>
+      </w:r>
+      <w:r>
+        <w:t xml:space="preserve"> of the objectives of the work, which you will evaluate at the end of the work. </w:t>
+      </w:r>
+    </w:p>
+    <w:p>
+      <w:pPr>
+        <w:jc w:val="both"/>
+      </w:pPr>
+    </w:p>
+    <w:p>
+      <w:pPr>
+        <w:jc w:val="both"/>
+        <w:rPr>
+          <w:lang w:val="en-US"/>
+        </w:rPr>
+      </w:pPr>
+      <w:r>
+        <w:rPr>
+          <w:lang w:val="en-US"/>
+        </w:rPr>
+        <w:t>In most cases, the agreed objectives or requirements will b</w:t>
+      </w:r>
+      <w:r>
+        <w:rPr>
+          <w:lang w:val="en-US"/>
+        </w:rPr>
+        <w:t>e the result of a compromise be</w:t>
+      </w:r>
+      <w:r>
+        <w:rPr>
+          <w:lang w:val="en-US"/>
+        </w:rPr>
+        <w:t>tween what would ideally have been produced and what was felt t</w:t>
+      </w:r>
+      <w:r>
+        <w:rPr>
+          <w:lang w:val="en-US"/>
+        </w:rPr>
+        <w:t>o be possible in the time avail</w:t>
+      </w:r>
+      <w:r>
+        <w:rPr>
+          <w:lang w:val="en-US"/>
+        </w:rPr>
+        <w:t>able. A discussion of the process of arriving at the fin</w:t>
+      </w:r>
+      <w:r>
+        <w:rPr>
+          <w:lang w:val="en-US"/>
+        </w:rPr>
+        <w:t>al list is usually appropriate.</w:t>
+      </w:r>
+    </w:p>
+    <w:p>
+      <w:pPr>
+        <w:jc w:val="both"/>
+        <w:rPr>
+          <w:lang w:val="en-US"/>
+        </w:rPr>
+      </w:pPr>
+    </w:p>
+    <w:p>
+      <w:pPr>
+        <w:jc w:val="both"/>
+        <w:rPr>
+          <w:lang w:val="en-US"/>
+        </w:rPr>
+      </w:pPr>
+      <w:r>
+        <w:rPr>
+          <w:lang w:val="en-US"/>
+        </w:rPr>
+        <w:t>As mentioned in the lectures, think about possible security issues for the project topic. Whilst these might not be relevant for all projects, do consider if there are relevant for your project. Where</w:t>
+      </w:r>
+      <w:r>
+        <w:rPr>
+          <w:lang w:val="en-US"/>
+        </w:rPr>
+        <w:t xml:space="preserve"> </w:t>
+      </w:r>
+      <w:r>
+        <w:rPr>
+          <w:lang w:val="en-US"/>
+        </w:rPr>
+        <w:t>there are relevant security issues, discuss how they will this affect the work that you are doing. Carry forward this discussion into relevant areas for design, implementation and testing.</w:t>
+      </w:r>
+    </w:p>
+    <w:p>
+      <w:pPr>
+        <w:jc w:val="both"/>
+        <w:rPr>
+          <w:lang w:val="en-US"/>
+        </w:rPr>
+      </w:pPr>
+    </w:p>
+    <w:p>
+      <w:pPr>
+        <w:jc w:val="both"/>
+        <w:rPr>
+          <w:lang w:val="en-US"/>
+        </w:rPr>
+      </w:pPr>
+    </w:p>
+    <w:p>
+      <w:pPr>
+        <w:jc w:val="both"/>
+        <w:rPr>
+          <w:lang w:val="en-US"/>
+        </w:rPr>
+      </w:pPr>
+    </w:p>
+    <w:p>
+      <w:pPr>
+        <w:jc w:val="both"/>
+        <w:rPr>
+          <w:lang w:val="en-US"/>
+        </w:rPr>
+      </w:pPr>
+    </w:p>
+    <w:p>
+      <w:pPr>
+        <w:jc w:val="both"/>
+        <w:rPr>
+          <w:lang w:val="en-US"/>
+        </w:rPr>
+      </w:pPr>
+    </w:p>
+    <w:p>
+      <w:pPr>
+        <w:jc w:val="both"/>
+        <w:rPr>
+          <w:lang w:val="en-US"/>
+        </w:rPr>
+      </w:pPr>
+      <w:r>
+        <w:rPr>
+          <w:lang w:val="en-US"/>
+        </w:rPr>
+        <w:lastRenderedPageBreak/>
+        <w:t>// This isn’t really true as I applied to do the project in OpenGL in the first place</w:t>
+      </w:r>
+    </w:p>
+    <w:p>
+      <w:pPr>
+        <w:jc w:val="both"/>
+        <w:rPr>
+          <w:lang w:val="en-US"/>
+        </w:rPr>
+      </w:pPr>
+    </w:p>
+    <w:p>
+      <w:pPr>
+        <w:jc w:val="both"/>
+        <w:rPr>
+          <w:lang w:val="en-US"/>
+        </w:rPr>
+      </w:pPr>
+      <w:r>
+        <w:rPr>
+          <w:lang w:val="en-US"/>
+        </w:rPr>
+        <w:t>I knew I had a variety of options</w:t>
+      </w:r>
+      <w:r>
+        <w:rPr>
+          <w:lang w:val="en-US"/>
+        </w:rPr>
+        <w:t xml:space="preserve"> to develop the game</w:t>
+      </w:r>
+      <w:r>
+        <w:rPr>
+          <w:lang w:val="en-US"/>
+        </w:rPr>
+        <w:t xml:space="preserve">. Game engines, libraries and raw graphics libraries where all available to me. However </w:t>
+      </w:r>
+      <w:r>
+        <w:rPr>
+          <w:lang w:val="en-US"/>
+        </w:rPr>
+        <w:t>I knew I wanted to develop the project in a low level library, therefore something like a game engine was</w:t>
+      </w:r>
+      <w:r>
+        <w:rPr>
+          <w:lang w:val="en-US"/>
+        </w:rPr>
+        <w:t xml:space="preserve"> not</w:t>
+      </w:r>
+      <w:r>
+        <w:rPr>
+          <w:lang w:val="en-US"/>
+        </w:rPr>
+        <w:t xml:space="preserve"> </w:t>
+      </w:r>
+      <w:r>
+        <w:rPr>
+          <w:lang w:val="en-US"/>
+        </w:rPr>
+        <w:t>realistic</w:t>
+      </w:r>
+      <w:r>
+        <w:rPr>
+          <w:lang w:val="en-US"/>
+        </w:rPr>
+        <w:t xml:space="preserve">. </w:t>
+      </w:r>
+    </w:p>
+    <w:p>
+      <w:pPr>
+        <w:jc w:val="both"/>
+        <w:rPr>
+          <w:lang w:val="en-US"/>
+        </w:rPr>
+      </w:pPr>
+    </w:p>
+    <w:p>
+      <w:pPr>
+        <w:jc w:val="both"/>
+      </w:pPr>
+      <w:r>
+        <w:t>Using a game engine</w:t>
+      </w:r>
+      <w:r>
+        <w:t xml:space="preserve"> like Unity or Unreal</w:t>
+      </w:r>
+      <w:r>
+        <w:t xml:space="preserve"> would have created a very realistic looking scene, however they hide the complex details of how the graphics actually get rendered. </w:t>
+      </w:r>
+      <w:r>
+        <w:t xml:space="preserve">They are also very time consuming to learn, and </w:t>
+      </w:r>
+      <w:r>
+        <w:t>might take too lo</w:t>
+      </w:r>
+      <w:r>
+        <w:t xml:space="preserve">ng to then complete the project afterwards. </w:t>
+      </w:r>
+    </w:p>
+    <w:p>
+      <w:pPr>
+        <w:jc w:val="both"/>
+      </w:pPr>
+    </w:p>
+    <w:p>
+      <w:pPr>
+        <w:jc w:val="both"/>
+      </w:pPr>
+      <w:r>
+        <w:t>As this was a relatively small project,</w:t>
+      </w:r>
+      <w:r>
+        <w:t xml:space="preserve"> rather than an AAA sized game,</w:t>
+      </w:r>
+      <w:r>
+        <w:t xml:space="preserve"> the overhead of having an engine </w:t>
+      </w:r>
+      <w:r>
+        <w:t xml:space="preserve">was </w:t>
+      </w:r>
+      <w:r>
+        <w:t xml:space="preserve">not worth it. With a game engine there is also less flexibility, you can’t fix bugs or render more efficiently, unless it’s open source.  </w:t>
+      </w:r>
+    </w:p>
+    <w:p>
+      <w:pPr>
+        <w:jc w:val="both"/>
+      </w:pPr>
+    </w:p>
+    <w:p>
+      <w:pPr>
+        <w:jc w:val="both"/>
+        <w:rPr>
+          <w:lang w:val="en-US"/>
+        </w:rPr>
+      </w:pPr>
+      <w:r>
+        <w:rPr>
+          <w:lang w:val="en-US"/>
+        </w:rPr>
+        <w:t>Another option was to use a mid-weight game library.</w:t>
+      </w:r>
+      <w:r>
+        <w:rPr>
+          <w:lang w:val="en-US"/>
+        </w:rPr>
+        <w:t xml:space="preserve"> </w:t>
+      </w:r>
+      <w:r>
+        <w:rPr>
+          <w:lang w:val="en-US"/>
+        </w:rPr>
+        <w:t>I had experience with</w:t>
+      </w:r>
+      <w:r>
+        <w:rPr>
+          <w:lang w:val="en-US"/>
+        </w:rPr>
+        <w:t xml:space="preserve"> a </w:t>
+      </w:r>
+      <w:r>
+        <w:rPr>
+          <w:lang w:val="en-US"/>
+        </w:rPr>
+        <w:t>3D JavaScript library</w:t>
+      </w:r>
+      <w:r>
+        <w:rPr>
+          <w:lang w:val="en-US"/>
+        </w:rPr>
+        <w:t>,</w:t>
+      </w:r>
+      <w:r>
+        <w:rPr>
+          <w:lang w:val="en-US"/>
+        </w:rPr>
+        <w:t xml:space="preserve"> </w:t>
+      </w:r>
+      <w:r>
+        <w:rPr>
+          <w:lang w:val="en-US"/>
+        </w:rPr>
+        <w:t>three.js. This</w:t>
+      </w:r>
+      <w:r>
+        <w:rPr>
+          <w:lang w:val="en-US"/>
+        </w:rPr>
+        <w:t xml:space="preserve"> </w:t>
+      </w:r>
+      <w:r>
+        <w:rPr>
+          <w:lang w:val="en-US"/>
+        </w:rPr>
+        <w:t>library</w:t>
+      </w:r>
+      <w:r>
+        <w:rPr>
+          <w:lang w:val="en-US"/>
+        </w:rPr>
+        <w:t xml:space="preserve"> uses WebGL at its back end. H</w:t>
+      </w:r>
+      <w:r>
+        <w:rPr>
+          <w:lang w:val="en-US"/>
+        </w:rPr>
+        <w:t xml:space="preserve">owever </w:t>
+      </w:r>
+      <w:r>
+        <w:rPr>
+          <w:lang w:val="en-US"/>
+        </w:rPr>
+        <w:t xml:space="preserve">with using this, </w:t>
+      </w:r>
+      <w:r>
+        <w:rPr>
+          <w:lang w:val="en-US"/>
+        </w:rPr>
+        <w:t>I would not have learnt m</w:t>
+      </w:r>
+      <w:r>
+        <w:rPr>
+          <w:lang w:val="en-US"/>
+        </w:rPr>
+        <w:t>uch whilst building the project</w:t>
+      </w:r>
+      <w:r>
+        <w:rPr>
+          <w:lang w:val="en-US"/>
+        </w:rPr>
+        <w:t xml:space="preserve"> as I already had a lot of experience with the library</w:t>
+      </w:r>
+      <w:r>
+        <w:rPr>
+          <w:lang w:val="en-US"/>
+        </w:rPr>
+        <w:t>.</w:t>
+      </w:r>
+      <w:r>
+        <w:rPr>
+          <w:lang w:val="en-US"/>
+        </w:rPr>
+        <w:t xml:space="preserve"> Also, I</w:t>
+      </w:r>
+      <w:r>
+        <w:rPr>
+          <w:lang w:val="en-US"/>
+        </w:rPr>
+        <w:t xml:space="preserve"> would not </w:t>
+      </w:r>
+      <w:r>
+        <w:rPr>
+          <w:lang w:val="en-US"/>
+        </w:rPr>
+        <w:t xml:space="preserve">have </w:t>
+      </w:r>
+      <w:r>
+        <w:rPr>
+          <w:lang w:val="en-US"/>
+        </w:rPr>
+        <w:t>gain</w:t>
+      </w:r>
+      <w:r>
+        <w:rPr>
+          <w:lang w:val="en-US"/>
+        </w:rPr>
+        <w:t>ed</w:t>
+      </w:r>
+      <w:r>
+        <w:rPr>
+          <w:lang w:val="en-US"/>
+        </w:rPr>
+        <w:t xml:space="preserve"> an understanding of how graphics work</w:t>
+      </w:r>
+      <w:r>
+        <w:rPr>
+          <w:lang w:val="en-US"/>
+        </w:rPr>
+        <w:t xml:space="preserve"> as </w:t>
+      </w:r>
+      <w:r>
+        <w:rPr>
+          <w:lang w:val="en-US"/>
+        </w:rPr>
+        <w:t xml:space="preserve">it’s done </w:t>
+      </w:r>
+      <w:r>
+        <w:rPr>
+          <w:lang w:val="en-US"/>
+        </w:rPr>
+        <w:t xml:space="preserve">for you </w:t>
+      </w:r>
+      <w:r>
+        <w:rPr>
+          <w:lang w:val="en-US"/>
+        </w:rPr>
+        <w:t>behind the scenes</w:t>
+      </w:r>
+      <w:r>
+        <w:rPr>
+          <w:lang w:val="en-US"/>
+        </w:rPr>
+        <w:t xml:space="preserve">. </w:t>
+      </w:r>
+    </w:p>
+    <w:p>
+      <w:pPr>
+        <w:jc w:val="both"/>
+      </w:pPr>
+    </w:p>
+    <w:p>
+      <w:pPr>
+        <w:jc w:val="both"/>
+      </w:pPr>
+      <w:r>
+        <w:t xml:space="preserve">A low level option was to use OpenGL. </w:t>
+      </w:r>
+      <w:r>
+        <w:t xml:space="preserve">I had some experience using OpenGL, </w:t>
+      </w:r>
+      <w:r>
+        <w:t>bu</w:t>
+      </w:r>
+      <w:r>
+        <w:t>t</w:t>
+      </w:r>
+      <w:r>
+        <w:t xml:space="preserve"> it</w:t>
+      </w:r>
+      <w:r>
+        <w:t xml:space="preserve"> would </w:t>
+      </w:r>
+      <w:r>
+        <w:t xml:space="preserve">have </w:t>
+      </w:r>
+      <w:r>
+        <w:t xml:space="preserve">meant I had to use a base language of C++, </w:t>
+      </w:r>
+      <w:r>
+        <w:t>which I</w:t>
+      </w:r>
+      <w:r>
+        <w:t xml:space="preserve"> wasn’t confident in.</w:t>
+      </w:r>
+      <w:r>
+        <w:t xml:space="preserve"> I had heard of WebGL but had no experience using it. After researching into WebGL more, I realized this would be a better fit. I would be programming the base code in JavaScript, which I was confident with, rather than C++. I knew I would struggle with the graphics aspect alone, and if I were to also struggle with the base language, then the project would be a disaster.</w:t>
+      </w:r>
+    </w:p>
+    <w:p>
+      <w:pPr>
+        <w:jc w:val="both"/>
+      </w:pPr>
+    </w:p>
+    <w:p>
+      <w:pPr>
+        <w:jc w:val="both"/>
+      </w:pPr>
+      <w:r>
+        <w:t xml:space="preserve">Hence the final languages I decided on where: WebGL GLSL and JavaScript. </w:t>
+      </w:r>
+    </w:p>
+    <w:p>
+      <w:pPr>
+        <w:jc w:val="both"/>
+      </w:pPr>
+    </w:p>
+    <w:p>
+      <w:pPr>
+        <w:jc w:val="both"/>
+      </w:pPr>
+      <w:r>
+        <w:t xml:space="preserve">All WebGL allows you to do is draw triangles on the screen. Apart from that, it’s up to you as to what you do with it. There’s no premade 3D scene where you can drag and drop objects with nice textures and lighting, </w:t>
+      </w:r>
+      <w:r>
+        <w:t>it is</w:t>
+      </w:r>
+      <w:r>
+        <w:t xml:space="preserve"> </w:t>
+      </w:r>
+      <w:r>
+        <w:t>extremely lightweight</w:t>
+      </w:r>
+      <w:r>
+        <w:t xml:space="preserve"> and from scratch. </w:t>
+      </w:r>
+    </w:p>
+    <w:p>
+      <w:pPr>
+        <w:jc w:val="both"/>
+      </w:pPr>
+    </w:p>
+    <w:p>
+      <w:pPr>
+        <w:jc w:val="both"/>
+      </w:pPr>
+      <w:r>
+        <w:t xml:space="preserve">Although WebGL is low level, it does have several benefits over alternative approaches. Since WebGL runs within a browser, it requires much less resources to run, compared to something like a game engine. These heavy engines can take up 8GB of memory and require a 2 hour installation. Scenes in game engines also have expensive loading times but with WebGL, everything runs extremely fast. This is due to it having minimal features. </w:t>
+      </w:r>
+    </w:p>
+    <w:p>
+      <w:pPr>
+        <w:jc w:val="both"/>
+      </w:pPr>
+    </w:p>
+    <w:p>
+      <w:pPr>
+        <w:jc w:val="both"/>
+      </w:pPr>
+      <w:r>
+        <w:t>There are no: physics, event handling, sound, helpful error messages, loading/saving or fast rendering efficiency that comes with using WebGL as it is. However for me, these are not disadvantages. Instead, these are rewarding tasks that I can implement.</w:t>
+      </w:r>
+    </w:p>
+    <w:p>
+      <w:pPr>
+        <w:jc w:val="both"/>
+      </w:pPr>
+      <w:bookmarkStart w:id="6" w:name="_GoBack"/>
+      <w:bookmarkEnd w:id="6"/>
+    </w:p>
+    <w:p>
+      <w:pPr>
+        <w:jc w:val="both"/>
+      </w:pPr>
+    </w:p>
+    <w:p>
+      <w:pPr>
+        <w:jc w:val="both"/>
+      </w:pPr>
+      <w:r>
+        <w:t xml:space="preserve">Webgl advantages: less requirements to run, no huge installation, </w:t>
+      </w:r>
+    </w:p>
+    <w:p>
+      <w:pPr>
+        <w:jc w:val="both"/>
+      </w:pPr>
+    </w:p>
+    <w:p>
+      <w:pPr>
+        <w:jc w:val="both"/>
+      </w:pPr>
+      <w:r>
+        <w:t xml:space="preserve">Webgl not properly documented, few tutorials for advanced features, no tools to help debug </w:t>
+      </w:r>
+    </w:p>
+    <w:p>
+      <w:pPr>
+        <w:jc w:val="both"/>
+        <w:rPr>
+          <w:lang w:val="en-US"/>
+        </w:rPr>
+      </w:pPr>
+    </w:p>
+    <w:p>
+      <w:pPr>
+        <w:jc w:val="both"/>
+      </w:pPr>
+    </w:p>
+    <w:p>
+      <w:pPr>
+        <w:jc w:val="both"/>
+      </w:pPr>
+      <w:r>
+        <w:lastRenderedPageBreak/>
+        <w:t xml:space="preserve">Analysis: </w:t>
+      </w:r>
+    </w:p>
+    <w:p>
+      <w:pPr>
+        <w:jc w:val="both"/>
+      </w:pPr>
+    </w:p>
+    <w:p>
+      <w:pPr>
+        <w:jc w:val="both"/>
+      </w:pPr>
+      <w:r>
+        <w:t>Why webgl/js over c++/opengl</w:t>
+      </w:r>
+    </w:p>
+    <w:p>
+      <w:pPr>
+        <w:jc w:val="both"/>
+      </w:pPr>
+      <w:r>
+        <w:t>Vulkan</w:t>
+      </w:r>
+    </w:p>
+    <w:p>
+      <w:pPr>
+        <w:jc w:val="both"/>
+      </w:pPr>
+      <w:r>
+        <w:t>Direct 3d</w:t>
+      </w:r>
+    </w:p>
+    <w:p>
+      <w:pPr>
+        <w:jc w:val="both"/>
+      </w:pPr>
+    </w:p>
+    <w:p>
+      <w:pPr>
+        <w:jc w:val="both"/>
+      </w:pPr>
+      <w:r>
+        <w:t xml:space="preserve">Advantages of webgl and my approach: </w:t>
+      </w:r>
+    </w:p>
+    <w:p>
+      <w:pPr>
+        <w:jc w:val="both"/>
+      </w:pPr>
+    </w:p>
+    <w:p>
+      <w:pPr>
+        <w:jc w:val="both"/>
+      </w:pPr>
+      <w:r>
+        <w:t>Analysis of the problem, it was pretty much up to me. So originally I knew I needed a 3D scene to move around in, then it was just about adding in features, terrain and rocks mainly.</w:t>
+      </w:r>
+    </w:p>
+    <w:p>
+      <w:pPr>
+        <w:jc w:val="both"/>
+      </w:pPr>
+    </w:p>
+    <w:p>
+      <w:pPr>
+        <w:jc w:val="both"/>
+      </w:pPr>
+      <w:r>
+        <w:t xml:space="preserve">Looking at images of Mars, </w:t>
+      </w:r>
+    </w:p>
+    <w:p>
+      <w:pPr>
+        <w:jc w:val="both"/>
+      </w:pPr>
+      <w:r>
+        <w:t>Finding libraries to help with matrix math + tutorials, books, papers</w:t>
+      </w:r>
+    </w:p>
+    <w:p>
+      <w:pPr>
+        <w:jc w:val="both"/>
+        <w:rPr>
+          <w:lang w:val="en-US"/>
+        </w:rPr>
+      </w:pPr>
+    </w:p>
+    <w:p>
+      <w:pPr>
+        <w:jc w:val="both"/>
+        <w:rPr>
+          <w:lang w:val="en-US"/>
+        </w:rPr>
+      </w:pPr>
+    </w:p>
+    <w:p>
+      <w:pPr>
+        <w:jc w:val="both"/>
+        <w:rPr>
+          <w:lang w:val="en-US"/>
+        </w:rPr>
+      </w:pPr>
+      <w:r>
+        <w:rPr>
+          <w:lang w:val="en-US"/>
+        </w:rPr>
+        <w:t>As I wanted to do it in a low level library, this ruled out all game engines etc</w:t>
+      </w:r>
+    </w:p>
+    <w:p>
+      <w:pPr>
+        <w:jc w:val="both"/>
+        <w:rPr>
+          <w:lang w:val="en-US"/>
+        </w:rPr>
+      </w:pPr>
+      <w:r>
+        <w:rPr>
+          <w:lang w:val="en-US"/>
+        </w:rPr>
+        <w:t>Mentions the main task, so talk about product backlog</w:t>
+      </w:r>
+    </w:p>
+    <w:p>
+      <w:pPr>
+        <w:pStyle w:val="Heading2"/>
+        <w:jc w:val="both"/>
+      </w:pPr>
+      <w:bookmarkStart w:id="7" w:name="_Toc476088416"/>
       <w:r>
         <w:t>Process</w:t>
       </w:r>
-      <w:bookmarkEnd w:id="3"/>
-    </w:p>
-    <w:p>
-      <w:pPr>
-        <w:jc w:val="both"/>
-      </w:pPr>
-      <w:r>
-        <w:t xml:space="preserve">This section should discuss your preparation for the project, including background reading, your analysis of the problem and the process or method you have followed to help structure your work.  It is likely that you will reuse part of your outline project specification, but at this point in the project you should have more to talk about. </w:t>
-      </w:r>
-      <w:bookmarkStart w:id="4" w:name="_Toc192777706"/>
-    </w:p>
-    <w:p>
-      <w:pPr>
-        <w:jc w:val="both"/>
-      </w:pPr>
-    </w:p>
-    <w:p>
-      <w:pPr>
-        <w:jc w:val="both"/>
-        <w:rPr>
-          <w:b/>
-        </w:rPr>
-      </w:pPr>
-      <w:r>
-        <w:rPr>
-          <w:b/>
-        </w:rPr>
-        <w:t>Note</w:t>
-      </w:r>
-      <w:r>
-        <w:rPr>
-          <w:b/>
-        </w:rPr>
-        <w:t>s</w:t>
-      </w:r>
-      <w:r>
-        <w:rPr>
-          <w:b/>
-        </w:rPr>
-        <w:t xml:space="preserve">: </w:t>
-      </w:r>
-    </w:p>
-    <w:p>
-      <w:pPr>
-        <w:pStyle w:val="ListParagraph"/>
-        <w:numPr>
-          <w:ilvl w:val="0"/>
-          <w:numId w:val="6"/>
-        </w:numPr>
-        <w:spacing w:after="120"/>
-        <w:ind w:left="714" w:hanging="357"/>
-        <w:contextualSpacing w:val="0"/>
-        <w:jc w:val="both"/>
-        <w:rPr>
-          <w:b/>
-        </w:rPr>
-      </w:pPr>
-      <w:r>
-        <w:rPr>
-          <w:b/>
-        </w:rPr>
-        <w:t>All of the sections and text in this example are for illustration purposes. The main Chapters are a good starting point, but the content and actual sections that you include are likely to be different.</w:t>
-      </w:r>
-    </w:p>
-    <w:p>
-      <w:pPr>
-        <w:pStyle w:val="ListParagraph"/>
-        <w:numPr>
-          <w:ilvl w:val="0"/>
-          <w:numId w:val="6"/>
-        </w:numPr>
-        <w:jc w:val="both"/>
-        <w:rPr>
-          <w:b/>
-        </w:rPr>
-      </w:pPr>
-      <w:r>
-        <w:rPr>
-          <w:b/>
-        </w:rPr>
-        <w:t xml:space="preserve">Look at the document on the Structure of the Final Report for additional </w:t>
-      </w:r>
-      <w:r>
-        <w:rPr>
-          <w:b/>
-        </w:rPr>
-        <w:t>guidance</w:t>
-      </w:r>
-      <w:r>
-        <w:rPr>
-          <w:b/>
-        </w:rPr>
-        <w:t xml:space="preserve">. </w:t>
-      </w:r>
-    </w:p>
-    <w:p>
-      <w:pPr>
-        <w:pStyle w:val="Heading2"/>
-        <w:jc w:val="both"/>
-      </w:pPr>
-      <w:bookmarkStart w:id="5" w:name="_Toc476088414"/>
-      <w:r>
-        <w:t>Background</w:t>
-      </w:r>
-      <w:bookmarkEnd w:id="5"/>
+      <w:bookmarkEnd w:id="7"/>
       <w:r>
         <w:t xml:space="preserve"> </w:t>
       </w:r>
@@ -2851,158 +4276,6 @@
     <w:p>
       <w:pPr>
         <w:jc w:val="both"/>
-      </w:pPr>
-      <w:r>
-        <w:t xml:space="preserve">What was your background preparation for the project? </w:t>
-      </w:r>
-      <w:r>
-        <w:t>What similar systems did you assess?</w:t>
-      </w:r>
-      <w:r>
-        <w:t xml:space="preserve"> </w:t>
-      </w:r>
-      <w:r>
-        <w:t xml:space="preserve">What was your motivation and interest in this project? </w:t>
-      </w:r>
-    </w:p>
-    <w:p>
-      <w:pPr>
-        <w:pStyle w:val="Heading2"/>
-        <w:jc w:val="both"/>
-      </w:pPr>
-      <w:bookmarkStart w:id="6" w:name="_Toc476088415"/>
-      <w:r>
-        <w:t>Analysis</w:t>
-      </w:r>
-      <w:bookmarkEnd w:id="6"/>
-      <w:r>
-        <w:t xml:space="preserve"> </w:t>
-      </w:r>
-    </w:p>
-    <w:p>
-      <w:pPr>
-        <w:jc w:val="both"/>
-      </w:pPr>
-      <w:r>
-        <w:t xml:space="preserve">Taking into account the problem and what you learned from the background work, what was your analysis of the problem? How did your analysis help to decompose the problem into the main tasks that you would undertake? Were there alternative approaches? Why did you choose one approach compared to the alternatives? </w:t>
-      </w:r>
-    </w:p>
-    <w:p>
-      <w:pPr>
-        <w:jc w:val="both"/>
-      </w:pPr>
-    </w:p>
-    <w:p>
-      <w:pPr>
-        <w:jc w:val="both"/>
-      </w:pPr>
-      <w:r>
-        <w:t>There should be a clear statement</w:t>
-      </w:r>
-      <w:r>
-        <w:t xml:space="preserve"> of the objectives of the work, which you will evaluate at the end of the work. </w:t>
-      </w:r>
-    </w:p>
-    <w:p>
-      <w:pPr>
-        <w:jc w:val="both"/>
-      </w:pPr>
-    </w:p>
-    <w:p>
-      <w:pPr>
-        <w:jc w:val="both"/>
-        <w:rPr>
-          <w:lang w:val="en-US"/>
-        </w:rPr>
-      </w:pPr>
-      <w:r>
-        <w:rPr>
-          <w:lang w:val="en-US"/>
-        </w:rPr>
-        <w:t>In most cases, the agreed objectives or requirements will b</w:t>
-      </w:r>
-      <w:r>
-        <w:rPr>
-          <w:lang w:val="en-US"/>
-        </w:rPr>
-        <w:t>e the result of a compromise be</w:t>
-      </w:r>
-      <w:r>
-        <w:rPr>
-          <w:lang w:val="en-US"/>
-        </w:rPr>
-        <w:t>tween what would ideally have been produced and what was felt t</w:t>
-      </w:r>
-      <w:r>
-        <w:rPr>
-          <w:lang w:val="en-US"/>
-        </w:rPr>
-        <w:t>o be possible in the time avail</w:t>
-      </w:r>
-      <w:r>
-        <w:rPr>
-          <w:lang w:val="en-US"/>
-        </w:rPr>
-        <w:t>able. A discussion of the process of arriving at the fin</w:t>
-      </w:r>
-      <w:r>
-        <w:rPr>
-          <w:lang w:val="en-US"/>
-        </w:rPr>
-        <w:t>al list is usually appropriate.</w:t>
-      </w:r>
-    </w:p>
-    <w:p>
-      <w:pPr>
-        <w:jc w:val="both"/>
-        <w:rPr>
-          <w:lang w:val="en-US"/>
-        </w:rPr>
-      </w:pPr>
-    </w:p>
-    <w:p>
-      <w:pPr>
-        <w:jc w:val="both"/>
-        <w:rPr>
-          <w:lang w:val="en-US"/>
-        </w:rPr>
-      </w:pPr>
-      <w:r>
-        <w:rPr>
-          <w:lang w:val="en-US"/>
-        </w:rPr>
-        <w:t>As mentioned in the lectures, think about possible security issues for the project topic. Whilst these might not be relevant for all projects, do consider if there are relevant for your project. Where</w:t>
-      </w:r>
-      <w:r>
-        <w:rPr>
-          <w:lang w:val="en-US"/>
-        </w:rPr>
-        <w:t xml:space="preserve"> </w:t>
-      </w:r>
-      <w:r>
-        <w:rPr>
-          <w:lang w:val="en-US"/>
-        </w:rPr>
-        <w:t>there are relevant security issues, discuss how they will this affect the work that you are doing. Carry forward this discussion into relevant areas for design, implementation and testing.</w:t>
-      </w:r>
-    </w:p>
-    <w:p>
-      <w:pPr>
-        <w:pStyle w:val="Heading2"/>
-        <w:jc w:val="both"/>
-      </w:pPr>
-      <w:bookmarkStart w:id="7" w:name="_Toc476088416"/>
-      <w:r>
-        <w:t>Process</w:t>
-      </w:r>
-      <w:bookmarkEnd w:id="7"/>
-      <w:r>
-        <w:t xml:space="preserve"> </w:t>
-      </w:r>
-    </w:p>
-    <w:p>
-      <w:pPr>
-        <w:jc w:val="both"/>
         <w:rPr>
           <w:lang w:val="en-US"/>
         </w:rPr>
@@ -3033,7 +4306,189 @@
         </w:rPr>
       </w:pPr>
     </w:p>
+    <w:p>
+      <w:pPr>
+        <w:rPr>
+          <w:lang w:val="en-US"/>
+        </w:rPr>
+      </w:pPr>
+      <w:r>
+        <w:rPr>
+          <w:lang w:val="en-US"/>
+        </w:rPr>
+        <w:t xml:space="preserve">Used scrum because: </w:t>
+      </w:r>
+    </w:p>
+    <w:p>
+      <w:pPr>
+        <w:rPr>
+          <w:lang w:val="en-US"/>
+        </w:rPr>
+      </w:pPr>
+      <w:r>
+        <w:rPr>
+          <w:lang w:val="en-US"/>
+        </w:rPr>
+        <w:t>Had good understanding of it through the agile module</w:t>
+      </w:r>
+    </w:p>
+    <w:p>
+      <w:pPr>
+        <w:rPr>
+          <w:lang w:val="en-US"/>
+        </w:rPr>
+      </w:pPr>
+    </w:p>
+    <w:p>
+      <w:pPr>
+        <w:rPr>
+          <w:lang w:val="en-US"/>
+        </w:rPr>
+      </w:pPr>
+      <w:r>
+        <w:rPr>
+          <w:lang w:val="en-US"/>
+        </w:rPr>
+        <w:t>little experience with language, allows to focus on important tasks first, docuemtation can wait until I have something to document</w:t>
+      </w:r>
+      <w:r>
+        <w:rPr>
+          <w:lang w:val="en-US"/>
+        </w:rPr>
+        <w:t>, heavily reducing risk of not delivering – if I was really struggling I could just decide to use a library I was familiar with</w:t>
+      </w:r>
+    </w:p>
+    <w:p>
+      <w:pPr>
+        <w:rPr>
+          <w:lang w:val="en-US"/>
+        </w:rPr>
+      </w:pPr>
+    </w:p>
+    <w:p>
+      <w:pPr>
+        <w:rPr>
+          <w:lang w:val="en-US"/>
+        </w:rPr>
+      </w:pPr>
+      <w:r>
+        <w:rPr>
+          <w:lang w:val="en-US"/>
+        </w:rPr>
+        <w:t xml:space="preserve">Scrum very adaptable, </w:t>
+      </w:r>
+      <w:r>
+        <w:rPr>
+          <w:lang w:val="en-US"/>
+        </w:rPr>
+        <w:t>even halfway through the project I could easily change direction</w:t>
+      </w:r>
+    </w:p>
+    <w:p>
+      <w:pPr>
+        <w:rPr>
+          <w:lang w:val="en-US"/>
+        </w:rPr>
+      </w:pPr>
+    </w:p>
+    <w:p>
+      <w:pPr>
+        <w:rPr>
+          <w:lang w:val="en-US"/>
+        </w:rPr>
+      </w:pPr>
+      <w:r>
+        <w:rPr>
+          <w:lang w:val="en-US"/>
+        </w:rPr>
+        <w:t>Pirortize to-do list into tasks, product backlog, sprint backlog</w:t>
+      </w:r>
+    </w:p>
+    <w:p>
+      <w:pPr>
+        <w:rPr>
+          <w:lang w:val="en-US"/>
+        </w:rPr>
+      </w:pPr>
+      <w:r>
+        <w:rPr>
+          <w:lang w:val="en-US"/>
+        </w:rPr>
+        <w:t xml:space="preserve">Sprint plan, retrospective, </w:t>
+      </w:r>
+    </w:p>
+    <w:p>
+      <w:pPr>
+        <w:rPr>
+          <w:lang w:val="en-US"/>
+        </w:rPr>
+      </w:pPr>
+    </w:p>
+    <w:p>
+      <w:pPr>
+        <w:rPr>
+          <w:lang w:val="en-US"/>
+        </w:rPr>
+      </w:pPr>
+      <w:r>
+        <w:rPr>
+          <w:lang w:val="en-US"/>
+        </w:rPr>
+        <w:t>Throughout the project constantly learning and implementing</w:t>
+      </w:r>
+    </w:p>
+    <w:p>
+      <w:pPr>
+        <w:rPr>
+          <w:lang w:val="en-US"/>
+        </w:rPr>
+      </w:pPr>
+      <w:r>
+        <w:rPr>
+          <w:lang w:val="en-US"/>
+        </w:rPr>
+        <w:tab/>
+        <w:t>-it wasn’t even possible to do a big up front design, as I had no idea what I was doing</w:t>
+      </w:r>
+    </w:p>
+    <w:p>
+      <w:pPr>
+        <w:rPr>
+          <w:lang w:val="en-US"/>
+        </w:rPr>
+      </w:pPr>
+    </w:p>
+    <w:p>
+      <w:pPr>
+        <w:rPr>
+          <w:lang w:val="en-US"/>
+        </w:rPr>
+      </w:pPr>
+      <w:r>
+        <w:rPr>
+          <w:lang w:val="en-US"/>
+        </w:rPr>
+        <w:t>Responding to change important, learn technique, go implement it</w:t>
+      </w:r>
+    </w:p>
     <w:p/>
+    <w:p>
+      <w:r>
+        <w:t>Week long sprints, sprint plan, daily plan, release after each version</w:t>
+      </w:r>
+    </w:p>
+    <w:p/>
+    <w:p>
+      <w:r>
+        <w:t>Git version control</w:t>
+      </w:r>
+    </w:p>
+    <w:p/>
+    <w:p>
+      <w:r>
+        <w:t>Link the github somewhere?</w:t>
+      </w:r>
+    </w:p>
     <w:p>
       <w:pPr>
         <w:rPr>
@@ -3042,9 +4497,6 @@
           <w:szCs w:val="32"/>
         </w:rPr>
       </w:pPr>
-      <w:r>
-        <w:br w:type="page"/>
-      </w:r>
     </w:p>
     <w:p>
       <w:pPr>
@@ -3053,7 +4505,7 @@
       <w:bookmarkStart w:id="8" w:name="_Toc192777707"/>
       <w:bookmarkStart w:id="9" w:name="_Toc222978596"/>
       <w:bookmarkStart w:id="10" w:name="_Toc476088417"/>
-      <w:bookmarkEnd w:id="4"/>
+      <w:bookmarkEnd w:id="3"/>
       <w:r>
         <w:lastRenderedPageBreak/>
         <w:t>Design</w:t>
@@ -3191,6 +4643,35 @@
     </w:p>
     <w:p>
       <w:pPr>
+        <w:jc w:val="both"/>
+      </w:pPr>
+    </w:p>
+    <w:p>
+      <w:pPr>
+        <w:jc w:val="both"/>
+      </w:pPr>
+      <w:r>
+        <w:t>// UI screenshots, standard setup() and render()</w:t>
+      </w:r>
+    </w:p>
+    <w:p>
+      <w:pPr>
+        <w:jc w:val="both"/>
+      </w:pPr>
+      <w:r>
+        <w:t xml:space="preserve">// Worked out main components, terrain, rockGenerator, </w:t>
+      </w:r>
+    </w:p>
+    <w:p>
+      <w:pPr>
+        <w:jc w:val="both"/>
+      </w:pPr>
+      <w:r>
+        <w:t>// thinking about terrain, existing heightmaps over perlin noise, just loading an obj no skill</w:t>
+      </w:r>
+    </w:p>
+    <w:p>
+      <w:pPr>
         <w:pStyle w:val="Heading2"/>
       </w:pPr>
       <w:bookmarkStart w:id="11" w:name="_Toc222978597"/>
@@ -3344,6 +4825,41 @@
     <w:p>
       <w:pPr>
         <w:jc w:val="both"/>
+      </w:pPr>
+      <w:r>
+        <w:t xml:space="preserve">You can conclude this section by reviewing the end of the implementation stage against the planned requirements. </w:t>
+      </w:r>
+    </w:p>
+    <w:p>
+      <w:pPr>
+        <w:jc w:val="both"/>
+      </w:pPr>
+    </w:p>
+    <w:p>
+      <w:pPr>
+        <w:jc w:val="both"/>
+      </w:pPr>
+    </w:p>
+    <w:p>
+      <w:pPr>
+        <w:jc w:val="both"/>
+      </w:pPr>
+      <w:r>
+        <w:t>// Show initial screenshot, in 1</w:t>
+      </w:r>
+      <w:r>
+        <w:rPr>
+          <w:vertAlign w:val="superscript"/>
+        </w:rPr>
+        <w:t>st</w:t>
+      </w:r>
+      <w:r>
+        <w:t xml:space="preserve"> week, </w:t>
+      </w:r>
+    </w:p>
+    <w:p>
+      <w:pPr>
+        <w:jc w:val="both"/>
         <w:rPr>
           <w:rFonts w:asciiTheme="majorHAnsi" w:eastAsiaTheme="majorEastAsia" w:hAnsiTheme="majorHAnsi" w:cstheme="majorBidi"/>
           <w:sz w:val="32"/>
@@ -3351,10 +4867,7 @@
         </w:rPr>
       </w:pPr>
       <w:r>
-        <w:t xml:space="preserve">You can conclude this section by reviewing the end of the implementation stage against the planned requirements. </w:t>
-      </w:r>
-      <w:r>
-        <w:br w:type="page"/>
+        <w:t xml:space="preserve">// quickyl </w:t>
       </w:r>
     </w:p>
     <w:p/>
@@ -3543,6 +5056,7 @@
         <w:rPr>
           <w:lang w:val="en-US"/>
         </w:rPr>
+        <w:lastRenderedPageBreak/>
         <w:t>User Interface Testing</w:t>
       </w:r>
       <w:bookmarkEnd w:id="33"/>
@@ -4812,7 +6326,7 @@
       <w:rPr>
         <w:noProof/>
       </w:rPr>
-      <w:t>14</w:t>
+      <w:t>8</w:t>
     </w:r>
     <w:r>
       <w:fldChar w:fldCharType="end"/>
@@ -4843,7 +6357,7 @@
         <w:noProof/>
         <w:lang w:val="en-US"/>
       </w:rPr>
-      <w:t>14</w:t>
+      <w:t>16</w:t>
     </w:r>
     <w:r>
       <w:rPr>
@@ -4857,6 +6371,8 @@
       <w:pStyle w:val="Footer"/>
     </w:pPr>
   </w:p>
+  <w:p/>
+  <w:p/>
 </w:ftr>
 </file>
 
@@ -4886,16 +6402,29 @@
       <w:pStyle w:val="Header"/>
     </w:pPr>
     <w:r>
-      <w:t>My Project Title</w:t>
+      <w:t>A Prehistoric Scene of Mars in WebGL</w:t>
     </w:r>
     <w:r>
       <w:tab/>
     </w:r>
     <w:r>
       <w:tab/>
-      <w:t>Your name (userid)</w:t>
+    </w:r>
+    <w:r>
+      <w:t>Samuel Snowball</w:t>
+    </w:r>
+    <w:r>
+      <w:t xml:space="preserve"> (</w:t>
+    </w:r>
+    <w:r>
+      <w:t>sds10</w:t>
+    </w:r>
+    <w:r>
+      <w:t>)</w:t>
     </w:r>
   </w:p>
+  <w:p/>
+  <w:p/>
 </w:hdr>
 </file>
 
@@ -8750,6 +10279,21 @@
       <w:lang w:eastAsia="en-US"/>
     </w:rPr>
   </w:style>
+  <w:style w:type="paragraph" w:customStyle="1" w:styleId="Default">
+    <w:name w:val="Default"/>
+    <w:rsid w:val="00911E8F"/>
+    <w:pPr>
+      <w:autoSpaceDE w:val="0"/>
+      <w:autoSpaceDN w:val="0"/>
+      <w:adjustRightInd w:val="0"/>
+    </w:pPr>
+    <w:rPr>
+      <w:rFonts w:ascii="Calibri" w:hAnsi="Calibri" w:cs="Calibri"/>
+      <w:color w:val="000000"/>
+      <w:sz w:val="24"/>
+      <w:szCs w:val="24"/>
+    </w:rPr>
+  </w:style>
 </w:styles>
 </file>
 
@@ -9076,7 +10620,7 @@
 </file>
 
 <file path=customXml/itemProps1.xml><?xml version="1.0" encoding="utf-8"?>
-<ds:datastoreItem xmlns:ds="http://schemas.openxmlformats.org/officeDocument/2006/customXml" ds:itemID="{6FDB3A4F-584A-4B24-8720-328F30DF12CE}">
+<ds:datastoreItem xmlns:ds="http://schemas.openxmlformats.org/officeDocument/2006/customXml" ds:itemID="{F616AD19-42A1-41F9-B2DF-69D8BF54D0CA}">
   <ds:schemaRefs>
     <ds:schemaRef ds:uri="http://schemas.openxmlformats.org/officeDocument/2006/bibliography"/>
   </ds:schemaRefs>

</xml_diff>

<commit_message>
Adding to project section 1.1
Notes on OpenGL, GLSL, WebGL, graphics pipeline
</commit_message>
<xml_diff>
--- a/Major Project/Report.docx
+++ b/Major Project/Report.docx
@@ -581,15 +581,53 @@
         <w:t>I’d like to thank…</w:t>
       </w:r>
     </w:p>
+    <w:p/>
+    <w:p/>
+    <w:p/>
+    <w:p/>
+    <w:p>
+      <w:proofErr w:type="spellStart"/>
+      <w:r>
+        <w:t>Gman</w:t>
+      </w:r>
+      <w:proofErr w:type="spellEnd"/>
+      <w:r>
+        <w:t xml:space="preserve"> on </w:t>
+      </w:r>
+      <w:proofErr w:type="spellStart"/>
+      <w:r>
+        <w:t>stackoverflow</w:t>
+      </w:r>
+      <w:proofErr w:type="spellEnd"/>
+      <w:r>
+        <w:t>/</w:t>
+      </w:r>
+      <w:proofErr w:type="spellStart"/>
+      <w:r>
+        <w:t>github</w:t>
+      </w:r>
+      <w:proofErr w:type="spellEnd"/>
+      <w:r>
+        <w:t xml:space="preserve"> </w:t>
+      </w:r>
+    </w:p>
+    <w:p>
+      <w:r>
+        <w:t>My supervisor</w:t>
+      </w:r>
+    </w:p>
+    <w:p>
+      <w:r>
+        <w:br w:type="page"/>
+      </w:r>
+    </w:p>
+    <w:p/>
     <w:p>
       <w:pPr>
         <w:rPr>
           <w:szCs w:val="22"/>
         </w:rPr>
       </w:pPr>
-      <w:r>
-        <w:br w:type="page"/>
-      </w:r>
     </w:p>
     <w:p>
       <w:pPr>
@@ -604,7 +642,6 @@
           <w:b/>
           <w:sz w:val="28"/>
         </w:rPr>
-        <w:lastRenderedPageBreak/>
         <w:t>Abstract</w:t>
       </w:r>
     </w:p>
@@ -3570,13 +3607,7 @@
         <w:t xml:space="preserve"> (Open Graphics Library)</w:t>
       </w:r>
       <w:r>
-        <w:t xml:space="preserve"> over Christmas. I knew regardless of if I got this project, developing low level graphics was a skill I wanted to </w:t>
-      </w:r>
-      <w:r>
-        <w:t>have</w:t>
-      </w:r>
-      <w:r>
-        <w:t xml:space="preserve">. Luckily I got this project and with my basic knowledge of OpenGL, I was confident to start. </w:t>
+        <w:t xml:space="preserve"> over Christmas. I knew regardless of if I got this project, developing low level graphics was a skill I wanted to have. Luckily I got this project and with my basic knowledge of OpenGL, I was confident to start. </w:t>
       </w:r>
     </w:p>
     <w:p>
@@ -3907,10 +3938,7 @@
         <w:t xml:space="preserve"> like Unity or Unreal</w:t>
       </w:r>
       <w:r>
-        <w:t xml:space="preserve"> would have created a very realistic looking scene, however they hide the complex details of how the graphics actually get rendered. </w:t>
-      </w:r>
-      <w:r>
-        <w:t xml:space="preserve">They are also very time consuming to learn, and </w:t>
+        <w:t xml:space="preserve"> would have created a very realistic looking scene, however they hide the complex details of how the graphics actually get rendered. They are also very time consuming to learn, and </w:t>
       </w:r>
       <w:r>
         <w:t>might take too lo</w:t>
@@ -3990,13 +4018,7 @@
         <w:rPr>
           <w:lang w:val="en-US"/>
         </w:rPr>
-        <w:t>3D JavaScript library</w:t>
-      </w:r>
-      <w:r>
-        <w:rPr>
-          <w:lang w:val="en-US"/>
-        </w:rPr>
-        <w:t>,</w:t>
+        <w:t>3D JavaScript library,</w:t>
       </w:r>
       <w:r>
         <w:rPr>
@@ -4058,13 +4080,7 @@
         <w:rPr>
           <w:lang w:val="en-US"/>
         </w:rPr>
-        <w:t>I would not have learnt m</w:t>
-      </w:r>
-      <w:r>
-        <w:rPr>
-          <w:lang w:val="en-US"/>
-        </w:rPr>
-        <w:t>uch whilst building the project</w:t>
+        <w:t>I would not have learnt much whilst building the project</w:t>
       </w:r>
       <w:r>
         <w:rPr>
@@ -4100,19 +4116,7 @@
         <w:rPr>
           <w:lang w:val="en-US"/>
         </w:rPr>
-        <w:t>gain</w:t>
-      </w:r>
-      <w:r>
-        <w:rPr>
-          <w:lang w:val="en-US"/>
-        </w:rPr>
-        <w:t>ed</w:t>
-      </w:r>
-      <w:r>
-        <w:rPr>
-          <w:lang w:val="en-US"/>
-        </w:rPr>
-        <w:t xml:space="preserve"> an understanding of how graphics work</w:t>
+        <w:t>gained an understanding of how graphics work</w:t>
       </w:r>
       <w:r>
         <w:rPr>
@@ -4191,56 +4195,158 @@
       <w:pPr>
         <w:jc w:val="both"/>
       </w:pPr>
+    </w:p>
+    <w:p>
+      <w:pPr>
+        <w:jc w:val="both"/>
+      </w:pPr>
+    </w:p>
+    <w:p>
+      <w:pPr>
+        <w:jc w:val="both"/>
+      </w:pPr>
+      <w:r>
+        <w:t>A</w:t>
+      </w:r>
+      <w:r>
+        <w:t>nother</w:t>
+      </w:r>
+      <w:r>
+        <w:t xml:space="preserve"> low l</w:t>
+      </w:r>
+      <w:r>
+        <w:t>evel option was to use OpenGL, which is a C API for accessing the devices graphics hardware.</w:t>
+      </w:r>
+      <w:r>
+        <w:t xml:space="preserve"> </w:t>
+      </w:r>
+      <w:r>
+        <w:t xml:space="preserve">I had some experience using OpenGL, </w:t>
+      </w:r>
+      <w:r>
+        <w:t>bu</w:t>
+      </w:r>
+      <w:r>
+        <w:t>t</w:t>
+      </w:r>
+      <w:r>
+        <w:t xml:space="preserve"> it</w:t>
+      </w:r>
+      <w:r>
+        <w:t xml:space="preserve"> would have meant I had to use a base language of C++, which I wasn’t confident in. I had heard of </w:t>
+      </w:r>
+      <w:r>
+        <w:t xml:space="preserve">an alternative called </w:t>
+      </w:r>
+      <w:proofErr w:type="spellStart"/>
+      <w:r>
+        <w:t>WebGL</w:t>
+      </w:r>
+      <w:proofErr w:type="spellEnd"/>
+      <w:r>
+        <w:t>,</w:t>
+      </w:r>
+      <w:r>
+        <w:t xml:space="preserve"> but</w:t>
+      </w:r>
+      <w:r>
+        <w:t xml:space="preserve"> I</w:t>
+      </w:r>
+      <w:r>
+        <w:t xml:space="preserve"> had no experience using it. After researching into </w:t>
+      </w:r>
+      <w:proofErr w:type="spellStart"/>
+      <w:r>
+        <w:t>WebGL</w:t>
+      </w:r>
+      <w:proofErr w:type="spellEnd"/>
+      <w:r>
+        <w:t xml:space="preserve"> more, I realized this would be a better fit. </w:t>
+      </w:r>
+      <w:proofErr w:type="spellStart"/>
+      <w:r>
+        <w:t>WebGL</w:t>
+      </w:r>
+      <w:proofErr w:type="spellEnd"/>
+      <w:r>
+        <w:t xml:space="preserve"> is a JavaScript API for rendering graphics within a browser. This means </w:t>
+      </w:r>
+      <w:r>
+        <w:t>I would be programming the base code in JavaScript, which I was confident with, rather than C++. I knew I would struggle with the graphics aspect alone, and if I were to also struggle with the base language, then the project would be a disaster.</w:t>
+      </w:r>
+    </w:p>
+    <w:p>
+      <w:pPr>
+        <w:jc w:val="both"/>
+      </w:pPr>
+    </w:p>
+    <w:p>
+      <w:pPr>
+        <w:jc w:val="both"/>
+      </w:pPr>
+      <w:r>
+        <w:t xml:space="preserve">Hence the final languages I decided on where: </w:t>
+      </w:r>
+      <w:proofErr w:type="spellStart"/>
+      <w:r>
+        <w:t>WebGL</w:t>
+      </w:r>
+      <w:proofErr w:type="spellEnd"/>
+      <w:r>
+        <w:t xml:space="preserve"> GLSL and JavaScript. </w:t>
+      </w:r>
+    </w:p>
+    <w:p>
+      <w:pPr>
+        <w:jc w:val="both"/>
+      </w:pPr>
+    </w:p>
+    <w:p>
+      <w:pPr>
+        <w:jc w:val="both"/>
+      </w:pPr>
+      <w:proofErr w:type="spellStart"/>
+      <w:r>
+        <w:t>WebGL</w:t>
+      </w:r>
+      <w:proofErr w:type="spellEnd"/>
+      <w:r>
+        <w:t xml:space="preserve"> is based on OpenGL ES 2.0 (an old version of OpenGL for Embedded Systems). This means it lacks many features of a modern graphics library such as OpenGL or DirectX. These other </w:t>
+      </w:r>
+      <w:r>
+        <w:t>graphics APIs</w:t>
+      </w:r>
+      <w:r>
+        <w:t xml:space="preserve"> are much more widely supported than </w:t>
+      </w:r>
+      <w:proofErr w:type="spellStart"/>
+      <w:r>
+        <w:t>WebGL</w:t>
+      </w:r>
+      <w:proofErr w:type="spellEnd"/>
+      <w:r>
+        <w:t xml:space="preserve"> as they have existed longer</w:t>
+      </w:r>
+      <w:r>
+        <w:t>.</w:t>
+      </w:r>
+    </w:p>
+    <w:p>
+      <w:pPr>
+        <w:jc w:val="both"/>
+      </w:pPr>
+    </w:p>
+    <w:p>
+      <w:pPr>
+        <w:jc w:val="both"/>
+      </w:pPr>
+      <w:r>
+        <w:t>Modern OpenGL can use a GLSL versi</w:t>
+      </w:r>
       <w:bookmarkStart w:id="6" w:name="_GoBack"/>
       <w:bookmarkEnd w:id="6"/>
-    </w:p>
-    <w:p>
-      <w:pPr>
-        <w:jc w:val="both"/>
-      </w:pPr>
-    </w:p>
-    <w:p>
-      <w:pPr>
-        <w:jc w:val="both"/>
-      </w:pPr>
-      <w:r>
-        <w:t>A</w:t>
-      </w:r>
-      <w:r>
-        <w:t>nother</w:t>
-      </w:r>
-      <w:r>
-        <w:t xml:space="preserve"> low level option was to use OpenGL. </w:t>
-      </w:r>
-      <w:r>
-        <w:t xml:space="preserve">I had some experience using OpenGL, </w:t>
-      </w:r>
-      <w:r>
-        <w:t>bu</w:t>
-      </w:r>
-      <w:r>
-        <w:t>t</w:t>
-      </w:r>
-      <w:r>
-        <w:t xml:space="preserve"> it</w:t>
-      </w:r>
-      <w:r>
-        <w:t xml:space="preserve"> would </w:t>
-      </w:r>
-      <w:r>
-        <w:t xml:space="preserve">have </w:t>
-      </w:r>
-      <w:r>
-        <w:t xml:space="preserve">meant I had to use a base language of C++, </w:t>
-      </w:r>
-      <w:r>
-        <w:t>which I</w:t>
-      </w:r>
-      <w:r>
-        <w:t xml:space="preserve"> wasn’t confident in.</w:t>
-      </w:r>
-      <w:r>
-        <w:t xml:space="preserve"> I had heard of </w:t>
+      <w:r>
+        <w:t xml:space="preserve">on of up to 4.40. However the more up to date GLSL version used, the more is required from the hardware. This means if a program is using GLSL version 4.40, it will not be supported on as many devices as an older version. As </w:t>
       </w:r>
       <w:proofErr w:type="spellStart"/>
       <w:r>
@@ -4248,7 +4354,20 @@
       </w:r>
       <w:proofErr w:type="spellEnd"/>
       <w:r>
-        <w:t xml:space="preserve"> but had no experience using it. After researching into </w:t>
+        <w:t xml:space="preserve"> uses GLSL ES version 1.00, it is supported on the vast majority of hardware. </w:t>
+      </w:r>
+    </w:p>
+    <w:p>
+      <w:pPr>
+        <w:jc w:val="both"/>
+      </w:pPr>
+    </w:p>
+    <w:p>
+      <w:pPr>
+        <w:jc w:val="both"/>
+      </w:pPr>
+      <w:r>
+        <w:t xml:space="preserve">However, hardware is not the only component needed to run </w:t>
       </w:r>
       <w:proofErr w:type="spellStart"/>
       <w:r>
@@ -4256,20 +4375,7 @@
       </w:r>
       <w:proofErr w:type="spellEnd"/>
       <w:r>
-        <w:t xml:space="preserve"> more, I realized this would be a better fit. I would be programming the base code in JavaScript, which I was confident with, rather than C++. I knew I would struggle with the graphics aspect alone, and if I were to also struggle with the base language, then the project would be a disaster.</w:t>
-      </w:r>
-    </w:p>
-    <w:p>
-      <w:pPr>
-        <w:jc w:val="both"/>
-      </w:pPr>
-    </w:p>
-    <w:p>
-      <w:pPr>
-        <w:jc w:val="both"/>
-      </w:pPr>
-      <w:r>
-        <w:t xml:space="preserve">Hence the final languages I decided on where: </w:t>
+        <w:t xml:space="preserve">. As </w:t>
       </w:r>
       <w:proofErr w:type="spellStart"/>
       <w:r>
@@ -4277,8 +4383,41 @@
       </w:r>
       <w:proofErr w:type="spellEnd"/>
       <w:r>
-        <w:t xml:space="preserve"> GLSL and JavaScript. </w:t>
-      </w:r>
+        <w:t xml:space="preserve"> runs within a browser, an update to date version of the browser is also required. But still, having an update to date browser might not be enough. As </w:t>
+      </w:r>
+      <w:proofErr w:type="spellStart"/>
+      <w:r>
+        <w:t>WebGL</w:t>
+      </w:r>
+      <w:proofErr w:type="spellEnd"/>
+      <w:r>
+        <w:t xml:space="preserve"> itself is just a specification (not an actual implementation) it is up to browser companies to implement </w:t>
+      </w:r>
+      <w:proofErr w:type="spellStart"/>
+      <w:r>
+        <w:t>WebGL</w:t>
+      </w:r>
+      <w:proofErr w:type="spellEnd"/>
+      <w:r>
+        <w:t xml:space="preserve"> themselves. Some browsers such as Internet Explorer, Edge and Safari all </w:t>
+      </w:r>
+      <w:r>
+        <w:lastRenderedPageBreak/>
+        <w:t xml:space="preserve">lack up to date implementations of </w:t>
+      </w:r>
+      <w:proofErr w:type="spellStart"/>
+      <w:r>
+        <w:t>WebGL</w:t>
+      </w:r>
+      <w:proofErr w:type="spellEnd"/>
+      <w:r>
+        <w:t xml:space="preserve">. For this reason, my project only runs in Chrome and Firefox. </w:t>
+      </w:r>
+    </w:p>
+    <w:p>
+      <w:pPr>
+        <w:jc w:val="both"/>
+      </w:pPr>
     </w:p>
     <w:p>
       <w:pPr>
@@ -4306,21 +4445,73 @@
       </w:r>
       <w:proofErr w:type="spellEnd"/>
       <w:r>
-        <w:t xml:space="preserve"> runs within a browser, it requires much less resources to run, compared to something like a game engine. These heavy engines can take up 8GB</w:t>
-      </w:r>
-      <w:r>
-        <w:t>+</w:t>
-      </w:r>
-      <w:r>
-        <w:t xml:space="preserve"> of memory and require a 2 hour installation. Scenes in game engines also have expensive loading times but with </w:t>
-      </w:r>
+        <w:t xml:space="preserve"> runs within a browser, it requires much less resources to run, compared to something like a game engine. These heavy engines can take up </w:t>
+      </w:r>
+      <w:r>
+        <w:t xml:space="preserve">lots </w:t>
+      </w:r>
+      <w:r>
+        <w:t xml:space="preserve">of memory and require </w:t>
+      </w:r>
+      <w:r>
+        <w:t xml:space="preserve">long </w:t>
+      </w:r>
+      <w:r>
+        <w:t>installation</w:t>
+      </w:r>
+      <w:r>
+        <w:t xml:space="preserve"> times</w:t>
+      </w:r>
+      <w:r>
+        <w:t>. Scenes in game engines also have expensive loading times</w:t>
+      </w:r>
+      <w:r>
+        <w:t xml:space="preserve"> due to their complexity.  </w:t>
+      </w:r>
+    </w:p>
+    <w:p>
+      <w:pPr>
+        <w:jc w:val="both"/>
+      </w:pPr>
+    </w:p>
+    <w:p>
+      <w:pPr>
+        <w:jc w:val="both"/>
+      </w:pPr>
       <w:proofErr w:type="spellStart"/>
       <w:r>
         <w:t>WebGL</w:t>
       </w:r>
       <w:proofErr w:type="spellEnd"/>
       <w:r>
-        <w:t xml:space="preserve">, everything runs extremely fast. This is due to it having minimal features. </w:t>
+        <w:t xml:space="preserve"> doesn’t used fixed function pipeline, programmable </w:t>
+      </w:r>
+      <w:proofErr w:type="spellStart"/>
+      <w:r>
+        <w:t>shaders</w:t>
+      </w:r>
+      <w:proofErr w:type="spellEnd"/>
+    </w:p>
+    <w:p>
+      <w:pPr>
+        <w:jc w:val="both"/>
+      </w:pPr>
+      <w:r>
+        <w:tab/>
+        <w:t>-topic</w:t>
+      </w:r>
+    </w:p>
+    <w:p>
+      <w:pPr>
+        <w:jc w:val="both"/>
+      </w:pPr>
+    </w:p>
+    <w:p>
+      <w:pPr>
+        <w:jc w:val="both"/>
+      </w:pPr>
+      <w:r>
+        <w:t xml:space="preserve">In its early days OpenGL used something called the fixed function pipeline. </w:t>
       </w:r>
     </w:p>
     <w:p>
@@ -4393,7 +4584,6 @@
         <w:jc w:val="both"/>
       </w:pPr>
       <w:r>
-        <w:lastRenderedPageBreak/>
         <w:t xml:space="preserve">Midway through the project I realized </w:t>
       </w:r>
       <w:proofErr w:type="spellStart"/>
@@ -4416,6 +4606,685 @@
     <w:p>
       <w:pPr>
         <w:jc w:val="both"/>
+        <w:rPr>
+          <w:lang w:val="en-US"/>
+        </w:rPr>
+      </w:pPr>
+      <w:r>
+        <w:rPr>
+          <w:lang w:val="en-US"/>
+        </w:rPr>
+        <w:t>Graphics pipeline</w:t>
+      </w:r>
+    </w:p>
+    <w:p>
+      <w:pPr>
+        <w:jc w:val="both"/>
+        <w:rPr>
+          <w:lang w:val="en-US"/>
+        </w:rPr>
+      </w:pPr>
+      <w:r>
+        <w:rPr>
+          <w:lang w:val="en-US"/>
+        </w:rPr>
+        <w:tab/>
+        <w:t>-how to get some data to appear on the screen</w:t>
+      </w:r>
+    </w:p>
+    <w:p>
+      <w:pPr>
+        <w:jc w:val="both"/>
+        <w:rPr>
+          <w:lang w:val="en-US"/>
+        </w:rPr>
+      </w:pPr>
+      <w:r>
+        <w:rPr>
+          <w:lang w:val="en-US"/>
+        </w:rPr>
+        <w:tab/>
+        <w:t>-example data, triangle coordinates</w:t>
+      </w:r>
+    </w:p>
+    <w:p>
+      <w:pPr>
+        <w:jc w:val="both"/>
+        <w:rPr>
+          <w:lang w:val="en-US"/>
+        </w:rPr>
+      </w:pPr>
+      <w:r>
+        <w:rPr>
+          <w:lang w:val="en-US"/>
+        </w:rPr>
+        <w:tab/>
+        <w:t>3d description of world, turn it into a 2d image</w:t>
+      </w:r>
+    </w:p>
+    <w:p>
+      <w:pPr>
+        <w:jc w:val="both"/>
+        <w:rPr>
+          <w:lang w:val="en-US"/>
+        </w:rPr>
+      </w:pPr>
+    </w:p>
+    <w:p>
+      <w:pPr>
+        <w:jc w:val="both"/>
+        <w:rPr>
+          <w:lang w:val="en-US"/>
+        </w:rPr>
+      </w:pPr>
+      <w:r>
+        <w:rPr>
+          <w:lang w:val="en-US"/>
+        </w:rPr>
+        <w:t xml:space="preserve">Moving from, easy to think about it, have a model, put into the world, view from a camera, display on screen. </w:t>
+      </w:r>
+    </w:p>
+    <w:p>
+      <w:pPr>
+        <w:ind w:firstLine="720"/>
+        <w:jc w:val="both"/>
+        <w:rPr>
+          <w:lang w:val="en-US"/>
+        </w:rPr>
+      </w:pPr>
+      <w:proofErr w:type="gramStart"/>
+      <w:r>
+        <w:rPr>
+          <w:lang w:val="en-US"/>
+        </w:rPr>
+        <w:t>model</w:t>
+      </w:r>
+      <w:proofErr w:type="gramEnd"/>
+      <w:r>
+        <w:rPr>
+          <w:lang w:val="en-US"/>
+        </w:rPr>
+        <w:t xml:space="preserve"> to world, world to view, view to projection</w:t>
+      </w:r>
+    </w:p>
+    <w:p>
+      <w:pPr>
+        <w:ind w:firstLine="720"/>
+        <w:jc w:val="both"/>
+        <w:rPr>
+          <w:lang w:val="en-US"/>
+        </w:rPr>
+      </w:pPr>
+    </w:p>
+    <w:p>
+      <w:pPr>
+        <w:ind w:firstLine="720"/>
+        <w:jc w:val="both"/>
+        <w:rPr>
+          <w:lang w:val="en-US"/>
+        </w:rPr>
+      </w:pPr>
+      <w:proofErr w:type="gramStart"/>
+      <w:r>
+        <w:rPr>
+          <w:lang w:val="en-US"/>
+        </w:rPr>
+        <w:t>model</w:t>
+      </w:r>
+      <w:proofErr w:type="gramEnd"/>
+      <w:r>
+        <w:rPr>
+          <w:lang w:val="en-US"/>
+        </w:rPr>
+        <w:t xml:space="preserve"> has own origin at </w:t>
+      </w:r>
+      <w:proofErr w:type="spellStart"/>
+      <w:r>
+        <w:rPr>
+          <w:lang w:val="en-US"/>
+        </w:rPr>
+        <w:t>centre</w:t>
+      </w:r>
+      <w:proofErr w:type="spellEnd"/>
+      <w:r>
+        <w:rPr>
+          <w:lang w:val="en-US"/>
+        </w:rPr>
+        <w:t>, own coordinate system, origin of triangle</w:t>
+      </w:r>
+    </w:p>
+    <w:p>
+      <w:pPr>
+        <w:ind w:firstLine="720"/>
+        <w:jc w:val="both"/>
+        <w:rPr>
+          <w:lang w:val="en-US"/>
+        </w:rPr>
+      </w:pPr>
+    </w:p>
+    <w:p>
+      <w:pPr>
+        <w:jc w:val="both"/>
+        <w:rPr>
+          <w:lang w:val="en-US"/>
+        </w:rPr>
+      </w:pPr>
+      <w:proofErr w:type="gramStart"/>
+      <w:r>
+        <w:rPr>
+          <w:lang w:val="en-US"/>
+        </w:rPr>
+        <w:t>scaling</w:t>
+      </w:r>
+      <w:proofErr w:type="gramEnd"/>
+      <w:r>
+        <w:rPr>
+          <w:lang w:val="en-US"/>
+        </w:rPr>
+        <w:t xml:space="preserve">, rotating, translating, </w:t>
+      </w:r>
+      <w:proofErr w:type="spellStart"/>
+      <w:r>
+        <w:rPr>
+          <w:lang w:val="en-US"/>
+        </w:rPr>
+        <w:t>its</w:t>
+      </w:r>
+      <w:proofErr w:type="spellEnd"/>
+      <w:r>
+        <w:rPr>
+          <w:lang w:val="en-US"/>
+        </w:rPr>
+        <w:t xml:space="preserve"> now in world coordinate space (T,R,S)</w:t>
+      </w:r>
+    </w:p>
+    <w:p>
+      <w:pPr>
+        <w:jc w:val="both"/>
+        <w:rPr>
+          <w:lang w:val="en-US"/>
+        </w:rPr>
+      </w:pPr>
+    </w:p>
+    <w:p>
+      <w:pPr>
+        <w:jc w:val="both"/>
+        <w:rPr>
+          <w:lang w:val="en-US"/>
+        </w:rPr>
+      </w:pPr>
+      <w:proofErr w:type="gramStart"/>
+      <w:r>
+        <w:rPr>
+          <w:lang w:val="en-US"/>
+        </w:rPr>
+        <w:t>clipping</w:t>
+      </w:r>
+      <w:proofErr w:type="gramEnd"/>
+      <w:r>
+        <w:rPr>
+          <w:lang w:val="en-US"/>
+        </w:rPr>
+        <w:t xml:space="preserve"> happens in </w:t>
+      </w:r>
+      <w:proofErr w:type="spellStart"/>
+      <w:r>
+        <w:rPr>
+          <w:lang w:val="en-US"/>
+        </w:rPr>
+        <w:t>worldsapce</w:t>
+      </w:r>
+      <w:proofErr w:type="spellEnd"/>
+      <w:r>
+        <w:rPr>
+          <w:lang w:val="en-US"/>
+        </w:rPr>
+        <w:t xml:space="preserve">, removing a piece of </w:t>
+      </w:r>
+      <w:proofErr w:type="spellStart"/>
+      <w:r>
+        <w:rPr>
+          <w:lang w:val="en-US"/>
+        </w:rPr>
+        <w:t>somethiong</w:t>
+      </w:r>
+      <w:proofErr w:type="spellEnd"/>
+      <w:r>
+        <w:rPr>
+          <w:lang w:val="en-US"/>
+        </w:rPr>
+        <w:t xml:space="preserve"> from pipeline, we </w:t>
+      </w:r>
+      <w:proofErr w:type="spellStart"/>
+      <w:r>
+        <w:rPr>
+          <w:lang w:val="en-US"/>
+        </w:rPr>
+        <w:t>cant</w:t>
+      </w:r>
+      <w:proofErr w:type="spellEnd"/>
+      <w:r>
+        <w:rPr>
+          <w:lang w:val="en-US"/>
+        </w:rPr>
+        <w:t xml:space="preserve"> see it, clip a triangle loses a vertex, how do </w:t>
+      </w:r>
+      <w:proofErr w:type="spellStart"/>
+      <w:r>
+        <w:rPr>
+          <w:lang w:val="en-US"/>
+        </w:rPr>
+        <w:t>drw</w:t>
+      </w:r>
+      <w:proofErr w:type="spellEnd"/>
+      <w:r>
+        <w:rPr>
+          <w:lang w:val="en-US"/>
+        </w:rPr>
+        <w:t xml:space="preserve"> it with 2 points? Need to create new points along the edge, and split it into separate triangles</w:t>
+      </w:r>
+    </w:p>
+    <w:p>
+      <w:pPr>
+        <w:jc w:val="both"/>
+        <w:rPr>
+          <w:lang w:val="en-US"/>
+        </w:rPr>
+      </w:pPr>
+      <w:proofErr w:type="gramStart"/>
+      <w:r>
+        <w:rPr>
+          <w:lang w:val="en-US"/>
+        </w:rPr>
+        <w:t>culling</w:t>
+      </w:r>
+      <w:proofErr w:type="gramEnd"/>
+      <w:r>
+        <w:rPr>
+          <w:lang w:val="en-US"/>
+        </w:rPr>
+        <w:t xml:space="preserve"> excludes entire object</w:t>
+      </w:r>
+    </w:p>
+    <w:p>
+      <w:pPr>
+        <w:jc w:val="both"/>
+        <w:rPr>
+          <w:lang w:val="en-US"/>
+        </w:rPr>
+      </w:pPr>
+    </w:p>
+    <w:p>
+      <w:pPr>
+        <w:jc w:val="both"/>
+        <w:rPr>
+          <w:lang w:val="en-US"/>
+        </w:rPr>
+      </w:pPr>
+    </w:p>
+    <w:p>
+      <w:pPr>
+        <w:jc w:val="both"/>
+        <w:rPr>
+          <w:lang w:val="en-US"/>
+        </w:rPr>
+      </w:pPr>
+      <w:r>
+        <w:rPr>
+          <w:lang w:val="en-US"/>
+        </w:rPr>
+        <w:t>WORLD SPACE</w:t>
+      </w:r>
+      <w:r>
+        <w:rPr>
+          <w:lang w:val="en-US"/>
+        </w:rPr>
+        <w:t xml:space="preserve"> above</w:t>
+      </w:r>
+      <w:r>
+        <w:rPr>
+          <w:lang w:val="en-US"/>
+        </w:rPr>
+        <w:t xml:space="preserve"> (2</w:t>
+      </w:r>
+      <w:r>
+        <w:rPr>
+          <w:vertAlign w:val="superscript"/>
+          <w:lang w:val="en-US"/>
+        </w:rPr>
+        <w:t>nd</w:t>
+      </w:r>
+      <w:r>
+        <w:rPr>
+          <w:lang w:val="en-US"/>
+        </w:rPr>
+        <w:t xml:space="preserve"> stage)</w:t>
+      </w:r>
+    </w:p>
+    <w:p>
+      <w:pPr>
+        <w:jc w:val="both"/>
+        <w:rPr>
+          <w:lang w:val="en-US"/>
+        </w:rPr>
+      </w:pPr>
+    </w:p>
+    <w:p>
+      <w:pPr>
+        <w:jc w:val="both"/>
+        <w:rPr>
+          <w:lang w:val="en-US"/>
+        </w:rPr>
+      </w:pPr>
+      <w:r>
+        <w:rPr>
+          <w:lang w:val="en-US"/>
+        </w:rPr>
+        <w:t>We define camera in the world, it has a position</w:t>
+      </w:r>
+    </w:p>
+    <w:p>
+      <w:pPr>
+        <w:jc w:val="both"/>
+        <w:rPr>
+          <w:lang w:val="en-US"/>
+        </w:rPr>
+      </w:pPr>
+      <w:r>
+        <w:rPr>
+          <w:lang w:val="en-US"/>
+        </w:rPr>
+        <w:tab/>
+        <w:t xml:space="preserve">Now world to view, need to shift entire world </w:t>
+      </w:r>
+      <w:proofErr w:type="spellStart"/>
+      <w:r>
+        <w:rPr>
+          <w:lang w:val="en-US"/>
+        </w:rPr>
+        <w:t>infront</w:t>
+      </w:r>
+      <w:proofErr w:type="spellEnd"/>
+      <w:r>
+        <w:rPr>
+          <w:lang w:val="en-US"/>
+        </w:rPr>
+        <w:t xml:space="preserve"> of camera, which doesn’t exist, program as if it does, easy to think about</w:t>
+      </w:r>
+    </w:p>
+    <w:p>
+      <w:pPr>
+        <w:jc w:val="both"/>
+        <w:rPr>
+          <w:lang w:val="en-US"/>
+        </w:rPr>
+      </w:pPr>
+    </w:p>
+    <w:p>
+      <w:pPr>
+        <w:jc w:val="both"/>
+        <w:rPr>
+          <w:lang w:val="en-US"/>
+        </w:rPr>
+      </w:pPr>
+    </w:p>
+    <w:p>
+      <w:pPr>
+        <w:tabs>
+          <w:tab w:val="left" w:pos="7046"/>
+        </w:tabs>
+        <w:jc w:val="both"/>
+        <w:rPr>
+          <w:lang w:val="en-US"/>
+        </w:rPr>
+      </w:pPr>
+      <w:r>
+        <w:rPr>
+          <w:lang w:val="en-US"/>
+        </w:rPr>
+        <w:t>Camera space, everything relative to camera, camera is at 0</w:t>
+      </w:r>
+      <w:proofErr w:type="gramStart"/>
+      <w:r>
+        <w:rPr>
+          <w:lang w:val="en-US"/>
+        </w:rPr>
+        <w:t>,0</w:t>
+      </w:r>
+      <w:proofErr w:type="gramEnd"/>
+      <w:r>
+        <w:rPr>
+          <w:lang w:val="en-US"/>
+        </w:rPr>
+        <w:tab/>
+      </w:r>
+    </w:p>
+    <w:p>
+      <w:pPr>
+        <w:tabs>
+          <w:tab w:val="left" w:pos="7046"/>
+        </w:tabs>
+        <w:jc w:val="both"/>
+        <w:rPr>
+          <w:lang w:val="en-US"/>
+        </w:rPr>
+      </w:pPr>
+    </w:p>
+    <w:p>
+      <w:pPr>
+        <w:tabs>
+          <w:tab w:val="left" w:pos="7046"/>
+        </w:tabs>
+        <w:jc w:val="both"/>
+        <w:rPr>
+          <w:lang w:val="en-US"/>
+        </w:rPr>
+      </w:pPr>
+    </w:p>
+    <w:p>
+      <w:pPr>
+        <w:tabs>
+          <w:tab w:val="left" w:pos="7046"/>
+        </w:tabs>
+        <w:jc w:val="both"/>
+        <w:rPr>
+          <w:lang w:val="en-US"/>
+        </w:rPr>
+      </w:pPr>
+      <w:r>
+        <w:rPr>
+          <w:lang w:val="en-US"/>
+        </w:rPr>
+        <w:t>View to projection</w:t>
+      </w:r>
+    </w:p>
+    <w:p>
+      <w:pPr>
+        <w:jc w:val="both"/>
+        <w:rPr>
+          <w:lang w:val="en-US"/>
+        </w:rPr>
+      </w:pPr>
+    </w:p>
+    <w:p>
+      <w:pPr>
+        <w:jc w:val="both"/>
+        <w:rPr>
+          <w:lang w:val="en-US"/>
+        </w:rPr>
+      </w:pPr>
+    </w:p>
+    <w:p>
+      <w:pPr>
+        <w:jc w:val="both"/>
+        <w:rPr>
+          <w:lang w:val="en-US"/>
+        </w:rPr>
+      </w:pPr>
+      <w:r>
+        <w:rPr>
+          <w:lang w:val="en-US"/>
+        </w:rPr>
+        <w:t xml:space="preserve">Geometry in screen space, map </w:t>
+      </w:r>
+      <w:proofErr w:type="spellStart"/>
+      <w:r>
+        <w:rPr>
+          <w:lang w:val="en-US"/>
+        </w:rPr>
+        <w:t>traingles</w:t>
+      </w:r>
+      <w:proofErr w:type="spellEnd"/>
+      <w:r>
+        <w:rPr>
+          <w:lang w:val="en-US"/>
+        </w:rPr>
+        <w:t xml:space="preserve"> to screen pixels, rasterization</w:t>
+      </w:r>
+    </w:p>
+    <w:p>
+      <w:pPr>
+        <w:jc w:val="both"/>
+        <w:rPr>
+          <w:lang w:val="en-US"/>
+        </w:rPr>
+      </w:pPr>
+      <w:r>
+        <w:rPr>
+          <w:lang w:val="en-US"/>
+        </w:rPr>
+        <w:t>Generates fragments</w:t>
+      </w:r>
+    </w:p>
+    <w:p>
+      <w:pPr>
+        <w:jc w:val="both"/>
+        <w:rPr>
+          <w:lang w:val="en-US"/>
+        </w:rPr>
+      </w:pPr>
+    </w:p>
+    <w:p>
+      <w:pPr>
+        <w:jc w:val="both"/>
+        <w:rPr>
+          <w:lang w:val="en-US"/>
+        </w:rPr>
+      </w:pPr>
+      <w:r>
+        <w:rPr>
+          <w:lang w:val="en-US"/>
+        </w:rPr>
+        <w:t>Process fragments,</w:t>
+      </w:r>
+    </w:p>
+    <w:p>
+      <w:pPr>
+        <w:jc w:val="both"/>
+        <w:rPr>
+          <w:lang w:val="en-US"/>
+        </w:rPr>
+      </w:pPr>
+      <w:r>
+        <w:rPr>
+          <w:lang w:val="en-US"/>
+        </w:rPr>
+        <w:t>Build image, replacing fragments</w:t>
+      </w:r>
+    </w:p>
+    <w:p>
+      <w:pPr>
+        <w:jc w:val="both"/>
+        <w:rPr>
+          <w:lang w:val="en-US"/>
+        </w:rPr>
+      </w:pPr>
+      <w:r>
+        <w:rPr>
+          <w:lang w:val="en-US"/>
+        </w:rPr>
+        <w:t>Depth buffer, stores depth per pixel</w:t>
+      </w:r>
+    </w:p>
+    <w:p>
+      <w:pPr>
+        <w:jc w:val="both"/>
+        <w:rPr>
+          <w:lang w:val="en-US"/>
+        </w:rPr>
+      </w:pPr>
+    </w:p>
+    <w:p>
+      <w:pPr>
+        <w:jc w:val="both"/>
+        <w:rPr>
+          <w:lang w:val="en-US"/>
+        </w:rPr>
+      </w:pPr>
+      <w:proofErr w:type="spellStart"/>
+      <w:r>
+        <w:rPr>
+          <w:lang w:val="en-US"/>
+        </w:rPr>
+        <w:t>Specifify</w:t>
+      </w:r>
+      <w:proofErr w:type="spellEnd"/>
+      <w:r>
+        <w:rPr>
+          <w:lang w:val="en-US"/>
+        </w:rPr>
+        <w:t xml:space="preserve"> </w:t>
+      </w:r>
+      <w:proofErr w:type="spellStart"/>
+      <w:r>
+        <w:rPr>
+          <w:lang w:val="en-US"/>
+        </w:rPr>
+        <w:t>colour</w:t>
+      </w:r>
+      <w:proofErr w:type="spellEnd"/>
+      <w:r>
+        <w:rPr>
+          <w:lang w:val="en-US"/>
+        </w:rPr>
+        <w:t xml:space="preserve"> information for every vertex, rather than every fragment. </w:t>
+      </w:r>
+      <w:proofErr w:type="spellStart"/>
+      <w:r>
+        <w:rPr>
+          <w:lang w:val="en-US"/>
+        </w:rPr>
+        <w:t>Colour</w:t>
+      </w:r>
+      <w:proofErr w:type="spellEnd"/>
+      <w:r>
+        <w:rPr>
+          <w:lang w:val="en-US"/>
+        </w:rPr>
+        <w:t xml:space="preserve"> doesn’t vary much across object, blending with interpolation will look ok. Calculating at every fragment, not worth it</w:t>
+      </w:r>
+    </w:p>
+    <w:p>
+      <w:pPr>
+        <w:jc w:val="both"/>
+      </w:pPr>
+    </w:p>
+    <w:p>
+      <w:pPr>
+        <w:jc w:val="both"/>
+      </w:pPr>
+      <w:r>
+        <w:t xml:space="preserve">What happens on CPU vs </w:t>
+      </w:r>
+      <w:proofErr w:type="gramStart"/>
+      <w:r>
+        <w:t>GPU</w:t>
+      </w:r>
+      <w:proofErr w:type="gramEnd"/>
+    </w:p>
+    <w:p>
+      <w:pPr>
+        <w:jc w:val="both"/>
       </w:pPr>
     </w:p>
     <w:p>
@@ -4510,6 +5379,50 @@
           <w:lang w:val="en-US"/>
         </w:rPr>
         <w:t>Mentions the main task, so talk about product backlog</w:t>
+      </w:r>
+    </w:p>
+    <w:p>
+      <w:pPr>
+        <w:jc w:val="both"/>
+        <w:rPr>
+          <w:lang w:val="en-US"/>
+        </w:rPr>
+      </w:pPr>
+    </w:p>
+    <w:p>
+      <w:pPr>
+        <w:jc w:val="both"/>
+        <w:rPr>
+          <w:lang w:val="en-US"/>
+        </w:rPr>
+      </w:pPr>
+      <w:r>
+        <w:rPr>
+          <w:lang w:val="en-US"/>
+        </w:rPr>
+        <w:t>Should I explain GLSL vertex/frag here?</w:t>
+      </w:r>
+    </w:p>
+    <w:p>
+      <w:pPr>
+        <w:jc w:val="both"/>
+        <w:rPr>
+          <w:lang w:val="en-US"/>
+        </w:rPr>
+      </w:pPr>
+    </w:p>
+    <w:p>
+      <w:pPr>
+        <w:jc w:val="both"/>
+        <w:rPr>
+          <w:lang w:val="en-US"/>
+        </w:rPr>
+      </w:pPr>
+      <w:r>
+        <w:rPr>
+          <w:lang w:val="en-US"/>
+        </w:rPr>
+        <w:t>Talk about security and how it doesn’t matter</w:t>
       </w:r>
     </w:p>
     <w:p>
@@ -4812,7 +5725,6 @@
       <w:bookmarkStart w:id="10" w:name="_Toc476088417"/>
       <w:bookmarkEnd w:id="3"/>
       <w:r>
-        <w:lastRenderedPageBreak/>
         <w:t>Design</w:t>
       </w:r>
       <w:bookmarkEnd w:id="8"/>
@@ -5025,12 +5937,26 @@
     </w:p>
     <w:p>
       <w:pPr>
+        <w:jc w:val="both"/>
+      </w:pPr>
+    </w:p>
+    <w:p>
+      <w:pPr>
+        <w:jc w:val="both"/>
+      </w:pPr>
+      <w:r>
+        <w:t>//show how the design evolved over the project?</w:t>
+      </w:r>
+    </w:p>
+    <w:p>
+      <w:pPr>
         <w:pStyle w:val="Heading2"/>
       </w:pPr>
       <w:bookmarkStart w:id="11" w:name="_Toc222978597"/>
       <w:bookmarkStart w:id="12" w:name="_Toc476088418"/>
       <w:bookmarkStart w:id="13" w:name="_Toc192777708"/>
       <w:r>
+        <w:lastRenderedPageBreak/>
         <w:t>Overall Architecture</w:t>
       </w:r>
       <w:bookmarkEnd w:id="11"/>
@@ -6781,7 +7707,7 @@
       <w:rPr>
         <w:noProof/>
       </w:rPr>
-      <w:t>16</w:t>
+      <w:t>18</w:t>
     </w:r>
     <w:r>
       <w:fldChar w:fldCharType="end"/>
@@ -6812,7 +7738,7 @@
         <w:noProof/>
         <w:lang w:val="en-US"/>
       </w:rPr>
-      <w:t>16</w:t>
+      <w:t>18</w:t>
     </w:r>
     <w:r>
       <w:rPr>
@@ -11080,7 +12006,7 @@
 </file>
 
 <file path=customXml/itemProps1.xml><?xml version="1.0" encoding="utf-8"?>
-<ds:datastoreItem xmlns:ds="http://schemas.openxmlformats.org/officeDocument/2006/customXml" ds:itemID="{4883B864-BC4A-46C8-893A-B5907115700E}">
+<ds:datastoreItem xmlns:ds="http://schemas.openxmlformats.org/officeDocument/2006/customXml" ds:itemID="{6F92BCAE-350F-45BC-8997-BD583678FE65}">
   <ds:schemaRefs>
     <ds:schemaRef ds:uri="http://schemas.openxmlformats.org/officeDocument/2006/bibliography"/>
   </ds:schemaRefs>

</xml_diff>

<commit_message>
Adding to report analysis
</commit_message>
<xml_diff>
--- a/Major Project/Report.docx
+++ b/Major Project/Report.docx
@@ -50,18 +50,8 @@
           <w:sz w:val="36"/>
           <w:lang w:val="en-US"/>
         </w:rPr>
-        <w:t xml:space="preserve"> in </w:t>
-      </w:r>
-      <w:proofErr w:type="spellStart"/>
-      <w:r>
-        <w:rPr>
-          <w:b/>
-          <w:sz w:val="36"/>
-          <w:lang w:val="en-US"/>
-        </w:rPr>
-        <w:t>WebGL</w:t>
-      </w:r>
-      <w:proofErr w:type="spellEnd"/>
+        <w:t xml:space="preserve"> in WebGL</w:t>
+      </w:r>
     </w:p>
     <w:p/>
     <w:p/>
@@ -484,21 +474,7 @@
         <w:rPr>
           <w:lang w:val="en-US"/>
         </w:rPr>
-        <w:t xml:space="preserve"> below, I hereby agree to this dissertation being made available to other students and academic staff of the </w:t>
-      </w:r>
-      <w:proofErr w:type="spellStart"/>
-      <w:r>
-        <w:rPr>
-          <w:lang w:val="en-US"/>
-        </w:rPr>
-        <w:t>Aberystwyth</w:t>
-      </w:r>
-      <w:proofErr w:type="spellEnd"/>
-      <w:r>
-        <w:rPr>
-          <w:lang w:val="en-US"/>
-        </w:rPr>
-        <w:t xml:space="preserve"> Computer Science Department.</w:t>
+        <w:t xml:space="preserve"> below, I hereby agree to this dissertation being made available to other students and academic staff of the Aberystwyth Computer Science Department.</w:t>
       </w:r>
     </w:p>
     <w:p>
@@ -586,29 +562,8 @@
     <w:p/>
     <w:p/>
     <w:p>
-      <w:proofErr w:type="spellStart"/>
-      <w:r>
-        <w:t>Gman</w:t>
-      </w:r>
-      <w:proofErr w:type="spellEnd"/>
-      <w:r>
-        <w:t xml:space="preserve"> on </w:t>
-      </w:r>
-      <w:proofErr w:type="spellStart"/>
-      <w:r>
-        <w:t>stackoverflow</w:t>
-      </w:r>
-      <w:proofErr w:type="spellEnd"/>
-      <w:r>
-        <w:t>/</w:t>
-      </w:r>
-      <w:proofErr w:type="spellStart"/>
-      <w:r>
-        <w:t>github</w:t>
-      </w:r>
-      <w:proofErr w:type="spellEnd"/>
-      <w:r>
-        <w:t xml:space="preserve"> </w:t>
+      <w:r>
+        <w:t xml:space="preserve">Gman on stackoverflow/github </w:t>
       </w:r>
     </w:p>
     <w:p>
@@ -664,141 +619,7 @@
         <w:rPr>
           <w:lang w:val="en-US"/>
         </w:rPr>
-        <w:t xml:space="preserve">// </w:t>
-      </w:r>
-      <w:proofErr w:type="gramStart"/>
-      <w:r>
-        <w:rPr>
-          <w:lang w:val="en-US"/>
-        </w:rPr>
-        <w:t>My</w:t>
-      </w:r>
-      <w:proofErr w:type="gramEnd"/>
-      <w:r>
-        <w:rPr>
-          <w:lang w:val="en-US"/>
-        </w:rPr>
-        <w:t xml:space="preserve"> motivation for the project is… or was?</w:t>
-      </w:r>
-    </w:p>
-    <w:p>
-      <w:pPr>
-        <w:jc w:val="both"/>
-        <w:rPr>
-          <w:lang w:val="en-US"/>
-        </w:rPr>
-      </w:pPr>
-      <w:r>
-        <w:rPr>
-          <w:lang w:val="en-US"/>
-        </w:rPr>
-        <w:t>// Am I writing it as if I’m going to do it, or it’s been done?</w:t>
-      </w:r>
-    </w:p>
-    <w:p>
-      <w:pPr>
-        <w:jc w:val="both"/>
-        <w:rPr>
-          <w:lang w:val="en-US"/>
-        </w:rPr>
-      </w:pPr>
-      <w:r>
-        <w:rPr>
-          <w:lang w:val="en-US"/>
-        </w:rPr>
-        <w:t>// I have developed this using….. I am going to be developing this using…?</w:t>
-      </w:r>
-    </w:p>
-    <w:p>
-      <w:pPr>
-        <w:jc w:val="both"/>
-        <w:rPr>
-          <w:lang w:val="en-US"/>
-        </w:rPr>
-      </w:pPr>
-      <w:r>
-        <w:rPr>
-          <w:lang w:val="en-US"/>
-        </w:rPr>
-        <w:t xml:space="preserve">// </w:t>
-      </w:r>
-      <w:proofErr w:type="gramStart"/>
-      <w:r>
-        <w:rPr>
-          <w:lang w:val="en-US"/>
-        </w:rPr>
-        <w:t>Should</w:t>
-      </w:r>
-      <w:proofErr w:type="gramEnd"/>
-      <w:r>
-        <w:rPr>
-          <w:lang w:val="en-US"/>
-        </w:rPr>
-        <w:t xml:space="preserve"> I use I? </w:t>
-      </w:r>
-      <w:proofErr w:type="gramStart"/>
-      <w:r>
-        <w:rPr>
-          <w:lang w:val="en-US"/>
-        </w:rPr>
-        <w:t>or</w:t>
-      </w:r>
-      <w:proofErr w:type="gramEnd"/>
-      <w:r>
-        <w:rPr>
-          <w:lang w:val="en-US"/>
-        </w:rPr>
-        <w:t xml:space="preserve"> not</w:t>
-      </w:r>
-    </w:p>
-    <w:p>
-      <w:pPr>
-        <w:jc w:val="both"/>
-        <w:rPr>
-          <w:lang w:val="en-US"/>
-        </w:rPr>
-      </w:pPr>
-      <w:r>
-        <w:rPr>
-          <w:lang w:val="en-US"/>
-        </w:rPr>
-        <w:t>// Will, or has</w:t>
-      </w:r>
-    </w:p>
-    <w:p>
-      <w:pPr>
-        <w:jc w:val="both"/>
-        <w:rPr>
-          <w:lang w:val="en-US"/>
-        </w:rPr>
-      </w:pPr>
-    </w:p>
-    <w:p>
-      <w:pPr>
-        <w:jc w:val="both"/>
-        <w:rPr>
-          <w:lang w:val="en-US"/>
-        </w:rPr>
-      </w:pPr>
-      <w:r>
-        <w:rPr>
-          <w:lang w:val="en-US"/>
-        </w:rPr>
-        <w:t xml:space="preserve">A prehistoric scene of Mars created in </w:t>
-      </w:r>
-      <w:proofErr w:type="spellStart"/>
-      <w:r>
-        <w:rPr>
-          <w:lang w:val="en-US"/>
-        </w:rPr>
-        <w:t>WebGL</w:t>
-      </w:r>
-      <w:proofErr w:type="spellEnd"/>
-      <w:r>
-        <w:rPr>
-          <w:lang w:val="en-US"/>
-        </w:rPr>
-        <w:t xml:space="preserve"> (Web Graphics Library), GLSL (OpenGL Shading Language) and JavaScript. </w:t>
+        <w:t xml:space="preserve">A prehistoric scene of Mars created in WebGL (Web Graphics Library), GLSL (OpenGL Shading Language) and JavaScript. </w:t>
       </w:r>
       <w:r>
         <w:rPr>
@@ -865,6 +686,34 @@
           <w:lang w:val="en-US"/>
         </w:rPr>
         <w:t xml:space="preserve"> billion years ago.</w:t>
+      </w:r>
+      <w:r>
+        <w:rPr>
+          <w:lang w:val="en-US"/>
+        </w:rPr>
+        <w:t xml:space="preserve"> The project uses some features of WebGL (2.0) which are only available in Chrome and Firefox. You can check if your browser can run the project here: </w:t>
+      </w:r>
+    </w:p>
+    <w:p>
+      <w:pPr>
+        <w:jc w:val="both"/>
+        <w:rPr>
+          <w:lang w:val="en-US"/>
+        </w:rPr>
+      </w:pPr>
+    </w:p>
+    <w:p>
+      <w:pPr>
+        <w:jc w:val="both"/>
+        <w:rPr>
+          <w:lang w:val="en-US"/>
+        </w:rPr>
+      </w:pPr>
+      <w:r>
+        <w:rPr>
+          <w:lang w:val="en-US"/>
+        </w:rPr>
+        <w:t>http://webglreport.com/?v=2</w:t>
       </w:r>
     </w:p>
     <w:p>
@@ -978,7 +827,7 @@
           <w:sz w:val="22"/>
           <w:szCs w:val="22"/>
         </w:rPr>
-        <w:t>to learn how computer graphics works.</w:t>
+        <w:t>to l</w:t>
       </w:r>
       <w:r>
         <w:rPr>
@@ -986,25 +835,25 @@
           <w:sz w:val="22"/>
           <w:szCs w:val="22"/>
         </w:rPr>
-        <w:t xml:space="preserve"> At the start of this project I had next to no experience with GLSL and no experience with </w:t>
-      </w:r>
-      <w:proofErr w:type="spellStart"/>
+        <w:t>earn how computer graphics work</w:t>
+      </w:r>
+      <w:bookmarkStart w:id="0" w:name="_GoBack"/>
+      <w:bookmarkEnd w:id="0"/>
       <w:r>
         <w:rPr>
           <w:rFonts w:ascii="Arial" w:hAnsi="Arial" w:cs="Arial"/>
           <w:sz w:val="22"/>
           <w:szCs w:val="22"/>
         </w:rPr>
-        <w:t>WebGL</w:t>
-      </w:r>
-      <w:proofErr w:type="spellEnd"/>
+        <w:t>.</w:t>
+      </w:r>
       <w:r>
         <w:rPr>
           <w:rFonts w:ascii="Arial" w:hAnsi="Arial" w:cs="Arial"/>
           <w:sz w:val="22"/>
           <w:szCs w:val="22"/>
         </w:rPr>
-        <w:t xml:space="preserve">. Learning these new languages whilst going along was challenging, however my desire to learn outweighed the </w:t>
+        <w:t xml:space="preserve"> At the start of this project I had next to no experience with GLSL and no experience with WebGL. Learning these new languages whilst going along was challenging, however my desire to learn outweighed the </w:t>
       </w:r>
       <w:r>
         <w:rPr>
@@ -1064,25 +913,23 @@
           <w:sz w:val="22"/>
           <w:szCs w:val="22"/>
         </w:rPr>
-        <w:t xml:space="preserve">Programming in </w:t>
-      </w:r>
-      <w:proofErr w:type="spellStart"/>
+        <w:t xml:space="preserve">Programming in WebGL will help me gain </w:t>
+      </w:r>
       <w:r>
         <w:rPr>
           <w:rFonts w:ascii="Arial" w:hAnsi="Arial" w:cs="Arial"/>
           <w:sz w:val="22"/>
           <w:szCs w:val="22"/>
         </w:rPr>
-        <w:t>WebGL</w:t>
-      </w:r>
-      <w:proofErr w:type="spellEnd"/>
+        <w:t xml:space="preserve">an </w:t>
+      </w:r>
       <w:r>
         <w:rPr>
           <w:rFonts w:ascii="Arial" w:hAnsi="Arial" w:cs="Arial"/>
           <w:sz w:val="22"/>
           <w:szCs w:val="22"/>
         </w:rPr>
-        <w:t xml:space="preserve"> will help me gain </w:t>
+        <w:t xml:space="preserve">understanding of what’s actually going on </w:t>
       </w:r>
       <w:r>
         <w:rPr>
@@ -1090,7 +937,7 @@
           <w:sz w:val="22"/>
           <w:szCs w:val="22"/>
         </w:rPr>
-        <w:t xml:space="preserve">an </w:t>
+        <w:t>at the low level,</w:t>
       </w:r>
       <w:r>
         <w:rPr>
@@ -1098,7 +945,7 @@
           <w:sz w:val="22"/>
           <w:szCs w:val="22"/>
         </w:rPr>
-        <w:t xml:space="preserve">understanding of what’s actually going on </w:t>
+        <w:t xml:space="preserve"> to get graphics </w:t>
       </w:r>
       <w:r>
         <w:rPr>
@@ -1106,7 +953,7 @@
           <w:sz w:val="22"/>
           <w:szCs w:val="22"/>
         </w:rPr>
-        <w:t xml:space="preserve">at the low level, to get graphics </w:t>
+        <w:t xml:space="preserve">to display on the screen. Learning WebGL is useful </w:t>
       </w:r>
       <w:r>
         <w:rPr>
@@ -1114,25 +961,23 @@
           <w:sz w:val="22"/>
           <w:szCs w:val="22"/>
         </w:rPr>
-        <w:t xml:space="preserve">to display on the screen. Learning </w:t>
-      </w:r>
-      <w:proofErr w:type="spellStart"/>
+        <w:t xml:space="preserve">due to its flexibility running </w:t>
+      </w:r>
       <w:r>
         <w:rPr>
           <w:rFonts w:ascii="Arial" w:hAnsi="Arial" w:cs="Arial"/>
           <w:sz w:val="22"/>
           <w:szCs w:val="22"/>
         </w:rPr>
-        <w:t>WebGL</w:t>
-      </w:r>
-      <w:proofErr w:type="spellEnd"/>
+        <w:t>on various</w:t>
+      </w:r>
       <w:r>
         <w:rPr>
           <w:rFonts w:ascii="Arial" w:hAnsi="Arial" w:cs="Arial"/>
           <w:sz w:val="22"/>
           <w:szCs w:val="22"/>
         </w:rPr>
-        <w:t xml:space="preserve"> is useful </w:t>
+        <w:t xml:space="preserve"> different</w:t>
       </w:r>
       <w:r>
         <w:rPr>
@@ -1140,7 +985,7 @@
           <w:sz w:val="22"/>
           <w:szCs w:val="22"/>
         </w:rPr>
-        <w:t xml:space="preserve">due to its flexibility running </w:t>
+        <w:t xml:space="preserve"> operating systems, rather than</w:t>
       </w:r>
       <w:r>
         <w:rPr>
@@ -1148,7 +993,7 @@
           <w:sz w:val="22"/>
           <w:szCs w:val="22"/>
         </w:rPr>
-        <w:t>on various</w:t>
+        <w:t xml:space="preserve"> an alternative like</w:t>
       </w:r>
       <w:r>
         <w:rPr>
@@ -1156,7 +1001,7 @@
           <w:sz w:val="22"/>
           <w:szCs w:val="22"/>
         </w:rPr>
-        <w:t xml:space="preserve"> different</w:t>
+        <w:t xml:space="preserve"> Direct3D</w:t>
       </w:r>
       <w:r>
         <w:rPr>
@@ -1164,7 +1009,7 @@
           <w:sz w:val="22"/>
           <w:szCs w:val="22"/>
         </w:rPr>
-        <w:t xml:space="preserve"> operating systems, rather than</w:t>
+        <w:t>,</w:t>
       </w:r>
       <w:r>
         <w:rPr>
@@ -1172,7 +1017,7 @@
           <w:sz w:val="22"/>
           <w:szCs w:val="22"/>
         </w:rPr>
-        <w:t xml:space="preserve"> an alternative like</w:t>
+        <w:t xml:space="preserve"> which only </w:t>
       </w:r>
       <w:r>
         <w:rPr>
@@ -1180,7 +1025,7 @@
           <w:sz w:val="22"/>
           <w:szCs w:val="22"/>
         </w:rPr>
-        <w:t xml:space="preserve"> Direct3D</w:t>
+        <w:t>runs on</w:t>
       </w:r>
       <w:r>
         <w:rPr>
@@ -1188,7 +1033,7 @@
           <w:sz w:val="22"/>
           <w:szCs w:val="22"/>
         </w:rPr>
-        <w:t>,</w:t>
+        <w:t xml:space="preserve"> </w:t>
       </w:r>
       <w:r>
         <w:rPr>
@@ -1196,7 +1041,7 @@
           <w:sz w:val="22"/>
           <w:szCs w:val="22"/>
         </w:rPr>
-        <w:t xml:space="preserve"> which only </w:t>
+        <w:t>W</w:t>
       </w:r>
       <w:r>
         <w:rPr>
@@ -1204,91 +1049,55 @@
           <w:sz w:val="22"/>
           <w:szCs w:val="22"/>
         </w:rPr>
-        <w:t>runs on</w:t>
-      </w:r>
-      <w:r>
+        <w:t xml:space="preserve">indows. </w:t>
+      </w:r>
+    </w:p>
+    <w:p>
+      <w:pPr>
+        <w:pStyle w:val="Default"/>
         <w:rPr>
           <w:rFonts w:ascii="Arial" w:hAnsi="Arial" w:cs="Arial"/>
           <w:sz w:val="22"/>
           <w:szCs w:val="22"/>
         </w:rPr>
-        <w:t xml:space="preserve"> </w:t>
-      </w:r>
-      <w:r>
-        <w:rPr>
-          <w:rFonts w:ascii="Arial" w:hAnsi="Arial" w:cs="Arial"/>
-          <w:sz w:val="22"/>
+      </w:pPr>
+    </w:p>
+    <w:p>
+      <w:pPr>
+        <w:jc w:val="both"/>
+        <w:rPr>
+          <w:lang w:val="en-US"/>
+        </w:rPr>
+      </w:pPr>
+      <w:r>
+        <w:rPr>
           <w:szCs w:val="22"/>
         </w:rPr>
-        <w:t>W</w:t>
-      </w:r>
-      <w:r>
-        <w:rPr>
-          <w:rFonts w:ascii="Arial" w:hAnsi="Arial" w:cs="Arial"/>
-          <w:sz w:val="22"/>
+        <w:t xml:space="preserve">I haven’t been able to </w:t>
+      </w:r>
+      <w:r>
+        <w:rPr>
           <w:szCs w:val="22"/>
         </w:rPr>
-        <w:t xml:space="preserve">indows. </w:t>
-      </w:r>
-    </w:p>
-    <w:p>
-      <w:pPr>
-        <w:pStyle w:val="Default"/>
-        <w:rPr>
-          <w:rFonts w:ascii="Arial" w:hAnsi="Arial" w:cs="Arial"/>
-          <w:sz w:val="22"/>
+        <w:t xml:space="preserve">find </w:t>
+      </w:r>
+      <w:r>
+        <w:rPr>
           <w:szCs w:val="22"/>
         </w:rPr>
-      </w:pPr>
-    </w:p>
-    <w:p>
-      <w:pPr>
-        <w:jc w:val="both"/>
-        <w:rPr>
-          <w:lang w:val="en-US"/>
-        </w:rPr>
-      </w:pPr>
+        <w:t xml:space="preserve">a </w:t>
+      </w:r>
       <w:r>
         <w:rPr>
           <w:szCs w:val="22"/>
         </w:rPr>
-        <w:t xml:space="preserve">I haven’t been able to </w:t>
+        <w:t xml:space="preserve">similar project </w:t>
       </w:r>
       <w:r>
         <w:rPr>
           <w:szCs w:val="22"/>
         </w:rPr>
-        <w:t xml:space="preserve">find </w:t>
-      </w:r>
-      <w:r>
-        <w:rPr>
-          <w:szCs w:val="22"/>
-        </w:rPr>
-        <w:t xml:space="preserve">a </w:t>
-      </w:r>
-      <w:r>
-        <w:rPr>
-          <w:szCs w:val="22"/>
-        </w:rPr>
-        <w:t xml:space="preserve">similar project </w:t>
-      </w:r>
-      <w:r>
-        <w:rPr>
-          <w:szCs w:val="22"/>
-        </w:rPr>
-        <w:t>built like this before. NASA has published a 2D</w:t>
-      </w:r>
-      <w:r>
-        <w:rPr>
-          <w:szCs w:val="22"/>
-        </w:rPr>
-        <w:t xml:space="preserve"> Mars</w:t>
-      </w:r>
-      <w:r>
-        <w:rPr>
-          <w:szCs w:val="22"/>
-        </w:rPr>
-        <w:t xml:space="preserve"> rover game, but mine will be quite different. This is mainly due to </w:t>
+        <w:t xml:space="preserve">built like this before. This is mainly due to </w:t>
       </w:r>
       <w:r>
         <w:rPr>
@@ -3482,9 +3291,9 @@
       <w:pPr>
         <w:pStyle w:val="Heading1"/>
       </w:pPr>
-      <w:bookmarkStart w:id="0" w:name="_Toc192777705"/>
-      <w:bookmarkStart w:id="1" w:name="_Toc222978592"/>
-      <w:bookmarkStart w:id="2" w:name="_Toc476088413"/>
+      <w:bookmarkStart w:id="1" w:name="_Toc192777705"/>
+      <w:bookmarkStart w:id="2" w:name="_Toc222978592"/>
+      <w:bookmarkStart w:id="3" w:name="_Toc476088413"/>
       <w:r>
         <w:lastRenderedPageBreak/>
         <w:t xml:space="preserve">Background, Analysis </w:t>
@@ -3492,12 +3301,12 @@
       <w:r>
         <w:t xml:space="preserve">&amp; </w:t>
       </w:r>
-      <w:bookmarkEnd w:id="0"/>
       <w:bookmarkEnd w:id="1"/>
+      <w:bookmarkEnd w:id="2"/>
       <w:r>
         <w:t>Process</w:t>
       </w:r>
-      <w:bookmarkEnd w:id="2"/>
+      <w:bookmarkEnd w:id="3"/>
     </w:p>
     <w:p>
       <w:pPr>
@@ -3506,18 +3315,18 @@
       <w:r>
         <w:t xml:space="preserve">This section should discuss your preparation for the project, including background reading, your analysis of the problem and the process or method you have followed to help structure your work.  It is likely that you will reuse part of your outline project specification, but at this point in the project you should have more to talk about. </w:t>
       </w:r>
-      <w:bookmarkStart w:id="3" w:name="_Toc192777706"/>
+      <w:bookmarkStart w:id="4" w:name="_Toc192777706"/>
     </w:p>
     <w:p>
       <w:pPr>
         <w:pStyle w:val="Heading2"/>
         <w:jc w:val="both"/>
       </w:pPr>
-      <w:bookmarkStart w:id="4" w:name="_Toc476088414"/>
+      <w:bookmarkStart w:id="5" w:name="_Toc476088414"/>
       <w:r>
         <w:t>Background</w:t>
       </w:r>
-      <w:bookmarkEnd w:id="4"/>
+      <w:bookmarkEnd w:id="5"/>
       <w:r>
         <w:t xml:space="preserve"> </w:t>
       </w:r>
@@ -3532,16 +3341,16 @@
         <w:jc w:val="both"/>
       </w:pPr>
       <w:r>
-        <w:t xml:space="preserve">3D graphics had always fascinated me, how could you display 3D objects on a 2D screen?  I had some experience with game engines and </w:t>
-      </w:r>
-      <w:r>
-        <w:t>libraries but I never found enjoyment in</w:t>
-      </w:r>
-      <w:r>
-        <w:t xml:space="preserve"> using them. These tools covered up the details of how the scene was actually being displayed, which was the main thing I always wanted to learn. </w:t>
-      </w:r>
-      <w:r>
-        <w:t xml:space="preserve">I wanted to dive deeper than just dragging objects into a premade 3D scene, adding textures then hitting play. </w:t>
+        <w:t xml:space="preserve">3D graphics had always fascinated me, how could you display 3D objects on a 2D screen?  I had some experience with game engines and libraries but I never found enjoyment in using them. These tools covered up the details of how the scene was actually being displayed, which was the main thing I always wanted to learn. </w:t>
+      </w:r>
+      <w:r>
+        <w:t>I wanted to dive deeper than just dragging objects into a premade 3D scene, adding textures</w:t>
+      </w:r>
+      <w:r>
+        <w:t xml:space="preserve"> and</w:t>
+      </w:r>
+      <w:r>
+        <w:t xml:space="preserve"> then hitting play. </w:t>
       </w:r>
     </w:p>
     <w:p>
@@ -3605,7 +3414,71 @@
       <w:pPr>
         <w:jc w:val="both"/>
       </w:pPr>
-      <w:bookmarkStart w:id="5" w:name="_Toc476088415"/>
+      <w:r>
+        <w:t>I</w:t>
+      </w:r>
+      <w:r>
+        <w:t>n the mid project demonstration</w:t>
+      </w:r>
+      <w:r>
+        <w:t>,</w:t>
+      </w:r>
+      <w:r>
+        <w:t xml:space="preserve"> I realized I did not enjoy </w:t>
+      </w:r>
+      <w:r>
+        <w:t>creating</w:t>
+      </w:r>
+      <w:r>
+        <w:t xml:space="preserve"> the game aspects</w:t>
+      </w:r>
+      <w:r>
+        <w:t xml:space="preserve"> of the project</w:t>
+      </w:r>
+      <w:r>
+        <w:t xml:space="preserve">. There were 2 different things I was working on: the game code written in JavaScript and the graphics code in WebGL. Since the graphics were what I was interested in, writing thousands of JavaScript lines to create a game was </w:t>
+      </w:r>
+      <w:r>
+        <w:t>not interesting</w:t>
+      </w:r>
+      <w:r>
+        <w:t xml:space="preserve">. </w:t>
+      </w:r>
+      <w:r>
+        <w:t>The games asp</w:t>
+      </w:r>
+      <w:r>
+        <w:t>ects also took so long to write</w:t>
+      </w:r>
+      <w:r>
+        <w:t xml:space="preserve"> </w:t>
+      </w:r>
+      <w:r>
+        <w:t xml:space="preserve">and </w:t>
+      </w:r>
+      <w:r>
+        <w:t>because of this</w:t>
+      </w:r>
+      <w:r>
+        <w:t>,</w:t>
+      </w:r>
+      <w:r>
+        <w:t xml:space="preserve"> the graphics of the game suffered. </w:t>
+      </w:r>
+      <w:r>
+        <w:t>Mid-way through the project I decided to strip out all the game aspects and just focus on the graphics.</w:t>
+      </w:r>
+    </w:p>
+    <w:p>
+      <w:pPr>
+        <w:jc w:val="both"/>
+      </w:pPr>
+    </w:p>
+    <w:p>
+      <w:pPr>
+        <w:jc w:val="both"/>
+      </w:pPr>
+      <w:bookmarkStart w:id="6" w:name="_Toc476088415"/>
       <w:r>
         <w:t>I was interested in low level graph</w:t>
       </w:r>
@@ -3627,6 +3500,9 @@
       <w:r>
         <w:t xml:space="preserve">low level graphics was a skill I wanted to have. </w:t>
       </w:r>
+      <w:r>
+        <w:t xml:space="preserve">Luckily I got assigned this project, and with my head start in graphics programming I was confident to begin. </w:t>
+      </w:r>
     </w:p>
     <w:p>
       <w:pPr>
@@ -3681,134 +3557,325 @@
         <w:rPr>
           <w:lang w:val="en-US"/>
         </w:rPr>
-        <w:t xml:space="preserve">// </w:t>
-      </w:r>
-      <w:proofErr w:type="gramStart"/>
-      <w:r>
-        <w:rPr>
-          <w:lang w:val="en-US"/>
-        </w:rPr>
-        <w:t>This</w:t>
-      </w:r>
-      <w:proofErr w:type="gramEnd"/>
-      <w:r>
-        <w:rPr>
-          <w:lang w:val="en-US"/>
-        </w:rPr>
-        <w:t xml:space="preserve"> isn’t really true as I applied to do the project in OpenGL in the first place</w:t>
-      </w:r>
-    </w:p>
-    <w:p>
-      <w:pPr>
-        <w:jc w:val="both"/>
-        <w:rPr>
-          <w:lang w:val="en-US"/>
-        </w:rPr>
-      </w:pPr>
-    </w:p>
-    <w:p>
-      <w:pPr>
-        <w:jc w:val="both"/>
-        <w:rPr>
-          <w:lang w:val="en-US"/>
-        </w:rPr>
-      </w:pPr>
-      <w:r>
-        <w:rPr>
-          <w:lang w:val="en-US"/>
-        </w:rPr>
-        <w:t xml:space="preserve">I knew I had a variety of options to develop the game. Game engines, libraries and raw graphics libraries where all available to me. However I knew I wanted to develop the project in a low level library, therefore something like a game engine was not realistic. </w:t>
-      </w:r>
-    </w:p>
-    <w:p>
-      <w:pPr>
-        <w:jc w:val="both"/>
-        <w:rPr>
-          <w:lang w:val="en-US"/>
-        </w:rPr>
-      </w:pPr>
-    </w:p>
-    <w:p>
-      <w:pPr>
-        <w:jc w:val="both"/>
-      </w:pPr>
-      <w:r>
-        <w:t xml:space="preserve">Using a game engine like Unity or Unreal would have created a very realistic looking scene, however they hide the complex details of how the graphics actually get rendered. They are also very time consuming to learn, and might take too long to then complete the project afterwards. </w:t>
-      </w:r>
-    </w:p>
-    <w:p>
-      <w:pPr>
-        <w:jc w:val="both"/>
-      </w:pPr>
-    </w:p>
-    <w:p>
-      <w:pPr>
-        <w:jc w:val="both"/>
-      </w:pPr>
-      <w:r>
-        <w:t xml:space="preserve">As this was a relatively small project, rather than an AAA sized game, the overhead of having an engine was not worth it. With a game engine there is also less flexibility, you can’t fix bugs or render more efficiently, unless it’s open source.  </w:t>
-      </w:r>
-    </w:p>
-    <w:p>
-      <w:pPr>
-        <w:jc w:val="both"/>
-      </w:pPr>
-    </w:p>
-    <w:p>
-      <w:pPr>
-        <w:jc w:val="both"/>
-        <w:rPr>
-          <w:lang w:val="en-US"/>
-        </w:rPr>
-      </w:pPr>
-      <w:r>
-        <w:rPr>
-          <w:lang w:val="en-US"/>
-        </w:rPr>
-        <w:t xml:space="preserve">Realistically, I could have used a mid-weight game library. I had experience with a 3D JavaScript library, three.js. This library uses </w:t>
-      </w:r>
-      <w:proofErr w:type="spellStart"/>
-      <w:r>
-        <w:rPr>
-          <w:lang w:val="en-US"/>
-        </w:rPr>
-        <w:t>WebGL</w:t>
-      </w:r>
-      <w:proofErr w:type="spellEnd"/>
-      <w:r>
-        <w:rPr>
-          <w:lang w:val="en-US"/>
-        </w:rPr>
-        <w:t xml:space="preserve"> at its back end. However with using this, I would not have learnt much whilst building the project as I already had a lot of experience with the library. Also, I would not have gained an understanding of how graphics work as it’s done for you behind the scenes. </w:t>
-      </w:r>
-    </w:p>
-    <w:p>
-      <w:pPr>
-        <w:jc w:val="both"/>
-      </w:pPr>
-    </w:p>
-    <w:p>
-      <w:pPr>
-        <w:jc w:val="both"/>
-      </w:pPr>
-      <w:r>
-        <w:t xml:space="preserve">Talk about </w:t>
-      </w:r>
-      <w:proofErr w:type="spellStart"/>
-      <w:r>
-        <w:t>directX</w:t>
-      </w:r>
-      <w:proofErr w:type="spellEnd"/>
-      <w:r>
-        <w:t xml:space="preserve"> and </w:t>
-      </w:r>
-      <w:proofErr w:type="spellStart"/>
-      <w:r>
-        <w:t>vulkan</w:t>
-      </w:r>
-      <w:proofErr w:type="spellEnd"/>
-      <w:r>
-        <w:t xml:space="preserve"> here</w:t>
+        <w:t xml:space="preserve">I knew I had a variety of options to develop the </w:t>
+      </w:r>
+      <w:r>
+        <w:rPr>
+          <w:lang w:val="en-US"/>
+        </w:rPr>
+        <w:t>scene</w:t>
+      </w:r>
+      <w:r>
+        <w:rPr>
+          <w:lang w:val="en-US"/>
+        </w:rPr>
+        <w:t>. Game engines, libraries and raw graphics libraries where all available to me. I knew I wanted to develop the</w:t>
+      </w:r>
+      <w:r>
+        <w:rPr>
+          <w:lang w:val="en-US"/>
+        </w:rPr>
+        <w:t xml:space="preserve"> project in a low level library</w:t>
+      </w:r>
+      <w:r>
+        <w:rPr>
+          <w:lang w:val="en-US"/>
+        </w:rPr>
+        <w:t>.</w:t>
+      </w:r>
+      <w:r>
+        <w:rPr>
+          <w:lang w:val="en-US"/>
+        </w:rPr>
+        <w:t xml:space="preserve"> I had used games before, but they covered the </w:t>
+      </w:r>
+      <w:r>
+        <w:t>complex details of how the graphics actually get rendered</w:t>
+      </w:r>
+    </w:p>
+    <w:p>
+      <w:pPr>
+        <w:jc w:val="both"/>
+        <w:rPr>
+          <w:lang w:val="en-US"/>
+        </w:rPr>
+      </w:pPr>
+    </w:p>
+    <w:p>
+      <w:pPr>
+        <w:jc w:val="both"/>
+      </w:pPr>
+      <w:r>
+        <w:t>Using g</w:t>
+      </w:r>
+      <w:r>
+        <w:t>ame engines</w:t>
+      </w:r>
+      <w:r>
+        <w:t xml:space="preserve"> like Unity or Unreal </w:t>
+      </w:r>
+      <w:r>
+        <w:t xml:space="preserve">for the project </w:t>
+      </w:r>
+      <w:r>
+        <w:t>would have created</w:t>
+      </w:r>
+      <w:r>
+        <w:t xml:space="preserve"> a very realistic looking scene. They were designed to make creating games as fast and as painless as possible. Most engines will handle: user in</w:t>
+      </w:r>
+      <w:r>
+        <w:t>put, sound, rendering</w:t>
+      </w:r>
+      <w:r>
+        <w:t xml:space="preserve">, memory management and many more </w:t>
+      </w:r>
+      <w:r>
+        <w:t>features</w:t>
+      </w:r>
+      <w:r>
+        <w:t xml:space="preserve"> for you. </w:t>
+      </w:r>
+      <w:r>
+        <w:t xml:space="preserve">Most often, engines have sub-engines which will handle complex physics and collision detection. </w:t>
+      </w:r>
+      <w:r>
+        <w:t>Having all of these pre-built features</w:t>
+      </w:r>
+      <w:r>
+        <w:t xml:space="preserve"> allows the user to simply focus on </w:t>
+      </w:r>
+      <w:r>
+        <w:t xml:space="preserve">building </w:t>
+      </w:r>
+      <w:r>
+        <w:t xml:space="preserve">their game, rather than </w:t>
+      </w:r>
+      <w:r>
+        <w:t>the engine behind it.</w:t>
+      </w:r>
+    </w:p>
+    <w:p>
+      <w:pPr>
+        <w:jc w:val="both"/>
+      </w:pPr>
+    </w:p>
+    <w:p>
+      <w:pPr>
+        <w:jc w:val="both"/>
+      </w:pPr>
+      <w:r>
+        <w:lastRenderedPageBreak/>
+        <w:t>Engines</w:t>
+      </w:r>
+      <w:r>
+        <w:t xml:space="preserve"> are</w:t>
+      </w:r>
+      <w:r>
+        <w:t xml:space="preserve"> powerful, if you know how to use them. They require lots of </w:t>
+      </w:r>
+      <w:r>
+        <w:t xml:space="preserve">time </w:t>
+      </w:r>
+      <w:r>
+        <w:t xml:space="preserve">to be able to use them effectively. It </w:t>
+      </w:r>
+      <w:r>
+        <w:t xml:space="preserve">might take too long to complete the project </w:t>
+      </w:r>
+      <w:r>
+        <w:t>after learning how to use an engine</w:t>
+      </w:r>
+      <w:r>
+        <w:t xml:space="preserve">. </w:t>
+      </w:r>
+      <w:r>
+        <w:t xml:space="preserve">They require lots of memory, long installation times and are very computationally expensive. </w:t>
+      </w:r>
+      <w:r>
+        <w:t xml:space="preserve">As this was a relatively small project, rather than an AAA sized game, the overhead of using an engine was not worth it. With a game engine there is also less flexibility, you can’t fix bugs or render more efficiently (unless it’s open source).  </w:t>
+      </w:r>
+    </w:p>
+    <w:p>
+      <w:pPr>
+        <w:jc w:val="both"/>
+      </w:pPr>
+    </w:p>
+    <w:p>
+      <w:pPr>
+        <w:jc w:val="both"/>
+      </w:pPr>
+      <w:r>
+        <w:t xml:space="preserve">Game engines have their place, and you would rarely write a game in the industry without one. However for learning purposes, developing at a lower level is the best way to go. </w:t>
+      </w:r>
+    </w:p>
+    <w:p>
+      <w:pPr>
+        <w:jc w:val="both"/>
+      </w:pPr>
+    </w:p>
+    <w:p>
+      <w:pPr>
+        <w:jc w:val="both"/>
+        <w:rPr>
+          <w:lang w:val="en-US"/>
+        </w:rPr>
+      </w:pPr>
+      <w:r>
+        <w:rPr>
+          <w:lang w:val="en-US"/>
+        </w:rPr>
+        <w:t>R</w:t>
+      </w:r>
+      <w:r>
+        <w:rPr>
+          <w:lang w:val="en-US"/>
+        </w:rPr>
+        <w:t>ealistically, I could have used a mid-weight game library</w:t>
+      </w:r>
+      <w:r>
+        <w:rPr>
+          <w:lang w:val="en-US"/>
+        </w:rPr>
+        <w:t xml:space="preserve"> like three.js</w:t>
+      </w:r>
+      <w:r>
+        <w:rPr>
+          <w:lang w:val="en-US"/>
+        </w:rPr>
+        <w:t xml:space="preserve">. </w:t>
+      </w:r>
+      <w:r>
+        <w:rPr>
+          <w:lang w:val="en-US"/>
+        </w:rPr>
+        <w:t xml:space="preserve">This is a 3D </w:t>
+      </w:r>
+      <w:r>
+        <w:rPr>
+          <w:lang w:val="en-US"/>
+        </w:rPr>
+        <w:t>Java</w:t>
+      </w:r>
+      <w:r>
+        <w:rPr>
+          <w:lang w:val="en-US"/>
+        </w:rPr>
+        <w:t>Script library</w:t>
+      </w:r>
+      <w:r>
+        <w:rPr>
+          <w:lang w:val="en-US"/>
+        </w:rPr>
+        <w:t xml:space="preserve"> </w:t>
+      </w:r>
+      <w:r>
+        <w:rPr>
+          <w:lang w:val="en-US"/>
+        </w:rPr>
+        <w:t>for rendering graphics within a browser</w:t>
+      </w:r>
+      <w:r>
+        <w:rPr>
+          <w:lang w:val="en-US"/>
+        </w:rPr>
+        <w:t xml:space="preserve">, </w:t>
+      </w:r>
+      <w:r>
+        <w:rPr>
+          <w:lang w:val="en-US"/>
+        </w:rPr>
+        <w:t>it uses</w:t>
+      </w:r>
+      <w:r>
+        <w:rPr>
+          <w:lang w:val="en-US"/>
+        </w:rPr>
+        <w:t xml:space="preserve"> WebGL at its back end. </w:t>
+      </w:r>
+      <w:r>
+        <w:rPr>
+          <w:lang w:val="en-US"/>
+        </w:rPr>
+        <w:t>But with</w:t>
+      </w:r>
+      <w:r>
+        <w:rPr>
+          <w:lang w:val="en-US"/>
+        </w:rPr>
+        <w:t xml:space="preserve"> using this</w:t>
+      </w:r>
+      <w:r>
+        <w:rPr>
+          <w:lang w:val="en-US"/>
+        </w:rPr>
+        <w:t xml:space="preserve"> </w:t>
+      </w:r>
+      <w:r>
+        <w:rPr>
+          <w:lang w:val="en-US"/>
+        </w:rPr>
+        <w:t>I would not have gained an understanding of how graphics work</w:t>
+      </w:r>
+      <w:r>
+        <w:rPr>
+          <w:lang w:val="en-US"/>
+        </w:rPr>
+        <w:t>,</w:t>
+      </w:r>
+      <w:r>
+        <w:rPr>
+          <w:lang w:val="en-US"/>
+        </w:rPr>
+        <w:t xml:space="preserve"> as it’s done for you behind the scenes. Since I was already familiar with the library, I </w:t>
+      </w:r>
+      <w:r>
+        <w:rPr>
+          <w:lang w:val="en-US"/>
+        </w:rPr>
+        <w:t xml:space="preserve">also </w:t>
+      </w:r>
+      <w:r>
+        <w:rPr>
+          <w:lang w:val="en-US"/>
+        </w:rPr>
+        <w:t xml:space="preserve">would </w:t>
+      </w:r>
+      <w:r>
+        <w:rPr>
+          <w:lang w:val="en-US"/>
+        </w:rPr>
+        <w:t>have</w:t>
+      </w:r>
+      <w:r>
+        <w:rPr>
+          <w:lang w:val="en-US"/>
+        </w:rPr>
+        <w:t xml:space="preserve"> not</w:t>
+      </w:r>
+      <w:r>
+        <w:rPr>
+          <w:lang w:val="en-US"/>
+        </w:rPr>
+        <w:t xml:space="preserve"> learnt much whilst building the project</w:t>
+      </w:r>
+      <w:r>
+        <w:rPr>
+          <w:lang w:val="en-US"/>
+        </w:rPr>
+        <w:t>.</w:t>
+      </w:r>
+    </w:p>
+    <w:p>
+      <w:pPr>
+        <w:jc w:val="both"/>
+      </w:pPr>
+    </w:p>
+    <w:p>
+      <w:pPr>
+        <w:jc w:val="both"/>
+      </w:pPr>
+      <w:r>
+        <w:t>Talk about directX and vulkan here</w:t>
       </w:r>
     </w:p>
     <w:p>
@@ -3833,156 +3900,260 @@
       <w:pPr>
         <w:jc w:val="both"/>
       </w:pPr>
-    </w:p>
-    <w:p>
-      <w:pPr>
-        <w:jc w:val="both"/>
-      </w:pPr>
-      <w:r>
-        <w:t xml:space="preserve">Another low level option was to use OpenGL, which is a C API for accessing the devices graphics hardware. I had some experience using OpenGL, but it would have meant I had to use a base language of C++, which I wasn’t confident in. I had heard of an alternative called </w:t>
-      </w:r>
-      <w:proofErr w:type="spellStart"/>
-      <w:r>
-        <w:t>WebGL</w:t>
-      </w:r>
-      <w:proofErr w:type="spellEnd"/>
-      <w:r>
-        <w:t xml:space="preserve">, but I had no experience using it. After researching into </w:t>
-      </w:r>
-      <w:proofErr w:type="spellStart"/>
-      <w:r>
-        <w:t>WebGL</w:t>
-      </w:r>
-      <w:proofErr w:type="spellEnd"/>
-      <w:r>
-        <w:t xml:space="preserve"> more, I realized this would be a better fit. </w:t>
-      </w:r>
-      <w:proofErr w:type="spellStart"/>
-      <w:r>
-        <w:t>WebGL</w:t>
-      </w:r>
-      <w:proofErr w:type="spellEnd"/>
-      <w:r>
-        <w:t xml:space="preserve"> is a JavaScript API for rendering graphics within a browser. This means I would be programming the base code in JavaScript, which I was confident with, rather than C++. I knew I would struggle with the graphics aspect alone, and if I were to also struggle with the base language, then the project would be a disaster.</w:t>
-      </w:r>
-    </w:p>
-    <w:p>
-      <w:pPr>
-        <w:jc w:val="both"/>
-      </w:pPr>
-    </w:p>
-    <w:p>
-      <w:pPr>
-        <w:jc w:val="both"/>
-      </w:pPr>
-      <w:r>
-        <w:t xml:space="preserve">Hence the final languages I decided on where: </w:t>
-      </w:r>
-      <w:proofErr w:type="spellStart"/>
-      <w:r>
-        <w:t>WebGL</w:t>
-      </w:r>
-      <w:proofErr w:type="spellEnd"/>
-      <w:r>
-        <w:t xml:space="preserve">, GLSL and JavaScript. </w:t>
-      </w:r>
-    </w:p>
-    <w:p>
-      <w:pPr>
-        <w:jc w:val="both"/>
-      </w:pPr>
-    </w:p>
-    <w:p>
-      <w:pPr>
-        <w:jc w:val="both"/>
-      </w:pPr>
-      <w:proofErr w:type="spellStart"/>
-      <w:r>
-        <w:t>WebGL</w:t>
-      </w:r>
-      <w:proofErr w:type="spellEnd"/>
-      <w:r>
-        <w:t xml:space="preserve"> is based on OpenGL ES 2.0 (an old version of OpenGL for Embedded Systems). This means it lacks many features of a modern graphics library such as OpenGL or DirectX. These other graphics APIs are much more widely supported than </w:t>
-      </w:r>
-      <w:proofErr w:type="spellStart"/>
-      <w:r>
-        <w:t>WebGL</w:t>
-      </w:r>
-      <w:proofErr w:type="spellEnd"/>
+      <w:r>
+        <w:t>A lower level option was Direct</w:t>
+      </w:r>
+      <w:r>
+        <w:t>3D</w:t>
+      </w:r>
+      <w:r>
+        <w:t>, which</w:t>
+      </w:r>
+      <w:r>
+        <w:t xml:space="preserve"> is an API built to render graphics on Windows</w:t>
+      </w:r>
+      <w:r>
+        <w:t xml:space="preserve"> machines</w:t>
+      </w:r>
+      <w:r>
+        <w:t>.</w:t>
+      </w:r>
+      <w:r>
+        <w:t xml:space="preserve"> </w:t>
+      </w:r>
+      <w:r>
+        <w:t>If you want to create a game with Direct3D for multiple platforms, you can’t. Still, m</w:t>
+      </w:r>
+      <w:r>
+        <w:t xml:space="preserve">ost games are written in Direct3D due to its solid Microsoft framework and developer toolsets. It can make use of the other DirectX libraries (DirectSound) for a more engine-like feel. </w:t>
+      </w:r>
+    </w:p>
+    <w:p>
+      <w:pPr>
+        <w:jc w:val="both"/>
+      </w:pPr>
+    </w:p>
+    <w:p>
+      <w:pPr>
+        <w:jc w:val="both"/>
+      </w:pPr>
+      <w:r>
+        <w:t xml:space="preserve">Since </w:t>
+      </w:r>
+      <w:r>
+        <w:t>I had no experience with Direct3D</w:t>
+      </w:r>
+      <w:r>
+        <w:t>, and since there were more flexible options out there, I</w:t>
+      </w:r>
+      <w:r>
+        <w:t xml:space="preserve"> saw no reason to use it for this project. </w:t>
+      </w:r>
+    </w:p>
+    <w:p>
+      <w:pPr>
+        <w:jc w:val="both"/>
+      </w:pPr>
+    </w:p>
+    <w:p>
+      <w:pPr>
+        <w:jc w:val="both"/>
+      </w:pPr>
+      <w:r>
+        <w:t xml:space="preserve">A flexible alternative is </w:t>
+      </w:r>
+      <w:r>
+        <w:t xml:space="preserve">OpenGL, which is a C API for accessing the devices graphics hardware. </w:t>
+      </w:r>
+      <w:r>
+        <w:t xml:space="preserve">Unlike Direct3D, OpenGL can run on various different operating systems such as: Windows, </w:t>
+      </w:r>
+      <w:r>
+        <w:t>MacOSX</w:t>
+      </w:r>
+      <w:r>
+        <w:t xml:space="preserve">, Linux and Unix. This means OpenGL applications are highly portable and have a wider user base. </w:t>
+      </w:r>
+    </w:p>
+    <w:p>
+      <w:pPr>
+        <w:jc w:val="both"/>
+      </w:pPr>
+    </w:p>
+    <w:p>
+      <w:pPr>
+        <w:jc w:val="both"/>
+      </w:pPr>
+      <w:r>
+        <w:t>I had some experience using OpenGL, but</w:t>
+      </w:r>
+      <w:r>
+        <w:t xml:space="preserve"> if I chose this</w:t>
+      </w:r>
+      <w:r>
+        <w:t xml:space="preserve"> it would have meant I had</w:t>
+      </w:r>
+      <w:r>
+        <w:t xml:space="preserve"> to use a base language of C++.</w:t>
+      </w:r>
+      <w:r>
+        <w:t xml:space="preserve"> I had heard of an alt</w:t>
+      </w:r>
+      <w:r>
+        <w:t xml:space="preserve">ernative called WebGL, but </w:t>
+      </w:r>
+      <w:r>
+        <w:t xml:space="preserve">had no experience using it. After researching into WebGL more, I realized this would be a better fit. WebGL is a JavaScript API for rendering graphics within a browser. This means I would be programming the base code in JavaScript, which I was confident with, rather than </w:t>
+      </w:r>
+      <w:r>
+        <w:t xml:space="preserve">the base code in </w:t>
+      </w:r>
+      <w:r>
+        <w:t>C++</w:t>
+      </w:r>
+      <w:r>
+        <w:t xml:space="preserve"> using OpenGL</w:t>
+      </w:r>
+      <w:r>
+        <w:t>. I knew I would struggle</w:t>
+      </w:r>
+      <w:r>
+        <w:t xml:space="preserve"> with the graphics aspect alone</w:t>
+      </w:r>
+      <w:r>
+        <w:t xml:space="preserve"> and if I were to also struggle with the base language, then the project would be a disaster.</w:t>
+      </w:r>
+    </w:p>
+    <w:p>
+      <w:pPr>
+        <w:jc w:val="both"/>
+      </w:pPr>
+    </w:p>
+    <w:p>
+      <w:pPr>
+        <w:jc w:val="both"/>
+      </w:pPr>
+      <w:r>
+        <w:t xml:space="preserve">Hence the final languages I decided </w:t>
+      </w:r>
+      <w:r>
+        <w:t>to use</w:t>
+      </w:r>
+      <w:r>
+        <w:t xml:space="preserve"> where: WebGL, GLSL and JavaScript. </w:t>
+      </w:r>
+    </w:p>
+    <w:p>
+      <w:pPr>
+        <w:jc w:val="both"/>
+      </w:pPr>
+    </w:p>
+    <w:p>
+      <w:pPr>
+        <w:jc w:val="both"/>
+      </w:pPr>
+      <w:r>
+        <w:t>WebGL is based on OpenGL ES 2.0 (an old version of OpenGL for Embedded Systems). This means it lacks many featu</w:t>
+      </w:r>
+      <w:r>
+        <w:t>res of a modern graphics libraries</w:t>
+      </w:r>
+      <w:r>
+        <w:t xml:space="preserve"> such as Open</w:t>
+      </w:r>
+      <w:r>
+        <w:t>GL or Direct3D</w:t>
+      </w:r>
+      <w:r>
+        <w:t xml:space="preserve">. These other graphics APIs are much </w:t>
+      </w:r>
+      <w:r>
+        <w:t>better documented and have more learning resources</w:t>
+      </w:r>
+      <w:r>
+        <w:t xml:space="preserve"> than WebGL</w:t>
+      </w:r>
+      <w:r>
+        <w:t>,</w:t>
+      </w:r>
       <w:r>
         <w:t xml:space="preserve"> as they have existed longer.</w:t>
       </w:r>
-    </w:p>
-    <w:p>
-      <w:pPr>
-        <w:jc w:val="both"/>
-      </w:pPr>
-    </w:p>
-    <w:p>
-      <w:pPr>
-        <w:jc w:val="both"/>
-      </w:pPr>
-      <w:r>
-        <w:t xml:space="preserve">Modern OpenGL can use a GLSL version of up to 4.40. However the more up to date GLSL version used, the more is required from the hardware. This means if a program is using GLSL version 4.40, it will not be supported on as many devices as an older version. As </w:t>
-      </w:r>
-      <w:proofErr w:type="spellStart"/>
-      <w:r>
-        <w:t>WebGL</w:t>
-      </w:r>
-      <w:proofErr w:type="spellEnd"/>
-      <w:r>
-        <w:t xml:space="preserve"> uses GLSL ES version 1.00, it is supported on the vast majority of hardware. </w:t>
-      </w:r>
-    </w:p>
-    <w:p>
-      <w:pPr>
-        <w:jc w:val="both"/>
-      </w:pPr>
-    </w:p>
-    <w:p>
-      <w:pPr>
-        <w:jc w:val="both"/>
-      </w:pPr>
-      <w:r>
-        <w:t xml:space="preserve">However, hardware is not the only component needed to run </w:t>
-      </w:r>
-      <w:proofErr w:type="spellStart"/>
-      <w:r>
-        <w:t>WebGL</w:t>
-      </w:r>
-      <w:proofErr w:type="spellEnd"/>
-      <w:r>
-        <w:t xml:space="preserve">. As </w:t>
-      </w:r>
-      <w:proofErr w:type="spellStart"/>
-      <w:r>
-        <w:t>WebGL</w:t>
-      </w:r>
-      <w:proofErr w:type="spellEnd"/>
-      <w:r>
-        <w:t xml:space="preserve"> runs within a browser, an update to date version of the browser is also required. But still, having an update to date browser might not be enough. As </w:t>
-      </w:r>
-      <w:proofErr w:type="spellStart"/>
-      <w:r>
-        <w:t>WebGL</w:t>
-      </w:r>
-      <w:proofErr w:type="spellEnd"/>
-      <w:r>
-        <w:t xml:space="preserve"> itself is just a specification (not an actual implementation) it is up to browser companies to implement </w:t>
-      </w:r>
-      <w:proofErr w:type="spellStart"/>
-      <w:r>
-        <w:t>WebGL</w:t>
-      </w:r>
-      <w:proofErr w:type="spellEnd"/>
-      <w:r>
-        <w:t xml:space="preserve"> themselves. Some browsers such as Internet Explorer, Edge and Safari all lack up to date implementations of </w:t>
-      </w:r>
-      <w:proofErr w:type="spellStart"/>
-      <w:r>
-        <w:t>WebGL</w:t>
-      </w:r>
-      <w:proofErr w:type="spellEnd"/>
+      <w:r>
+        <w:t xml:space="preserve"> </w:t>
+      </w:r>
+    </w:p>
+    <w:p>
+      <w:pPr>
+        <w:jc w:val="both"/>
+      </w:pPr>
+    </w:p>
+    <w:p>
+      <w:pPr>
+        <w:jc w:val="both"/>
+      </w:pPr>
+      <w:r>
+        <w:t xml:space="preserve">Modern OpenGL can use a GLSL version of up to 4.40. However the more up to date GLSL version used, the more is required from the hardware. This means if a program </w:t>
+      </w:r>
+      <w:r>
+        <w:lastRenderedPageBreak/>
+        <w:t xml:space="preserve">is using GLSL version 4.40, it will not be supported on as many devices as an older version. As WebGL uses GLSL ES version 1.00, it is supported on the vast majority of hardware. </w:t>
+      </w:r>
+      <w:r>
+        <w:t xml:space="preserve">WebGL </w:t>
+      </w:r>
+      <w:r>
+        <w:t xml:space="preserve">(1.0) </w:t>
+      </w:r>
+      <w:r>
+        <w:t>was essentially built to run anywhere</w:t>
+      </w:r>
+      <w:r>
+        <w:t>. It will run on mobile</w:t>
+      </w:r>
+      <w:r>
+        <w:t xml:space="preserve">, tablets, </w:t>
+      </w:r>
+      <w:r>
+        <w:t xml:space="preserve">IOS, Android, Chrome, Firefox, Edge and Safari. </w:t>
+      </w:r>
+      <w:r>
+        <w:t>All of this happens with no plugins</w:t>
+      </w:r>
+      <w:r>
+        <w:t xml:space="preserve"> or installation. </w:t>
+      </w:r>
+    </w:p>
+    <w:p>
+      <w:pPr>
+        <w:jc w:val="both"/>
+      </w:pPr>
+    </w:p>
+    <w:p>
+      <w:pPr>
+        <w:jc w:val="both"/>
+      </w:pPr>
+      <w:r>
+        <w:t>WebGL requires up to date hardware</w:t>
+      </w:r>
+      <w:r>
+        <w:t xml:space="preserve"> and graphics drivers.</w:t>
+      </w:r>
+      <w:r>
+        <w:t xml:space="preserve"> As WebGL runs within a browser, an update to date version of the browser is required. </w:t>
+      </w:r>
+      <w:r>
+        <w:t xml:space="preserve">But still, having an update to date </w:t>
+      </w:r>
+      <w:r>
+        <w:t>browser</w:t>
+      </w:r>
+      <w:r>
+        <w:t xml:space="preserve"> might not be enough. As WebGL itself is just a specification (not an actual implementation) it is up to browser companies to implement WebGL themselves. Some browsers such as Internet Explorer, Edge and Safari all lack up to date implementations of WebGL</w:t>
+      </w:r>
+      <w:r>
+        <w:t xml:space="preserve"> (2.0)</w:t>
+      </w:r>
       <w:r>
         <w:t xml:space="preserve">. For this reason, my project only runs in Chrome and Firefox. </w:t>
       </w:r>
@@ -3997,57 +4168,371 @@
         <w:jc w:val="both"/>
       </w:pPr>
       <w:r>
-        <w:t xml:space="preserve">Although </w:t>
-      </w:r>
-      <w:proofErr w:type="spellStart"/>
-      <w:r>
-        <w:t>WebGL</w:t>
-      </w:r>
-      <w:proofErr w:type="spellEnd"/>
-      <w:r>
-        <w:t xml:space="preserve"> is low level, it does have several benefits over alternative approaches. Since </w:t>
-      </w:r>
-      <w:proofErr w:type="spellStart"/>
-      <w:r>
-        <w:t>WebGL</w:t>
-      </w:r>
-      <w:proofErr w:type="spellEnd"/>
-      <w:r>
-        <w:t xml:space="preserve"> runs within a browser, it requires much less resources to run, compared to something like a game engine. These heavy engines can take up lots of memory and require long installation times. Scenes in game engines also have expensive loading times due to their complexity.  </w:t>
-      </w:r>
-    </w:p>
-    <w:p>
-      <w:pPr>
-        <w:jc w:val="both"/>
-      </w:pPr>
-    </w:p>
-    <w:p>
-      <w:pPr>
-        <w:jc w:val="both"/>
-      </w:pPr>
-      <w:r>
-        <w:t xml:space="preserve">Then started reading </w:t>
-      </w:r>
-      <w:proofErr w:type="spellStart"/>
-      <w:r>
-        <w:t>webglfundametnals</w:t>
-      </w:r>
-      <w:proofErr w:type="spellEnd"/>
-      <w:r>
-        <w:t>, other tutorials etc</w:t>
-      </w:r>
-      <w:bookmarkStart w:id="6" w:name="_GoBack"/>
+        <w:t>Then started reading webglfundametnals, other tutorials etc</w:t>
+      </w:r>
+    </w:p>
+    <w:p>
+      <w:pPr>
+        <w:pStyle w:val="Heading2"/>
+        <w:jc w:val="both"/>
+      </w:pPr>
+      <w:r>
+        <w:t>Analysis</w:t>
+      </w:r>
       <w:bookmarkEnd w:id="6"/>
+      <w:r>
+        <w:t xml:space="preserve"> </w:t>
+      </w:r>
+    </w:p>
+    <w:p>
+      <w:pPr>
+        <w:jc w:val="both"/>
+      </w:pPr>
+      <w:r>
+        <w:t xml:space="preserve">Taking into account the problem and what you learned from the background work, what was your analysis of the problem? How did your analysis help to decompose the problem into the main tasks that you would undertake? Were there alternative approaches? Why did you choose one approach compared to the alternatives? </w:t>
+      </w:r>
+    </w:p>
+    <w:p>
+      <w:pPr>
+        <w:jc w:val="both"/>
+      </w:pPr>
+    </w:p>
+    <w:p>
+      <w:pPr>
+        <w:jc w:val="both"/>
+      </w:pPr>
+      <w:r>
+        <w:t>There should be a clear statement</w:t>
+      </w:r>
+      <w:r>
+        <w:t xml:space="preserve"> of the objectives of the work, which you will evaluate at the end of the work. </w:t>
+      </w:r>
+    </w:p>
+    <w:p>
+      <w:pPr>
+        <w:jc w:val="both"/>
+      </w:pPr>
+    </w:p>
+    <w:p>
+      <w:pPr>
+        <w:jc w:val="both"/>
+        <w:rPr>
+          <w:lang w:val="en-US"/>
+        </w:rPr>
+      </w:pPr>
+      <w:r>
+        <w:rPr>
+          <w:lang w:val="en-US"/>
+        </w:rPr>
+        <w:t>In most cases, the agreed objectives or requirements will b</w:t>
+      </w:r>
+      <w:r>
+        <w:rPr>
+          <w:lang w:val="en-US"/>
+        </w:rPr>
+        <w:t>e the result of a compromise be</w:t>
+      </w:r>
+      <w:r>
+        <w:rPr>
+          <w:lang w:val="en-US"/>
+        </w:rPr>
+        <w:t>tween what would ideally have been produced and what was felt t</w:t>
+      </w:r>
+      <w:r>
+        <w:rPr>
+          <w:lang w:val="en-US"/>
+        </w:rPr>
+        <w:t>o be possible in the time avail</w:t>
+      </w:r>
+      <w:r>
+        <w:rPr>
+          <w:lang w:val="en-US"/>
+        </w:rPr>
+        <w:t>able. A discussion of the process of arriving at the fin</w:t>
+      </w:r>
+      <w:r>
+        <w:rPr>
+          <w:lang w:val="en-US"/>
+        </w:rPr>
+        <w:t>al list is usually appropriate.</w:t>
+      </w:r>
+    </w:p>
+    <w:p>
+      <w:pPr>
+        <w:jc w:val="both"/>
+        <w:rPr>
+          <w:lang w:val="en-US"/>
+        </w:rPr>
+      </w:pPr>
+    </w:p>
+    <w:p>
+      <w:pPr>
+        <w:jc w:val="both"/>
+        <w:rPr>
+          <w:lang w:val="en-US"/>
+        </w:rPr>
+      </w:pPr>
+      <w:r>
+        <w:rPr>
+          <w:lang w:val="en-US"/>
+        </w:rPr>
+        <w:t>As mentioned in the lectures, think about possible security issues for the project topic. Whilst these might not be relevant for all projects, do consider if there are relevant for your project. Where</w:t>
+      </w:r>
+      <w:r>
+        <w:rPr>
+          <w:lang w:val="en-US"/>
+        </w:rPr>
+        <w:t xml:space="preserve"> </w:t>
+      </w:r>
+      <w:r>
+        <w:rPr>
+          <w:lang w:val="en-US"/>
+        </w:rPr>
+        <w:t>there are relevant security issues, discuss how they will this affect the work that you are doing. Carry forward this discussion into relevant areas for design, implementation and testing.</w:t>
+      </w:r>
+    </w:p>
+    <w:p>
+      <w:pPr>
+        <w:jc w:val="both"/>
+        <w:rPr>
+          <w:lang w:val="en-US"/>
+        </w:rPr>
+      </w:pPr>
+    </w:p>
+    <w:p>
+      <w:pPr>
+        <w:jc w:val="both"/>
+        <w:rPr>
+          <w:lang w:val="en-US"/>
+        </w:rPr>
+      </w:pPr>
+    </w:p>
+    <w:p>
+      <w:pPr>
+        <w:jc w:val="both"/>
+      </w:pPr>
+      <w:r>
+        <w:rPr>
+          <w:lang w:val="en-US"/>
+        </w:rPr>
+        <w:t>// some details of webgl, finding out what I had to implement</w:t>
+      </w:r>
+    </w:p>
+    <w:p>
+      <w:pPr>
+        <w:jc w:val="both"/>
+      </w:pPr>
+    </w:p>
+    <w:p>
+      <w:pPr>
+        <w:jc w:val="both"/>
+      </w:pPr>
+      <w:r>
+        <w:t xml:space="preserve">All WebGL allows you to do is draw triangles on the screen. Apart from that, it’s up to you as to what you do with it. There’s no premade 3D scene where you can drag and drop objects with nice textures and lighting, it is extremely lightweight and from scratch. </w:t>
+      </w:r>
+    </w:p>
+    <w:p>
+      <w:pPr>
+        <w:jc w:val="both"/>
+      </w:pPr>
+    </w:p>
+    <w:p>
+      <w:pPr>
+        <w:jc w:val="both"/>
+      </w:pPr>
+      <w:r>
+        <w:t xml:space="preserve">A basic WebGL scene has </w:t>
+      </w:r>
+      <w:r>
+        <w:t>no: physics, event handling, sound, helpful error messages, loading/saving or fast rendering efficiency</w:t>
+      </w:r>
+      <w:r>
+        <w:t xml:space="preserve"> features</w:t>
+      </w:r>
+      <w:r>
+        <w:t>.</w:t>
+      </w:r>
+      <w:r>
+        <w:t xml:space="preserve"> However for me, these are not disadvantages. Instead, these are rewarding tasks that I can </w:t>
+      </w:r>
+      <w:r>
+        <w:t xml:space="preserve">implement and by implementing them, I will learn how they work. This completes the one of the main goals </w:t>
+      </w:r>
+      <w:r>
+        <w:t xml:space="preserve">of the project, learning how 3D graphics works. </w:t>
+      </w:r>
+    </w:p>
+    <w:p>
+      <w:pPr>
+        <w:jc w:val="both"/>
+      </w:pPr>
+    </w:p>
+    <w:p>
+      <w:pPr>
+        <w:jc w:val="both"/>
+      </w:pPr>
+    </w:p>
+    <w:p>
+      <w:pPr>
+        <w:jc w:val="both"/>
+      </w:pPr>
+      <w:r>
+        <w:t xml:space="preserve">GLSL, C style language for writing shaders, to replace parts of the graphics pipeline. </w:t>
+      </w:r>
+      <w:r>
+        <w:t>Would have to write these shaders</w:t>
+      </w:r>
+    </w:p>
+    <w:p>
+      <w:pPr>
+        <w:jc w:val="both"/>
+      </w:pPr>
+    </w:p>
+    <w:p>
+      <w:pPr>
+        <w:jc w:val="both"/>
+      </w:pPr>
+    </w:p>
+    <w:p>
+      <w:pPr>
+        <w:jc w:val="both"/>
+      </w:pPr>
+      <w:r>
+        <w:t xml:space="preserve">Analysis: </w:t>
+      </w:r>
+    </w:p>
+    <w:p>
+      <w:pPr>
+        <w:jc w:val="both"/>
+      </w:pPr>
+    </w:p>
+    <w:p>
+      <w:pPr>
+        <w:jc w:val="both"/>
+      </w:pPr>
+      <w:r>
+        <w:t>Analysis of the problem, it was pretty much up to me. So originally I knew I needed a 3D scene to move around in, then it was just about adding in features, terrain and rocks mainly.</w:t>
+      </w:r>
+    </w:p>
+    <w:p>
+      <w:pPr>
+        <w:jc w:val="both"/>
+      </w:pPr>
+    </w:p>
+    <w:p>
+      <w:pPr>
+        <w:jc w:val="both"/>
+      </w:pPr>
+      <w:r>
+        <w:t xml:space="preserve">Looking at images of Mars, </w:t>
+      </w:r>
+    </w:p>
+    <w:p>
+      <w:pPr>
+        <w:jc w:val="both"/>
+      </w:pPr>
+      <w:r>
+        <w:t>Finding libraries to help with matrix math + tutorials, books, papers</w:t>
+      </w:r>
+    </w:p>
+    <w:p>
+      <w:pPr>
+        <w:jc w:val="both"/>
+        <w:rPr>
+          <w:lang w:val="en-US"/>
+        </w:rPr>
+      </w:pPr>
+    </w:p>
+    <w:p>
+      <w:pPr>
+        <w:jc w:val="both"/>
+        <w:rPr>
+          <w:lang w:val="en-US"/>
+        </w:rPr>
+      </w:pPr>
+    </w:p>
+    <w:p>
+      <w:pPr>
+        <w:jc w:val="both"/>
+        <w:rPr>
+          <w:lang w:val="en-US"/>
+        </w:rPr>
+      </w:pPr>
+      <w:r>
+        <w:rPr>
+          <w:lang w:val="en-US"/>
+        </w:rPr>
+        <w:t>As I wanted to do it in a low level library, this ruled out all game engines etc</w:t>
+      </w:r>
+    </w:p>
+    <w:p>
+      <w:pPr>
+        <w:jc w:val="both"/>
+        <w:rPr>
+          <w:lang w:val="en-US"/>
+        </w:rPr>
+      </w:pPr>
+      <w:r>
+        <w:rPr>
+          <w:lang w:val="en-US"/>
+        </w:rPr>
+        <w:t>Mentions the main task, so talk about product backlog</w:t>
+      </w:r>
+    </w:p>
+    <w:p>
+      <w:pPr>
+        <w:jc w:val="both"/>
+        <w:rPr>
+          <w:lang w:val="en-US"/>
+        </w:rPr>
+      </w:pPr>
+    </w:p>
+    <w:p>
+      <w:pPr>
+        <w:jc w:val="both"/>
+        <w:rPr>
+          <w:lang w:val="en-US"/>
+        </w:rPr>
+      </w:pPr>
+      <w:r>
+        <w:rPr>
+          <w:lang w:val="en-US"/>
+        </w:rPr>
+        <w:t>Talk about security and how it doesn’t matter</w:t>
+      </w:r>
+    </w:p>
+    <w:p>
+      <w:pPr>
+        <w:jc w:val="both"/>
+        <w:rPr>
+          <w:lang w:val="en-US"/>
+        </w:rPr>
+      </w:pPr>
+    </w:p>
+    <w:p>
+      <w:pPr>
+        <w:jc w:val="both"/>
+        <w:rPr>
+          <w:lang w:val="en-US"/>
+        </w:rPr>
+      </w:pPr>
+      <w:r>
+        <w:rPr>
+          <w:lang w:val="en-US"/>
+        </w:rPr>
+        <w:t>// copy initial task list from outline spec</w:t>
+      </w:r>
     </w:p>
     <w:p>
       <w:pPr>
         <w:pStyle w:val="Heading2"/>
         <w:jc w:val="both"/>
       </w:pPr>
-      <w:r>
-        <w:t>Analysis</w:t>
-      </w:r>
-      <w:bookmarkEnd w:id="5"/>
+      <w:bookmarkStart w:id="7" w:name="_Toc476088416"/>
+      <w:r>
+        <w:t>Process</w:t>
+      </w:r>
+      <w:bookmarkEnd w:id="7"/>
       <w:r>
         <w:t xml:space="preserve"> </w:t>
       </w:r>
@@ -4055,410 +4540,6 @@
     <w:p>
       <w:pPr>
         <w:jc w:val="both"/>
-      </w:pPr>
-      <w:r>
-        <w:t xml:space="preserve">Taking into account the problem and what you learned from the background work, what was your analysis of the problem? How did your analysis help to decompose the problem into the main tasks that you would undertake? Were there alternative approaches? Why did you choose one approach compared to the alternatives? </w:t>
-      </w:r>
-    </w:p>
-    <w:p>
-      <w:pPr>
-        <w:jc w:val="both"/>
-      </w:pPr>
-    </w:p>
-    <w:p>
-      <w:pPr>
-        <w:jc w:val="both"/>
-      </w:pPr>
-      <w:r>
-        <w:t>There should be a clear statement</w:t>
-      </w:r>
-      <w:r>
-        <w:t xml:space="preserve"> of the objectives of the work, which you will evaluate at the end of the work. </w:t>
-      </w:r>
-    </w:p>
-    <w:p>
-      <w:pPr>
-        <w:jc w:val="both"/>
-      </w:pPr>
-    </w:p>
-    <w:p>
-      <w:pPr>
-        <w:jc w:val="both"/>
-        <w:rPr>
-          <w:lang w:val="en-US"/>
-        </w:rPr>
-      </w:pPr>
-      <w:r>
-        <w:rPr>
-          <w:lang w:val="en-US"/>
-        </w:rPr>
-        <w:t>In most cases, the agreed objectives or requirements will b</w:t>
-      </w:r>
-      <w:r>
-        <w:rPr>
-          <w:lang w:val="en-US"/>
-        </w:rPr>
-        <w:t>e the result of a compromise be</w:t>
-      </w:r>
-      <w:r>
-        <w:rPr>
-          <w:lang w:val="en-US"/>
-        </w:rPr>
-        <w:t>tween what would ideally have been produced and what was felt t</w:t>
-      </w:r>
-      <w:r>
-        <w:rPr>
-          <w:lang w:val="en-US"/>
-        </w:rPr>
-        <w:t>o be possible in the time avail</w:t>
-      </w:r>
-      <w:r>
-        <w:rPr>
-          <w:lang w:val="en-US"/>
-        </w:rPr>
-        <w:t>able. A discussion of the process of arriving at the fin</w:t>
-      </w:r>
-      <w:r>
-        <w:rPr>
-          <w:lang w:val="en-US"/>
-        </w:rPr>
-        <w:t>al list is usually appropriate.</w:t>
-      </w:r>
-    </w:p>
-    <w:p>
-      <w:pPr>
-        <w:jc w:val="both"/>
-        <w:rPr>
-          <w:lang w:val="en-US"/>
-        </w:rPr>
-      </w:pPr>
-    </w:p>
-    <w:p>
-      <w:pPr>
-        <w:jc w:val="both"/>
-        <w:rPr>
-          <w:lang w:val="en-US"/>
-        </w:rPr>
-      </w:pPr>
-      <w:r>
-        <w:rPr>
-          <w:lang w:val="en-US"/>
-        </w:rPr>
-        <w:t>As mentioned in the lectures, think about possible security issues for the project topic. Whilst these might not be relevant for all projects, do consider if there are relevant for your project. Where</w:t>
-      </w:r>
-      <w:r>
-        <w:rPr>
-          <w:lang w:val="en-US"/>
-        </w:rPr>
-        <w:t xml:space="preserve"> </w:t>
-      </w:r>
-      <w:r>
-        <w:rPr>
-          <w:lang w:val="en-US"/>
-        </w:rPr>
-        <w:t>there are relevant security issues, discuss how they will this affect the work that you are doing. Carry forward this discussion into relevant areas for design, implementation and testing.</w:t>
-      </w:r>
-    </w:p>
-    <w:p>
-      <w:pPr>
-        <w:jc w:val="both"/>
-        <w:rPr>
-          <w:lang w:val="en-US"/>
-        </w:rPr>
-      </w:pPr>
-    </w:p>
-    <w:p>
-      <w:pPr>
-        <w:jc w:val="both"/>
-        <w:rPr>
-          <w:lang w:val="en-US"/>
-        </w:rPr>
-      </w:pPr>
-    </w:p>
-    <w:p>
-      <w:pPr>
-        <w:jc w:val="both"/>
-      </w:pPr>
-      <w:r>
-        <w:rPr>
-          <w:lang w:val="en-US"/>
-        </w:rPr>
-        <w:t xml:space="preserve">// some details of </w:t>
-      </w:r>
-      <w:proofErr w:type="spellStart"/>
-      <w:r>
-        <w:rPr>
-          <w:lang w:val="en-US"/>
-        </w:rPr>
-        <w:t>webgl</w:t>
-      </w:r>
-      <w:proofErr w:type="spellEnd"/>
-      <w:r>
-        <w:rPr>
-          <w:lang w:val="en-US"/>
-        </w:rPr>
-        <w:t>, finding out what I had to implement</w:t>
-      </w:r>
-    </w:p>
-    <w:p>
-      <w:pPr>
-        <w:jc w:val="both"/>
-      </w:pPr>
-    </w:p>
-    <w:p>
-      <w:pPr>
-        <w:jc w:val="both"/>
-      </w:pPr>
-      <w:r>
-        <w:t xml:space="preserve">All </w:t>
-      </w:r>
-      <w:proofErr w:type="spellStart"/>
-      <w:r>
-        <w:t>WebGL</w:t>
-      </w:r>
-      <w:proofErr w:type="spellEnd"/>
-      <w:r>
-        <w:t xml:space="preserve"> allows you to do is draw triangles on the screen. Apart from that, it’s up to you as to what you do with it. There’s no premade 3D scene where you can drag and drop objects with nice textures and lighting, it is extremely lightweight and from scratch. </w:t>
-      </w:r>
-    </w:p>
-    <w:p>
-      <w:pPr>
-        <w:jc w:val="both"/>
-      </w:pPr>
-    </w:p>
-    <w:p>
-      <w:pPr>
-        <w:jc w:val="both"/>
-      </w:pPr>
-      <w:r>
-        <w:t xml:space="preserve">A basic </w:t>
-      </w:r>
-      <w:proofErr w:type="spellStart"/>
-      <w:r>
-        <w:t>WebGL</w:t>
-      </w:r>
-      <w:proofErr w:type="spellEnd"/>
-      <w:r>
-        <w:t xml:space="preserve"> scene has </w:t>
-      </w:r>
-      <w:r>
-        <w:t>no: physics, event handling, sound, helpful error messages, loading/saving or fast rendering efficiency</w:t>
-      </w:r>
-      <w:r>
-        <w:t xml:space="preserve"> features</w:t>
-      </w:r>
-      <w:r>
-        <w:t>.</w:t>
-      </w:r>
-      <w:r>
-        <w:t xml:space="preserve"> However for me, these are not disadvantages. Instead, these are rewarding tasks that I can </w:t>
-      </w:r>
-      <w:r>
-        <w:t xml:space="preserve">implement and by implementing them, I will learn how they work. This completes the one of the main goals </w:t>
-      </w:r>
-      <w:r>
-        <w:t xml:space="preserve">of the project, learning how 3D graphics works. </w:t>
-      </w:r>
-    </w:p>
-    <w:p>
-      <w:pPr>
-        <w:jc w:val="both"/>
-      </w:pPr>
-    </w:p>
-    <w:p>
-      <w:pPr>
-        <w:jc w:val="both"/>
-      </w:pPr>
-    </w:p>
-    <w:p>
-      <w:pPr>
-        <w:jc w:val="both"/>
-      </w:pPr>
-      <w:r>
-        <w:t xml:space="preserve">GLSL, C style language for writing </w:t>
-      </w:r>
-      <w:proofErr w:type="spellStart"/>
-      <w:r>
-        <w:t>shaders</w:t>
-      </w:r>
-      <w:proofErr w:type="spellEnd"/>
-      <w:r>
-        <w:t xml:space="preserve">, to replace parts of the graphics pipeline. </w:t>
-      </w:r>
-      <w:r>
-        <w:t xml:space="preserve">Would have to write these </w:t>
-      </w:r>
-      <w:proofErr w:type="spellStart"/>
-      <w:r>
-        <w:t>shaders</w:t>
-      </w:r>
-      <w:proofErr w:type="spellEnd"/>
-    </w:p>
-    <w:p>
-      <w:pPr>
-        <w:jc w:val="both"/>
-      </w:pPr>
-    </w:p>
-    <w:p>
-      <w:pPr>
-        <w:jc w:val="both"/>
-      </w:pPr>
-    </w:p>
-    <w:p>
-      <w:pPr>
-        <w:jc w:val="both"/>
-      </w:pPr>
-      <w:r>
-        <w:t xml:space="preserve">Analysis: </w:t>
-      </w:r>
-    </w:p>
-    <w:p>
-      <w:pPr>
-        <w:jc w:val="both"/>
-      </w:pPr>
-    </w:p>
-    <w:p>
-      <w:pPr>
-        <w:jc w:val="both"/>
-      </w:pPr>
-      <w:r>
-        <w:t>Analysis of the problem, it was pretty much up to me. So originally I knew I needed a 3D scene to move around in, then it was just about adding in features, terrain and rocks mainly.</w:t>
-      </w:r>
-    </w:p>
-    <w:p>
-      <w:pPr>
-        <w:jc w:val="both"/>
-      </w:pPr>
-    </w:p>
-    <w:p>
-      <w:pPr>
-        <w:jc w:val="both"/>
-      </w:pPr>
-      <w:r>
-        <w:t xml:space="preserve">Looking at images of Mars, </w:t>
-      </w:r>
-    </w:p>
-    <w:p>
-      <w:pPr>
-        <w:jc w:val="both"/>
-      </w:pPr>
-      <w:r>
-        <w:t>Finding libraries to help with matrix math + tutorials, books, papers</w:t>
-      </w:r>
-    </w:p>
-    <w:p>
-      <w:pPr>
-        <w:jc w:val="both"/>
-        <w:rPr>
-          <w:lang w:val="en-US"/>
-        </w:rPr>
-      </w:pPr>
-    </w:p>
-    <w:p>
-      <w:pPr>
-        <w:jc w:val="both"/>
-        <w:rPr>
-          <w:lang w:val="en-US"/>
-        </w:rPr>
-      </w:pPr>
-    </w:p>
-    <w:p>
-      <w:pPr>
-        <w:jc w:val="both"/>
-        <w:rPr>
-          <w:lang w:val="en-US"/>
-        </w:rPr>
-      </w:pPr>
-      <w:r>
-        <w:rPr>
-          <w:lang w:val="en-US"/>
-        </w:rPr>
-        <w:t xml:space="preserve">As I wanted to do it in a low level library, this ruled out all game engines </w:t>
-      </w:r>
-      <w:proofErr w:type="spellStart"/>
-      <w:r>
-        <w:rPr>
-          <w:lang w:val="en-US"/>
-        </w:rPr>
-        <w:t>etc</w:t>
-      </w:r>
-      <w:proofErr w:type="spellEnd"/>
-    </w:p>
-    <w:p>
-      <w:pPr>
-        <w:jc w:val="both"/>
-        <w:rPr>
-          <w:lang w:val="en-US"/>
-        </w:rPr>
-      </w:pPr>
-      <w:r>
-        <w:rPr>
-          <w:lang w:val="en-US"/>
-        </w:rPr>
-        <w:t>Mentions the main task, so talk about product backlog</w:t>
-      </w:r>
-    </w:p>
-    <w:p>
-      <w:pPr>
-        <w:jc w:val="both"/>
-        <w:rPr>
-          <w:lang w:val="en-US"/>
-        </w:rPr>
-      </w:pPr>
-    </w:p>
-    <w:p>
-      <w:pPr>
-        <w:jc w:val="both"/>
-        <w:rPr>
-          <w:lang w:val="en-US"/>
-        </w:rPr>
-      </w:pPr>
-      <w:r>
-        <w:rPr>
-          <w:lang w:val="en-US"/>
-        </w:rPr>
-        <w:t>Talk about security and how it doesn’t matter</w:t>
-      </w:r>
-    </w:p>
-    <w:p>
-      <w:pPr>
-        <w:jc w:val="both"/>
-        <w:rPr>
-          <w:lang w:val="en-US"/>
-        </w:rPr>
-      </w:pPr>
-    </w:p>
-    <w:p>
-      <w:pPr>
-        <w:jc w:val="both"/>
-        <w:rPr>
-          <w:lang w:val="en-US"/>
-        </w:rPr>
-      </w:pPr>
-      <w:r>
-        <w:rPr>
-          <w:lang w:val="en-US"/>
-        </w:rPr>
-        <w:t>// copy initial task list from outline spec</w:t>
-      </w:r>
-    </w:p>
-    <w:p>
-      <w:pPr>
-        <w:pStyle w:val="Heading2"/>
-        <w:jc w:val="both"/>
-      </w:pPr>
-      <w:bookmarkStart w:id="7" w:name="_Toc476088416"/>
-      <w:r>
-        <w:t>Process</w:t>
-      </w:r>
-      <w:bookmarkEnd w:id="7"/>
-      <w:r>
-        <w:t xml:space="preserve"> </w:t>
-      </w:r>
-    </w:p>
-    <w:p>
-      <w:pPr>
-        <w:jc w:val="both"/>
         <w:rPr>
           <w:lang w:val="en-US"/>
         </w:rPr>
@@ -4528,34 +4609,11 @@
           <w:lang w:val="en-US"/>
         </w:rPr>
       </w:pPr>
-      <w:proofErr w:type="gramStart"/>
-      <w:r>
-        <w:rPr>
-          <w:lang w:val="en-US"/>
-        </w:rPr>
-        <w:lastRenderedPageBreak/>
-        <w:t>little</w:t>
-      </w:r>
-      <w:proofErr w:type="gramEnd"/>
-      <w:r>
-        <w:rPr>
-          <w:lang w:val="en-US"/>
-        </w:rPr>
-        <w:t xml:space="preserve"> experience with language, allows to focus on important tasks first, </w:t>
-      </w:r>
-      <w:proofErr w:type="spellStart"/>
-      <w:r>
-        <w:rPr>
-          <w:lang w:val="en-US"/>
-        </w:rPr>
-        <w:t>docuemtation</w:t>
-      </w:r>
-      <w:proofErr w:type="spellEnd"/>
-      <w:r>
-        <w:rPr>
-          <w:lang w:val="en-US"/>
-        </w:rPr>
-        <w:t xml:space="preserve"> can wait until I have something to document</w:t>
+      <w:r>
+        <w:rPr>
+          <w:lang w:val="en-US"/>
+        </w:rPr>
+        <w:t>little experience with language, allows to focus on important tasks first, docuemtation can wait until I have something to document</w:t>
       </w:r>
       <w:r>
         <w:rPr>
@@ -4603,19 +4661,11 @@
           <w:lang w:val="en-US"/>
         </w:rPr>
       </w:pPr>
-      <w:proofErr w:type="spellStart"/>
-      <w:r>
-        <w:rPr>
-          <w:lang w:val="en-US"/>
-        </w:rPr>
-        <w:t>Pirortize</w:t>
-      </w:r>
-      <w:proofErr w:type="spellEnd"/>
-      <w:r>
-        <w:rPr>
-          <w:lang w:val="en-US"/>
-        </w:rPr>
-        <w:t xml:space="preserve"> to-do list into tasks, product backlog, sprint backlog</w:t>
+      <w:r>
+        <w:rPr>
+          <w:lang w:val="en-US"/>
+        </w:rPr>
+        <w:t>Pirortize to-do list into tasks, product backlog, sprint backlog</w:t>
       </w:r>
     </w:p>
     <w:p>
@@ -4682,21 +4732,7 @@
         <w:rPr>
           <w:lang w:val="en-US"/>
         </w:rPr>
-        <w:t xml:space="preserve">Responding to change important, learn technique, </w:t>
-      </w:r>
-      <w:proofErr w:type="gramStart"/>
-      <w:r>
-        <w:rPr>
-          <w:lang w:val="en-US"/>
-        </w:rPr>
-        <w:t>go</w:t>
-      </w:r>
-      <w:proofErr w:type="gramEnd"/>
-      <w:r>
-        <w:rPr>
-          <w:lang w:val="en-US"/>
-        </w:rPr>
-        <w:t xml:space="preserve"> implement it</w:t>
+        <w:t>Responding to change important, learn technique, go implement it</w:t>
       </w:r>
     </w:p>
     <w:p/>
@@ -4714,15 +4750,7 @@
     <w:p/>
     <w:p>
       <w:r>
-        <w:t xml:space="preserve">Link the </w:t>
-      </w:r>
-      <w:proofErr w:type="spellStart"/>
-      <w:r>
-        <w:t>github</w:t>
-      </w:r>
-      <w:proofErr w:type="spellEnd"/>
-      <w:r>
-        <w:t xml:space="preserve"> somewhere?</w:t>
+        <w:t>Link the github somewhere?</w:t>
       </w:r>
     </w:p>
     <w:p>
@@ -4741,8 +4769,9 @@
       <w:bookmarkStart w:id="8" w:name="_Toc192777707"/>
       <w:bookmarkStart w:id="9" w:name="_Toc222978596"/>
       <w:bookmarkStart w:id="10" w:name="_Toc476088417"/>
-      <w:bookmarkEnd w:id="3"/>
-      <w:r>
+      <w:bookmarkEnd w:id="4"/>
+      <w:r>
+        <w:lastRenderedPageBreak/>
         <w:t>Design</w:t>
       </w:r>
       <w:bookmarkEnd w:id="8"/>
@@ -4886,72 +4915,23 @@
         <w:jc w:val="both"/>
       </w:pPr>
       <w:r>
-        <w:lastRenderedPageBreak/>
-        <w:t xml:space="preserve">// UI screenshots, standard </w:t>
-      </w:r>
-      <w:proofErr w:type="gramStart"/>
-      <w:r>
-        <w:t>setup(</w:t>
-      </w:r>
-      <w:proofErr w:type="gramEnd"/>
-      <w:r>
-        <w:t>) and render()</w:t>
-      </w:r>
-    </w:p>
-    <w:p>
-      <w:pPr>
-        <w:jc w:val="both"/>
-      </w:pPr>
-      <w:r>
-        <w:t xml:space="preserve">// </w:t>
-      </w:r>
-      <w:proofErr w:type="gramStart"/>
-      <w:r>
-        <w:t>Worked</w:t>
-      </w:r>
-      <w:proofErr w:type="gramEnd"/>
-      <w:r>
-        <w:t xml:space="preserve"> out main components, terrain, </w:t>
-      </w:r>
-      <w:proofErr w:type="spellStart"/>
-      <w:r>
-        <w:t>rockGenerator</w:t>
-      </w:r>
-      <w:proofErr w:type="spellEnd"/>
-      <w:r>
-        <w:t xml:space="preserve">, </w:t>
-      </w:r>
-    </w:p>
-    <w:p>
-      <w:pPr>
-        <w:jc w:val="both"/>
-      </w:pPr>
-      <w:r>
-        <w:t xml:space="preserve">// thinking about terrain, existing </w:t>
-      </w:r>
-      <w:proofErr w:type="spellStart"/>
-      <w:r>
-        <w:t>heightmaps</w:t>
-      </w:r>
-      <w:proofErr w:type="spellEnd"/>
-      <w:r>
-        <w:t xml:space="preserve"> over </w:t>
-      </w:r>
-      <w:proofErr w:type="spellStart"/>
-      <w:r>
-        <w:t>perlin</w:t>
-      </w:r>
-      <w:proofErr w:type="spellEnd"/>
-      <w:r>
-        <w:t xml:space="preserve"> noise, just loading an </w:t>
-      </w:r>
-      <w:proofErr w:type="spellStart"/>
-      <w:r>
-        <w:t>obj</w:t>
-      </w:r>
-      <w:proofErr w:type="spellEnd"/>
-      <w:r>
-        <w:t xml:space="preserve"> no skill</w:t>
+        <w:t>// UI screenshots, standard setup() and render()</w:t>
+      </w:r>
+    </w:p>
+    <w:p>
+      <w:pPr>
+        <w:jc w:val="both"/>
+      </w:pPr>
+      <w:r>
+        <w:t xml:space="preserve">// Worked out main components, terrain, rockGenerator, </w:t>
+      </w:r>
+    </w:p>
+    <w:p>
+      <w:pPr>
+        <w:jc w:val="both"/>
+      </w:pPr>
+      <w:r>
+        <w:t>// thinking about terrain, existing heightmaps over perlin noise, just loading an obj no skill</w:t>
       </w:r>
     </w:p>
     <w:p>
@@ -5159,13 +5139,8 @@
         <w:jc w:val="both"/>
       </w:pPr>
       <w:r>
-        <w:t xml:space="preserve">// explain graphics pipeline, and </w:t>
-      </w:r>
-      <w:proofErr w:type="spellStart"/>
-      <w:r>
-        <w:t>shaders</w:t>
-      </w:r>
-      <w:proofErr w:type="spellEnd"/>
+        <w:t>// explain graphics pipeline, and shaders</w:t>
+      </w:r>
       <w:r>
         <w:t>, vert/frag</w:t>
       </w:r>
@@ -5264,19 +5239,11 @@
           <w:lang w:val="en-US"/>
         </w:rPr>
       </w:pPr>
-      <w:proofErr w:type="gramStart"/>
-      <w:r>
-        <w:rPr>
-          <w:lang w:val="en-US"/>
-        </w:rPr>
-        <w:t>model</w:t>
-      </w:r>
-      <w:proofErr w:type="gramEnd"/>
-      <w:r>
-        <w:rPr>
-          <w:lang w:val="en-US"/>
-        </w:rPr>
-        <w:t xml:space="preserve"> to world, world to view, view to projection</w:t>
+      <w:r>
+        <w:rPr>
+          <w:lang w:val="en-US"/>
+        </w:rPr>
+        <w:t>model to world, world to view, view to projection</w:t>
       </w:r>
     </w:p>
     <w:p>
@@ -5296,33 +5263,11 @@
           <w:lang w:val="en-US"/>
         </w:rPr>
       </w:pPr>
-      <w:proofErr w:type="gramStart"/>
-      <w:r>
-        <w:rPr>
-          <w:lang w:val="en-US"/>
-        </w:rPr>
-        <w:t>model</w:t>
-      </w:r>
-      <w:proofErr w:type="gramEnd"/>
-      <w:r>
-        <w:rPr>
-          <w:lang w:val="en-US"/>
-        </w:rPr>
-        <w:t xml:space="preserve"> has own origin at </w:t>
-      </w:r>
-      <w:proofErr w:type="spellStart"/>
-      <w:r>
-        <w:rPr>
-          <w:lang w:val="en-US"/>
-        </w:rPr>
-        <w:t>centre</w:t>
-      </w:r>
-      <w:proofErr w:type="spellEnd"/>
-      <w:r>
-        <w:rPr>
-          <w:lang w:val="en-US"/>
-        </w:rPr>
-        <w:t>, own coordinate system, origin of triangle</w:t>
+      <w:r>
+        <w:rPr>
+          <w:lang w:val="en-US"/>
+        </w:rPr>
+        <w:t>model has own origin at centre, own coordinate system, origin of triangle</w:t>
       </w:r>
     </w:p>
     <w:p>
@@ -5341,141 +5286,47 @@
           <w:lang w:val="en-US"/>
         </w:rPr>
       </w:pPr>
-      <w:proofErr w:type="gramStart"/>
-      <w:r>
-        <w:rPr>
-          <w:lang w:val="en-US"/>
-        </w:rPr>
-        <w:t>scaling</w:t>
-      </w:r>
-      <w:proofErr w:type="gramEnd"/>
-      <w:r>
-        <w:rPr>
-          <w:lang w:val="en-US"/>
-        </w:rPr>
-        <w:t xml:space="preserve">, rotating, translating, </w:t>
-      </w:r>
-      <w:proofErr w:type="spellStart"/>
-      <w:r>
-        <w:rPr>
-          <w:lang w:val="en-US"/>
-        </w:rPr>
-        <w:t>its</w:t>
-      </w:r>
-      <w:proofErr w:type="spellEnd"/>
-      <w:r>
-        <w:rPr>
-          <w:lang w:val="en-US"/>
-        </w:rPr>
-        <w:t xml:space="preserve"> now in world coordinate space (T,R,S)</w:t>
-      </w:r>
-    </w:p>
-    <w:p>
-      <w:pPr>
-        <w:jc w:val="both"/>
-        <w:rPr>
-          <w:lang w:val="en-US"/>
-        </w:rPr>
-      </w:pPr>
-    </w:p>
-    <w:p>
-      <w:pPr>
-        <w:jc w:val="both"/>
-        <w:rPr>
-          <w:lang w:val="en-US"/>
-        </w:rPr>
-      </w:pPr>
-      <w:proofErr w:type="gramStart"/>
-      <w:r>
-        <w:rPr>
-          <w:lang w:val="en-US"/>
-        </w:rPr>
-        <w:t>clipping</w:t>
-      </w:r>
-      <w:proofErr w:type="gramEnd"/>
-      <w:r>
-        <w:rPr>
-          <w:lang w:val="en-US"/>
-        </w:rPr>
-        <w:t xml:space="preserve"> happens in </w:t>
-      </w:r>
-      <w:proofErr w:type="spellStart"/>
-      <w:r>
-        <w:rPr>
-          <w:lang w:val="en-US"/>
-        </w:rPr>
-        <w:t>worldsapce</w:t>
-      </w:r>
-      <w:proofErr w:type="spellEnd"/>
-      <w:r>
-        <w:rPr>
-          <w:lang w:val="en-US"/>
-        </w:rPr>
-        <w:t xml:space="preserve">, removing a piece of </w:t>
-      </w:r>
-      <w:proofErr w:type="spellStart"/>
-      <w:r>
-        <w:rPr>
-          <w:lang w:val="en-US"/>
-        </w:rPr>
-        <w:t>somethiong</w:t>
-      </w:r>
-      <w:proofErr w:type="spellEnd"/>
-      <w:r>
-        <w:rPr>
-          <w:lang w:val="en-US"/>
-        </w:rPr>
-        <w:t xml:space="preserve"> from pipeline, we </w:t>
-      </w:r>
-      <w:proofErr w:type="spellStart"/>
-      <w:r>
-        <w:rPr>
-          <w:lang w:val="en-US"/>
-        </w:rPr>
-        <w:t>cant</w:t>
-      </w:r>
-      <w:proofErr w:type="spellEnd"/>
-      <w:r>
-        <w:rPr>
-          <w:lang w:val="en-US"/>
-        </w:rPr>
-        <w:t xml:space="preserve"> see it, clip a triangle loses a vertex, how do </w:t>
-      </w:r>
-      <w:proofErr w:type="spellStart"/>
-      <w:r>
-        <w:rPr>
-          <w:lang w:val="en-US"/>
-        </w:rPr>
-        <w:t>drw</w:t>
-      </w:r>
-      <w:proofErr w:type="spellEnd"/>
-      <w:r>
-        <w:rPr>
-          <w:lang w:val="en-US"/>
-        </w:rPr>
-        <w:t xml:space="preserve"> it with 2 points? Need to create new points along the edge, and split it into separate triangles</w:t>
-      </w:r>
-    </w:p>
-    <w:p>
-      <w:pPr>
-        <w:jc w:val="both"/>
-        <w:rPr>
-          <w:lang w:val="en-US"/>
-        </w:rPr>
-      </w:pPr>
-      <w:proofErr w:type="gramStart"/>
-      <w:r>
-        <w:rPr>
-          <w:lang w:val="en-US"/>
-        </w:rPr>
-        <w:t>culling</w:t>
-      </w:r>
-      <w:proofErr w:type="gramEnd"/>
-      <w:r>
-        <w:rPr>
-          <w:lang w:val="en-US"/>
-        </w:rPr>
-        <w:t xml:space="preserve"> excludes entire object</w:t>
+      <w:r>
+        <w:rPr>
+          <w:lang w:val="en-US"/>
+        </w:rPr>
+        <w:t>scaling, rotating, translating, its now in world coordinate space (T,R,S)</w:t>
+      </w:r>
+    </w:p>
+    <w:p>
+      <w:pPr>
+        <w:jc w:val="both"/>
+        <w:rPr>
+          <w:lang w:val="en-US"/>
+        </w:rPr>
+      </w:pPr>
+    </w:p>
+    <w:p>
+      <w:pPr>
+        <w:jc w:val="both"/>
+        <w:rPr>
+          <w:lang w:val="en-US"/>
+        </w:rPr>
+      </w:pPr>
+      <w:r>
+        <w:rPr>
+          <w:lang w:val="en-US"/>
+        </w:rPr>
+        <w:t>clipping happens in worldsapce, removing a piece of somethiong from pipeline, we cant see it, clip a triangle loses a vertex, how do drw it with 2 points? Need to create new points along the edge, and split it into separate triangles</w:t>
+      </w:r>
+    </w:p>
+    <w:p>
+      <w:pPr>
+        <w:jc w:val="both"/>
+        <w:rPr>
+          <w:lang w:val="en-US"/>
+        </w:rPr>
+      </w:pPr>
+      <w:r>
+        <w:rPr>
+          <w:lang w:val="en-US"/>
+        </w:rPr>
+        <w:t>culling excludes entire object</w:t>
       </w:r>
     </w:p>
     <w:p>
@@ -5555,21 +5406,7 @@
           <w:lang w:val="en-US"/>
         </w:rPr>
         <w:tab/>
-        <w:t xml:space="preserve">Now world to view, need to shift entire world </w:t>
-      </w:r>
-      <w:proofErr w:type="spellStart"/>
-      <w:r>
-        <w:rPr>
-          <w:lang w:val="en-US"/>
-        </w:rPr>
-        <w:t>infront</w:t>
-      </w:r>
-      <w:proofErr w:type="spellEnd"/>
-      <w:r>
-        <w:rPr>
-          <w:lang w:val="en-US"/>
-        </w:rPr>
-        <w:t xml:space="preserve"> of camera, which doesn’t exist, program as if it does, easy to think about</w:t>
+        <w:t>Now world to view, need to shift entire world infront of camera, which doesn’t exist, program as if it does, easy to think about</w:t>
       </w:r>
     </w:p>
     <w:p>
@@ -5602,16 +5439,8 @@
         <w:rPr>
           <w:lang w:val="en-US"/>
         </w:rPr>
-        <w:t>Camera space, everything relative to camera, camera is at 0</w:t>
-      </w:r>
-      <w:proofErr w:type="gramStart"/>
-      <w:r>
-        <w:rPr>
-          <w:lang w:val="en-US"/>
-        </w:rPr>
-        <w:t>,0</w:t>
-      </w:r>
-      <w:proofErr w:type="gramEnd"/>
+        <w:t>Camera space, everything relative to camera, camera is at 0,0</w:t>
+      </w:r>
       <w:r>
         <w:rPr>
           <w:lang w:val="en-US"/>
@@ -5685,21 +5514,7 @@
         <w:rPr>
           <w:lang w:val="en-US"/>
         </w:rPr>
-        <w:t xml:space="preserve">Geometry in screen space, map </w:t>
-      </w:r>
-      <w:proofErr w:type="spellStart"/>
-      <w:r>
-        <w:rPr>
-          <w:lang w:val="en-US"/>
-        </w:rPr>
-        <w:t>traingles</w:t>
-      </w:r>
-      <w:proofErr w:type="spellEnd"/>
-      <w:r>
-        <w:rPr>
-          <w:lang w:val="en-US"/>
-        </w:rPr>
-        <w:t xml:space="preserve"> to screen pixels, rasterization</w:t>
+        <w:t>Geometry in screen space, map traingles to screen pixels, rasterization</w:t>
       </w:r>
     </w:p>
     <w:p>
@@ -5781,81 +5596,29 @@
           <w:lang w:val="en-US"/>
         </w:rPr>
       </w:pPr>
-      <w:proofErr w:type="spellStart"/>
-      <w:r>
-        <w:rPr>
-          <w:lang w:val="en-US"/>
-        </w:rPr>
-        <w:t>Specifify</w:t>
-      </w:r>
-      <w:proofErr w:type="spellEnd"/>
-      <w:r>
-        <w:rPr>
-          <w:lang w:val="en-US"/>
-        </w:rPr>
-        <w:t xml:space="preserve"> </w:t>
-      </w:r>
-      <w:proofErr w:type="spellStart"/>
-      <w:r>
-        <w:rPr>
-          <w:lang w:val="en-US"/>
-        </w:rPr>
-        <w:t>colour</w:t>
-      </w:r>
-      <w:proofErr w:type="spellEnd"/>
-      <w:r>
-        <w:rPr>
-          <w:lang w:val="en-US"/>
-        </w:rPr>
-        <w:t xml:space="preserve"> information for every vertex, rather than every fragment. </w:t>
-      </w:r>
-      <w:proofErr w:type="spellStart"/>
-      <w:r>
-        <w:rPr>
-          <w:lang w:val="en-US"/>
-        </w:rPr>
-        <w:t>Colour</w:t>
-      </w:r>
-      <w:proofErr w:type="spellEnd"/>
-      <w:r>
-        <w:rPr>
-          <w:lang w:val="en-US"/>
-        </w:rPr>
-        <w:t xml:space="preserve"> doesn’t vary much across object, blending with interpolation will look ok. Calculating at every fragment, not worth it</w:t>
-      </w:r>
-    </w:p>
-    <w:p>
-      <w:pPr>
-        <w:jc w:val="both"/>
-      </w:pPr>
-    </w:p>
-    <w:p>
-      <w:pPr>
-        <w:jc w:val="both"/>
-      </w:pPr>
-    </w:p>
-    <w:p>
-      <w:pPr>
-        <w:jc w:val="both"/>
-      </w:pPr>
-      <w:r>
-        <w:t xml:space="preserve">// need to create a context to be able to talk to </w:t>
-      </w:r>
-      <w:proofErr w:type="spellStart"/>
-      <w:r>
-        <w:t>webgl</w:t>
-      </w:r>
-      <w:proofErr w:type="spellEnd"/>
-      <w:r>
-        <w:t xml:space="preserve">, and get it </w:t>
-      </w:r>
-      <w:proofErr w:type="spellStart"/>
-      <w:r>
-        <w:t>tointeract</w:t>
-      </w:r>
-      <w:proofErr w:type="spellEnd"/>
-      <w:r>
-        <w:t xml:space="preserve"> with the hardware</w:t>
+      <w:r>
+        <w:rPr>
+          <w:lang w:val="en-US"/>
+        </w:rPr>
+        <w:t>Specifify colour information for every vertex, rather than every fragment. Colour doesn’t vary much across object, blending with interpolation will look ok. Calculating at every fragment, not worth it</w:t>
+      </w:r>
+    </w:p>
+    <w:p>
+      <w:pPr>
+        <w:jc w:val="both"/>
+      </w:pPr>
+    </w:p>
+    <w:p>
+      <w:pPr>
+        <w:jc w:val="both"/>
+      </w:pPr>
+    </w:p>
+    <w:p>
+      <w:pPr>
+        <w:jc w:val="both"/>
+      </w:pPr>
+      <w:r>
+        <w:t>// need to create a context to be able to talk to webgl, and get it tointeract with the hardware</w:t>
       </w:r>
     </w:p>
     <w:p>
@@ -5890,15 +5653,7 @@
         </w:rPr>
       </w:pPr>
       <w:r>
-        <w:t xml:space="preserve">// </w:t>
-      </w:r>
-      <w:proofErr w:type="spellStart"/>
-      <w:r>
-        <w:t>quickyl</w:t>
-      </w:r>
-      <w:proofErr w:type="spellEnd"/>
-      <w:r>
-        <w:t xml:space="preserve"> </w:t>
+        <w:t xml:space="preserve">// quickyl </w:t>
       </w:r>
     </w:p>
     <w:p/>
@@ -6289,16 +6044,8 @@
         <w:rPr>
           <w:lang w:val="en-US"/>
         </w:rPr>
-        <w:t xml:space="preserve">// get people to test it? What they liked or </w:t>
-      </w:r>
-      <w:proofErr w:type="spellStart"/>
-      <w:r>
-        <w:rPr>
-          <w:lang w:val="en-US"/>
-        </w:rPr>
-        <w:t>didnt</w:t>
-      </w:r>
-      <w:proofErr w:type="spellEnd"/>
+        <w:t>// get people to test it? What they liked or didnt</w:t>
+      </w:r>
       <w:r>
         <w:rPr>
           <w:lang w:val="en-US"/>
@@ -6549,21 +6296,7 @@
         <w:rPr>
           <w:lang w:val="en-US"/>
         </w:rPr>
-        <w:t xml:space="preserve">important part of the dissertation; it should demonstrate that you are capable not only of carrying out a piece of work but also of thinking critically about how you did it and how you might have done it better. This is seen as an important part of an </w:t>
-      </w:r>
-      <w:proofErr w:type="spellStart"/>
-      <w:r>
-        <w:rPr>
-          <w:lang w:val="en-US"/>
-        </w:rPr>
-        <w:t>honours</w:t>
-      </w:r>
-      <w:proofErr w:type="spellEnd"/>
-      <w:r>
-        <w:rPr>
-          <w:lang w:val="en-US"/>
-        </w:rPr>
-        <w:t xml:space="preserve"> degree. </w:t>
+        <w:t xml:space="preserve">important part of the dissertation; it should demonstrate that you are capable not only of carrying out a piece of work but also of thinking critically about how you did it and how you might have done it better. This is seen as an important part of an honours degree. </w:t>
       </w:r>
     </w:p>
     <w:p>
@@ -6621,52 +6354,12 @@
     <w:p>
       <w:bookmarkStart w:id="46" w:name="_Toc192777717"/>
       <w:r>
-        <w:t xml:space="preserve">// look into some debugging ide, or use </w:t>
-      </w:r>
-      <w:proofErr w:type="spellStart"/>
-      <w:r>
-        <w:t>directX</w:t>
-      </w:r>
-      <w:proofErr w:type="spellEnd"/>
-      <w:r>
-        <w:t xml:space="preserve"> for useful tools</w:t>
-      </w:r>
-    </w:p>
-    <w:p>
-      <w:r>
-        <w:t xml:space="preserve">// horrible amounts of time starting at unhelpful </w:t>
-      </w:r>
-      <w:proofErr w:type="spellStart"/>
-      <w:r>
-        <w:t>webgl</w:t>
-      </w:r>
-      <w:proofErr w:type="spellEnd"/>
-      <w:r>
-        <w:t xml:space="preserve"> errors, </w:t>
-      </w:r>
-      <w:proofErr w:type="spellStart"/>
-      <w:r>
-        <w:t>offscreen</w:t>
-      </w:r>
-      <w:proofErr w:type="spellEnd"/>
-      <w:r>
-        <w:t xml:space="preserve"> </w:t>
-      </w:r>
-      <w:proofErr w:type="spellStart"/>
-      <w:r>
-        <w:t>erros</w:t>
-      </w:r>
-      <w:proofErr w:type="spellEnd"/>
-      <w:r>
-        <w:t xml:space="preserve"> in </w:t>
-      </w:r>
-      <w:proofErr w:type="spellStart"/>
-      <w:r>
-        <w:t>attriubte</w:t>
-      </w:r>
-      <w:proofErr w:type="spellEnd"/>
-      <w:r>
-        <w:t xml:space="preserve"> 0</w:t>
+        <w:t>// look into some debugging ide, or use directX for useful tools</w:t>
+      </w:r>
+    </w:p>
+    <w:p>
+      <w:r>
+        <w:t>// horrible amounts of time starting at unhelpful webgl errors, offscreen erros in attriubte 0</w:t>
       </w:r>
     </w:p>
     <w:p/>
@@ -6675,18 +6368,7 @@
         <w:jc w:val="both"/>
       </w:pPr>
       <w:r>
-        <w:t xml:space="preserve">// </w:t>
-      </w:r>
-      <w:r>
-        <w:t xml:space="preserve">Midway through the project I realized </w:t>
-      </w:r>
-      <w:proofErr w:type="spellStart"/>
-      <w:r>
-        <w:t>Webgl</w:t>
-      </w:r>
-      <w:proofErr w:type="spellEnd"/>
-      <w:r>
-        <w:t xml:space="preserve"> not properly documented, few tutorials for advanced features, no tools to help debug </w:t>
+        <w:t xml:space="preserve">// Midway through the project I realized Webgl not properly documented, few tutorials for advanced features, no tools to help debug </w:t>
       </w:r>
     </w:p>
     <w:p>
@@ -6806,15 +6488,7 @@
         <w:jc w:val="both"/>
       </w:pPr>
       <w:r>
-        <w:t xml:space="preserve">As has been said in lectures, it is acceptable and likely that you will make use of third-party code and software libraries. If third party code or libraries are used, your work will build on that to produce notable new work. The key requirement is that we understand what </w:t>
-      </w:r>
-      <w:proofErr w:type="gramStart"/>
-      <w:r>
-        <w:t>is your original work</w:t>
-      </w:r>
-      <w:proofErr w:type="gramEnd"/>
-      <w:r>
-        <w:t xml:space="preserve"> and what work is based on that of other people.</w:t>
+        <w:t>As has been said in lectures, it is acceptable and likely that you will make use of third-party code and software libraries. If third party code or libraries are used, your work will build on that to produce notable new work. The key requirement is that we understand what is your original work and what work is based on that of other people.</w:t>
       </w:r>
     </w:p>
     <w:p>
@@ -7072,15 +6746,7 @@
         <w:jc w:val="both"/>
       </w:pPr>
       <w:r>
-        <w:t xml:space="preserve">// </w:t>
-      </w:r>
-      <w:proofErr w:type="gramStart"/>
-      <w:r>
-        <w:t>Some</w:t>
-      </w:r>
-      <w:proofErr w:type="gramEnd"/>
-      <w:r>
-        <w:t xml:space="preserve"> example code here…</w:t>
+        <w:t>// Some example code here…</w:t>
       </w:r>
     </w:p>
     <w:p>
@@ -7127,21 +6793,7 @@
         <w:rPr>
           <w:lang w:val="en-US"/>
         </w:rPr>
-        <w:t xml:space="preserve">Sylvia Duckworth. A picture of a kitten at </w:t>
-      </w:r>
-      <w:proofErr w:type="spellStart"/>
-      <w:r>
-        <w:rPr>
-          <w:lang w:val="en-US"/>
-        </w:rPr>
-        <w:t>Hellifield</w:t>
-      </w:r>
-      <w:proofErr w:type="spellEnd"/>
-      <w:r>
-        <w:rPr>
-          <w:lang w:val="en-US"/>
-        </w:rPr>
-        <w:t xml:space="preserve"> Peel. </w:t>
+        <w:t xml:space="preserve">Sylvia Duckworth. A picture of a kitten at Hellifield Peel. </w:t>
       </w:r>
       <w:hyperlink r:id="rId10" w:history="1">
         <w:r>
@@ -7156,21 +6808,7 @@
         <w:rPr>
           <w:lang w:val="en-US"/>
         </w:rPr>
-        <w:t xml:space="preserve">, 2007. Copyright Sylvia Duckworth and licensed for reuse under a Creative Commons Attribution-Share Alike 2.0 Generic </w:t>
-      </w:r>
-      <w:proofErr w:type="spellStart"/>
-      <w:r>
-        <w:rPr>
-          <w:lang w:val="en-US"/>
-        </w:rPr>
-        <w:t>Licence</w:t>
-      </w:r>
-      <w:proofErr w:type="spellEnd"/>
-      <w:r>
-        <w:rPr>
-          <w:lang w:val="en-US"/>
-        </w:rPr>
-        <w:t>. Accessed August 2011.</w:t>
+        <w:t>, 2007. Copyright Sylvia Duckworth and licensed for reuse under a Creative Commons Attribution-Share Alike 2.0 Generic Licence. Accessed August 2011.</w:t>
       </w:r>
       <w:r>
         <w:rPr>
@@ -7204,30 +6842,8 @@
         <w:rPr>
           <w:lang w:val="en-US"/>
         </w:rPr>
-        <w:t xml:space="preserve">Mark Neal, Jan </w:t>
-      </w:r>
-      <w:proofErr w:type="spellStart"/>
-      <w:r>
-        <w:rPr>
-          <w:lang w:val="en-US"/>
-        </w:rPr>
-        <w:t>Feyereisl</w:t>
-      </w:r>
-      <w:proofErr w:type="spellEnd"/>
-      <w:r>
-        <w:rPr>
-          <w:lang w:val="en-US"/>
-        </w:rPr>
-        <w:t xml:space="preserve">, Rosario </w:t>
-      </w:r>
-      <w:proofErr w:type="spellStart"/>
-      <w:r>
-        <w:rPr>
-          <w:lang w:val="en-US"/>
-        </w:rPr>
-        <w:t>Rascun</w:t>
-      </w:r>
-      <w:proofErr w:type="spellEnd"/>
+        <w:t>Mark Neal, Jan Feyereisl, Rosario Rascun</w:t>
+      </w:r>
       <w:r>
         <w:t>à</w:t>
       </w:r>
@@ -7238,21 +6854,7 @@
         <w:rPr>
           <w:lang w:val="en-US"/>
         </w:rPr>
-        <w:t xml:space="preserve"> and </w:t>
-      </w:r>
-      <w:proofErr w:type="spellStart"/>
-      <w:r>
-        <w:rPr>
-          <w:lang w:val="en-US"/>
-        </w:rPr>
-        <w:t>Xiaolei</w:t>
-      </w:r>
-      <w:proofErr w:type="spellEnd"/>
-      <w:r>
-        <w:rPr>
-          <w:lang w:val="en-US"/>
-        </w:rPr>
-        <w:t xml:space="preserve"> Wang. Don’t touch me, I’m fine: Robot autonomy using an artificial innate immune system. In </w:t>
+        <w:t xml:space="preserve"> and Xiaolei Wang. Don’t touch me, I’m fine: Robot autonomy using an artificial innate immune system. In </w:t>
       </w:r>
       <w:r>
         <w:rPr>
@@ -7598,7 +7200,7 @@
       <w:rPr>
         <w:noProof/>
       </w:rPr>
-      <w:t>8</w:t>
+      <w:t>18</w:t>
     </w:r>
     <w:r>
       <w:fldChar w:fldCharType="end"/>
@@ -7674,13 +7276,8 @@
       <w:pStyle w:val="Header"/>
     </w:pPr>
     <w:r>
-      <w:t xml:space="preserve">A Prehistoric Scene of Mars in </w:t>
+      <w:t>A Prehistoric Scene of Mars in WebGL</w:t>
     </w:r>
-    <w:proofErr w:type="spellStart"/>
-    <w:r>
-      <w:t>WebGL</w:t>
-    </w:r>
-    <w:proofErr w:type="spellEnd"/>
     <w:r>
       <w:tab/>
     </w:r>
@@ -11897,7 +11494,7 @@
 </file>
 
 <file path=customXml/itemProps1.xml><?xml version="1.0" encoding="utf-8"?>
-<ds:datastoreItem xmlns:ds="http://schemas.openxmlformats.org/officeDocument/2006/customXml" ds:itemID="{64B08BBF-2012-4BEA-9077-BF7DB195E496}">
+<ds:datastoreItem xmlns:ds="http://schemas.openxmlformats.org/officeDocument/2006/customXml" ds:itemID="{8311450B-1FA7-4A5B-AC90-972AEE874205}">
   <ds:schemaRefs>
     <ds:schemaRef ds:uri="http://schemas.openxmlformats.org/officeDocument/2006/bibliography"/>
   </ds:schemaRefs>

</xml_diff>

<commit_message>
More on report background + analysis
</commit_message>
<xml_diff>
--- a/Major Project/Report.docx
+++ b/Major Project/Report.docx
@@ -50,8 +50,18 @@
           <w:sz w:val="36"/>
           <w:lang w:val="en-US"/>
         </w:rPr>
-        <w:t xml:space="preserve"> in WebGL</w:t>
-      </w:r>
+        <w:t xml:space="preserve"> in </w:t>
+      </w:r>
+      <w:proofErr w:type="spellStart"/>
+      <w:r>
+        <w:rPr>
+          <w:b/>
+          <w:sz w:val="36"/>
+          <w:lang w:val="en-US"/>
+        </w:rPr>
+        <w:t>WebGL</w:t>
+      </w:r>
+      <w:proofErr w:type="spellEnd"/>
     </w:p>
     <w:p/>
     <w:p/>
@@ -474,7 +484,21 @@
         <w:rPr>
           <w:lang w:val="en-US"/>
         </w:rPr>
-        <w:t xml:space="preserve"> below, I hereby agree to this dissertation being made available to other students and academic staff of the Aberystwyth Computer Science Department.</w:t>
+        <w:t xml:space="preserve"> below, I hereby agree to this dissertation being made available to other students and academic staff of the </w:t>
+      </w:r>
+      <w:proofErr w:type="spellStart"/>
+      <w:r>
+        <w:rPr>
+          <w:lang w:val="en-US"/>
+        </w:rPr>
+        <w:t>Aberystwyth</w:t>
+      </w:r>
+      <w:proofErr w:type="spellEnd"/>
+      <w:r>
+        <w:rPr>
+          <w:lang w:val="en-US"/>
+        </w:rPr>
+        <w:t xml:space="preserve"> Computer Science Department.</w:t>
       </w:r>
     </w:p>
     <w:p>
@@ -559,17 +583,115 @@
     </w:p>
     <w:p/>
     <w:p/>
+    <w:p>
+      <w:r>
+        <w:t xml:space="preserve">The </w:t>
+      </w:r>
+      <w:proofErr w:type="spellStart"/>
+      <w:r>
+        <w:t>khronus</w:t>
+      </w:r>
+      <w:proofErr w:type="spellEnd"/>
+      <w:r>
+        <w:t xml:space="preserve"> group, Mozilla and chrome team for </w:t>
+      </w:r>
+      <w:proofErr w:type="spellStart"/>
+      <w:r>
+        <w:t>webgl</w:t>
+      </w:r>
+      <w:proofErr w:type="spellEnd"/>
+      <w:r>
+        <w:t>,</w:t>
+      </w:r>
+    </w:p>
     <w:p/>
     <w:p/>
     <w:p>
       <w:r>
-        <w:t xml:space="preserve">Gman on stackoverflow/github </w:t>
-      </w:r>
-    </w:p>
+        <w:t xml:space="preserve">Gregg Tavares - </w:t>
+      </w:r>
+      <w:proofErr w:type="spellStart"/>
+      <w:r>
+        <w:t>Gman</w:t>
+      </w:r>
+      <w:proofErr w:type="spellEnd"/>
+      <w:r>
+        <w:t xml:space="preserve"> on </w:t>
+      </w:r>
+      <w:proofErr w:type="spellStart"/>
+      <w:r>
+        <w:t>stackoverflow</w:t>
+      </w:r>
+      <w:proofErr w:type="spellEnd"/>
+      <w:r>
+        <w:t>/</w:t>
+      </w:r>
+      <w:proofErr w:type="spellStart"/>
+      <w:r>
+        <w:t>github</w:t>
+      </w:r>
+      <w:proofErr w:type="spellEnd"/>
+      <w:r>
+        <w:t xml:space="preserve"> </w:t>
+      </w:r>
+      <w:r>
+        <w:t xml:space="preserve">and for: </w:t>
+      </w:r>
+      <w:hyperlink r:id="rId9" w:history="1">
+        <w:r>
+          <w:rPr>
+            <w:rStyle w:val="Hyperlink"/>
+          </w:rPr>
+          <w:t>https://webglfundamentals.org/</w:t>
+        </w:r>
+      </w:hyperlink>
+    </w:p>
+    <w:p/>
+    <w:p>
+      <w:pPr>
+        <w:rPr>
+          <w:rStyle w:val="Hyperlink"/>
+          <w:rFonts w:ascii="Calibri" w:hAnsi="Calibri"/>
+        </w:rPr>
+      </w:pPr>
+      <w:r>
+        <w:t xml:space="preserve">Also for: </w:t>
+      </w:r>
+      <w:hyperlink r:id="rId10" w:history="1">
+        <w:r>
+          <w:rPr>
+            <w:rStyle w:val="Hyperlink"/>
+            <w:rFonts w:ascii="Calibri" w:hAnsi="Calibri"/>
+          </w:rPr>
+          <w:t>https://github.com/greggman/webglfundamentals/blob/master/webgl/resources/m4.js</w:t>
+        </w:r>
+      </w:hyperlink>
+    </w:p>
+    <w:p>
+      <w:pPr>
+        <w:rPr>
+          <w:rStyle w:val="Hyperlink"/>
+          <w:rFonts w:ascii="Calibri" w:hAnsi="Calibri"/>
+        </w:rPr>
+      </w:pPr>
+    </w:p>
+    <w:p>
+      <w:bookmarkStart w:id="0" w:name="_GoBack"/>
+      <w:bookmarkEnd w:id="0"/>
+    </w:p>
+    <w:p/>
     <w:p>
       <w:r>
         <w:t>My supervisor</w:t>
       </w:r>
+      <w:r>
+        <w:t xml:space="preserve"> for </w:t>
+      </w:r>
+      <w:proofErr w:type="gramStart"/>
+      <w:r>
+        <w:t>q &amp; a</w:t>
+      </w:r>
+      <w:proofErr w:type="gramEnd"/>
     </w:p>
     <w:p>
       <w:r>
@@ -619,7 +741,21 @@
         <w:rPr>
           <w:lang w:val="en-US"/>
         </w:rPr>
-        <w:t xml:space="preserve">A prehistoric scene of Mars created in WebGL (Web Graphics Library), GLSL (OpenGL Shading Language) and JavaScript. </w:t>
+        <w:t xml:space="preserve">A prehistoric scene of Mars created in </w:t>
+      </w:r>
+      <w:proofErr w:type="spellStart"/>
+      <w:r>
+        <w:rPr>
+          <w:lang w:val="en-US"/>
+        </w:rPr>
+        <w:t>WebGL</w:t>
+      </w:r>
+      <w:proofErr w:type="spellEnd"/>
+      <w:r>
+        <w:rPr>
+          <w:lang w:val="en-US"/>
+        </w:rPr>
+        <w:t xml:space="preserve"> (Web Graphics Library), GLSL (OpenGL Shading Language) and JavaScript. </w:t>
       </w:r>
       <w:r>
         <w:rPr>
@@ -691,7 +827,21 @@
         <w:rPr>
           <w:lang w:val="en-US"/>
         </w:rPr>
-        <w:t xml:space="preserve"> The project uses some features of WebGL (2.0) which are only available in Chrome and Firefox. You can check if your browser can run the project here: </w:t>
+        <w:t xml:space="preserve"> The project uses some features of </w:t>
+      </w:r>
+      <w:proofErr w:type="spellStart"/>
+      <w:r>
+        <w:rPr>
+          <w:lang w:val="en-US"/>
+        </w:rPr>
+        <w:t>WebGL</w:t>
+      </w:r>
+      <w:proofErr w:type="spellEnd"/>
+      <w:r>
+        <w:rPr>
+          <w:lang w:val="en-US"/>
+        </w:rPr>
+        <w:t xml:space="preserve"> (2.0) which are only available in Chrome and Firefox. You can check if your browser can run the project here: </w:t>
       </w:r>
     </w:p>
     <w:p>
@@ -837,8 +987,6 @@
         </w:rPr>
         <w:t>earn how computer graphics work</w:t>
       </w:r>
-      <w:bookmarkStart w:id="0" w:name="_GoBack"/>
-      <w:bookmarkEnd w:id="0"/>
       <w:r>
         <w:rPr>
           <w:rFonts w:ascii="Arial" w:hAnsi="Arial" w:cs="Arial"/>
@@ -853,23 +1001,25 @@
           <w:sz w:val="22"/>
           <w:szCs w:val="22"/>
         </w:rPr>
-        <w:t xml:space="preserve"> At the start of this project I had next to no experience with GLSL and no experience with WebGL. Learning these new languages whilst going along was challenging, however my desire to learn outweighed the </w:t>
-      </w:r>
+        <w:t xml:space="preserve"> At the start of this project I had next to no experience with GLSL and no experience with </w:t>
+      </w:r>
+      <w:proofErr w:type="spellStart"/>
       <w:r>
         <w:rPr>
           <w:rFonts w:ascii="Arial" w:hAnsi="Arial" w:cs="Arial"/>
           <w:sz w:val="22"/>
           <w:szCs w:val="22"/>
         </w:rPr>
-        <w:t>problems</w:t>
-      </w:r>
+        <w:t>WebGL</w:t>
+      </w:r>
+      <w:proofErr w:type="spellEnd"/>
       <w:r>
         <w:rPr>
           <w:rFonts w:ascii="Arial" w:hAnsi="Arial" w:cs="Arial"/>
           <w:sz w:val="22"/>
           <w:szCs w:val="22"/>
         </w:rPr>
-        <w:t xml:space="preserve"> I </w:t>
+        <w:t xml:space="preserve">. Learning these new languages whilst going along was challenging, however my desire to learn outweighed the </w:t>
       </w:r>
       <w:r>
         <w:rPr>
@@ -877,7 +1027,7 @@
           <w:sz w:val="22"/>
           <w:szCs w:val="22"/>
         </w:rPr>
-        <w:t>encountered</w:t>
+        <w:t>problems</w:t>
       </w:r>
       <w:r>
         <w:rPr>
@@ -885,67 +1035,69 @@
           <w:sz w:val="22"/>
           <w:szCs w:val="22"/>
         </w:rPr>
-        <w:t xml:space="preserve">. </w:t>
-      </w:r>
-    </w:p>
-    <w:p>
-      <w:pPr>
-        <w:pStyle w:val="Default"/>
+        <w:t xml:space="preserve"> I </w:t>
+      </w:r>
+      <w:r>
         <w:rPr>
           <w:rFonts w:ascii="Arial" w:hAnsi="Arial" w:cs="Arial"/>
           <w:sz w:val="22"/>
           <w:szCs w:val="22"/>
         </w:rPr>
-      </w:pPr>
-    </w:p>
-    <w:p>
-      <w:pPr>
-        <w:pStyle w:val="Default"/>
+        <w:t>encountered</w:t>
+      </w:r>
+      <w:r>
         <w:rPr>
           <w:rFonts w:ascii="Arial" w:hAnsi="Arial" w:cs="Arial"/>
           <w:sz w:val="22"/>
           <w:szCs w:val="22"/>
         </w:rPr>
-      </w:pPr>
-      <w:r>
+        <w:t xml:space="preserve">. </w:t>
+      </w:r>
+    </w:p>
+    <w:p>
+      <w:pPr>
+        <w:pStyle w:val="Default"/>
         <w:rPr>
           <w:rFonts w:ascii="Arial" w:hAnsi="Arial" w:cs="Arial"/>
           <w:sz w:val="22"/>
           <w:szCs w:val="22"/>
         </w:rPr>
-        <w:t xml:space="preserve">Programming in WebGL will help me gain </w:t>
-      </w:r>
-      <w:r>
+      </w:pPr>
+    </w:p>
+    <w:p>
+      <w:pPr>
+        <w:pStyle w:val="Default"/>
         <w:rPr>
           <w:rFonts w:ascii="Arial" w:hAnsi="Arial" w:cs="Arial"/>
           <w:sz w:val="22"/>
           <w:szCs w:val="22"/>
         </w:rPr>
-        <w:t xml:space="preserve">an </w:t>
-      </w:r>
+      </w:pPr>
       <w:r>
         <w:rPr>
           <w:rFonts w:ascii="Arial" w:hAnsi="Arial" w:cs="Arial"/>
           <w:sz w:val="22"/>
           <w:szCs w:val="22"/>
         </w:rPr>
-        <w:t xml:space="preserve">understanding of what’s actually going on </w:t>
-      </w:r>
+        <w:t xml:space="preserve">Programming in </w:t>
+      </w:r>
+      <w:proofErr w:type="spellStart"/>
       <w:r>
         <w:rPr>
           <w:rFonts w:ascii="Arial" w:hAnsi="Arial" w:cs="Arial"/>
           <w:sz w:val="22"/>
           <w:szCs w:val="22"/>
         </w:rPr>
-        <w:t>at the low level,</w:t>
-      </w:r>
+        <w:t>WebGL</w:t>
+      </w:r>
+      <w:proofErr w:type="spellEnd"/>
       <w:r>
         <w:rPr>
           <w:rFonts w:ascii="Arial" w:hAnsi="Arial" w:cs="Arial"/>
           <w:sz w:val="22"/>
           <w:szCs w:val="22"/>
         </w:rPr>
-        <w:t xml:space="preserve"> to get graphics </w:t>
+        <w:t xml:space="preserve"> will help me gain </w:t>
       </w:r>
       <w:r>
         <w:rPr>
@@ -953,7 +1105,57 @@
           <w:sz w:val="22"/>
           <w:szCs w:val="22"/>
         </w:rPr>
-        <w:t xml:space="preserve">to display on the screen. Learning WebGL is useful </w:t>
+        <w:t xml:space="preserve">an </w:t>
+      </w:r>
+      <w:r>
+        <w:rPr>
+          <w:rFonts w:ascii="Arial" w:hAnsi="Arial" w:cs="Arial"/>
+          <w:sz w:val="22"/>
+          <w:szCs w:val="22"/>
+        </w:rPr>
+        <w:t xml:space="preserve">understanding of what’s actually going on </w:t>
+      </w:r>
+      <w:r>
+        <w:rPr>
+          <w:rFonts w:ascii="Arial" w:hAnsi="Arial" w:cs="Arial"/>
+          <w:sz w:val="22"/>
+          <w:szCs w:val="22"/>
+        </w:rPr>
+        <w:t>at the low level,</w:t>
+      </w:r>
+      <w:r>
+        <w:rPr>
+          <w:rFonts w:ascii="Arial" w:hAnsi="Arial" w:cs="Arial"/>
+          <w:sz w:val="22"/>
+          <w:szCs w:val="22"/>
+        </w:rPr>
+        <w:t xml:space="preserve"> to get graphics </w:t>
+      </w:r>
+      <w:r>
+        <w:rPr>
+          <w:rFonts w:ascii="Arial" w:hAnsi="Arial" w:cs="Arial"/>
+          <w:sz w:val="22"/>
+          <w:szCs w:val="22"/>
+        </w:rPr>
+        <w:t xml:space="preserve">to display on the screen. Learning </w:t>
+      </w:r>
+      <w:proofErr w:type="spellStart"/>
+      <w:r>
+        <w:rPr>
+          <w:rFonts w:ascii="Arial" w:hAnsi="Arial" w:cs="Arial"/>
+          <w:sz w:val="22"/>
+          <w:szCs w:val="22"/>
+        </w:rPr>
+        <w:t>WebGL</w:t>
+      </w:r>
+      <w:proofErr w:type="spellEnd"/>
+      <w:r>
+        <w:rPr>
+          <w:rFonts w:ascii="Arial" w:hAnsi="Arial" w:cs="Arial"/>
+          <w:sz w:val="22"/>
+          <w:szCs w:val="22"/>
+        </w:rPr>
+        <w:t xml:space="preserve"> is useful </w:t>
       </w:r>
       <w:r>
         <w:rPr>
@@ -3310,18 +3512,10 @@
     </w:p>
     <w:p>
       <w:pPr>
-        <w:jc w:val="both"/>
-      </w:pPr>
-      <w:r>
-        <w:t xml:space="preserve">This section should discuss your preparation for the project, including background reading, your analysis of the problem and the process or method you have followed to help structure your work.  It is likely that you will reuse part of your outline project specification, but at this point in the project you should have more to talk about. </w:t>
-      </w:r>
+        <w:pStyle w:val="Heading2"/>
+        <w:jc w:val="both"/>
+      </w:pPr>
       <w:bookmarkStart w:id="4" w:name="_Toc192777706"/>
-    </w:p>
-    <w:p>
-      <w:pPr>
-        <w:pStyle w:val="Heading2"/>
-        <w:jc w:val="both"/>
-      </w:pPr>
       <w:bookmarkStart w:id="5" w:name="_Toc476088414"/>
       <w:r>
         <w:t>Background</w:t>
@@ -3436,7 +3630,15 @@
         <w:t xml:space="preserve"> of the project</w:t>
       </w:r>
       <w:r>
-        <w:t xml:space="preserve">. There were 2 different things I was working on: the game code written in JavaScript and the graphics code in WebGL. Since the graphics were what I was interested in, writing thousands of JavaScript lines to create a game was </w:t>
+        <w:t xml:space="preserve">. There were 2 different things I was working on: the game code written in JavaScript and the graphics code in </w:t>
+      </w:r>
+      <w:proofErr w:type="spellStart"/>
+      <w:r>
+        <w:t>WebGL</w:t>
+      </w:r>
+      <w:proofErr w:type="spellEnd"/>
+      <w:r>
+        <w:t xml:space="preserve">. Since the graphics were what I was interested in, writing thousands of JavaScript lines to create a game was </w:t>
       </w:r>
       <w:r>
         <w:t>not interesting</w:t>
@@ -3514,68 +3716,360 @@
         <w:jc w:val="both"/>
       </w:pPr>
       <w:r>
-        <w:t>In terms of other similar projects,</w:t>
-      </w:r>
-      <w:r>
+        <w:t xml:space="preserve">The </w:t>
+      </w:r>
+      <w:r>
+        <w:t xml:space="preserve">only project related to Mars I could find was from NASA, who had developed a Mars rover game. </w:t>
+      </w:r>
+      <w:r>
+        <w:t>Unfortunately t</w:t>
+      </w:r>
+      <w:r>
+        <w:t xml:space="preserve">here wasn’t anything I could learn from this as it had obviously built </w:t>
+      </w:r>
+      <w:r>
+        <w:t>in a rush</w:t>
+      </w:r>
+      <w:r>
+        <w:t xml:space="preserve">, being 2D and lacking game playability. </w:t>
+      </w:r>
+    </w:p>
+    <w:p>
+      <w:pPr>
+        <w:jc w:val="both"/>
+        <w:rPr>
+          <w:lang w:val="en-US"/>
+        </w:rPr>
+      </w:pPr>
+    </w:p>
+    <w:p>
+      <w:pPr>
+        <w:jc w:val="both"/>
+        <w:rPr>
+          <w:lang w:val="en-US"/>
+        </w:rPr>
+      </w:pPr>
+      <w:r>
+        <w:rPr>
+          <w:lang w:val="en-US"/>
+        </w:rPr>
+        <w:t xml:space="preserve">I knew I had a variety of options to develop the </w:t>
+      </w:r>
+      <w:r>
+        <w:rPr>
+          <w:lang w:val="en-US"/>
+        </w:rPr>
+        <w:t>scene</w:t>
+      </w:r>
+      <w:r>
+        <w:rPr>
+          <w:lang w:val="en-US"/>
+        </w:rPr>
+        <w:t>. Game engines, libraries and raw graphics libraries where all available to me. I knew I wanted to develop the</w:t>
+      </w:r>
+      <w:r>
+        <w:rPr>
+          <w:lang w:val="en-US"/>
+        </w:rPr>
+        <w:t xml:space="preserve"> project in a low level library</w:t>
+      </w:r>
+      <w:r>
+        <w:rPr>
+          <w:lang w:val="en-US"/>
+        </w:rPr>
+        <w:t>.</w:t>
+      </w:r>
+      <w:r>
+        <w:rPr>
+          <w:lang w:val="en-US"/>
+        </w:rPr>
+        <w:t xml:space="preserve"> I had used games before, but they covered the </w:t>
+      </w:r>
+      <w:r>
+        <w:t>complex details of how the graphics actually get rendered</w:t>
+      </w:r>
+    </w:p>
+    <w:p>
+      <w:pPr>
+        <w:jc w:val="both"/>
+        <w:rPr>
+          <w:lang w:val="en-US"/>
+        </w:rPr>
+      </w:pPr>
+    </w:p>
+    <w:p>
+      <w:pPr>
+        <w:jc w:val="both"/>
+      </w:pPr>
+      <w:r>
+        <w:t>Using g</w:t>
+      </w:r>
+      <w:r>
+        <w:t>ame engines</w:t>
+      </w:r>
+      <w:r>
+        <w:t xml:space="preserve"> like Unity or Unreal </w:t>
+      </w:r>
+      <w:r>
+        <w:t xml:space="preserve">for the project </w:t>
+      </w:r>
+      <w:r>
+        <w:t>would have created</w:t>
+      </w:r>
+      <w:r>
+        <w:t xml:space="preserve"> a very realistic looking scene. They were designed to make creating games as fast and as painless as possible. Most engines will handle: user in</w:t>
+      </w:r>
+      <w:r>
+        <w:t>put, sound, rendering</w:t>
+      </w:r>
+      <w:r>
+        <w:t xml:space="preserve">, memory management and many more </w:t>
+      </w:r>
+      <w:r>
+        <w:t>features</w:t>
+      </w:r>
+      <w:r>
+        <w:t xml:space="preserve"> for you. </w:t>
+      </w:r>
+      <w:r>
+        <w:t xml:space="preserve">Most often, engines have sub-engines which will handle complex physics and collision detection. </w:t>
+      </w:r>
+      <w:r>
+        <w:t>Having all of these pre-built features</w:t>
+      </w:r>
+      <w:r>
+        <w:t xml:space="preserve"> allows the user to simply focus on </w:t>
+      </w:r>
+      <w:r>
+        <w:t xml:space="preserve">building </w:t>
+      </w:r>
+      <w:r>
+        <w:t xml:space="preserve">their game, rather than </w:t>
+      </w:r>
+      <w:r>
+        <w:t>the engine behind it.</w:t>
+      </w:r>
+    </w:p>
+    <w:p>
+      <w:pPr>
+        <w:jc w:val="both"/>
+      </w:pPr>
+    </w:p>
+    <w:p>
+      <w:pPr>
+        <w:jc w:val="both"/>
+      </w:pPr>
+      <w:r>
+        <w:t>Engines</w:t>
+      </w:r>
+      <w:r>
+        <w:t xml:space="preserve"> are</w:t>
+      </w:r>
+      <w:r>
+        <w:t xml:space="preserve"> powerful, if you know how to use them. They require lots of </w:t>
+      </w:r>
+      <w:r>
+        <w:t xml:space="preserve">time </w:t>
+      </w:r>
+      <w:r>
+        <w:t xml:space="preserve">to be able to use them effectively. It </w:t>
+      </w:r>
+      <w:r>
+        <w:t xml:space="preserve">might take too long to complete the project </w:t>
+      </w:r>
+      <w:r>
+        <w:t>after learning how to use an engine</w:t>
+      </w:r>
+      <w:r>
+        <w:t xml:space="preserve">. </w:t>
+      </w:r>
+      <w:r>
+        <w:t xml:space="preserve">They require lots of memory, long installation times and are very computationally expensive. </w:t>
+      </w:r>
+      <w:r>
+        <w:t xml:space="preserve">As this was a relatively small project, rather than an AAA sized game, the overhead of using an engine was not worth it. With a game engine </w:t>
+      </w:r>
+      <w:r>
+        <w:lastRenderedPageBreak/>
+        <w:t xml:space="preserve">there is also less flexibility, you can’t fix bugs or render more efficiently (unless it’s open source).  </w:t>
+      </w:r>
+    </w:p>
+    <w:p>
+      <w:pPr>
+        <w:jc w:val="both"/>
+      </w:pPr>
+    </w:p>
+    <w:p>
+      <w:pPr>
+        <w:jc w:val="both"/>
+      </w:pPr>
+      <w:r>
+        <w:t xml:space="preserve">Game engines have their place, and you would rarely write a game in the industry without one. However for learning purposes, developing at a lower level is the best way to go. </w:t>
+      </w:r>
+    </w:p>
+    <w:p>
+      <w:pPr>
+        <w:jc w:val="both"/>
+      </w:pPr>
+    </w:p>
+    <w:p>
+      <w:pPr>
+        <w:jc w:val="both"/>
+        <w:rPr>
+          <w:lang w:val="en-US"/>
+        </w:rPr>
+      </w:pPr>
+      <w:r>
+        <w:rPr>
+          <w:lang w:val="en-US"/>
+        </w:rPr>
+        <w:t>R</w:t>
+      </w:r>
+      <w:r>
+        <w:rPr>
+          <w:lang w:val="en-US"/>
+        </w:rPr>
+        <w:t>ealistically, I could have used a mid-weight game library</w:t>
+      </w:r>
+      <w:r>
+        <w:rPr>
+          <w:lang w:val="en-US"/>
+        </w:rPr>
+        <w:t xml:space="preserve"> like three.js</w:t>
+      </w:r>
+      <w:r>
+        <w:rPr>
+          <w:lang w:val="en-US"/>
+        </w:rPr>
+        <w:t xml:space="preserve">. </w:t>
+      </w:r>
+      <w:r>
+        <w:rPr>
+          <w:lang w:val="en-US"/>
+        </w:rPr>
+        <w:t xml:space="preserve">This is a 3D </w:t>
+      </w:r>
+      <w:r>
+        <w:rPr>
+          <w:lang w:val="en-US"/>
+        </w:rPr>
+        <w:t>Java</w:t>
+      </w:r>
+      <w:r>
+        <w:rPr>
+          <w:lang w:val="en-US"/>
+        </w:rPr>
+        <w:t>Script library</w:t>
+      </w:r>
+      <w:r>
+        <w:rPr>
+          <w:lang w:val="en-US"/>
+        </w:rPr>
         <w:t xml:space="preserve"> </w:t>
       </w:r>
       <w:r>
-        <w:t>t</w:t>
-      </w:r>
-      <w:r>
-        <w:t xml:space="preserve">he only project related to Mars I could find was from NASA, who had developed a Mars rover game. </w:t>
-      </w:r>
-      <w:r>
-        <w:t>Unfortunately t</w:t>
-      </w:r>
-      <w:r>
-        <w:t xml:space="preserve">here wasn’t anything I could learn from this as it had obviously built </w:t>
-      </w:r>
-      <w:r>
-        <w:t>in a rush</w:t>
-      </w:r>
-      <w:r>
-        <w:t xml:space="preserve">, being 2D and lacking game playability. </w:t>
-      </w:r>
-    </w:p>
-    <w:p>
-      <w:pPr>
-        <w:jc w:val="both"/>
-        <w:rPr>
-          <w:lang w:val="en-US"/>
-        </w:rPr>
-      </w:pPr>
-    </w:p>
-    <w:p>
-      <w:pPr>
-        <w:jc w:val="both"/>
-        <w:rPr>
-          <w:lang w:val="en-US"/>
-        </w:rPr>
-      </w:pPr>
-      <w:r>
-        <w:rPr>
-          <w:lang w:val="en-US"/>
-        </w:rPr>
-        <w:t xml:space="preserve">I knew I had a variety of options to develop the </w:t>
-      </w:r>
-      <w:r>
-        <w:rPr>
-          <w:lang w:val="en-US"/>
-        </w:rPr>
-        <w:t>scene</w:t>
-      </w:r>
-      <w:r>
-        <w:rPr>
-          <w:lang w:val="en-US"/>
-        </w:rPr>
-        <w:t>. Game engines, libraries and raw graphics libraries where all available to me. I knew I wanted to develop the</w:t>
-      </w:r>
-      <w:r>
-        <w:rPr>
-          <w:lang w:val="en-US"/>
-        </w:rPr>
-        <w:t xml:space="preserve"> project in a low level library</w:t>
+        <w:rPr>
+          <w:lang w:val="en-US"/>
+        </w:rPr>
+        <w:t>for rendering graphics within a browser</w:t>
+      </w:r>
+      <w:r>
+        <w:rPr>
+          <w:lang w:val="en-US"/>
+        </w:rPr>
+        <w:t xml:space="preserve">, </w:t>
+      </w:r>
+      <w:r>
+        <w:rPr>
+          <w:lang w:val="en-US"/>
+        </w:rPr>
+        <w:t>it uses</w:t>
+      </w:r>
+      <w:r>
+        <w:rPr>
+          <w:lang w:val="en-US"/>
+        </w:rPr>
+        <w:t xml:space="preserve"> </w:t>
+      </w:r>
+      <w:proofErr w:type="spellStart"/>
+      <w:r>
+        <w:rPr>
+          <w:lang w:val="en-US"/>
+        </w:rPr>
+        <w:t>WebGL</w:t>
+      </w:r>
+      <w:proofErr w:type="spellEnd"/>
+      <w:r>
+        <w:rPr>
+          <w:lang w:val="en-US"/>
+        </w:rPr>
+        <w:t xml:space="preserve"> at its back end. </w:t>
+      </w:r>
+      <w:r>
+        <w:rPr>
+          <w:lang w:val="en-US"/>
+        </w:rPr>
+        <w:t>But with</w:t>
+      </w:r>
+      <w:r>
+        <w:rPr>
+          <w:lang w:val="en-US"/>
+        </w:rPr>
+        <w:t xml:space="preserve"> using this</w:t>
+      </w:r>
+      <w:r>
+        <w:rPr>
+          <w:lang w:val="en-US"/>
+        </w:rPr>
+        <w:t xml:space="preserve"> </w:t>
+      </w:r>
+      <w:r>
+        <w:rPr>
+          <w:lang w:val="en-US"/>
+        </w:rPr>
+        <w:t>I would not have gained an understanding of how graphics work</w:t>
+      </w:r>
+      <w:r>
+        <w:rPr>
+          <w:lang w:val="en-US"/>
+        </w:rPr>
+        <w:t>,</w:t>
+      </w:r>
+      <w:r>
+        <w:rPr>
+          <w:lang w:val="en-US"/>
+        </w:rPr>
+        <w:t xml:space="preserve"> as it’s done for you behind the scenes. Since I was already familiar with the library, I </w:t>
+      </w:r>
+      <w:r>
+        <w:rPr>
+          <w:lang w:val="en-US"/>
+        </w:rPr>
+        <w:t xml:space="preserve">also </w:t>
+      </w:r>
+      <w:r>
+        <w:rPr>
+          <w:lang w:val="en-US"/>
+        </w:rPr>
+        <w:t xml:space="preserve">would </w:t>
+      </w:r>
+      <w:r>
+        <w:rPr>
+          <w:lang w:val="en-US"/>
+        </w:rPr>
+        <w:t>have</w:t>
+      </w:r>
+      <w:r>
+        <w:rPr>
+          <w:lang w:val="en-US"/>
+        </w:rPr>
+        <w:t xml:space="preserve"> not</w:t>
+      </w:r>
+      <w:r>
+        <w:rPr>
+          <w:lang w:val="en-US"/>
+        </w:rPr>
+        <w:t xml:space="preserve"> learnt much whilst building the project</w:t>
       </w:r>
       <w:r>
         <w:rPr>
@@ -3583,75 +4077,324 @@
         </w:rPr>
         <w:t>.</w:t>
       </w:r>
-      <w:r>
-        <w:rPr>
-          <w:lang w:val="en-US"/>
-        </w:rPr>
-        <w:t xml:space="preserve"> I had used games before, but they covered the </w:t>
-      </w:r>
-      <w:r>
-        <w:t>complex details of how the graphics actually get rendered</w:t>
-      </w:r>
-    </w:p>
-    <w:p>
-      <w:pPr>
-        <w:jc w:val="both"/>
-        <w:rPr>
-          <w:lang w:val="en-US"/>
-        </w:rPr>
-      </w:pPr>
-    </w:p>
-    <w:p>
-      <w:pPr>
-        <w:jc w:val="both"/>
-      </w:pPr>
-      <w:r>
-        <w:t>Using g</w:t>
-      </w:r>
-      <w:r>
-        <w:t>ame engines</w:t>
-      </w:r>
-      <w:r>
-        <w:t xml:space="preserve"> like Unity or Unreal </w:t>
-      </w:r>
-      <w:r>
-        <w:t xml:space="preserve">for the project </w:t>
-      </w:r>
-      <w:r>
-        <w:t>would have created</w:t>
-      </w:r>
-      <w:r>
-        <w:t xml:space="preserve"> a very realistic looking scene. They were designed to make creating games as fast and as painless as possible. Most engines will handle: user in</w:t>
-      </w:r>
-      <w:r>
-        <w:t>put, sound, rendering</w:t>
-      </w:r>
-      <w:r>
-        <w:t xml:space="preserve">, memory management and many more </w:t>
-      </w:r>
-      <w:r>
-        <w:t>features</w:t>
-      </w:r>
-      <w:r>
-        <w:t xml:space="preserve"> for you. </w:t>
-      </w:r>
-      <w:r>
-        <w:t xml:space="preserve">Most often, engines have sub-engines which will handle complex physics and collision detection. </w:t>
-      </w:r>
-      <w:r>
-        <w:t>Having all of these pre-built features</w:t>
-      </w:r>
-      <w:r>
-        <w:t xml:space="preserve"> allows the user to simply focus on </w:t>
-      </w:r>
-      <w:r>
-        <w:t xml:space="preserve">building </w:t>
-      </w:r>
-      <w:r>
-        <w:t xml:space="preserve">their game, rather than </w:t>
-      </w:r>
-      <w:r>
-        <w:t>the engine behind it.</w:t>
+    </w:p>
+    <w:p>
+      <w:pPr>
+        <w:jc w:val="both"/>
+      </w:pPr>
+    </w:p>
+    <w:p>
+      <w:pPr>
+        <w:jc w:val="both"/>
+      </w:pPr>
+      <w:r>
+        <w:t>A lower level option was Direct</w:t>
+      </w:r>
+      <w:r>
+        <w:t>3D</w:t>
+      </w:r>
+      <w:r>
+        <w:t>, which</w:t>
+      </w:r>
+      <w:r>
+        <w:t xml:space="preserve"> is an API built to render graphics on Windows</w:t>
+      </w:r>
+      <w:r>
+        <w:t xml:space="preserve"> machines</w:t>
+      </w:r>
+      <w:r>
+        <w:t>.</w:t>
+      </w:r>
+      <w:r>
+        <w:t xml:space="preserve"> </w:t>
+      </w:r>
+      <w:r>
+        <w:t>If you want to create a game with Direct3D for multiple platforms, you can’t. Still, m</w:t>
+      </w:r>
+      <w:r>
+        <w:t xml:space="preserve">ost games are written in Direct3D due to its solid Microsoft framework and developer toolsets. It can make use of the other DirectX libraries (DirectSound) for a more engine-like feel. </w:t>
+      </w:r>
+      <w:r>
+        <w:t xml:space="preserve">Since </w:t>
+      </w:r>
+      <w:r>
+        <w:t>I had no experience with Direct3D</w:t>
+      </w:r>
+      <w:r>
+        <w:t>, and since there were more flexible options out there, I</w:t>
+      </w:r>
+      <w:r>
+        <w:t xml:space="preserve"> saw no reason to use it for this project. </w:t>
+      </w:r>
+    </w:p>
+    <w:p>
+      <w:pPr>
+        <w:jc w:val="both"/>
+      </w:pPr>
+    </w:p>
+    <w:p>
+      <w:pPr>
+        <w:jc w:val="both"/>
+      </w:pPr>
+      <w:r>
+        <w:t>Vulkan is another API for rendering graphics. It is</w:t>
+      </w:r>
+      <w:r>
+        <w:t xml:space="preserve"> new and</w:t>
+      </w:r>
+      <w:r>
+        <w:t xml:space="preserve"> much lower level than OpenGL</w:t>
+      </w:r>
+      <w:r>
+        <w:t>, meaning it</w:t>
+      </w:r>
+      <w:r>
+        <w:t xml:space="preserve"> will run more efficiently on the hardware. </w:t>
+      </w:r>
+      <w:r>
+        <w:t>It has a much cleaner API than OpenGL</w:t>
+      </w:r>
+      <w:r>
+        <w:t>,</w:t>
+      </w:r>
+      <w:r>
+        <w:t xml:space="preserve"> which has had things thrown on top of it ever since its introduction in 1992.</w:t>
+      </w:r>
+    </w:p>
+    <w:p>
+      <w:pPr>
+        <w:jc w:val="both"/>
+      </w:pPr>
+    </w:p>
+    <w:p>
+      <w:pPr>
+        <w:jc w:val="both"/>
+      </w:pPr>
+      <w:r>
+        <w:t xml:space="preserve">Vulkan in general has a much cleaner, newer API than OpenGL, which is one of </w:t>
+      </w:r>
+      <w:proofErr w:type="spellStart"/>
+      <w:r>
+        <w:t>OpenGLs</w:t>
+      </w:r>
+      <w:proofErr w:type="spellEnd"/>
+      <w:r>
+        <w:t xml:space="preserve"> downfalls. The old legacy code can be a nightmare for some developers. </w:t>
+      </w:r>
+    </w:p>
+    <w:p>
+      <w:pPr>
+        <w:jc w:val="both"/>
+      </w:pPr>
+    </w:p>
+    <w:p>
+      <w:pPr>
+        <w:jc w:val="both"/>
+      </w:pPr>
+      <w:r>
+        <w:t xml:space="preserve">A flexible alternative is </w:t>
+      </w:r>
+      <w:r>
+        <w:t xml:space="preserve">OpenGL, which is a C API for accessing the devices graphics hardware. </w:t>
+      </w:r>
+      <w:r>
+        <w:t xml:space="preserve">Unlike Direct3D, OpenGL can run on various different operating systems such as: Windows, </w:t>
+      </w:r>
+      <w:proofErr w:type="spellStart"/>
+      <w:r>
+        <w:t>MacOSX</w:t>
+      </w:r>
+      <w:proofErr w:type="spellEnd"/>
+      <w:r>
+        <w:t xml:space="preserve">, Linux and </w:t>
+      </w:r>
+      <w:proofErr w:type="gramStart"/>
+      <w:r>
+        <w:t>Unix</w:t>
+      </w:r>
+      <w:proofErr w:type="gramEnd"/>
+      <w:r>
+        <w:t>.</w:t>
+      </w:r>
+      <w:r>
+        <w:t xml:space="preserve"> </w:t>
+      </w:r>
+      <w:r>
+        <w:t>This means OpenGL applications are highly portable</w:t>
+      </w:r>
+      <w:r>
+        <w:t>. This is the biggest reason why OpenGL is the most widely used and supported choice for graphical applications.</w:t>
+      </w:r>
+      <w:r>
+        <w:t xml:space="preserve"> </w:t>
+      </w:r>
+      <w:r>
+        <w:t>Not only that but as OpenGL has been around for 20 or so years it has stable releases</w:t>
+      </w:r>
+      <w:r>
+        <w:t>.</w:t>
+      </w:r>
+    </w:p>
+    <w:p>
+      <w:pPr>
+        <w:jc w:val="both"/>
+      </w:pPr>
+    </w:p>
+    <w:p>
+      <w:pPr>
+        <w:jc w:val="both"/>
+      </w:pPr>
+      <w:r>
+        <w:t>I had some experience using OpenGL, but</w:t>
+      </w:r>
+      <w:r>
+        <w:t xml:space="preserve"> if I chose this</w:t>
+      </w:r>
+      <w:r>
+        <w:t xml:space="preserve"> it would have meant I had</w:t>
+      </w:r>
+      <w:r>
+        <w:t xml:space="preserve"> to use a base language of C++.</w:t>
+      </w:r>
+      <w:r>
+        <w:t xml:space="preserve"> I had heard of an alt</w:t>
+      </w:r>
+      <w:r>
+        <w:t xml:space="preserve">ernative called </w:t>
+      </w:r>
+      <w:proofErr w:type="spellStart"/>
+      <w:r>
+        <w:t>WebGL</w:t>
+      </w:r>
+      <w:proofErr w:type="spellEnd"/>
+      <w:r>
+        <w:t xml:space="preserve">, but </w:t>
+      </w:r>
+      <w:r>
+        <w:t xml:space="preserve">had no experience using it. After researching into </w:t>
+      </w:r>
+      <w:proofErr w:type="spellStart"/>
+      <w:r>
+        <w:t>WebGL</w:t>
+      </w:r>
+      <w:proofErr w:type="spellEnd"/>
+      <w:r>
+        <w:t xml:space="preserve"> more, I realized this would be a better fit. </w:t>
+      </w:r>
+      <w:proofErr w:type="spellStart"/>
+      <w:r>
+        <w:t>WebGL</w:t>
+      </w:r>
+      <w:proofErr w:type="spellEnd"/>
+      <w:r>
+        <w:t xml:space="preserve"> is a JavaScript API for rendering graphics within a browser. This means I would be programming the base code in JavaScript, which I was confident with, rather than </w:t>
+      </w:r>
+      <w:r>
+        <w:t xml:space="preserve">the base code in </w:t>
+      </w:r>
+      <w:r>
+        <w:t>C++</w:t>
+      </w:r>
+      <w:r>
+        <w:t xml:space="preserve"> using OpenGL</w:t>
+      </w:r>
+      <w:r>
+        <w:t>. I knew I would struggle</w:t>
+      </w:r>
+      <w:r>
+        <w:t xml:space="preserve"> with the graphics aspect alone</w:t>
+      </w:r>
+      <w:r>
+        <w:t xml:space="preserve"> and if I were to also struggle with the base language, then the project would be a disaster.</w:t>
+      </w:r>
+      <w:r>
+        <w:t xml:space="preserve"> The standard APIs like OpenGL and Direct3D would have been perfect if I was confident in C++ however in the end, the benefits of the APIs did not matter </w:t>
+      </w:r>
+      <w:r>
+        <w:t>as</w:t>
+      </w:r>
+      <w:r>
+        <w:t xml:space="preserve"> I couldn’t use C++ efficiently.  </w:t>
+      </w:r>
+    </w:p>
+    <w:p>
+      <w:pPr>
+        <w:jc w:val="both"/>
+      </w:pPr>
+    </w:p>
+    <w:p>
+      <w:pPr>
+        <w:jc w:val="both"/>
+      </w:pPr>
+      <w:r>
+        <w:t xml:space="preserve">Hence the final languages I decided </w:t>
+      </w:r>
+      <w:r>
+        <w:t>to use</w:t>
+      </w:r>
+      <w:r>
+        <w:t xml:space="preserve"> where: </w:t>
+      </w:r>
+      <w:proofErr w:type="spellStart"/>
+      <w:r>
+        <w:t>WebGL</w:t>
+      </w:r>
+      <w:proofErr w:type="spellEnd"/>
+      <w:r>
+        <w:t xml:space="preserve">, GLSL and JavaScript. </w:t>
+      </w:r>
+    </w:p>
+    <w:p>
+      <w:pPr>
+        <w:jc w:val="both"/>
+      </w:pPr>
+    </w:p>
+    <w:p>
+      <w:pPr>
+        <w:jc w:val="both"/>
+      </w:pPr>
+      <w:proofErr w:type="spellStart"/>
+      <w:r>
+        <w:t>WebGL</w:t>
+      </w:r>
+      <w:proofErr w:type="spellEnd"/>
+      <w:r>
+        <w:t xml:space="preserve"> is based on OpenGL ES 2.0 (an old version of OpenGL for Embedded Systems). This means it lacks many featu</w:t>
+      </w:r>
+      <w:r>
+        <w:t xml:space="preserve">res of the </w:t>
+      </w:r>
+      <w:r>
+        <w:t>modern graphics libraries</w:t>
+      </w:r>
+      <w:r>
+        <w:t xml:space="preserve"> such as Open</w:t>
+      </w:r>
+      <w:r>
+        <w:t>GL or Direct3D</w:t>
+      </w:r>
+      <w:r>
+        <w:t xml:space="preserve">. These other graphics APIs are much </w:t>
+      </w:r>
+      <w:r>
+        <w:t>better documented and have more learning resources</w:t>
+      </w:r>
+      <w:r>
+        <w:t xml:space="preserve"> than </w:t>
+      </w:r>
+      <w:proofErr w:type="spellStart"/>
+      <w:r>
+        <w:t>WebGL</w:t>
+      </w:r>
+      <w:proofErr w:type="spellEnd"/>
+      <w:r>
+        <w:t>,</w:t>
+      </w:r>
+      <w:r>
+        <w:t xml:space="preserve"> as they have existed longer.</w:t>
+      </w:r>
+      <w:r>
+        <w:t xml:space="preserve"> </w:t>
       </w:r>
     </w:p>
     <w:p>
@@ -3665,203 +4408,323 @@
       </w:pPr>
       <w:r>
         <w:lastRenderedPageBreak/>
-        <w:t>Engines</w:t>
-      </w:r>
-      <w:r>
-        <w:t xml:space="preserve"> are</w:t>
-      </w:r>
-      <w:r>
-        <w:t xml:space="preserve"> powerful, if you know how to use them. They require lots of </w:t>
-      </w:r>
-      <w:r>
-        <w:t xml:space="preserve">time </w:t>
-      </w:r>
-      <w:r>
-        <w:t xml:space="preserve">to be able to use them effectively. It </w:t>
-      </w:r>
-      <w:r>
-        <w:t xml:space="preserve">might take too long to complete the project </w:t>
-      </w:r>
-      <w:r>
-        <w:t>after learning how to use an engine</w:t>
-      </w:r>
-      <w:r>
-        <w:t xml:space="preserve">. </w:t>
-      </w:r>
-      <w:r>
-        <w:t xml:space="preserve">They require lots of memory, long installation times and are very computationally expensive. </w:t>
-      </w:r>
-      <w:r>
-        <w:t xml:space="preserve">As this was a relatively small project, rather than an AAA sized game, the overhead of using an engine was not worth it. With a game engine there is also less flexibility, you can’t fix bugs or render more efficiently (unless it’s open source).  </w:t>
-      </w:r>
-    </w:p>
-    <w:p>
-      <w:pPr>
-        <w:jc w:val="both"/>
-      </w:pPr>
-    </w:p>
-    <w:p>
-      <w:pPr>
-        <w:jc w:val="both"/>
-      </w:pPr>
-      <w:r>
-        <w:t xml:space="preserve">Game engines have their place, and you would rarely write a game in the industry without one. However for learning purposes, developing at a lower level is the best way to go. </w:t>
-      </w:r>
-    </w:p>
-    <w:p>
-      <w:pPr>
-        <w:jc w:val="both"/>
-      </w:pPr>
-    </w:p>
-    <w:p>
-      <w:pPr>
-        <w:jc w:val="both"/>
-        <w:rPr>
-          <w:lang w:val="en-US"/>
-        </w:rPr>
-      </w:pPr>
-      <w:r>
-        <w:rPr>
-          <w:lang w:val="en-US"/>
-        </w:rPr>
-        <w:t>R</w:t>
-      </w:r>
-      <w:r>
-        <w:rPr>
-          <w:lang w:val="en-US"/>
-        </w:rPr>
-        <w:t>ealistically, I could have used a mid-weight game library</w:t>
-      </w:r>
-      <w:r>
-        <w:rPr>
-          <w:lang w:val="en-US"/>
-        </w:rPr>
-        <w:t xml:space="preserve"> like three.js</w:t>
-      </w:r>
-      <w:r>
-        <w:rPr>
-          <w:lang w:val="en-US"/>
-        </w:rPr>
-        <w:t xml:space="preserve">. </w:t>
-      </w:r>
-      <w:r>
-        <w:rPr>
-          <w:lang w:val="en-US"/>
-        </w:rPr>
-        <w:t xml:space="preserve">This is a 3D </w:t>
-      </w:r>
-      <w:r>
-        <w:rPr>
-          <w:lang w:val="en-US"/>
-        </w:rPr>
-        <w:t>Java</w:t>
-      </w:r>
-      <w:r>
-        <w:rPr>
-          <w:lang w:val="en-US"/>
-        </w:rPr>
-        <w:t>Script library</w:t>
-      </w:r>
-      <w:r>
-        <w:rPr>
-          <w:lang w:val="en-US"/>
-        </w:rPr>
+        <w:t xml:space="preserve">Modern OpenGL can use a GLSL version of up to 4.40. However the more up to date GLSL version used, the more is required from the hardware. This means if a program is using GLSL version 4.40, it will not be supported on as many devices as an older version. As </w:t>
+      </w:r>
+      <w:proofErr w:type="spellStart"/>
+      <w:r>
+        <w:t>WebGL</w:t>
+      </w:r>
+      <w:proofErr w:type="spellEnd"/>
+      <w:r>
+        <w:t xml:space="preserve"> uses GLSL ES version 1.00, it is supported on the vast majority of hardware. </w:t>
+      </w:r>
+      <w:proofErr w:type="spellStart"/>
+      <w:r>
+        <w:t>WebGL</w:t>
+      </w:r>
+      <w:proofErr w:type="spellEnd"/>
+      <w:r>
         <w:t xml:space="preserve"> </w:t>
       </w:r>
       <w:r>
-        <w:rPr>
-          <w:lang w:val="en-US"/>
-        </w:rPr>
-        <w:t>for rendering graphics within a browser</w:t>
-      </w:r>
-      <w:r>
-        <w:rPr>
-          <w:lang w:val="en-US"/>
-        </w:rPr>
-        <w:t xml:space="preserve">, </w:t>
-      </w:r>
-      <w:r>
-        <w:rPr>
-          <w:lang w:val="en-US"/>
-        </w:rPr>
-        <w:t>it uses</w:t>
-      </w:r>
-      <w:r>
-        <w:rPr>
-          <w:lang w:val="en-US"/>
-        </w:rPr>
-        <w:t xml:space="preserve"> WebGL at its back end. </w:t>
-      </w:r>
-      <w:r>
-        <w:rPr>
-          <w:lang w:val="en-US"/>
-        </w:rPr>
-        <w:t>But with</w:t>
-      </w:r>
-      <w:r>
-        <w:rPr>
-          <w:lang w:val="en-US"/>
-        </w:rPr>
-        <w:t xml:space="preserve"> using this</w:t>
-      </w:r>
-      <w:r>
-        <w:rPr>
-          <w:lang w:val="en-US"/>
-        </w:rPr>
+        <w:t xml:space="preserve">(1.0) </w:t>
+      </w:r>
+      <w:r>
+        <w:t>was essentially built to run anywhere</w:t>
+      </w:r>
+      <w:r>
+        <w:t>. It will run on mobile</w:t>
+      </w:r>
+      <w:r>
+        <w:t xml:space="preserve">, tablets, </w:t>
+      </w:r>
+      <w:r>
+        <w:t xml:space="preserve">IOS, Android, Chrome, Firefox, Edge and Safari. </w:t>
+      </w:r>
+      <w:r>
+        <w:t>All of this happens with no plugins</w:t>
+      </w:r>
+      <w:r>
+        <w:t xml:space="preserve"> or installation. </w:t>
+      </w:r>
+    </w:p>
+    <w:p>
+      <w:pPr>
+        <w:jc w:val="both"/>
+      </w:pPr>
+    </w:p>
+    <w:p>
+      <w:pPr>
+        <w:jc w:val="both"/>
+      </w:pPr>
+      <w:proofErr w:type="spellStart"/>
+      <w:r>
+        <w:t>WebGL</w:t>
+      </w:r>
+      <w:proofErr w:type="spellEnd"/>
+      <w:r>
+        <w:t xml:space="preserve"> requires up to date hardware</w:t>
+      </w:r>
+      <w:r>
+        <w:t xml:space="preserve"> and graphics drivers.</w:t>
+      </w:r>
+      <w:r>
+        <w:t xml:space="preserve"> As </w:t>
+      </w:r>
+      <w:proofErr w:type="spellStart"/>
+      <w:r>
+        <w:t>WebGL</w:t>
+      </w:r>
+      <w:proofErr w:type="spellEnd"/>
+      <w:r>
+        <w:t xml:space="preserve"> runs within a browser, an update to date version of the browser is required. </w:t>
+      </w:r>
+      <w:r>
+        <w:t xml:space="preserve">But still, having an update to date </w:t>
+      </w:r>
+      <w:r>
+        <w:t>browser</w:t>
+      </w:r>
+      <w:r>
+        <w:t xml:space="preserve"> might not be enough. As </w:t>
+      </w:r>
+      <w:proofErr w:type="spellStart"/>
+      <w:r>
+        <w:t>WebGL</w:t>
+      </w:r>
+      <w:proofErr w:type="spellEnd"/>
+      <w:r>
+        <w:t xml:space="preserve"> itself is just a specification (not an actual implementation) it is up to browser companies to implement </w:t>
+      </w:r>
+      <w:proofErr w:type="spellStart"/>
+      <w:r>
+        <w:t>WebGL</w:t>
+      </w:r>
+      <w:proofErr w:type="spellEnd"/>
+      <w:r>
+        <w:t xml:space="preserve"> themselves. Some browsers such as Internet Explorer, Edge and Safari all lack up to date implementations of </w:t>
+      </w:r>
+      <w:proofErr w:type="spellStart"/>
+      <w:r>
+        <w:t>WebGL</w:t>
+      </w:r>
+      <w:proofErr w:type="spellEnd"/>
+      <w:r>
+        <w:t xml:space="preserve"> (2.0)</w:t>
+      </w:r>
+      <w:r>
+        <w:t xml:space="preserve">. For this reason, my project only runs in Chrome and Firefox. </w:t>
+      </w:r>
+    </w:p>
+    <w:p>
+      <w:pPr>
+        <w:jc w:val="both"/>
+      </w:pPr>
+    </w:p>
+    <w:p>
+      <w:pPr>
+        <w:jc w:val="both"/>
+      </w:pPr>
+    </w:p>
+    <w:p>
+      <w:pPr>
+        <w:jc w:val="both"/>
+      </w:pPr>
+      <w:proofErr w:type="spellStart"/>
+      <w:r>
+        <w:t>WebGL</w:t>
+      </w:r>
+      <w:proofErr w:type="spellEnd"/>
+      <w:r>
+        <w:t xml:space="preserve"> uses something called the programmable graphics pipeline, as opposed to the old fixed function pipeline. </w:t>
+      </w:r>
+      <w:r>
+        <w:t>This newer pipeline</w:t>
+      </w:r>
+      <w:r>
+        <w:t xml:space="preserve"> was implemented i</w:t>
+      </w:r>
+      <w:r>
+        <w:t>nto versions of OpenGL after 2.0</w:t>
+      </w:r>
+      <w:r>
+        <w:t>.</w:t>
+      </w:r>
+      <w:r>
+        <w:t xml:space="preserve"> Hence the new pipeline is in </w:t>
+      </w:r>
+      <w:proofErr w:type="spellStart"/>
+      <w:r>
+        <w:t>WebGL</w:t>
+      </w:r>
+      <w:proofErr w:type="spellEnd"/>
+      <w:r>
+        <w:t>, as it uses OpenGL ES 2.0.</w:t>
+      </w:r>
+      <w:r>
         <w:t xml:space="preserve"> </w:t>
       </w:r>
-      <w:r>
-        <w:rPr>
-          <w:lang w:val="en-US"/>
-        </w:rPr>
-        <w:t>I would not have gained an understanding of how graphics work</w:t>
-      </w:r>
-      <w:r>
-        <w:rPr>
-          <w:lang w:val="en-US"/>
-        </w:rPr>
-        <w:t>,</w:t>
-      </w:r>
-      <w:r>
-        <w:rPr>
-          <w:lang w:val="en-US"/>
-        </w:rPr>
-        <w:t xml:space="preserve"> as it’s done for you behind the scenes. Since I was already familiar with the library, I </w:t>
-      </w:r>
-      <w:r>
-        <w:rPr>
-          <w:lang w:val="en-US"/>
-        </w:rPr>
-        <w:t xml:space="preserve">also </w:t>
-      </w:r>
-      <w:r>
-        <w:rPr>
-          <w:lang w:val="en-US"/>
-        </w:rPr>
-        <w:t xml:space="preserve">would </w:t>
-      </w:r>
-      <w:r>
-        <w:rPr>
-          <w:lang w:val="en-US"/>
-        </w:rPr>
-        <w:t>have</w:t>
-      </w:r>
-      <w:r>
-        <w:rPr>
-          <w:lang w:val="en-US"/>
-        </w:rPr>
-        <w:t xml:space="preserve"> not</w:t>
-      </w:r>
-      <w:r>
-        <w:rPr>
-          <w:lang w:val="en-US"/>
-        </w:rPr>
-        <w:t xml:space="preserve"> learnt much whilst building the project</w:t>
-      </w:r>
-      <w:r>
-        <w:rPr>
-          <w:lang w:val="en-US"/>
-        </w:rPr>
+    </w:p>
+    <w:p>
+      <w:pPr>
+        <w:jc w:val="both"/>
+      </w:pPr>
+    </w:p>
+    <w:p>
+      <w:pPr>
+        <w:jc w:val="both"/>
+      </w:pPr>
+      <w:r>
+        <w:t>This pipeline is just the series of steps needed to take some data and display it on the screen. //explain it</w:t>
+      </w:r>
+      <w:r>
+        <w:t xml:space="preserve"> + then link huge overview</w:t>
+      </w:r>
+    </w:p>
+    <w:p>
+      <w:pPr>
+        <w:jc w:val="both"/>
+      </w:pPr>
+    </w:p>
+    <w:p>
+      <w:pPr>
+        <w:jc w:val="both"/>
+      </w:pPr>
+      <w:r>
+        <w:t>In the old pipeline it was very one size fits all</w:t>
+      </w:r>
+      <w:r>
+        <w:t>. There was no functionality for doing a</w:t>
+      </w:r>
+      <w:r>
+        <w:t xml:space="preserve">ny </w:t>
+      </w:r>
+      <w:r>
+        <w:t xml:space="preserve">custom </w:t>
+      </w:r>
+      <w:r>
+        <w:t>calculations</w:t>
+      </w:r>
+      <w:r>
+        <w:t xml:space="preserve"> (lighting/fog)</w:t>
+      </w:r>
+      <w:r>
+        <w:t xml:space="preserve">, only what was built in. </w:t>
+      </w:r>
+      <w:r>
+        <w:t xml:space="preserve">You could opt in for the features that you wanted, for example the pipeline should calculate fog, or you could opt out and not use </w:t>
+      </w:r>
+      <w:r>
+        <w:t>them</w:t>
+      </w:r>
+      <w:r>
+        <w:t>. However there was no functionality allowing you to customize the operations, just</w:t>
+      </w:r>
+      <w:r>
+        <w:t xml:space="preserve"> ones to</w:t>
+      </w:r>
+      <w:r>
+        <w:t xml:space="preserve"> enable or disable them.</w:t>
+      </w:r>
+    </w:p>
+    <w:p>
+      <w:pPr>
+        <w:jc w:val="both"/>
+      </w:pPr>
+    </w:p>
+    <w:p>
+      <w:pPr>
+        <w:jc w:val="both"/>
+      </w:pPr>
+      <w:r>
+        <w:t xml:space="preserve">But now, using the new pipeline, </w:t>
+      </w:r>
+      <w:r>
+        <w:t xml:space="preserve">it allows you to </w:t>
+      </w:r>
+      <w:r>
+        <w:t xml:space="preserve">write programs called </w:t>
+      </w:r>
+      <w:r>
+        <w:t>s</w:t>
+      </w:r>
+      <w:r>
+        <w:t xml:space="preserve">haders which replace parts of the graphics pipeline. </w:t>
+      </w:r>
+      <w:r>
+        <w:t>Shaders are programs executed on the graphics card</w:t>
+      </w:r>
+      <w:r>
+        <w:t xml:space="preserve">, which are written in using a language called GLSL. This </w:t>
+      </w:r>
+      <w:r>
+        <w:t>is a C style language</w:t>
+      </w:r>
+      <w:r>
+        <w:t xml:space="preserve"> which allows you to specify how your data should be manipulated on the graphics card.</w:t>
+      </w:r>
+      <w:r>
+        <w:t xml:space="preserve"> </w:t>
+      </w:r>
+    </w:p>
+    <w:p>
+      <w:pPr>
+        <w:jc w:val="both"/>
+      </w:pPr>
+    </w:p>
+    <w:p>
+      <w:pPr>
+        <w:jc w:val="both"/>
+      </w:pPr>
+      <w:r>
+        <w:t xml:space="preserve">These shaders </w:t>
+      </w:r>
+      <w:r>
+        <w:t>allow programmers</w:t>
+      </w:r>
+      <w:r>
+        <w:t xml:space="preserve"> t</w:t>
+      </w:r>
+      <w:r>
+        <w:t xml:space="preserve">o </w:t>
+      </w:r>
+      <w:r>
+        <w:t>manipulate</w:t>
+      </w:r>
+      <w:r>
+        <w:t xml:space="preserve"> </w:t>
+      </w:r>
+      <w:r>
+        <w:t xml:space="preserve">the </w:t>
+      </w:r>
+      <w:r>
+        <w:t>data</w:t>
+      </w:r>
+      <w:r>
+        <w:t xml:space="preserve"> how they want</w:t>
+      </w:r>
+      <w:r>
+        <w:t xml:space="preserve">, giving you much more power over what gets rendered. The disadvantage of these shaders is that they add </w:t>
+      </w:r>
+      <w:r>
+        <w:t>complexity to application</w:t>
+      </w:r>
+      <w:r>
+        <w:t>, as you now have to manage some stages of the graphics pipeline yourself. For simple applications which aren’t going to do any fancy graphics, then a</w:t>
+      </w:r>
+      <w:r>
+        <w:t>n</w:t>
+      </w:r>
+      <w:r>
+        <w:t xml:space="preserve"> older </w:t>
+      </w:r>
+      <w:r>
+        <w:t>version of OpenGL (pre 2.0) would better suit your needs, as it uses</w:t>
+      </w:r>
+      <w:r>
+        <w:t xml:space="preserve"> the fixed function pipeline</w:t>
+      </w:r>
+      <w:r>
         <w:t>.</w:t>
       </w:r>
     </w:p>
@@ -3874,20 +4737,30 @@
       <w:pPr>
         <w:jc w:val="both"/>
       </w:pPr>
-      <w:r>
-        <w:t>Talk about directX and vulkan here</w:t>
-      </w:r>
-    </w:p>
-    <w:p>
-      <w:pPr>
-        <w:jc w:val="both"/>
-      </w:pPr>
-      <w:hyperlink r:id="rId9" w:history="1">
+    </w:p>
+    <w:p>
+      <w:pPr>
+        <w:jc w:val="both"/>
+      </w:pPr>
+    </w:p>
+    <w:p>
+      <w:pPr>
+        <w:jc w:val="both"/>
+      </w:pPr>
+      <w:r>
+        <w:t>To start learning OpenGL I used:</w:t>
+      </w:r>
+    </w:p>
+    <w:p>
+      <w:pPr>
+        <w:jc w:val="both"/>
+      </w:pPr>
+      <w:hyperlink r:id="rId11" w:history="1">
         <w:r>
           <w:rPr>
             <w:rStyle w:val="Hyperlink"/>
           </w:rPr>
-          <w:t>http://blog.wolfire.com/2010/01/Why-you-should-use-OpenGL-and-not-DirectX</w:t>
+          <w:t>https://www.youtube.com/watch?v=6c1QYZAEP2M&amp;list=PLRwVmtr-pp06qT6ckboaOhnm9FxmzHpbY</w:t>
         </w:r>
       </w:hyperlink>
     </w:p>
@@ -3900,642 +4773,845 @@
       <w:pPr>
         <w:jc w:val="both"/>
       </w:pPr>
-      <w:r>
-        <w:t>A lower level option was Direct</w:t>
-      </w:r>
-      <w:r>
-        <w:t>3D</w:t>
-      </w:r>
-      <w:r>
-        <w:t>, which</w:t>
-      </w:r>
-      <w:r>
-        <w:t xml:space="preserve"> is an API built to render graphics on Windows</w:t>
-      </w:r>
-      <w:r>
-        <w:t xml:space="preserve"> machines</w:t>
+      <w:hyperlink r:id="rId12" w:history="1">
+        <w:r>
+          <w:rPr>
+            <w:rStyle w:val="Hyperlink"/>
+          </w:rPr>
+          <w:t>http://www.opengl-tutorial.org/</w:t>
+        </w:r>
+      </w:hyperlink>
+    </w:p>
+    <w:p>
+      <w:pPr>
+        <w:jc w:val="both"/>
+      </w:pPr>
+    </w:p>
+    <w:p>
+      <w:pPr>
+        <w:jc w:val="both"/>
+      </w:pPr>
+      <w:r>
+        <w:t>https://learnopengl.com/</w:t>
+      </w:r>
+    </w:p>
+    <w:p>
+      <w:pPr>
+        <w:jc w:val="both"/>
+      </w:pPr>
+    </w:p>
+    <w:p>
+      <w:pPr>
+        <w:jc w:val="both"/>
+      </w:pPr>
+      <w:r>
+        <w:t xml:space="preserve">To start learning </w:t>
+      </w:r>
+      <w:proofErr w:type="spellStart"/>
+      <w:r>
+        <w:t>WebGL</w:t>
+      </w:r>
+      <w:proofErr w:type="spellEnd"/>
+      <w:r>
+        <w:t xml:space="preserve"> I used:</w:t>
+      </w:r>
+    </w:p>
+    <w:p>
+      <w:pPr>
+        <w:jc w:val="both"/>
+      </w:pPr>
+    </w:p>
+    <w:p>
+      <w:pPr>
+        <w:jc w:val="both"/>
+      </w:pPr>
+      <w:hyperlink r:id="rId13" w:history="1">
+        <w:r>
+          <w:rPr>
+            <w:rStyle w:val="Hyperlink"/>
+          </w:rPr>
+          <w:t>https://webglfundamentals.org/</w:t>
+        </w:r>
+      </w:hyperlink>
+    </w:p>
+    <w:p>
+      <w:pPr>
+        <w:jc w:val="both"/>
+      </w:pPr>
+    </w:p>
+    <w:p>
+      <w:pPr>
+        <w:jc w:val="both"/>
+      </w:pPr>
+    </w:p>
+    <w:p>
+      <w:pPr>
+        <w:pStyle w:val="Heading2"/>
+        <w:jc w:val="both"/>
+      </w:pPr>
+      <w:r>
+        <w:t>Analysis</w:t>
+      </w:r>
+      <w:bookmarkEnd w:id="6"/>
+      <w:r>
+        <w:t xml:space="preserve"> </w:t>
+      </w:r>
+    </w:p>
+    <w:p>
+      <w:pPr>
+        <w:jc w:val="both"/>
+      </w:pPr>
+      <w:r>
+        <w:t xml:space="preserve">Taking into account the problem and what you learned from the background work, what was your analysis of the problem? How did your analysis help to decompose the problem into the main tasks that you would undertake? Were there alternative approaches? Why did you choose one approach compared to the alternatives? </w:t>
+      </w:r>
+    </w:p>
+    <w:p>
+      <w:pPr>
+        <w:jc w:val="both"/>
+      </w:pPr>
+    </w:p>
+    <w:p>
+      <w:pPr>
+        <w:jc w:val="both"/>
+      </w:pPr>
+      <w:r>
+        <w:t>There should be a clear statement</w:t>
+      </w:r>
+      <w:r>
+        <w:t xml:space="preserve"> of the objectives of the work, which you will evaluate at the end of the work. </w:t>
+      </w:r>
+    </w:p>
+    <w:p>
+      <w:pPr>
+        <w:jc w:val="both"/>
+      </w:pPr>
+    </w:p>
+    <w:p>
+      <w:pPr>
+        <w:jc w:val="both"/>
+        <w:rPr>
+          <w:lang w:val="en-US"/>
+        </w:rPr>
+      </w:pPr>
+      <w:r>
+        <w:rPr>
+          <w:lang w:val="en-US"/>
+        </w:rPr>
+        <w:t>In most cases, the agreed objectives or requirements will b</w:t>
+      </w:r>
+      <w:r>
+        <w:rPr>
+          <w:lang w:val="en-US"/>
+        </w:rPr>
+        <w:t>e the result of a compromise be</w:t>
+      </w:r>
+      <w:r>
+        <w:rPr>
+          <w:lang w:val="en-US"/>
+        </w:rPr>
+        <w:t>tween what would ideally have been produced and what was felt t</w:t>
+      </w:r>
+      <w:r>
+        <w:rPr>
+          <w:lang w:val="en-US"/>
+        </w:rPr>
+        <w:t>o be possible in the time avail</w:t>
+      </w:r>
+      <w:r>
+        <w:rPr>
+          <w:lang w:val="en-US"/>
+        </w:rPr>
+        <w:t>able. A discussion of the process of arriving at the fin</w:t>
+      </w:r>
+      <w:r>
+        <w:rPr>
+          <w:lang w:val="en-US"/>
+        </w:rPr>
+        <w:t>al list is usually appropriate.</w:t>
+      </w:r>
+    </w:p>
+    <w:p>
+      <w:pPr>
+        <w:jc w:val="both"/>
+        <w:rPr>
+          <w:lang w:val="en-US"/>
+        </w:rPr>
+      </w:pPr>
+    </w:p>
+    <w:p>
+      <w:pPr>
+        <w:jc w:val="both"/>
+        <w:rPr>
+          <w:lang w:val="en-US"/>
+        </w:rPr>
+      </w:pPr>
+      <w:r>
+        <w:rPr>
+          <w:lang w:val="en-US"/>
+        </w:rPr>
+        <w:t>As mentioned in the lectures, think about possible security issues for the project topic. Whilst these might not be relevant for all projects, do consider if there are relevant for your project. Where</w:t>
+      </w:r>
+      <w:r>
+        <w:rPr>
+          <w:lang w:val="en-US"/>
+        </w:rPr>
+        <w:t xml:space="preserve"> </w:t>
+      </w:r>
+      <w:r>
+        <w:rPr>
+          <w:lang w:val="en-US"/>
+        </w:rPr>
+        <w:t>there are relevant security issues, discuss how they will this affect the work that you are doing. Carry forward this discussion into relevant areas for design, implementation and testing.</w:t>
+      </w:r>
+    </w:p>
+    <w:p>
+      <w:pPr>
+        <w:jc w:val="both"/>
+        <w:rPr>
+          <w:lang w:val="en-US"/>
+        </w:rPr>
+      </w:pPr>
+    </w:p>
+    <w:p>
+      <w:pPr>
+        <w:jc w:val="both"/>
+        <w:rPr>
+          <w:lang w:val="en-US"/>
+        </w:rPr>
+      </w:pPr>
+    </w:p>
+    <w:p>
+      <w:pPr>
+        <w:jc w:val="both"/>
+      </w:pPr>
+    </w:p>
+    <w:p>
+      <w:pPr>
+        <w:jc w:val="both"/>
+      </w:pPr>
+      <w:r>
+        <w:t xml:space="preserve">All </w:t>
+      </w:r>
+      <w:proofErr w:type="spellStart"/>
+      <w:r>
+        <w:t>WebGL</w:t>
+      </w:r>
+      <w:proofErr w:type="spellEnd"/>
+      <w:r>
+        <w:t xml:space="preserve"> allows you to do is draw triangles on the screen. Apart from that, it’s up to you as to what you do with it. There’s no premade 3D scene where you can drag and drop objects with nice textures and lighting, it is extremely lightweight and from scratch. </w:t>
+      </w:r>
+    </w:p>
+    <w:p>
+      <w:pPr>
+        <w:jc w:val="both"/>
+      </w:pPr>
+    </w:p>
+    <w:p>
+      <w:pPr>
+        <w:jc w:val="both"/>
+      </w:pPr>
+      <w:r>
+        <w:t xml:space="preserve">A basic </w:t>
+      </w:r>
+      <w:proofErr w:type="spellStart"/>
+      <w:r>
+        <w:t>WebGL</w:t>
+      </w:r>
+      <w:proofErr w:type="spellEnd"/>
+      <w:r>
+        <w:t xml:space="preserve"> scene has </w:t>
+      </w:r>
+      <w:r>
+        <w:t>no: physics, event handling, sound, helpful error messages, loading/saving or fast rendering efficiency</w:t>
+      </w:r>
+      <w:r>
+        <w:t xml:space="preserve"> features</w:t>
       </w:r>
       <w:r>
         <w:t>.</w:t>
       </w:r>
       <w:r>
+        <w:t xml:space="preserve"> However for me, these are not </w:t>
+      </w:r>
+      <w:r>
+        <w:t xml:space="preserve">disadvantages. Instead, these are rewarding tasks that I can </w:t>
+      </w:r>
+      <w:r>
+        <w:t xml:space="preserve">implement and by implementing them, I will learn how they work. This completes the one of the main goals </w:t>
+      </w:r>
+      <w:r>
+        <w:t xml:space="preserve">of the project, learning how 3D graphics works. </w:t>
+      </w:r>
+    </w:p>
+    <w:p/>
+    <w:p>
+      <w:r>
+        <w:t xml:space="preserve">I will mainly research features as I need to build them, so the research process is likely to go on throughout the project. Researching lots at the beginning wouldn’t be very useful as I might not be able to apply the information straight away, as other features are needed first. Working software early is also a priority. </w:t>
+      </w:r>
+    </w:p>
+    <w:p/>
+    <w:p>
+      <w:r>
+        <w:t>Some general information about the project and game mechanics:</w:t>
+      </w:r>
+    </w:p>
+    <w:p>
+      <w:pPr>
+        <w:pStyle w:val="ListParagraph"/>
+        <w:numPr>
+          <w:ilvl w:val="0"/>
+          <w:numId w:val="29"/>
+        </w:numPr>
+      </w:pPr>
+      <w:r>
+        <w:t>Focus on first person, perhaps adding in third person later on. A first person view will feel more interactive</w:t>
+      </w:r>
+    </w:p>
+    <w:p>
+      <w:pPr>
+        <w:pStyle w:val="ListParagraph"/>
+        <w:numPr>
+          <w:ilvl w:val="0"/>
+          <w:numId w:val="29"/>
+        </w:numPr>
+      </w:pPr>
+      <w:r>
+        <w:t>User will interact via keyboard and mouse</w:t>
+      </w:r>
+    </w:p>
+    <w:p>
+      <w:pPr>
+        <w:pStyle w:val="ListParagraph"/>
+        <w:numPr>
+          <w:ilvl w:val="0"/>
+          <w:numId w:val="29"/>
+        </w:numPr>
+      </w:pPr>
+      <w:r>
+        <w:t>I will need to test and cater for multiple browsers</w:t>
+      </w:r>
+    </w:p>
+    <w:p/>
+    <w:p>
+      <w:r>
+        <w:t>Tasks (in loose priority order, highest priority first):</w:t>
+      </w:r>
+    </w:p>
+    <w:p>
+      <w:pPr>
+        <w:pStyle w:val="ListParagraph"/>
+        <w:numPr>
+          <w:ilvl w:val="0"/>
+          <w:numId w:val="29"/>
+        </w:numPr>
+      </w:pPr>
+      <w:r>
+        <w:t xml:space="preserve">Build terrain, currently using </w:t>
+      </w:r>
+      <w:proofErr w:type="spellStart"/>
+      <w:r>
+        <w:t>perlin</w:t>
+      </w:r>
+      <w:proofErr w:type="spellEnd"/>
+      <w:r>
+        <w:t xml:space="preserve"> noise - would be cool to build from existing height maps. However with </w:t>
+      </w:r>
+      <w:proofErr w:type="spellStart"/>
+      <w:r>
+        <w:t>perlin</w:t>
+      </w:r>
+      <w:proofErr w:type="spellEnd"/>
+      <w:r>
+        <w:t xml:space="preserve"> noise I get flexibility of what I want. Adding collision to existing terrain that I haven’t generated </w:t>
+      </w:r>
+      <w:r>
+        <w:lastRenderedPageBreak/>
+        <w:t>would be difficult. This terrain building process would probably be ongoing, as I add new areas and such throughout the project.</w:t>
+      </w:r>
+    </w:p>
+    <w:p>
+      <w:pPr>
+        <w:pStyle w:val="ListParagraph"/>
+        <w:numPr>
+          <w:ilvl w:val="0"/>
+          <w:numId w:val="29"/>
+        </w:numPr>
+      </w:pPr>
+      <w:r>
+        <w:t>Allow user to move around terrain, camera class needed</w:t>
+      </w:r>
+    </w:p>
+    <w:p>
+      <w:pPr>
+        <w:pStyle w:val="ListParagraph"/>
+        <w:numPr>
+          <w:ilvl w:val="0"/>
+          <w:numId w:val="29"/>
+        </w:numPr>
+      </w:pPr>
+      <w:r>
+        <w:t>Add collision with terrain, rather than flying over it. Possibly connect terrain vertices with quad strip for more realistic collision, rather than existing triangle strip</w:t>
+      </w:r>
+    </w:p>
+    <w:p>
+      <w:pPr>
+        <w:pStyle w:val="ListParagraph"/>
+        <w:numPr>
+          <w:ilvl w:val="0"/>
+          <w:numId w:val="29"/>
+        </w:numPr>
+      </w:pPr>
+      <w:r>
+        <w:t>Give terrain texture, procedurally generated perhaps</w:t>
+      </w:r>
+    </w:p>
+    <w:p>
+      <w:pPr>
+        <w:pStyle w:val="ListParagraph"/>
+        <w:numPr>
+          <w:ilvl w:val="0"/>
+          <w:numId w:val="29"/>
+        </w:numPr>
+      </w:pPr>
+      <w:r>
+        <w:t xml:space="preserve">Add in rocks. I’ve found a procedural rock generation library I could use to generate awesome rocks. However I would rather try implement rocks myself. I could use a sphere geometry and use </w:t>
+      </w:r>
+      <w:proofErr w:type="spellStart"/>
+      <w:r>
+        <w:t>perlin</w:t>
+      </w:r>
+      <w:proofErr w:type="spellEnd"/>
+      <w:r>
+        <w:t xml:space="preserve"> noise on the vertices to give a bumpy geometry.</w:t>
+      </w:r>
+    </w:p>
+    <w:p>
+      <w:pPr>
+        <w:pStyle w:val="ListParagraph"/>
+        <w:numPr>
+          <w:ilvl w:val="0"/>
+          <w:numId w:val="29"/>
+        </w:numPr>
+      </w:pPr>
+      <w:r>
+        <w:t xml:space="preserve">Start work on GUI’s, with a possible (not necessary) </w:t>
+      </w:r>
+      <w:proofErr w:type="spellStart"/>
+      <w:r>
+        <w:t>minimap</w:t>
+      </w:r>
+      <w:proofErr w:type="spellEnd"/>
+      <w:r>
+        <w:t>, and other GUI’s showing the rovers stats and location (perhaps just their coordinates). Commands from mission control would get sent here, the user would then complete them. Example: go to the X</w:t>
+      </w:r>
+      <w:proofErr w:type="gramStart"/>
+      <w:r>
+        <w:t>,Y,Z</w:t>
+      </w:r>
+      <w:proofErr w:type="gramEnd"/>
+      <w:r>
+        <w:t xml:space="preserve"> quadrant, find and sample X rock.</w:t>
+      </w:r>
+    </w:p>
+    <w:p>
+      <w:pPr>
+        <w:pStyle w:val="ListParagraph"/>
+        <w:numPr>
+          <w:ilvl w:val="0"/>
+          <w:numId w:val="29"/>
+        </w:numPr>
+      </w:pPr>
+      <w:r>
+        <w:t xml:space="preserve">Add in various missions for the player to complete, perhaps adding in levelling mechanics. For example once the player has completed x number of missions he can access new areas. </w:t>
+      </w:r>
+    </w:p>
+    <w:p>
+      <w:pPr>
+        <w:pStyle w:val="ListParagraph"/>
+        <w:numPr>
+          <w:ilvl w:val="0"/>
+          <w:numId w:val="29"/>
+        </w:numPr>
+      </w:pPr>
+      <w:r>
+        <w:t>Add audio</w:t>
+      </w:r>
+    </w:p>
+    <w:p>
+      <w:pPr>
+        <w:pStyle w:val="ListParagraph"/>
+        <w:numPr>
+          <w:ilvl w:val="0"/>
+          <w:numId w:val="29"/>
+        </w:numPr>
+      </w:pPr>
+      <w:r>
+        <w:t>Add clouds</w:t>
+      </w:r>
+    </w:p>
+    <w:p>
+      <w:pPr>
+        <w:pStyle w:val="ListParagraph"/>
+        <w:numPr>
+          <w:ilvl w:val="0"/>
+          <w:numId w:val="29"/>
+        </w:numPr>
+      </w:pPr>
+      <w:r>
+        <w:t xml:space="preserve">Add sunlight, shadows – I’m unsure how to do lighting in </w:t>
+      </w:r>
+      <w:proofErr w:type="spellStart"/>
+      <w:r>
+        <w:t>WebGL</w:t>
+      </w:r>
+      <w:proofErr w:type="spellEnd"/>
+      <w:r>
+        <w:t xml:space="preserve"> so would require a lot of research, perhaps taking up a whole sprint. Or it might not be feasible to do this at </w:t>
+      </w:r>
+      <w:proofErr w:type="gramStart"/>
+      <w:r>
+        <w:t>all.,</w:t>
+      </w:r>
+      <w:proofErr w:type="gramEnd"/>
+      <w:r>
+        <w:t xml:space="preserve"> just an idea.</w:t>
+      </w:r>
+    </w:p>
+    <w:p>
+      <w:pPr>
+        <w:pStyle w:val="ListParagraph"/>
+        <w:numPr>
+          <w:ilvl w:val="0"/>
+          <w:numId w:val="29"/>
+        </w:numPr>
+      </w:pPr>
+      <w:r>
+        <w:t xml:space="preserve">Add initial loading scene, rover jetpacks into the landing site, terrain comes towards player. This wouldn’t take long. </w:t>
+      </w:r>
+    </w:p>
+    <w:p>
+      <w:pPr>
+        <w:pStyle w:val="ListParagraph"/>
+        <w:numPr>
+          <w:ilvl w:val="0"/>
+          <w:numId w:val="29"/>
+        </w:numPr>
+      </w:pPr>
+      <w:r>
+        <w:t xml:space="preserve">Add water, I imagine this would take a whole sprint in itself but it’s something that would be good to add, from a technical and graphical side. I would have to use various tutorials and resources to be able to do this. </w:t>
+      </w:r>
+    </w:p>
+    <w:p/>
+    <w:p>
+      <w:r>
+        <w:t xml:space="preserve">I expect many more features will get added to this in future, the main focus of this list was to get the main mechanics down. </w:t>
+      </w:r>
+    </w:p>
+    <w:p>
+      <w:pPr>
+        <w:jc w:val="both"/>
+      </w:pPr>
+    </w:p>
+    <w:p>
+      <w:pPr>
+        <w:jc w:val="both"/>
+      </w:pPr>
+    </w:p>
+    <w:p>
+      <w:pPr>
+        <w:jc w:val="both"/>
+      </w:pPr>
+      <w:r>
+        <w:t>Project deliverables</w:t>
+      </w:r>
+    </w:p>
+    <w:p>
+      <w:pPr>
+        <w:pStyle w:val="ListParagraph"/>
+        <w:numPr>
+          <w:ilvl w:val="0"/>
+          <w:numId w:val="30"/>
+        </w:numPr>
+        <w:rPr>
+          <w:rFonts w:ascii="Calibri" w:hAnsi="Calibri"/>
+        </w:rPr>
+      </w:pPr>
+      <w:r>
+        <w:rPr>
+          <w:rFonts w:ascii="Calibri" w:hAnsi="Calibri"/>
+        </w:rPr>
+        <w:t>Terrain generation</w:t>
+      </w:r>
+    </w:p>
+    <w:p>
+      <w:pPr>
+        <w:pStyle w:val="ListParagraph"/>
+        <w:numPr>
+          <w:ilvl w:val="0"/>
+          <w:numId w:val="30"/>
+        </w:numPr>
+        <w:rPr>
+          <w:rFonts w:ascii="Calibri" w:hAnsi="Calibri"/>
+        </w:rPr>
+      </w:pPr>
+      <w:r>
+        <w:rPr>
+          <w:rFonts w:ascii="Calibri" w:hAnsi="Calibri"/>
+        </w:rPr>
+        <w:t xml:space="preserve">User navigating terrain </w:t>
+      </w:r>
+    </w:p>
+    <w:p>
+      <w:pPr>
+        <w:pStyle w:val="ListParagraph"/>
+        <w:numPr>
+          <w:ilvl w:val="0"/>
+          <w:numId w:val="30"/>
+        </w:numPr>
+        <w:rPr>
+          <w:rFonts w:ascii="Calibri" w:hAnsi="Calibri"/>
+        </w:rPr>
+      </w:pPr>
+      <w:r>
+        <w:rPr>
+          <w:rFonts w:ascii="Calibri" w:hAnsi="Calibri"/>
+        </w:rPr>
+        <w:t xml:space="preserve">User </w:t>
+      </w:r>
+      <w:r>
+        <w:rPr>
+          <w:rFonts w:ascii="Calibri" w:hAnsi="Calibri"/>
+        </w:rPr>
+        <w:t>collision</w:t>
+      </w:r>
+      <w:r>
+        <w:rPr>
+          <w:rFonts w:ascii="Calibri" w:hAnsi="Calibri"/>
+        </w:rPr>
+        <w:t xml:space="preserve"> with terrain</w:t>
+      </w:r>
+    </w:p>
+    <w:p>
+      <w:pPr>
+        <w:pStyle w:val="ListParagraph"/>
+        <w:numPr>
+          <w:ilvl w:val="0"/>
+          <w:numId w:val="30"/>
+        </w:numPr>
+        <w:rPr>
+          <w:rFonts w:ascii="Calibri" w:hAnsi="Calibri"/>
+        </w:rPr>
+      </w:pPr>
+      <w:r>
+        <w:rPr>
+          <w:rFonts w:ascii="Calibri" w:hAnsi="Calibri"/>
+        </w:rPr>
+        <w:t>Textured terrain/added in rocks</w:t>
+      </w:r>
+    </w:p>
+    <w:p>
+      <w:pPr>
+        <w:pStyle w:val="ListParagraph"/>
+        <w:numPr>
+          <w:ilvl w:val="0"/>
+          <w:numId w:val="30"/>
+        </w:numPr>
+        <w:rPr>
+          <w:rFonts w:ascii="Calibri" w:hAnsi="Calibri"/>
+        </w:rPr>
+      </w:pPr>
+      <w:r>
+        <w:rPr>
+          <w:rFonts w:ascii="Calibri" w:hAnsi="Calibri"/>
+        </w:rPr>
+        <w:t>Some GUI’s and the user receiving and completing missions</w:t>
+      </w:r>
+    </w:p>
+    <w:p>
+      <w:pPr>
+        <w:pStyle w:val="ListParagraph"/>
+        <w:numPr>
+          <w:ilvl w:val="0"/>
+          <w:numId w:val="30"/>
+        </w:numPr>
+        <w:rPr>
+          <w:rFonts w:ascii="Calibri" w:hAnsi="Calibri"/>
+        </w:rPr>
+      </w:pPr>
+      <w:r>
+        <w:rPr>
+          <w:rFonts w:ascii="Calibri" w:hAnsi="Calibri"/>
+        </w:rPr>
+        <w:t>Then after this, probably random extra features like clouds and audio</w:t>
+      </w:r>
+    </w:p>
+    <w:p>
+      <w:pPr>
+        <w:jc w:val="both"/>
+      </w:pPr>
+    </w:p>
+    <w:p>
+      <w:pPr>
+        <w:jc w:val="both"/>
+      </w:pPr>
+    </w:p>
+    <w:p>
+      <w:pPr>
+        <w:jc w:val="both"/>
+      </w:pPr>
+    </w:p>
+    <w:p>
+      <w:pPr>
+        <w:jc w:val="both"/>
+      </w:pPr>
+      <w:r>
+        <w:t xml:space="preserve">Analysis: </w:t>
+      </w:r>
+    </w:p>
+    <w:p>
+      <w:pPr>
+        <w:jc w:val="both"/>
+      </w:pPr>
+    </w:p>
+    <w:p>
+      <w:pPr>
+        <w:jc w:val="both"/>
+      </w:pPr>
+      <w:r>
+        <w:t>Analysis of the problem, it was pretty much up to me. So originally I knew I needed a 3D scene to move around in, then it was just about adding in features, terrain and rocks mainly.</w:t>
+      </w:r>
+    </w:p>
+    <w:p>
+      <w:pPr>
+        <w:jc w:val="both"/>
+      </w:pPr>
+    </w:p>
+    <w:p>
+      <w:pPr>
+        <w:jc w:val="both"/>
+      </w:pPr>
+      <w:r>
+        <w:t xml:space="preserve">Looking at images of Mars, </w:t>
+      </w:r>
+    </w:p>
+    <w:p>
+      <w:pPr>
+        <w:jc w:val="both"/>
+      </w:pPr>
+      <w:r>
+        <w:lastRenderedPageBreak/>
+        <w:t>Finding libraries to help with matrix math + tutorials, books, papers</w:t>
+      </w:r>
+    </w:p>
+    <w:p>
+      <w:pPr>
+        <w:jc w:val="both"/>
+        <w:rPr>
+          <w:lang w:val="en-US"/>
+        </w:rPr>
+      </w:pPr>
+    </w:p>
+    <w:p>
+      <w:pPr>
+        <w:jc w:val="both"/>
+        <w:rPr>
+          <w:lang w:val="en-US"/>
+        </w:rPr>
+      </w:pPr>
+    </w:p>
+    <w:p>
+      <w:pPr>
+        <w:jc w:val="both"/>
+        <w:rPr>
+          <w:lang w:val="en-US"/>
+        </w:rPr>
+      </w:pPr>
+      <w:r>
+        <w:rPr>
+          <w:lang w:val="en-US"/>
+        </w:rPr>
+        <w:t xml:space="preserve">As I wanted to do it in a low level library, this ruled out all game engines </w:t>
+      </w:r>
+      <w:proofErr w:type="spellStart"/>
+      <w:r>
+        <w:rPr>
+          <w:lang w:val="en-US"/>
+        </w:rPr>
+        <w:t>etc</w:t>
+      </w:r>
+      <w:proofErr w:type="spellEnd"/>
+    </w:p>
+    <w:p>
+      <w:pPr>
+        <w:jc w:val="both"/>
+        <w:rPr>
+          <w:lang w:val="en-US"/>
+        </w:rPr>
+      </w:pPr>
+      <w:r>
+        <w:rPr>
+          <w:lang w:val="en-US"/>
+        </w:rPr>
+        <w:t>Mentions the main task, so talk about product backlog</w:t>
+      </w:r>
+    </w:p>
+    <w:p>
+      <w:pPr>
+        <w:jc w:val="both"/>
+        <w:rPr>
+          <w:lang w:val="en-US"/>
+        </w:rPr>
+      </w:pPr>
+    </w:p>
+    <w:p>
+      <w:pPr>
+        <w:jc w:val="both"/>
+        <w:rPr>
+          <w:lang w:val="en-US"/>
+        </w:rPr>
+      </w:pPr>
+      <w:r>
+        <w:rPr>
+          <w:lang w:val="en-US"/>
+        </w:rPr>
+        <w:t>Talk about security and how it doesn’t matter</w:t>
+      </w:r>
+    </w:p>
+    <w:p>
+      <w:pPr>
+        <w:jc w:val="both"/>
+        <w:rPr>
+          <w:lang w:val="en-US"/>
+        </w:rPr>
+      </w:pPr>
+    </w:p>
+    <w:p>
+      <w:pPr>
+        <w:jc w:val="both"/>
+        <w:rPr>
+          <w:lang w:val="en-US"/>
+        </w:rPr>
+      </w:pPr>
+      <w:r>
+        <w:rPr>
+          <w:lang w:val="en-US"/>
+        </w:rPr>
+        <w:t>// copy initial task list from outline spec</w:t>
+      </w:r>
+    </w:p>
+    <w:p>
+      <w:pPr>
+        <w:pStyle w:val="Heading2"/>
+        <w:jc w:val="both"/>
+      </w:pPr>
+      <w:bookmarkStart w:id="7" w:name="_Toc476088416"/>
+      <w:r>
+        <w:t>Process</w:t>
+      </w:r>
+      <w:bookmarkEnd w:id="7"/>
+      <w:r>
         <w:t xml:space="preserve"> </w:t>
       </w:r>
-      <w:r>
-        <w:t>If you want to create a game with Direct3D for multiple platforms, you can’t. Still, m</w:t>
-      </w:r>
-      <w:r>
-        <w:t xml:space="preserve">ost games are written in Direct3D due to its solid Microsoft framework and developer toolsets. It can make use of the other DirectX libraries (DirectSound) for a more engine-like feel. </w:t>
-      </w:r>
-    </w:p>
-    <w:p>
-      <w:pPr>
-        <w:jc w:val="both"/>
-      </w:pPr>
-    </w:p>
-    <w:p>
-      <w:pPr>
-        <w:jc w:val="both"/>
-      </w:pPr>
-      <w:r>
-        <w:t xml:space="preserve">Since </w:t>
-      </w:r>
-      <w:r>
-        <w:t>I had no experience with Direct3D</w:t>
-      </w:r>
-      <w:r>
-        <w:t>, and since there were more flexible options out there, I</w:t>
-      </w:r>
-      <w:r>
-        <w:t xml:space="preserve"> saw no reason to use it for this project. </w:t>
-      </w:r>
-    </w:p>
-    <w:p>
-      <w:pPr>
-        <w:jc w:val="both"/>
-      </w:pPr>
-    </w:p>
-    <w:p>
-      <w:pPr>
-        <w:jc w:val="both"/>
-      </w:pPr>
-      <w:r>
-        <w:t xml:space="preserve">A flexible alternative is </w:t>
-      </w:r>
-      <w:r>
-        <w:t xml:space="preserve">OpenGL, which is a C API for accessing the devices graphics hardware. </w:t>
-      </w:r>
-      <w:r>
-        <w:t xml:space="preserve">Unlike Direct3D, OpenGL can run on various different operating systems such as: Windows, </w:t>
-      </w:r>
-      <w:r>
-        <w:t>MacOSX</w:t>
-      </w:r>
-      <w:r>
-        <w:t xml:space="preserve">, Linux and Unix. This means OpenGL applications are highly portable and have a wider user base. </w:t>
-      </w:r>
-    </w:p>
-    <w:p>
-      <w:pPr>
-        <w:jc w:val="both"/>
-      </w:pPr>
-    </w:p>
-    <w:p>
-      <w:pPr>
-        <w:jc w:val="both"/>
-      </w:pPr>
-      <w:r>
-        <w:t>I had some experience using OpenGL, but</w:t>
-      </w:r>
-      <w:r>
-        <w:t xml:space="preserve"> if I chose this</w:t>
-      </w:r>
-      <w:r>
-        <w:t xml:space="preserve"> it would have meant I had</w:t>
-      </w:r>
-      <w:r>
-        <w:t xml:space="preserve"> to use a base language of C++.</w:t>
-      </w:r>
-      <w:r>
-        <w:t xml:space="preserve"> I had heard of an alt</w:t>
-      </w:r>
-      <w:r>
-        <w:t xml:space="preserve">ernative called WebGL, but </w:t>
-      </w:r>
-      <w:r>
-        <w:t xml:space="preserve">had no experience using it. After researching into WebGL more, I realized this would be a better fit. WebGL is a JavaScript API for rendering graphics within a browser. This means I would be programming the base code in JavaScript, which I was confident with, rather than </w:t>
-      </w:r>
-      <w:r>
-        <w:t xml:space="preserve">the base code in </w:t>
-      </w:r>
-      <w:r>
-        <w:t>C++</w:t>
-      </w:r>
-      <w:r>
-        <w:t xml:space="preserve"> using OpenGL</w:t>
-      </w:r>
-      <w:r>
-        <w:t>. I knew I would struggle</w:t>
-      </w:r>
-      <w:r>
-        <w:t xml:space="preserve"> with the graphics aspect alone</w:t>
-      </w:r>
-      <w:r>
-        <w:t xml:space="preserve"> and if I were to also struggle with the base language, then the project would be a disaster.</w:t>
-      </w:r>
-    </w:p>
-    <w:p>
-      <w:pPr>
-        <w:jc w:val="both"/>
-      </w:pPr>
-    </w:p>
-    <w:p>
-      <w:pPr>
-        <w:jc w:val="both"/>
-      </w:pPr>
-      <w:r>
-        <w:t xml:space="preserve">Hence the final languages I decided </w:t>
-      </w:r>
-      <w:r>
-        <w:t>to use</w:t>
-      </w:r>
-      <w:r>
-        <w:t xml:space="preserve"> where: WebGL, GLSL and JavaScript. </w:t>
-      </w:r>
-    </w:p>
-    <w:p>
-      <w:pPr>
-        <w:jc w:val="both"/>
-      </w:pPr>
-    </w:p>
-    <w:p>
-      <w:pPr>
-        <w:jc w:val="both"/>
-      </w:pPr>
-      <w:r>
-        <w:t>WebGL is based on OpenGL ES 2.0 (an old version of OpenGL for Embedded Systems). This means it lacks many featu</w:t>
-      </w:r>
-      <w:r>
-        <w:t>res of a modern graphics libraries</w:t>
-      </w:r>
-      <w:r>
-        <w:t xml:space="preserve"> such as Open</w:t>
-      </w:r>
-      <w:r>
-        <w:t>GL or Direct3D</w:t>
-      </w:r>
-      <w:r>
-        <w:t xml:space="preserve">. These other graphics APIs are much </w:t>
-      </w:r>
-      <w:r>
-        <w:t>better documented and have more learning resources</w:t>
-      </w:r>
-      <w:r>
-        <w:t xml:space="preserve"> than WebGL</w:t>
-      </w:r>
-      <w:r>
-        <w:t>,</w:t>
-      </w:r>
-      <w:r>
-        <w:t xml:space="preserve"> as they have existed longer.</w:t>
-      </w:r>
-      <w:r>
-        <w:t xml:space="preserve"> </w:t>
-      </w:r>
-    </w:p>
-    <w:p>
-      <w:pPr>
-        <w:jc w:val="both"/>
-      </w:pPr>
-    </w:p>
-    <w:p>
-      <w:pPr>
-        <w:jc w:val="both"/>
-      </w:pPr>
-      <w:r>
-        <w:t xml:space="preserve">Modern OpenGL can use a GLSL version of up to 4.40. However the more up to date GLSL version used, the more is required from the hardware. This means if a program </w:t>
-      </w:r>
-      <w:r>
-        <w:lastRenderedPageBreak/>
-        <w:t xml:space="preserve">is using GLSL version 4.40, it will not be supported on as many devices as an older version. As WebGL uses GLSL ES version 1.00, it is supported on the vast majority of hardware. </w:t>
-      </w:r>
-      <w:r>
-        <w:t xml:space="preserve">WebGL </w:t>
-      </w:r>
-      <w:r>
-        <w:t xml:space="preserve">(1.0) </w:t>
-      </w:r>
-      <w:r>
-        <w:t>was essentially built to run anywhere</w:t>
-      </w:r>
-      <w:r>
-        <w:t>. It will run on mobile</w:t>
-      </w:r>
-      <w:r>
-        <w:t xml:space="preserve">, tablets, </w:t>
-      </w:r>
-      <w:r>
-        <w:t xml:space="preserve">IOS, Android, Chrome, Firefox, Edge and Safari. </w:t>
-      </w:r>
-      <w:r>
-        <w:t>All of this happens with no plugins</w:t>
-      </w:r>
-      <w:r>
-        <w:t xml:space="preserve"> or installation. </w:t>
-      </w:r>
-    </w:p>
-    <w:p>
-      <w:pPr>
-        <w:jc w:val="both"/>
-      </w:pPr>
-    </w:p>
-    <w:p>
-      <w:pPr>
-        <w:jc w:val="both"/>
-      </w:pPr>
-      <w:r>
-        <w:t>WebGL requires up to date hardware</w:t>
-      </w:r>
-      <w:r>
-        <w:t xml:space="preserve"> and graphics drivers.</w:t>
-      </w:r>
-      <w:r>
-        <w:t xml:space="preserve"> As WebGL runs within a browser, an update to date version of the browser is required. </w:t>
-      </w:r>
-      <w:r>
-        <w:t xml:space="preserve">But still, having an update to date </w:t>
-      </w:r>
-      <w:r>
-        <w:t>browser</w:t>
-      </w:r>
-      <w:r>
-        <w:t xml:space="preserve"> might not be enough. As WebGL itself is just a specification (not an actual implementation) it is up to browser companies to implement WebGL themselves. Some browsers such as Internet Explorer, Edge and Safari all lack up to date implementations of WebGL</w:t>
-      </w:r>
-      <w:r>
-        <w:t xml:space="preserve"> (2.0)</w:t>
-      </w:r>
-      <w:r>
-        <w:t xml:space="preserve">. For this reason, my project only runs in Chrome and Firefox. </w:t>
-      </w:r>
-    </w:p>
-    <w:p>
-      <w:pPr>
-        <w:jc w:val="both"/>
-      </w:pPr>
-    </w:p>
-    <w:p>
-      <w:pPr>
-        <w:jc w:val="both"/>
-      </w:pPr>
-      <w:r>
-        <w:t>Then started reading webglfundametnals, other tutorials etc</w:t>
-      </w:r>
-    </w:p>
-    <w:p>
-      <w:pPr>
-        <w:pStyle w:val="Heading2"/>
-        <w:jc w:val="both"/>
-      </w:pPr>
-      <w:r>
-        <w:t>Analysis</w:t>
-      </w:r>
-      <w:bookmarkEnd w:id="6"/>
-      <w:r>
-        <w:t xml:space="preserve"> </w:t>
-      </w:r>
-    </w:p>
-    <w:p>
-      <w:pPr>
-        <w:jc w:val="both"/>
-      </w:pPr>
-      <w:r>
-        <w:t xml:space="preserve">Taking into account the problem and what you learned from the background work, what was your analysis of the problem? How did your analysis help to decompose the problem into the main tasks that you would undertake? Were there alternative approaches? Why did you choose one approach compared to the alternatives? </w:t>
-      </w:r>
-    </w:p>
-    <w:p>
-      <w:pPr>
-        <w:jc w:val="both"/>
-      </w:pPr>
-    </w:p>
-    <w:p>
-      <w:pPr>
-        <w:jc w:val="both"/>
-      </w:pPr>
-      <w:r>
-        <w:t>There should be a clear statement</w:t>
-      </w:r>
-      <w:r>
-        <w:t xml:space="preserve"> of the objectives of the work, which you will evaluate at the end of the work. </w:t>
-      </w:r>
-    </w:p>
-    <w:p>
-      <w:pPr>
-        <w:jc w:val="both"/>
-      </w:pPr>
-    </w:p>
-    <w:p>
-      <w:pPr>
-        <w:jc w:val="both"/>
-        <w:rPr>
-          <w:lang w:val="en-US"/>
-        </w:rPr>
-      </w:pPr>
-      <w:r>
-        <w:rPr>
-          <w:lang w:val="en-US"/>
-        </w:rPr>
-        <w:t>In most cases, the agreed objectives or requirements will b</w:t>
-      </w:r>
-      <w:r>
-        <w:rPr>
-          <w:lang w:val="en-US"/>
-        </w:rPr>
-        <w:t>e the result of a compromise be</w:t>
-      </w:r>
-      <w:r>
-        <w:rPr>
-          <w:lang w:val="en-US"/>
-        </w:rPr>
-        <w:t>tween what would ideally have been produced and what was felt t</w:t>
-      </w:r>
-      <w:r>
-        <w:rPr>
-          <w:lang w:val="en-US"/>
-        </w:rPr>
-        <w:t>o be possible in the time avail</w:t>
-      </w:r>
-      <w:r>
-        <w:rPr>
-          <w:lang w:val="en-US"/>
-        </w:rPr>
-        <w:t>able. A discussion of the process of arriving at the fin</w:t>
-      </w:r>
-      <w:r>
-        <w:rPr>
-          <w:lang w:val="en-US"/>
-        </w:rPr>
-        <w:t>al list is usually appropriate.</w:t>
-      </w:r>
-    </w:p>
-    <w:p>
-      <w:pPr>
-        <w:jc w:val="both"/>
-        <w:rPr>
-          <w:lang w:val="en-US"/>
-        </w:rPr>
-      </w:pPr>
-    </w:p>
-    <w:p>
-      <w:pPr>
-        <w:jc w:val="both"/>
-        <w:rPr>
-          <w:lang w:val="en-US"/>
-        </w:rPr>
-      </w:pPr>
-      <w:r>
-        <w:rPr>
-          <w:lang w:val="en-US"/>
-        </w:rPr>
-        <w:t>As mentioned in the lectures, think about possible security issues for the project topic. Whilst these might not be relevant for all projects, do consider if there are relevant for your project. Where</w:t>
-      </w:r>
-      <w:r>
-        <w:rPr>
-          <w:lang w:val="en-US"/>
-        </w:rPr>
-        <w:t xml:space="preserve"> </w:t>
-      </w:r>
-      <w:r>
-        <w:rPr>
-          <w:lang w:val="en-US"/>
-        </w:rPr>
-        <w:t>there are relevant security issues, discuss how they will this affect the work that you are doing. Carry forward this discussion into relevant areas for design, implementation and testing.</w:t>
-      </w:r>
-    </w:p>
-    <w:p>
-      <w:pPr>
-        <w:jc w:val="both"/>
-        <w:rPr>
-          <w:lang w:val="en-US"/>
-        </w:rPr>
-      </w:pPr>
-    </w:p>
-    <w:p>
-      <w:pPr>
-        <w:jc w:val="both"/>
-        <w:rPr>
-          <w:lang w:val="en-US"/>
-        </w:rPr>
-      </w:pPr>
-    </w:p>
-    <w:p>
-      <w:pPr>
-        <w:jc w:val="both"/>
-      </w:pPr>
-      <w:r>
-        <w:rPr>
-          <w:lang w:val="en-US"/>
-        </w:rPr>
-        <w:t>// some details of webgl, finding out what I had to implement</w:t>
-      </w:r>
-    </w:p>
-    <w:p>
-      <w:pPr>
-        <w:jc w:val="both"/>
-      </w:pPr>
-    </w:p>
-    <w:p>
-      <w:pPr>
-        <w:jc w:val="both"/>
-      </w:pPr>
-      <w:r>
-        <w:t xml:space="preserve">All WebGL allows you to do is draw triangles on the screen. Apart from that, it’s up to you as to what you do with it. There’s no premade 3D scene where you can drag and drop objects with nice textures and lighting, it is extremely lightweight and from scratch. </w:t>
-      </w:r>
-    </w:p>
-    <w:p>
-      <w:pPr>
-        <w:jc w:val="both"/>
-      </w:pPr>
-    </w:p>
-    <w:p>
-      <w:pPr>
-        <w:jc w:val="both"/>
-      </w:pPr>
-      <w:r>
-        <w:t xml:space="preserve">A basic WebGL scene has </w:t>
-      </w:r>
-      <w:r>
-        <w:t>no: physics, event handling, sound, helpful error messages, loading/saving or fast rendering efficiency</w:t>
-      </w:r>
-      <w:r>
-        <w:t xml:space="preserve"> features</w:t>
-      </w:r>
-      <w:r>
-        <w:t>.</w:t>
-      </w:r>
-      <w:r>
-        <w:t xml:space="preserve"> However for me, these are not disadvantages. Instead, these are rewarding tasks that I can </w:t>
-      </w:r>
-      <w:r>
-        <w:t xml:space="preserve">implement and by implementing them, I will learn how they work. This completes the one of the main goals </w:t>
-      </w:r>
-      <w:r>
-        <w:t xml:space="preserve">of the project, learning how 3D graphics works. </w:t>
-      </w:r>
-    </w:p>
-    <w:p>
-      <w:pPr>
-        <w:jc w:val="both"/>
-      </w:pPr>
-    </w:p>
-    <w:p>
-      <w:pPr>
-        <w:jc w:val="both"/>
-      </w:pPr>
-    </w:p>
-    <w:p>
-      <w:pPr>
-        <w:jc w:val="both"/>
-      </w:pPr>
-      <w:r>
-        <w:t xml:space="preserve">GLSL, C style language for writing shaders, to replace parts of the graphics pipeline. </w:t>
-      </w:r>
-      <w:r>
-        <w:t>Would have to write these shaders</w:t>
-      </w:r>
-    </w:p>
-    <w:p>
-      <w:pPr>
-        <w:jc w:val="both"/>
-      </w:pPr>
-    </w:p>
-    <w:p>
-      <w:pPr>
-        <w:jc w:val="both"/>
-      </w:pPr>
-    </w:p>
-    <w:p>
-      <w:pPr>
-        <w:jc w:val="both"/>
-      </w:pPr>
-      <w:r>
-        <w:t xml:space="preserve">Analysis: </w:t>
-      </w:r>
-    </w:p>
-    <w:p>
-      <w:pPr>
-        <w:jc w:val="both"/>
-      </w:pPr>
-    </w:p>
-    <w:p>
-      <w:pPr>
-        <w:jc w:val="both"/>
-      </w:pPr>
-      <w:r>
-        <w:t>Analysis of the problem, it was pretty much up to me. So originally I knew I needed a 3D scene to move around in, then it was just about adding in features, terrain and rocks mainly.</w:t>
-      </w:r>
-    </w:p>
-    <w:p>
-      <w:pPr>
-        <w:jc w:val="both"/>
-      </w:pPr>
-    </w:p>
-    <w:p>
-      <w:pPr>
-        <w:jc w:val="both"/>
-      </w:pPr>
-      <w:r>
-        <w:t xml:space="preserve">Looking at images of Mars, </w:t>
-      </w:r>
-    </w:p>
-    <w:p>
-      <w:pPr>
-        <w:jc w:val="both"/>
-      </w:pPr>
-      <w:r>
-        <w:t>Finding libraries to help with matrix math + tutorials, books, papers</w:t>
-      </w:r>
-    </w:p>
-    <w:p>
-      <w:pPr>
-        <w:jc w:val="both"/>
-        <w:rPr>
-          <w:lang w:val="en-US"/>
-        </w:rPr>
-      </w:pPr>
-    </w:p>
-    <w:p>
-      <w:pPr>
-        <w:jc w:val="both"/>
-        <w:rPr>
-          <w:lang w:val="en-US"/>
-        </w:rPr>
-      </w:pPr>
-    </w:p>
-    <w:p>
-      <w:pPr>
-        <w:jc w:val="both"/>
-        <w:rPr>
-          <w:lang w:val="en-US"/>
-        </w:rPr>
-      </w:pPr>
-      <w:r>
-        <w:rPr>
-          <w:lang w:val="en-US"/>
-        </w:rPr>
-        <w:t>As I wanted to do it in a low level library, this ruled out all game engines etc</w:t>
-      </w:r>
-    </w:p>
-    <w:p>
-      <w:pPr>
-        <w:jc w:val="both"/>
-        <w:rPr>
-          <w:lang w:val="en-US"/>
-        </w:rPr>
-      </w:pPr>
-      <w:r>
-        <w:rPr>
-          <w:lang w:val="en-US"/>
-        </w:rPr>
-        <w:t>Mentions the main task, so talk about product backlog</w:t>
-      </w:r>
-    </w:p>
-    <w:p>
-      <w:pPr>
-        <w:jc w:val="both"/>
-        <w:rPr>
-          <w:lang w:val="en-US"/>
-        </w:rPr>
-      </w:pPr>
-    </w:p>
-    <w:p>
-      <w:pPr>
-        <w:jc w:val="both"/>
-        <w:rPr>
-          <w:lang w:val="en-US"/>
-        </w:rPr>
-      </w:pPr>
-      <w:r>
-        <w:rPr>
-          <w:lang w:val="en-US"/>
-        </w:rPr>
-        <w:t>Talk about security and how it doesn’t matter</w:t>
-      </w:r>
-    </w:p>
-    <w:p>
-      <w:pPr>
-        <w:jc w:val="both"/>
-        <w:rPr>
-          <w:lang w:val="en-US"/>
-        </w:rPr>
-      </w:pPr>
-    </w:p>
-    <w:p>
-      <w:pPr>
-        <w:jc w:val="both"/>
-        <w:rPr>
-          <w:lang w:val="en-US"/>
-        </w:rPr>
-      </w:pPr>
-      <w:r>
-        <w:rPr>
-          <w:lang w:val="en-US"/>
-        </w:rPr>
-        <w:t>// copy initial task list from outline spec</w:t>
-      </w:r>
-    </w:p>
-    <w:p>
-      <w:pPr>
-        <w:pStyle w:val="Heading2"/>
-        <w:jc w:val="both"/>
-      </w:pPr>
-      <w:bookmarkStart w:id="7" w:name="_Toc476088416"/>
-      <w:r>
-        <w:t>Process</w:t>
-      </w:r>
-      <w:bookmarkEnd w:id="7"/>
-      <w:r>
-        <w:t xml:space="preserve"> </w:t>
-      </w:r>
     </w:p>
     <w:p>
       <w:pPr>
@@ -4609,11 +5685,33 @@
           <w:lang w:val="en-US"/>
         </w:rPr>
       </w:pPr>
-      <w:r>
-        <w:rPr>
-          <w:lang w:val="en-US"/>
-        </w:rPr>
-        <w:t>little experience with language, allows to focus on important tasks first, docuemtation can wait until I have something to document</w:t>
+      <w:proofErr w:type="gramStart"/>
+      <w:r>
+        <w:rPr>
+          <w:lang w:val="en-US"/>
+        </w:rPr>
+        <w:t>little</w:t>
+      </w:r>
+      <w:proofErr w:type="gramEnd"/>
+      <w:r>
+        <w:rPr>
+          <w:lang w:val="en-US"/>
+        </w:rPr>
+        <w:t xml:space="preserve"> experience with language, allows to focus on important tasks first, </w:t>
+      </w:r>
+      <w:proofErr w:type="spellStart"/>
+      <w:r>
+        <w:rPr>
+          <w:lang w:val="en-US"/>
+        </w:rPr>
+        <w:t>docuemtation</w:t>
+      </w:r>
+      <w:proofErr w:type="spellEnd"/>
+      <w:r>
+        <w:rPr>
+          <w:lang w:val="en-US"/>
+        </w:rPr>
+        <w:t xml:space="preserve"> can wait until I have something to document</w:t>
       </w:r>
       <w:r>
         <w:rPr>
@@ -4661,11 +5759,19 @@
           <w:lang w:val="en-US"/>
         </w:rPr>
       </w:pPr>
-      <w:r>
-        <w:rPr>
-          <w:lang w:val="en-US"/>
-        </w:rPr>
-        <w:t>Pirortize to-do list into tasks, product backlog, sprint backlog</w:t>
+      <w:proofErr w:type="spellStart"/>
+      <w:r>
+        <w:rPr>
+          <w:lang w:val="en-US"/>
+        </w:rPr>
+        <w:t>Pirortize</w:t>
+      </w:r>
+      <w:proofErr w:type="spellEnd"/>
+      <w:r>
+        <w:rPr>
+          <w:lang w:val="en-US"/>
+        </w:rPr>
+        <w:t xml:space="preserve"> to-do list into tasks, product backlog, sprint backlog</w:t>
       </w:r>
     </w:p>
     <w:p>
@@ -4732,7 +5838,21 @@
         <w:rPr>
           <w:lang w:val="en-US"/>
         </w:rPr>
-        <w:t>Responding to change important, learn technique, go implement it</w:t>
+        <w:t xml:space="preserve">Responding to change important, learn technique, </w:t>
+      </w:r>
+      <w:proofErr w:type="gramStart"/>
+      <w:r>
+        <w:rPr>
+          <w:lang w:val="en-US"/>
+        </w:rPr>
+        <w:t>go</w:t>
+      </w:r>
+      <w:proofErr w:type="gramEnd"/>
+      <w:r>
+        <w:rPr>
+          <w:lang w:val="en-US"/>
+        </w:rPr>
+        <w:t xml:space="preserve"> implement it</w:t>
       </w:r>
     </w:p>
     <w:p/>
@@ -4750,7 +5870,15 @@
     <w:p/>
     <w:p>
       <w:r>
-        <w:t>Link the github somewhere?</w:t>
+        <w:t xml:space="preserve">Link the </w:t>
+      </w:r>
+      <w:proofErr w:type="spellStart"/>
+      <w:r>
+        <w:t>github</w:t>
+      </w:r>
+      <w:proofErr w:type="spellEnd"/>
+      <w:r>
+        <w:t xml:space="preserve"> somewhere?</w:t>
       </w:r>
     </w:p>
     <w:p>
@@ -4771,7 +5899,6 @@
       <w:bookmarkStart w:id="10" w:name="_Toc476088417"/>
       <w:bookmarkEnd w:id="4"/>
       <w:r>
-        <w:lastRenderedPageBreak/>
         <w:t>Design</w:t>
       </w:r>
       <w:bookmarkEnd w:id="8"/>
@@ -4833,6 +5960,7 @@
         <w:rPr>
           <w:lang w:val="en-US"/>
         </w:rPr>
+        <w:lastRenderedPageBreak/>
         <w:t>Typically, for an object-oriented design, the discussion will focus on the choice of objects and classes and the allocation of methods to classes. The use made of reusable components should be described and their source referenced. Particularly important decisions concerning data structures usually affect the architecture of a system and so should be described here.</w:t>
       </w:r>
     </w:p>
@@ -4915,23 +6043,71 @@
         <w:jc w:val="both"/>
       </w:pPr>
       <w:r>
-        <w:t>// UI screenshots, standard setup() and render()</w:t>
-      </w:r>
-    </w:p>
-    <w:p>
-      <w:pPr>
-        <w:jc w:val="both"/>
-      </w:pPr>
-      <w:r>
-        <w:t xml:space="preserve">// Worked out main components, terrain, rockGenerator, </w:t>
-      </w:r>
-    </w:p>
-    <w:p>
-      <w:pPr>
-        <w:jc w:val="both"/>
-      </w:pPr>
-      <w:r>
-        <w:t>// thinking about terrain, existing heightmaps over perlin noise, just loading an obj no skill</w:t>
+        <w:t xml:space="preserve">// UI screenshots, standard </w:t>
+      </w:r>
+      <w:proofErr w:type="gramStart"/>
+      <w:r>
+        <w:t>setup(</w:t>
+      </w:r>
+      <w:proofErr w:type="gramEnd"/>
+      <w:r>
+        <w:t>) and render()</w:t>
+      </w:r>
+    </w:p>
+    <w:p>
+      <w:pPr>
+        <w:jc w:val="both"/>
+      </w:pPr>
+      <w:r>
+        <w:t xml:space="preserve">// </w:t>
+      </w:r>
+      <w:proofErr w:type="gramStart"/>
+      <w:r>
+        <w:t>Worked</w:t>
+      </w:r>
+      <w:proofErr w:type="gramEnd"/>
+      <w:r>
+        <w:t xml:space="preserve"> out main components, terrain, </w:t>
+      </w:r>
+      <w:proofErr w:type="spellStart"/>
+      <w:r>
+        <w:t>rockGenerator</w:t>
+      </w:r>
+      <w:proofErr w:type="spellEnd"/>
+      <w:r>
+        <w:t xml:space="preserve">, </w:t>
+      </w:r>
+    </w:p>
+    <w:p>
+      <w:pPr>
+        <w:jc w:val="both"/>
+      </w:pPr>
+      <w:r>
+        <w:t xml:space="preserve">// thinking about terrain, existing </w:t>
+      </w:r>
+      <w:proofErr w:type="spellStart"/>
+      <w:r>
+        <w:t>heightmaps</w:t>
+      </w:r>
+      <w:proofErr w:type="spellEnd"/>
+      <w:r>
+        <w:t xml:space="preserve"> over </w:t>
+      </w:r>
+      <w:proofErr w:type="spellStart"/>
+      <w:r>
+        <w:t>perlin</w:t>
+      </w:r>
+      <w:proofErr w:type="spellEnd"/>
+      <w:r>
+        <w:t xml:space="preserve"> noise, just loading an </w:t>
+      </w:r>
+      <w:proofErr w:type="spellStart"/>
+      <w:r>
+        <w:t>obj</w:t>
+      </w:r>
+      <w:proofErr w:type="spellEnd"/>
+      <w:r>
+        <w:t xml:space="preserve"> no skill</w:t>
       </w:r>
     </w:p>
     <w:p>
@@ -5239,11 +6415,19 @@
           <w:lang w:val="en-US"/>
         </w:rPr>
       </w:pPr>
-      <w:r>
-        <w:rPr>
-          <w:lang w:val="en-US"/>
-        </w:rPr>
-        <w:t>model to world, world to view, view to projection</w:t>
+      <w:proofErr w:type="gramStart"/>
+      <w:r>
+        <w:rPr>
+          <w:lang w:val="en-US"/>
+        </w:rPr>
+        <w:t>model</w:t>
+      </w:r>
+      <w:proofErr w:type="gramEnd"/>
+      <w:r>
+        <w:rPr>
+          <w:lang w:val="en-US"/>
+        </w:rPr>
+        <w:t xml:space="preserve"> to world, world to view, view to projection</w:t>
       </w:r>
     </w:p>
     <w:p>
@@ -5263,11 +6447,33 @@
           <w:lang w:val="en-US"/>
         </w:rPr>
       </w:pPr>
-      <w:r>
-        <w:rPr>
-          <w:lang w:val="en-US"/>
-        </w:rPr>
-        <w:t>model has own origin at centre, own coordinate system, origin of triangle</w:t>
+      <w:proofErr w:type="gramStart"/>
+      <w:r>
+        <w:rPr>
+          <w:lang w:val="en-US"/>
+        </w:rPr>
+        <w:t>model</w:t>
+      </w:r>
+      <w:proofErr w:type="gramEnd"/>
+      <w:r>
+        <w:rPr>
+          <w:lang w:val="en-US"/>
+        </w:rPr>
+        <w:t xml:space="preserve"> has own origin at </w:t>
+      </w:r>
+      <w:proofErr w:type="spellStart"/>
+      <w:r>
+        <w:rPr>
+          <w:lang w:val="en-US"/>
+        </w:rPr>
+        <w:t>centre</w:t>
+      </w:r>
+      <w:proofErr w:type="spellEnd"/>
+      <w:r>
+        <w:rPr>
+          <w:lang w:val="en-US"/>
+        </w:rPr>
+        <w:t>, own coordinate system, origin of triangle</w:t>
       </w:r>
     </w:p>
     <w:p>
@@ -5286,47 +6492,141 @@
           <w:lang w:val="en-US"/>
         </w:rPr>
       </w:pPr>
-      <w:r>
-        <w:rPr>
-          <w:lang w:val="en-US"/>
-        </w:rPr>
-        <w:t>scaling, rotating, translating, its now in world coordinate space (T,R,S)</w:t>
-      </w:r>
-    </w:p>
-    <w:p>
-      <w:pPr>
-        <w:jc w:val="both"/>
-        <w:rPr>
-          <w:lang w:val="en-US"/>
-        </w:rPr>
-      </w:pPr>
-    </w:p>
-    <w:p>
-      <w:pPr>
-        <w:jc w:val="both"/>
-        <w:rPr>
-          <w:lang w:val="en-US"/>
-        </w:rPr>
-      </w:pPr>
-      <w:r>
-        <w:rPr>
-          <w:lang w:val="en-US"/>
-        </w:rPr>
-        <w:t>clipping happens in worldsapce, removing a piece of somethiong from pipeline, we cant see it, clip a triangle loses a vertex, how do drw it with 2 points? Need to create new points along the edge, and split it into separate triangles</w:t>
-      </w:r>
-    </w:p>
-    <w:p>
-      <w:pPr>
-        <w:jc w:val="both"/>
-        <w:rPr>
-          <w:lang w:val="en-US"/>
-        </w:rPr>
-      </w:pPr>
-      <w:r>
-        <w:rPr>
-          <w:lang w:val="en-US"/>
-        </w:rPr>
-        <w:t>culling excludes entire object</w:t>
+      <w:proofErr w:type="gramStart"/>
+      <w:r>
+        <w:rPr>
+          <w:lang w:val="en-US"/>
+        </w:rPr>
+        <w:t>scaling</w:t>
+      </w:r>
+      <w:proofErr w:type="gramEnd"/>
+      <w:r>
+        <w:rPr>
+          <w:lang w:val="en-US"/>
+        </w:rPr>
+        <w:t xml:space="preserve">, rotating, translating, </w:t>
+      </w:r>
+      <w:proofErr w:type="spellStart"/>
+      <w:r>
+        <w:rPr>
+          <w:lang w:val="en-US"/>
+        </w:rPr>
+        <w:t>its</w:t>
+      </w:r>
+      <w:proofErr w:type="spellEnd"/>
+      <w:r>
+        <w:rPr>
+          <w:lang w:val="en-US"/>
+        </w:rPr>
+        <w:t xml:space="preserve"> now in world coordinate space (T,R,S)</w:t>
+      </w:r>
+    </w:p>
+    <w:p>
+      <w:pPr>
+        <w:jc w:val="both"/>
+        <w:rPr>
+          <w:lang w:val="en-US"/>
+        </w:rPr>
+      </w:pPr>
+    </w:p>
+    <w:p>
+      <w:pPr>
+        <w:jc w:val="both"/>
+        <w:rPr>
+          <w:lang w:val="en-US"/>
+        </w:rPr>
+      </w:pPr>
+      <w:proofErr w:type="gramStart"/>
+      <w:r>
+        <w:rPr>
+          <w:lang w:val="en-US"/>
+        </w:rPr>
+        <w:t>clipping</w:t>
+      </w:r>
+      <w:proofErr w:type="gramEnd"/>
+      <w:r>
+        <w:rPr>
+          <w:lang w:val="en-US"/>
+        </w:rPr>
+        <w:t xml:space="preserve"> happens in </w:t>
+      </w:r>
+      <w:proofErr w:type="spellStart"/>
+      <w:r>
+        <w:rPr>
+          <w:lang w:val="en-US"/>
+        </w:rPr>
+        <w:t>worldsapce</w:t>
+      </w:r>
+      <w:proofErr w:type="spellEnd"/>
+      <w:r>
+        <w:rPr>
+          <w:lang w:val="en-US"/>
+        </w:rPr>
+        <w:t xml:space="preserve">, removing a piece of </w:t>
+      </w:r>
+      <w:proofErr w:type="spellStart"/>
+      <w:r>
+        <w:rPr>
+          <w:lang w:val="en-US"/>
+        </w:rPr>
+        <w:t>somethiong</w:t>
+      </w:r>
+      <w:proofErr w:type="spellEnd"/>
+      <w:r>
+        <w:rPr>
+          <w:lang w:val="en-US"/>
+        </w:rPr>
+        <w:t xml:space="preserve"> from pipeline, we </w:t>
+      </w:r>
+      <w:proofErr w:type="spellStart"/>
+      <w:r>
+        <w:rPr>
+          <w:lang w:val="en-US"/>
+        </w:rPr>
+        <w:t>cant</w:t>
+      </w:r>
+      <w:proofErr w:type="spellEnd"/>
+      <w:r>
+        <w:rPr>
+          <w:lang w:val="en-US"/>
+        </w:rPr>
+        <w:t xml:space="preserve"> see it, clip a triangle loses a vertex, how do </w:t>
+      </w:r>
+      <w:proofErr w:type="spellStart"/>
+      <w:r>
+        <w:rPr>
+          <w:lang w:val="en-US"/>
+        </w:rPr>
+        <w:t>drw</w:t>
+      </w:r>
+      <w:proofErr w:type="spellEnd"/>
+      <w:r>
+        <w:rPr>
+          <w:lang w:val="en-US"/>
+        </w:rPr>
+        <w:t xml:space="preserve"> it with 2 points? Need to create new points along the edge, and split it into separate triangles</w:t>
+      </w:r>
+    </w:p>
+    <w:p>
+      <w:pPr>
+        <w:jc w:val="both"/>
+        <w:rPr>
+          <w:lang w:val="en-US"/>
+        </w:rPr>
+      </w:pPr>
+      <w:proofErr w:type="gramStart"/>
+      <w:r>
+        <w:rPr>
+          <w:lang w:val="en-US"/>
+        </w:rPr>
+        <w:t>culling</w:t>
+      </w:r>
+      <w:proofErr w:type="gramEnd"/>
+      <w:r>
+        <w:rPr>
+          <w:lang w:val="en-US"/>
+        </w:rPr>
+        <w:t xml:space="preserve"> excludes entire object</w:t>
       </w:r>
     </w:p>
     <w:p>
@@ -5406,7 +6706,21 @@
           <w:lang w:val="en-US"/>
         </w:rPr>
         <w:tab/>
-        <w:t>Now world to view, need to shift entire world infront of camera, which doesn’t exist, program as if it does, easy to think about</w:t>
+        <w:t xml:space="preserve">Now world to view, need to shift entire world </w:t>
+      </w:r>
+      <w:proofErr w:type="spellStart"/>
+      <w:r>
+        <w:rPr>
+          <w:lang w:val="en-US"/>
+        </w:rPr>
+        <w:t>infront</w:t>
+      </w:r>
+      <w:proofErr w:type="spellEnd"/>
+      <w:r>
+        <w:rPr>
+          <w:lang w:val="en-US"/>
+        </w:rPr>
+        <w:t xml:space="preserve"> of camera, which doesn’t exist, program as if it does, easy to think about</w:t>
       </w:r>
     </w:p>
     <w:p>
@@ -5439,8 +6753,16 @@
         <w:rPr>
           <w:lang w:val="en-US"/>
         </w:rPr>
-        <w:t>Camera space, everything relative to camera, camera is at 0,0</w:t>
-      </w:r>
+        <w:t>Camera space, everything relative to camera, camera is at 0</w:t>
+      </w:r>
+      <w:proofErr w:type="gramStart"/>
+      <w:r>
+        <w:rPr>
+          <w:lang w:val="en-US"/>
+        </w:rPr>
+        <w:t>,0</w:t>
+      </w:r>
+      <w:proofErr w:type="gramEnd"/>
       <w:r>
         <w:rPr>
           <w:lang w:val="en-US"/>
@@ -5514,7 +6836,21 @@
         <w:rPr>
           <w:lang w:val="en-US"/>
         </w:rPr>
-        <w:t>Geometry in screen space, map traingles to screen pixels, rasterization</w:t>
+        <w:t xml:space="preserve">Geometry in screen space, map </w:t>
+      </w:r>
+      <w:proofErr w:type="spellStart"/>
+      <w:r>
+        <w:rPr>
+          <w:lang w:val="en-US"/>
+        </w:rPr>
+        <w:t>traingles</w:t>
+      </w:r>
+      <w:proofErr w:type="spellEnd"/>
+      <w:r>
+        <w:rPr>
+          <w:lang w:val="en-US"/>
+        </w:rPr>
+        <w:t xml:space="preserve"> to screen pixels, rasterization</w:t>
       </w:r>
     </w:p>
     <w:p>
@@ -5596,29 +6932,81 @@
           <w:lang w:val="en-US"/>
         </w:rPr>
       </w:pPr>
-      <w:r>
-        <w:rPr>
-          <w:lang w:val="en-US"/>
-        </w:rPr>
-        <w:t>Specifify colour information for every vertex, rather than every fragment. Colour doesn’t vary much across object, blending with interpolation will look ok. Calculating at every fragment, not worth it</w:t>
-      </w:r>
-    </w:p>
-    <w:p>
-      <w:pPr>
-        <w:jc w:val="both"/>
-      </w:pPr>
-    </w:p>
-    <w:p>
-      <w:pPr>
-        <w:jc w:val="both"/>
-      </w:pPr>
-    </w:p>
-    <w:p>
-      <w:pPr>
-        <w:jc w:val="both"/>
-      </w:pPr>
-      <w:r>
-        <w:t>// need to create a context to be able to talk to webgl, and get it tointeract with the hardware</w:t>
+      <w:proofErr w:type="spellStart"/>
+      <w:r>
+        <w:rPr>
+          <w:lang w:val="en-US"/>
+        </w:rPr>
+        <w:t>Specifify</w:t>
+      </w:r>
+      <w:proofErr w:type="spellEnd"/>
+      <w:r>
+        <w:rPr>
+          <w:lang w:val="en-US"/>
+        </w:rPr>
+        <w:t xml:space="preserve"> </w:t>
+      </w:r>
+      <w:proofErr w:type="spellStart"/>
+      <w:r>
+        <w:rPr>
+          <w:lang w:val="en-US"/>
+        </w:rPr>
+        <w:t>colour</w:t>
+      </w:r>
+      <w:proofErr w:type="spellEnd"/>
+      <w:r>
+        <w:rPr>
+          <w:lang w:val="en-US"/>
+        </w:rPr>
+        <w:t xml:space="preserve"> information for every vertex, rather than every fragment. </w:t>
+      </w:r>
+      <w:proofErr w:type="spellStart"/>
+      <w:r>
+        <w:rPr>
+          <w:lang w:val="en-US"/>
+        </w:rPr>
+        <w:t>Colour</w:t>
+      </w:r>
+      <w:proofErr w:type="spellEnd"/>
+      <w:r>
+        <w:rPr>
+          <w:lang w:val="en-US"/>
+        </w:rPr>
+        <w:t xml:space="preserve"> doesn’t vary much across object, blending with interpolation will look ok. Calculating at every fragment, not worth it</w:t>
+      </w:r>
+    </w:p>
+    <w:p>
+      <w:pPr>
+        <w:jc w:val="both"/>
+      </w:pPr>
+    </w:p>
+    <w:p>
+      <w:pPr>
+        <w:jc w:val="both"/>
+      </w:pPr>
+    </w:p>
+    <w:p>
+      <w:pPr>
+        <w:jc w:val="both"/>
+      </w:pPr>
+      <w:r>
+        <w:t xml:space="preserve">// need to create a context to be able to talk to </w:t>
+      </w:r>
+      <w:proofErr w:type="spellStart"/>
+      <w:r>
+        <w:t>webgl</w:t>
+      </w:r>
+      <w:proofErr w:type="spellEnd"/>
+      <w:r>
+        <w:t xml:space="preserve">, and get it </w:t>
+      </w:r>
+      <w:proofErr w:type="spellStart"/>
+      <w:r>
+        <w:t>tointeract</w:t>
+      </w:r>
+      <w:proofErr w:type="spellEnd"/>
+      <w:r>
+        <w:t xml:space="preserve"> with the hardware</w:t>
       </w:r>
     </w:p>
     <w:p>
@@ -5653,7 +7041,15 @@
         </w:rPr>
       </w:pPr>
       <w:r>
-        <w:t xml:space="preserve">// quickyl </w:t>
+        <w:t xml:space="preserve">// </w:t>
+      </w:r>
+      <w:proofErr w:type="spellStart"/>
+      <w:r>
+        <w:t>quickyl</w:t>
+      </w:r>
+      <w:proofErr w:type="spellEnd"/>
+      <w:r>
+        <w:t xml:space="preserve"> </w:t>
       </w:r>
     </w:p>
     <w:p/>
@@ -6044,8 +7440,16 @@
         <w:rPr>
           <w:lang w:val="en-US"/>
         </w:rPr>
-        <w:t>// get people to test it? What they liked or didnt</w:t>
-      </w:r>
+        <w:t xml:space="preserve">// get people to test it? What they liked or </w:t>
+      </w:r>
+      <w:proofErr w:type="spellStart"/>
+      <w:r>
+        <w:rPr>
+          <w:lang w:val="en-US"/>
+        </w:rPr>
+        <w:t>didnt</w:t>
+      </w:r>
+      <w:proofErr w:type="spellEnd"/>
       <w:r>
         <w:rPr>
           <w:lang w:val="en-US"/>
@@ -6296,7 +7700,21 @@
         <w:rPr>
           <w:lang w:val="en-US"/>
         </w:rPr>
-        <w:t xml:space="preserve">important part of the dissertation; it should demonstrate that you are capable not only of carrying out a piece of work but also of thinking critically about how you did it and how you might have done it better. This is seen as an important part of an honours degree. </w:t>
+        <w:t xml:space="preserve">important part of the dissertation; it should demonstrate that you are capable not only of carrying out a piece of work but also of thinking critically about how you did it and how you might have done it better. This is seen as an important part of an </w:t>
+      </w:r>
+      <w:proofErr w:type="spellStart"/>
+      <w:r>
+        <w:rPr>
+          <w:lang w:val="en-US"/>
+        </w:rPr>
+        <w:t>honours</w:t>
+      </w:r>
+      <w:proofErr w:type="spellEnd"/>
+      <w:r>
+        <w:rPr>
+          <w:lang w:val="en-US"/>
+        </w:rPr>
+        <w:t xml:space="preserve"> degree. </w:t>
       </w:r>
     </w:p>
     <w:p>
@@ -6354,12 +7772,52 @@
     <w:p>
       <w:bookmarkStart w:id="46" w:name="_Toc192777717"/>
       <w:r>
-        <w:t>// look into some debugging ide, or use directX for useful tools</w:t>
-      </w:r>
-    </w:p>
-    <w:p>
-      <w:r>
-        <w:t>// horrible amounts of time starting at unhelpful webgl errors, offscreen erros in attriubte 0</w:t>
+        <w:t xml:space="preserve">// look into some debugging ide, or use </w:t>
+      </w:r>
+      <w:proofErr w:type="spellStart"/>
+      <w:r>
+        <w:t>directX</w:t>
+      </w:r>
+      <w:proofErr w:type="spellEnd"/>
+      <w:r>
+        <w:t xml:space="preserve"> for useful tools</w:t>
+      </w:r>
+    </w:p>
+    <w:p>
+      <w:r>
+        <w:t xml:space="preserve">// horrible amounts of time starting at unhelpful </w:t>
+      </w:r>
+      <w:proofErr w:type="spellStart"/>
+      <w:r>
+        <w:t>webgl</w:t>
+      </w:r>
+      <w:proofErr w:type="spellEnd"/>
+      <w:r>
+        <w:t xml:space="preserve"> errors, </w:t>
+      </w:r>
+      <w:proofErr w:type="spellStart"/>
+      <w:r>
+        <w:t>offscreen</w:t>
+      </w:r>
+      <w:proofErr w:type="spellEnd"/>
+      <w:r>
+        <w:t xml:space="preserve"> </w:t>
+      </w:r>
+      <w:proofErr w:type="spellStart"/>
+      <w:r>
+        <w:t>erros</w:t>
+      </w:r>
+      <w:proofErr w:type="spellEnd"/>
+      <w:r>
+        <w:t xml:space="preserve"> in </w:t>
+      </w:r>
+      <w:proofErr w:type="spellStart"/>
+      <w:r>
+        <w:t>attriubte</w:t>
+      </w:r>
+      <w:proofErr w:type="spellEnd"/>
+      <w:r>
+        <w:t xml:space="preserve"> 0</w:t>
       </w:r>
     </w:p>
     <w:p/>
@@ -6368,7 +7826,15 @@
         <w:jc w:val="both"/>
       </w:pPr>
       <w:r>
-        <w:t xml:space="preserve">// Midway through the project I realized Webgl not properly documented, few tutorials for advanced features, no tools to help debug </w:t>
+        <w:t xml:space="preserve">// Midway through the project I realized </w:t>
+      </w:r>
+      <w:proofErr w:type="spellStart"/>
+      <w:r>
+        <w:t>Webgl</w:t>
+      </w:r>
+      <w:proofErr w:type="spellEnd"/>
+      <w:r>
+        <w:t xml:space="preserve"> not properly documented, few tutorials for advanced features, no tools to help debug </w:t>
       </w:r>
     </w:p>
     <w:p>
@@ -6488,7 +7954,15 @@
         <w:jc w:val="both"/>
       </w:pPr>
       <w:r>
-        <w:t>As has been said in lectures, it is acceptable and likely that you will make use of third-party code and software libraries. If third party code or libraries are used, your work will build on that to produce notable new work. The key requirement is that we understand what is your original work and what work is based on that of other people.</w:t>
+        <w:t xml:space="preserve">As has been said in lectures, it is acceptable and likely that you will make use of third-party code and software libraries. If third party code or libraries are used, your work will build on that to produce notable new work. The key requirement is that we understand what </w:t>
+      </w:r>
+      <w:proofErr w:type="gramStart"/>
+      <w:r>
+        <w:t>is your original work</w:t>
+      </w:r>
+      <w:proofErr w:type="gramEnd"/>
+      <w:r>
+        <w:t xml:space="preserve"> and what work is based on that of other people.</w:t>
       </w:r>
     </w:p>
     <w:p>
@@ -6746,7 +8220,15 @@
         <w:jc w:val="both"/>
       </w:pPr>
       <w:r>
-        <w:t>// Some example code here…</w:t>
+        <w:t xml:space="preserve">// </w:t>
+      </w:r>
+      <w:proofErr w:type="gramStart"/>
+      <w:r>
+        <w:t>Some</w:t>
+      </w:r>
+      <w:proofErr w:type="gramEnd"/>
+      <w:r>
+        <w:t xml:space="preserve"> example code here…</w:t>
       </w:r>
     </w:p>
     <w:p>
@@ -6793,9 +8275,23 @@
         <w:rPr>
           <w:lang w:val="en-US"/>
         </w:rPr>
-        <w:t xml:space="preserve">Sylvia Duckworth. A picture of a kitten at Hellifield Peel. </w:t>
-      </w:r>
-      <w:hyperlink r:id="rId10" w:history="1">
+        <w:t xml:space="preserve">Sylvia Duckworth. A picture of a kitten at </w:t>
+      </w:r>
+      <w:proofErr w:type="spellStart"/>
+      <w:r>
+        <w:rPr>
+          <w:lang w:val="en-US"/>
+        </w:rPr>
+        <w:t>Hellifield</w:t>
+      </w:r>
+      <w:proofErr w:type="spellEnd"/>
+      <w:r>
+        <w:rPr>
+          <w:lang w:val="en-US"/>
+        </w:rPr>
+        <w:t xml:space="preserve"> Peel. </w:t>
+      </w:r>
+      <w:hyperlink r:id="rId14" w:history="1">
         <w:r>
           <w:rPr>
             <w:rStyle w:val="Hyperlink"/>
@@ -6808,7 +8304,21 @@
         <w:rPr>
           <w:lang w:val="en-US"/>
         </w:rPr>
-        <w:t>, 2007. Copyright Sylvia Duckworth and licensed for reuse under a Creative Commons Attribution-Share Alike 2.0 Generic Licence. Accessed August 2011.</w:t>
+        <w:t xml:space="preserve">, 2007. Copyright Sylvia Duckworth and licensed for reuse under a Creative Commons Attribution-Share Alike 2.0 Generic </w:t>
+      </w:r>
+      <w:proofErr w:type="spellStart"/>
+      <w:r>
+        <w:rPr>
+          <w:lang w:val="en-US"/>
+        </w:rPr>
+        <w:t>Licence</w:t>
+      </w:r>
+      <w:proofErr w:type="spellEnd"/>
+      <w:r>
+        <w:rPr>
+          <w:lang w:val="en-US"/>
+        </w:rPr>
+        <w:t>. Accessed August 2011.</w:t>
       </w:r>
       <w:r>
         <w:rPr>
@@ -6842,8 +8352,30 @@
         <w:rPr>
           <w:lang w:val="en-US"/>
         </w:rPr>
-        <w:t>Mark Neal, Jan Feyereisl, Rosario Rascun</w:t>
-      </w:r>
+        <w:t xml:space="preserve">Mark Neal, Jan </w:t>
+      </w:r>
+      <w:proofErr w:type="spellStart"/>
+      <w:r>
+        <w:rPr>
+          <w:lang w:val="en-US"/>
+        </w:rPr>
+        <w:t>Feyereisl</w:t>
+      </w:r>
+      <w:proofErr w:type="spellEnd"/>
+      <w:r>
+        <w:rPr>
+          <w:lang w:val="en-US"/>
+        </w:rPr>
+        <w:t xml:space="preserve">, Rosario </w:t>
+      </w:r>
+      <w:proofErr w:type="spellStart"/>
+      <w:r>
+        <w:rPr>
+          <w:lang w:val="en-US"/>
+        </w:rPr>
+        <w:t>Rascun</w:t>
+      </w:r>
+      <w:proofErr w:type="spellEnd"/>
       <w:r>
         <w:t>à</w:t>
       </w:r>
@@ -6854,7 +8386,21 @@
         <w:rPr>
           <w:lang w:val="en-US"/>
         </w:rPr>
-        <w:t xml:space="preserve"> and Xiaolei Wang. Don’t touch me, I’m fine: Robot autonomy using an artificial innate immune system. In </w:t>
+        <w:t xml:space="preserve"> and </w:t>
+      </w:r>
+      <w:proofErr w:type="spellStart"/>
+      <w:r>
+        <w:rPr>
+          <w:lang w:val="en-US"/>
+        </w:rPr>
+        <w:t>Xiaolei</w:t>
+      </w:r>
+      <w:proofErr w:type="spellEnd"/>
+      <w:r>
+        <w:rPr>
+          <w:lang w:val="en-US"/>
+        </w:rPr>
+        <w:t xml:space="preserve"> Wang. Don’t touch me, I’m fine: Robot autonomy using an artificial innate immune system. In </w:t>
       </w:r>
       <w:r>
         <w:rPr>
@@ -6982,7 +8528,7 @@
         </w:rPr>
         <w:t xml:space="preserve">Various. Fail blog. </w:t>
       </w:r>
-      <w:hyperlink r:id="rId11" w:history="1">
+      <w:hyperlink r:id="rId15" w:history="1">
         <w:r>
           <w:rPr>
             <w:rStyle w:val="Hyperlink"/>
@@ -7046,7 +8592,7 @@
         </w:rPr>
         <w:t xml:space="preserve">” (Online) Available at: </w:t>
       </w:r>
-      <w:hyperlink r:id="rId12" w:history="1">
+      <w:hyperlink r:id="rId16" w:history="1">
         <w:r>
           <w:rPr>
             <w:rStyle w:val="Hyperlink"/>
@@ -7116,7 +8662,7 @@
         </w:rPr>
         <w:t xml:space="preserve"> Version 2.0” (Online) Available at: </w:t>
       </w:r>
-      <w:hyperlink r:id="rId13" w:history="1">
+      <w:hyperlink r:id="rId17" w:history="1">
         <w:r>
           <w:rPr>
             <w:rStyle w:val="Hyperlink"/>
@@ -7146,8 +8692,8 @@
       </w:r>
     </w:p>
     <w:sectPr>
-      <w:headerReference w:type="default" r:id="rId14"/>
-      <w:footerReference w:type="default" r:id="rId15"/>
+      <w:headerReference w:type="default" r:id="rId18"/>
+      <w:footerReference w:type="default" r:id="rId19"/>
       <w:pgSz w:w="11900" w:h="16840"/>
       <w:pgMar w:top="1428" w:right="1800" w:bottom="1440" w:left="1800" w:header="708" w:footer="708" w:gutter="0"/>
       <w:pgNumType w:start="1"/>
@@ -7200,7 +8746,7 @@
       <w:rPr>
         <w:noProof/>
       </w:rPr>
-      <w:t>18</w:t>
+      <w:t>5</w:t>
     </w:r>
     <w:r>
       <w:fldChar w:fldCharType="end"/>
@@ -7231,7 +8777,7 @@
         <w:noProof/>
         <w:lang w:val="en-US"/>
       </w:rPr>
-      <w:t>18</w:t>
+      <w:t>20</w:t>
     </w:r>
     <w:r>
       <w:rPr>
@@ -7276,8 +8822,13 @@
       <w:pStyle w:val="Header"/>
     </w:pPr>
     <w:r>
-      <w:t>A Prehistoric Scene of Mars in WebGL</w:t>
+      <w:t xml:space="preserve">A Prehistoric Scene of Mars in </w:t>
     </w:r>
+    <w:proofErr w:type="spellStart"/>
+    <w:r>
+      <w:t>WebGL</w:t>
+    </w:r>
+    <w:proofErr w:type="spellEnd"/>
     <w:r>
       <w:tab/>
     </w:r>
@@ -9304,6 +10855,119 @@
     </w:lvl>
   </w:abstractNum>
   <w:abstractNum w:abstractNumId="21" w15:restartNumberingAfterBreak="0">
+    <w:nsid w:val="5E7C037B"/>
+    <w:multiLevelType w:val="hybridMultilevel"/>
+    <w:tmpl w:val="411416A0"/>
+    <w:lvl w:ilvl="0" w:tplc="08090001">
+      <w:start w:val="1"/>
+      <w:numFmt w:val="bullet"/>
+      <w:lvlText w:val=""/>
+      <w:lvlJc w:val="left"/>
+      <w:pPr>
+        <w:ind w:left="1440" w:hanging="360"/>
+      </w:pPr>
+      <w:rPr>
+        <w:rFonts w:ascii="Symbol" w:hAnsi="Symbol" w:hint="default"/>
+      </w:rPr>
+    </w:lvl>
+    <w:lvl w:ilvl="1" w:tplc="08090003" w:tentative="1">
+      <w:start w:val="1"/>
+      <w:numFmt w:val="bullet"/>
+      <w:lvlText w:val="o"/>
+      <w:lvlJc w:val="left"/>
+      <w:pPr>
+        <w:ind w:left="2160" w:hanging="360"/>
+      </w:pPr>
+      <w:rPr>
+        <w:rFonts w:ascii="Courier New" w:hAnsi="Courier New" w:cs="Courier New" w:hint="default"/>
+      </w:rPr>
+    </w:lvl>
+    <w:lvl w:ilvl="2" w:tplc="08090005" w:tentative="1">
+      <w:start w:val="1"/>
+      <w:numFmt w:val="bullet"/>
+      <w:lvlText w:val=""/>
+      <w:lvlJc w:val="left"/>
+      <w:pPr>
+        <w:ind w:left="2880" w:hanging="360"/>
+      </w:pPr>
+      <w:rPr>
+        <w:rFonts w:ascii="Wingdings" w:hAnsi="Wingdings" w:hint="default"/>
+      </w:rPr>
+    </w:lvl>
+    <w:lvl w:ilvl="3" w:tplc="08090001" w:tentative="1">
+      <w:start w:val="1"/>
+      <w:numFmt w:val="bullet"/>
+      <w:lvlText w:val=""/>
+      <w:lvlJc w:val="left"/>
+      <w:pPr>
+        <w:ind w:left="3600" w:hanging="360"/>
+      </w:pPr>
+      <w:rPr>
+        <w:rFonts w:ascii="Symbol" w:hAnsi="Symbol" w:hint="default"/>
+      </w:rPr>
+    </w:lvl>
+    <w:lvl w:ilvl="4" w:tplc="08090003" w:tentative="1">
+      <w:start w:val="1"/>
+      <w:numFmt w:val="bullet"/>
+      <w:lvlText w:val="o"/>
+      <w:lvlJc w:val="left"/>
+      <w:pPr>
+        <w:ind w:left="4320" w:hanging="360"/>
+      </w:pPr>
+      <w:rPr>
+        <w:rFonts w:ascii="Courier New" w:hAnsi="Courier New" w:cs="Courier New" w:hint="default"/>
+      </w:rPr>
+    </w:lvl>
+    <w:lvl w:ilvl="5" w:tplc="08090005" w:tentative="1">
+      <w:start w:val="1"/>
+      <w:numFmt w:val="bullet"/>
+      <w:lvlText w:val=""/>
+      <w:lvlJc w:val="left"/>
+      <w:pPr>
+        <w:ind w:left="5040" w:hanging="360"/>
+      </w:pPr>
+      <w:rPr>
+        <w:rFonts w:ascii="Wingdings" w:hAnsi="Wingdings" w:hint="default"/>
+      </w:rPr>
+    </w:lvl>
+    <w:lvl w:ilvl="6" w:tplc="08090001" w:tentative="1">
+      <w:start w:val="1"/>
+      <w:numFmt w:val="bullet"/>
+      <w:lvlText w:val=""/>
+      <w:lvlJc w:val="left"/>
+      <w:pPr>
+        <w:ind w:left="5760" w:hanging="360"/>
+      </w:pPr>
+      <w:rPr>
+        <w:rFonts w:ascii="Symbol" w:hAnsi="Symbol" w:hint="default"/>
+      </w:rPr>
+    </w:lvl>
+    <w:lvl w:ilvl="7" w:tplc="08090003" w:tentative="1">
+      <w:start w:val="1"/>
+      <w:numFmt w:val="bullet"/>
+      <w:lvlText w:val="o"/>
+      <w:lvlJc w:val="left"/>
+      <w:pPr>
+        <w:ind w:left="6480" w:hanging="360"/>
+      </w:pPr>
+      <w:rPr>
+        <w:rFonts w:ascii="Courier New" w:hAnsi="Courier New" w:cs="Courier New" w:hint="default"/>
+      </w:rPr>
+    </w:lvl>
+    <w:lvl w:ilvl="8" w:tplc="08090005" w:tentative="1">
+      <w:start w:val="1"/>
+      <w:numFmt w:val="bullet"/>
+      <w:lvlText w:val=""/>
+      <w:lvlJc w:val="left"/>
+      <w:pPr>
+        <w:ind w:left="7200" w:hanging="360"/>
+      </w:pPr>
+      <w:rPr>
+        <w:rFonts w:ascii="Wingdings" w:hAnsi="Wingdings" w:hint="default"/>
+      </w:rPr>
+    </w:lvl>
+  </w:abstractNum>
+  <w:abstractNum w:abstractNumId="22" w15:restartNumberingAfterBreak="0">
     <w:nsid w:val="684B6457"/>
     <w:multiLevelType w:val="hybridMultilevel"/>
     <w:tmpl w:val="54083268"/>
@@ -9392,7 +11056,120 @@
       </w:pPr>
     </w:lvl>
   </w:abstractNum>
-  <w:abstractNum w:abstractNumId="22" w15:restartNumberingAfterBreak="0">
+  <w:abstractNum w:abstractNumId="23" w15:restartNumberingAfterBreak="0">
+    <w:nsid w:val="685A0235"/>
+    <w:multiLevelType w:val="hybridMultilevel"/>
+    <w:tmpl w:val="D9BC82B6"/>
+    <w:lvl w:ilvl="0" w:tplc="08090001">
+      <w:start w:val="1"/>
+      <w:numFmt w:val="bullet"/>
+      <w:lvlText w:val=""/>
+      <w:lvlJc w:val="left"/>
+      <w:pPr>
+        <w:ind w:left="1448" w:hanging="360"/>
+      </w:pPr>
+      <w:rPr>
+        <w:rFonts w:ascii="Symbol" w:hAnsi="Symbol" w:hint="default"/>
+      </w:rPr>
+    </w:lvl>
+    <w:lvl w:ilvl="1" w:tplc="08090003" w:tentative="1">
+      <w:start w:val="1"/>
+      <w:numFmt w:val="bullet"/>
+      <w:lvlText w:val="o"/>
+      <w:lvlJc w:val="left"/>
+      <w:pPr>
+        <w:ind w:left="2168" w:hanging="360"/>
+      </w:pPr>
+      <w:rPr>
+        <w:rFonts w:ascii="Courier New" w:hAnsi="Courier New" w:cs="Courier New" w:hint="default"/>
+      </w:rPr>
+    </w:lvl>
+    <w:lvl w:ilvl="2" w:tplc="08090005" w:tentative="1">
+      <w:start w:val="1"/>
+      <w:numFmt w:val="bullet"/>
+      <w:lvlText w:val=""/>
+      <w:lvlJc w:val="left"/>
+      <w:pPr>
+        <w:ind w:left="2888" w:hanging="360"/>
+      </w:pPr>
+      <w:rPr>
+        <w:rFonts w:ascii="Wingdings" w:hAnsi="Wingdings" w:hint="default"/>
+      </w:rPr>
+    </w:lvl>
+    <w:lvl w:ilvl="3" w:tplc="08090001" w:tentative="1">
+      <w:start w:val="1"/>
+      <w:numFmt w:val="bullet"/>
+      <w:lvlText w:val=""/>
+      <w:lvlJc w:val="left"/>
+      <w:pPr>
+        <w:ind w:left="3608" w:hanging="360"/>
+      </w:pPr>
+      <w:rPr>
+        <w:rFonts w:ascii="Symbol" w:hAnsi="Symbol" w:hint="default"/>
+      </w:rPr>
+    </w:lvl>
+    <w:lvl w:ilvl="4" w:tplc="08090003" w:tentative="1">
+      <w:start w:val="1"/>
+      <w:numFmt w:val="bullet"/>
+      <w:lvlText w:val="o"/>
+      <w:lvlJc w:val="left"/>
+      <w:pPr>
+        <w:ind w:left="4328" w:hanging="360"/>
+      </w:pPr>
+      <w:rPr>
+        <w:rFonts w:ascii="Courier New" w:hAnsi="Courier New" w:cs="Courier New" w:hint="default"/>
+      </w:rPr>
+    </w:lvl>
+    <w:lvl w:ilvl="5" w:tplc="08090005" w:tentative="1">
+      <w:start w:val="1"/>
+      <w:numFmt w:val="bullet"/>
+      <w:lvlText w:val=""/>
+      <w:lvlJc w:val="left"/>
+      <w:pPr>
+        <w:ind w:left="5048" w:hanging="360"/>
+      </w:pPr>
+      <w:rPr>
+        <w:rFonts w:ascii="Wingdings" w:hAnsi="Wingdings" w:hint="default"/>
+      </w:rPr>
+    </w:lvl>
+    <w:lvl w:ilvl="6" w:tplc="08090001" w:tentative="1">
+      <w:start w:val="1"/>
+      <w:numFmt w:val="bullet"/>
+      <w:lvlText w:val=""/>
+      <w:lvlJc w:val="left"/>
+      <w:pPr>
+        <w:ind w:left="5768" w:hanging="360"/>
+      </w:pPr>
+      <w:rPr>
+        <w:rFonts w:ascii="Symbol" w:hAnsi="Symbol" w:hint="default"/>
+      </w:rPr>
+    </w:lvl>
+    <w:lvl w:ilvl="7" w:tplc="08090003" w:tentative="1">
+      <w:start w:val="1"/>
+      <w:numFmt w:val="bullet"/>
+      <w:lvlText w:val="o"/>
+      <w:lvlJc w:val="left"/>
+      <w:pPr>
+        <w:ind w:left="6488" w:hanging="360"/>
+      </w:pPr>
+      <w:rPr>
+        <w:rFonts w:ascii="Courier New" w:hAnsi="Courier New" w:cs="Courier New" w:hint="default"/>
+      </w:rPr>
+    </w:lvl>
+    <w:lvl w:ilvl="8" w:tplc="08090005" w:tentative="1">
+      <w:start w:val="1"/>
+      <w:numFmt w:val="bullet"/>
+      <w:lvlText w:val=""/>
+      <w:lvlJc w:val="left"/>
+      <w:pPr>
+        <w:ind w:left="7208" w:hanging="360"/>
+      </w:pPr>
+      <w:rPr>
+        <w:rFonts w:ascii="Wingdings" w:hAnsi="Wingdings" w:hint="default"/>
+      </w:rPr>
+    </w:lvl>
+  </w:abstractNum>
+  <w:abstractNum w:abstractNumId="24" w15:restartNumberingAfterBreak="0">
     <w:nsid w:val="6D21520E"/>
     <w:multiLevelType w:val="hybridMultilevel"/>
     <w:tmpl w:val="3A46DEBA"/>
@@ -9505,7 +11282,7 @@
       </w:rPr>
     </w:lvl>
   </w:abstractNum>
-  <w:abstractNum w:abstractNumId="23" w15:restartNumberingAfterBreak="0">
+  <w:abstractNum w:abstractNumId="25" w15:restartNumberingAfterBreak="0">
     <w:nsid w:val="71E82B1E"/>
     <w:multiLevelType w:val="multilevel"/>
     <w:tmpl w:val="F51AAD14"/>
@@ -9619,7 +11396,7 @@
       </w:rPr>
     </w:lvl>
   </w:abstractNum>
-  <w:abstractNum w:abstractNumId="24" w15:restartNumberingAfterBreak="0">
+  <w:abstractNum w:abstractNumId="26" w15:restartNumberingAfterBreak="0">
     <w:nsid w:val="75FB680B"/>
     <w:multiLevelType w:val="multilevel"/>
     <w:tmpl w:val="F768DC10"/>
@@ -9705,7 +11482,7 @@
       </w:pPr>
     </w:lvl>
   </w:abstractNum>
-  <w:abstractNum w:abstractNumId="25" w15:restartNumberingAfterBreak="0">
+  <w:abstractNum w:abstractNumId="27" w15:restartNumberingAfterBreak="0">
     <w:nsid w:val="7B9267A6"/>
     <w:multiLevelType w:val="multilevel"/>
     <w:tmpl w:val="F768DC10"/>
@@ -9791,7 +11568,7 @@
       </w:pPr>
     </w:lvl>
   </w:abstractNum>
-  <w:abstractNum w:abstractNumId="26" w15:restartNumberingAfterBreak="0">
+  <w:abstractNum w:abstractNumId="28" w15:restartNumberingAfterBreak="0">
     <w:nsid w:val="7BB76851"/>
     <w:multiLevelType w:val="multilevel"/>
     <w:tmpl w:val="0409001F"/>
@@ -9911,7 +11688,7 @@
     <w:abstractNumId w:val="7"/>
   </w:num>
   <w:num w:numId="3">
-    <w:abstractNumId w:val="21"/>
+    <w:abstractNumId w:val="22"/>
   </w:num>
   <w:num w:numId="4">
     <w:abstractNumId w:val="2"/>
@@ -9929,10 +11706,10 @@
     <w:abstractNumId w:val="4"/>
   </w:num>
   <w:num w:numId="9">
-    <w:abstractNumId w:val="24"/>
+    <w:abstractNumId w:val="26"/>
   </w:num>
   <w:num w:numId="10">
-    <w:abstractNumId w:val="25"/>
+    <w:abstractNumId w:val="27"/>
   </w:num>
   <w:num w:numId="11">
     <w:abstractNumId w:val="15"/>
@@ -9986,7 +11763,7 @@
     <w:abstractNumId w:val="10"/>
   </w:num>
   <w:num w:numId="19">
-    <w:abstractNumId w:val="22"/>
+    <w:abstractNumId w:val="24"/>
   </w:num>
   <w:num w:numId="20">
     <w:abstractNumId w:val="17"/>
@@ -9995,7 +11772,7 @@
     <w:abstractNumId w:val="20"/>
   </w:num>
   <w:num w:numId="22">
-    <w:abstractNumId w:val="23"/>
+    <w:abstractNumId w:val="25"/>
   </w:num>
   <w:num w:numId="23">
     <w:abstractNumId w:val="18"/>
@@ -10004,7 +11781,7 @@
     <w:abstractNumId w:val="6"/>
   </w:num>
   <w:num w:numId="25">
-    <w:abstractNumId w:val="26"/>
+    <w:abstractNumId w:val="28"/>
   </w:num>
   <w:num w:numId="26">
     <w:abstractNumId w:val="11"/>
@@ -10014,6 +11791,12 @@
   </w:num>
   <w:num w:numId="28">
     <w:abstractNumId w:val="19"/>
+  </w:num>
+  <w:num w:numId="29">
+    <w:abstractNumId w:val="23"/>
+  </w:num>
+  <w:num w:numId="30">
+    <w:abstractNumId w:val="21"/>
   </w:num>
 </w:numbering>
 </file>
@@ -11494,7 +13277,7 @@
 </file>
 
 <file path=customXml/itemProps1.xml><?xml version="1.0" encoding="utf-8"?>
-<ds:datastoreItem xmlns:ds="http://schemas.openxmlformats.org/officeDocument/2006/customXml" ds:itemID="{8311450B-1FA7-4A5B-AC90-972AEE874205}">
+<ds:datastoreItem xmlns:ds="http://schemas.openxmlformats.org/officeDocument/2006/customXml" ds:itemID="{422B6278-AFDE-4EB8-A02D-52913DD18950}">
   <ds:schemaRefs>
     <ds:schemaRef ds:uri="http://schemas.openxmlformats.org/officeDocument/2006/bibliography"/>
   </ds:schemaRefs>

</xml_diff>

<commit_message>
Some report changes, libraries + used code added notes
</commit_message>
<xml_diff>
--- a/Major Project/Report.docx
+++ b/Major Project/Report.docx
@@ -675,10 +675,7 @@
         </w:rPr>
       </w:pPr>
     </w:p>
-    <w:p>
-      <w:bookmarkStart w:id="0" w:name="_GoBack"/>
-      <w:bookmarkEnd w:id="0"/>
-    </w:p>
+    <w:p/>
     <w:p/>
     <w:p>
       <w:r>
@@ -3493,9 +3490,9 @@
       <w:pPr>
         <w:pStyle w:val="Heading1"/>
       </w:pPr>
-      <w:bookmarkStart w:id="1" w:name="_Toc192777705"/>
-      <w:bookmarkStart w:id="2" w:name="_Toc222978592"/>
-      <w:bookmarkStart w:id="3" w:name="_Toc476088413"/>
+      <w:bookmarkStart w:id="0" w:name="_Toc192777705"/>
+      <w:bookmarkStart w:id="1" w:name="_Toc222978592"/>
+      <w:bookmarkStart w:id="2" w:name="_Toc476088413"/>
       <w:r>
         <w:lastRenderedPageBreak/>
         <w:t xml:space="preserve">Background, Analysis </w:t>
@@ -3503,24 +3500,24 @@
       <w:r>
         <w:t xml:space="preserve">&amp; </w:t>
       </w:r>
+      <w:bookmarkEnd w:id="0"/>
       <w:bookmarkEnd w:id="1"/>
+      <w:r>
+        <w:t>Process</w:t>
+      </w:r>
       <w:bookmarkEnd w:id="2"/>
-      <w:r>
-        <w:t>Process</w:t>
+    </w:p>
+    <w:p>
+      <w:pPr>
+        <w:pStyle w:val="Heading2"/>
+        <w:jc w:val="both"/>
+      </w:pPr>
+      <w:bookmarkStart w:id="3" w:name="_Toc476088414"/>
+      <w:bookmarkStart w:id="4" w:name="_Toc192777706"/>
+      <w:r>
+        <w:t>Background</w:t>
       </w:r>
       <w:bookmarkEnd w:id="3"/>
-    </w:p>
-    <w:p>
-      <w:pPr>
-        <w:pStyle w:val="Heading2"/>
-        <w:jc w:val="both"/>
-      </w:pPr>
-      <w:bookmarkStart w:id="4" w:name="_Toc192777706"/>
-      <w:bookmarkStart w:id="5" w:name="_Toc476088414"/>
-      <w:r>
-        <w:t>Background</w:t>
-      </w:r>
-      <w:bookmarkEnd w:id="5"/>
       <w:r>
         <w:t xml:space="preserve"> </w:t>
       </w:r>
@@ -3680,7 +3677,7 @@
       <w:pPr>
         <w:jc w:val="both"/>
       </w:pPr>
-      <w:bookmarkStart w:id="6" w:name="_Toc476088415"/>
+      <w:bookmarkStart w:id="5" w:name="_Toc476088415"/>
       <w:r>
         <w:t>I was interested in low level graph</w:t>
       </w:r>
@@ -4217,13 +4214,7 @@
         <w:t>.</w:t>
       </w:r>
       <w:r>
-        <w:t xml:space="preserve"> </w:t>
-      </w:r>
-      <w:r>
-        <w:t>This means OpenGL applications are highly portable</w:t>
-      </w:r>
-      <w:r>
-        <w:t>. This is the biggest reason why OpenGL is the most widely used and supported choice for graphical applications.</w:t>
+        <w:t xml:space="preserve"> This means OpenGL applications are highly portable. This is the biggest reason why OpenGL is the most widely used and supported choice for graphical applications.</w:t>
       </w:r>
       <w:r>
         <w:t xml:space="preserve"> </w:t>
@@ -4463,13 +4454,7 @@
       </w:r>
       <w:proofErr w:type="spellEnd"/>
       <w:r>
-        <w:t xml:space="preserve"> requires up to date hardware</w:t>
-      </w:r>
-      <w:r>
-        <w:t xml:space="preserve"> and graphics drivers.</w:t>
-      </w:r>
-      <w:r>
-        <w:t xml:space="preserve"> As </w:t>
+        <w:t xml:space="preserve"> requires up to date hardware and graphics drivers. As </w:t>
       </w:r>
       <w:proofErr w:type="spellStart"/>
       <w:r>
@@ -4539,19 +4524,7 @@
         <w:t xml:space="preserve"> uses something called the programmable graphics pipeline, as opposed to the old fixed function pipeline. </w:t>
       </w:r>
       <w:r>
-        <w:t>This newer pipeline</w:t>
-      </w:r>
-      <w:r>
-        <w:t xml:space="preserve"> was implemented i</w:t>
-      </w:r>
-      <w:r>
-        <w:t>nto versions of OpenGL after 2.0</w:t>
-      </w:r>
-      <w:r>
-        <w:t>.</w:t>
-      </w:r>
-      <w:r>
-        <w:t xml:space="preserve"> Hence the new pipeline is in </w:t>
+        <w:t xml:space="preserve">This newer pipeline was implemented into versions of OpenGL after 2.0. Hence the new pipeline is in </w:t>
       </w:r>
       <w:proofErr w:type="spellStart"/>
       <w:r>
@@ -4559,141 +4532,126 @@
       </w:r>
       <w:proofErr w:type="spellEnd"/>
       <w:r>
-        <w:t>, as it uses OpenGL ES 2.0.</w:t>
+        <w:t xml:space="preserve">, as it uses OpenGL ES 2.0. </w:t>
+      </w:r>
+    </w:p>
+    <w:p>
+      <w:pPr>
+        <w:jc w:val="both"/>
+      </w:pPr>
+    </w:p>
+    <w:p>
+      <w:pPr>
+        <w:jc w:val="both"/>
+      </w:pPr>
+      <w:r>
+        <w:t>This pipeline is just the series of steps needed to take some data and display it on the screen. //explain it</w:t>
+      </w:r>
+      <w:r>
+        <w:t xml:space="preserve"> + then link huge overview</w:t>
+      </w:r>
+    </w:p>
+    <w:p>
+      <w:pPr>
+        <w:jc w:val="both"/>
+      </w:pPr>
+    </w:p>
+    <w:p>
+      <w:pPr>
+        <w:jc w:val="both"/>
+      </w:pPr>
+      <w:r>
+        <w:t>In the old pipeline it was very one size fits all</w:t>
+      </w:r>
+      <w:r>
+        <w:t>. There was no functionality for doing a</w:t>
+      </w:r>
+      <w:r>
+        <w:t xml:space="preserve">ny </w:t>
+      </w:r>
+      <w:r>
+        <w:t xml:space="preserve">custom </w:t>
+      </w:r>
+      <w:r>
+        <w:t>calculations</w:t>
+      </w:r>
+      <w:r>
+        <w:t xml:space="preserve"> (lighting/fog)</w:t>
+      </w:r>
+      <w:r>
+        <w:t xml:space="preserve">, only what was built in. </w:t>
+      </w:r>
+      <w:r>
+        <w:t xml:space="preserve">You could opt in for the features that you wanted, for example the pipeline should calculate fog, or you could opt out and not use </w:t>
+      </w:r>
+      <w:r>
+        <w:t>them</w:t>
+      </w:r>
+      <w:r>
+        <w:t>. However there was no functionality allowing you to customize the operations, just</w:t>
+      </w:r>
+      <w:r>
+        <w:t xml:space="preserve"> ones to</w:t>
+      </w:r>
+      <w:r>
+        <w:t xml:space="preserve"> enable or disable them.</w:t>
+      </w:r>
+    </w:p>
+    <w:p>
+      <w:pPr>
+        <w:jc w:val="both"/>
+      </w:pPr>
+    </w:p>
+    <w:p>
+      <w:pPr>
+        <w:jc w:val="both"/>
+      </w:pPr>
+      <w:r>
+        <w:t xml:space="preserve">But now, using the new pipeline, </w:t>
+      </w:r>
+      <w:r>
+        <w:t xml:space="preserve">it allows you to </w:t>
+      </w:r>
+      <w:r>
+        <w:t xml:space="preserve">write programs called </w:t>
+      </w:r>
+      <w:r>
+        <w:t>s</w:t>
+      </w:r>
+      <w:r>
+        <w:t xml:space="preserve">haders which replace parts of the graphics pipeline. </w:t>
+      </w:r>
+      <w:r>
+        <w:t xml:space="preserve">Shaders are programs executed on the graphics card, which are written in using a language called GLSL. This is a C style language which allows you to specify how your data should be manipulated on the graphics card. </w:t>
+      </w:r>
+    </w:p>
+    <w:p>
+      <w:pPr>
+        <w:jc w:val="both"/>
+      </w:pPr>
+    </w:p>
+    <w:p>
+      <w:pPr>
+        <w:jc w:val="both"/>
+      </w:pPr>
+      <w:r>
+        <w:t xml:space="preserve">These shaders </w:t>
+      </w:r>
+      <w:r>
+        <w:t>allow programmers</w:t>
+      </w:r>
+      <w:r>
+        <w:t xml:space="preserve"> t</w:t>
+      </w:r>
+      <w:r>
+        <w:t xml:space="preserve">o </w:t>
+      </w:r>
+      <w:r>
+        <w:t>manipulate</w:t>
       </w:r>
       <w:r>
         <w:t xml:space="preserve"> </w:t>
       </w:r>
-    </w:p>
-    <w:p>
-      <w:pPr>
-        <w:jc w:val="both"/>
-      </w:pPr>
-    </w:p>
-    <w:p>
-      <w:pPr>
-        <w:jc w:val="both"/>
-      </w:pPr>
-      <w:r>
-        <w:t>This pipeline is just the series of steps needed to take some data and display it on the screen. //explain it</w:t>
-      </w:r>
-      <w:r>
-        <w:t xml:space="preserve"> + then link huge overview</w:t>
-      </w:r>
-    </w:p>
-    <w:p>
-      <w:pPr>
-        <w:jc w:val="both"/>
-      </w:pPr>
-    </w:p>
-    <w:p>
-      <w:pPr>
-        <w:jc w:val="both"/>
-      </w:pPr>
-      <w:r>
-        <w:t>In the old pipeline it was very one size fits all</w:t>
-      </w:r>
-      <w:r>
-        <w:t>. There was no functionality for doing a</w:t>
-      </w:r>
-      <w:r>
-        <w:t xml:space="preserve">ny </w:t>
-      </w:r>
-      <w:r>
-        <w:t xml:space="preserve">custom </w:t>
-      </w:r>
-      <w:r>
-        <w:t>calculations</w:t>
-      </w:r>
-      <w:r>
-        <w:t xml:space="preserve"> (lighting/fog)</w:t>
-      </w:r>
-      <w:r>
-        <w:t xml:space="preserve">, only what was built in. </w:t>
-      </w:r>
-      <w:r>
-        <w:t xml:space="preserve">You could opt in for the features that you wanted, for example the pipeline should calculate fog, or you could opt out and not use </w:t>
-      </w:r>
-      <w:r>
-        <w:t>them</w:t>
-      </w:r>
-      <w:r>
-        <w:t>. However there was no functionality allowing you to customize the operations, just</w:t>
-      </w:r>
-      <w:r>
-        <w:t xml:space="preserve"> ones to</w:t>
-      </w:r>
-      <w:r>
-        <w:t xml:space="preserve"> enable or disable them.</w:t>
-      </w:r>
-    </w:p>
-    <w:p>
-      <w:pPr>
-        <w:jc w:val="both"/>
-      </w:pPr>
-    </w:p>
-    <w:p>
-      <w:pPr>
-        <w:jc w:val="both"/>
-      </w:pPr>
-      <w:r>
-        <w:t xml:space="preserve">But now, using the new pipeline, </w:t>
-      </w:r>
-      <w:r>
-        <w:t xml:space="preserve">it allows you to </w:t>
-      </w:r>
-      <w:r>
-        <w:t xml:space="preserve">write programs called </w:t>
-      </w:r>
-      <w:r>
-        <w:t>s</w:t>
-      </w:r>
-      <w:r>
-        <w:t xml:space="preserve">haders which replace parts of the graphics pipeline. </w:t>
-      </w:r>
-      <w:r>
-        <w:t>Shaders are programs executed on the graphics card</w:t>
-      </w:r>
-      <w:r>
-        <w:t xml:space="preserve">, which are written in using a language called GLSL. This </w:t>
-      </w:r>
-      <w:r>
-        <w:t>is a C style language</w:t>
-      </w:r>
-      <w:r>
-        <w:t xml:space="preserve"> which allows you to specify how your data should be manipulated on the graphics card.</w:t>
-      </w:r>
-      <w:r>
-        <w:t xml:space="preserve"> </w:t>
-      </w:r>
-    </w:p>
-    <w:p>
-      <w:pPr>
-        <w:jc w:val="both"/>
-      </w:pPr>
-    </w:p>
-    <w:p>
-      <w:pPr>
-        <w:jc w:val="both"/>
-      </w:pPr>
-      <w:r>
-        <w:t xml:space="preserve">These shaders </w:t>
-      </w:r>
-      <w:r>
-        <w:t>allow programmers</w:t>
-      </w:r>
-      <w:r>
-        <w:t xml:space="preserve"> t</w:t>
-      </w:r>
-      <w:r>
-        <w:t xml:space="preserve">o </w:t>
-      </w:r>
-      <w:r>
-        <w:t>manipulate</w:t>
-      </w:r>
-      <w:r>
-        <w:t xml:space="preserve"> </w:t>
-      </w:r>
       <w:r>
         <w:t xml:space="preserve">the </w:t>
       </w:r>
@@ -4719,13 +4677,7 @@
         <w:t xml:space="preserve"> older </w:t>
       </w:r>
       <w:r>
-        <w:t>version of OpenGL (pre 2.0) would better suit your needs, as it uses</w:t>
-      </w:r>
-      <w:r>
-        <w:t xml:space="preserve"> the fixed function pipeline</w:t>
-      </w:r>
-      <w:r>
-        <w:t>.</w:t>
+        <w:t>version of OpenGL (pre 2.0) would better suit your needs, as it uses the fixed function pipeline.</w:t>
       </w:r>
     </w:p>
     <w:p>
@@ -4852,7 +4804,7 @@
       <w:r>
         <w:t>Analysis</w:t>
       </w:r>
-      <w:bookmarkEnd w:id="6"/>
+      <w:bookmarkEnd w:id="5"/>
       <w:r>
         <w:t xml:space="preserve"> </w:t>
       </w:r>
@@ -5604,11 +5556,11 @@
         <w:pStyle w:val="Heading2"/>
         <w:jc w:val="both"/>
       </w:pPr>
-      <w:bookmarkStart w:id="7" w:name="_Toc476088416"/>
+      <w:bookmarkStart w:id="6" w:name="_Toc476088416"/>
       <w:r>
         <w:t>Process</w:t>
       </w:r>
-      <w:bookmarkEnd w:id="7"/>
+      <w:bookmarkEnd w:id="6"/>
       <w:r>
         <w:t xml:space="preserve"> </w:t>
       </w:r>
@@ -5894,16 +5846,16 @@
       <w:pPr>
         <w:pStyle w:val="Heading1"/>
       </w:pPr>
-      <w:bookmarkStart w:id="8" w:name="_Toc192777707"/>
-      <w:bookmarkStart w:id="9" w:name="_Toc222978596"/>
-      <w:bookmarkStart w:id="10" w:name="_Toc476088417"/>
+      <w:bookmarkStart w:id="7" w:name="_Toc192777707"/>
+      <w:bookmarkStart w:id="8" w:name="_Toc222978596"/>
+      <w:bookmarkStart w:id="9" w:name="_Toc476088417"/>
       <w:bookmarkEnd w:id="4"/>
       <w:r>
         <w:t>Design</w:t>
       </w:r>
+      <w:bookmarkEnd w:id="7"/>
       <w:bookmarkEnd w:id="8"/>
       <w:bookmarkEnd w:id="9"/>
-      <w:bookmarkEnd w:id="10"/>
     </w:p>
     <w:p>
       <w:pPr>
@@ -6127,14 +6079,14 @@
       <w:pPr>
         <w:pStyle w:val="Heading2"/>
       </w:pPr>
-      <w:bookmarkStart w:id="11" w:name="_Toc222978597"/>
-      <w:bookmarkStart w:id="12" w:name="_Toc476088418"/>
-      <w:bookmarkStart w:id="13" w:name="_Toc192777708"/>
+      <w:bookmarkStart w:id="10" w:name="_Toc222978597"/>
+      <w:bookmarkStart w:id="11" w:name="_Toc476088418"/>
+      <w:bookmarkStart w:id="12" w:name="_Toc192777708"/>
       <w:r>
         <w:t>Overall Architecture</w:t>
       </w:r>
+      <w:bookmarkEnd w:id="10"/>
       <w:bookmarkEnd w:id="11"/>
-      <w:bookmarkEnd w:id="12"/>
     </w:p>
     <w:p>
       <w:r>
@@ -6145,66 +6097,66 @@
       <w:pPr>
         <w:pStyle w:val="Heading2"/>
       </w:pPr>
-      <w:bookmarkStart w:id="14" w:name="_Toc222978598"/>
-      <w:bookmarkStart w:id="15" w:name="_Toc476088419"/>
+      <w:bookmarkStart w:id="13" w:name="_Toc222978598"/>
+      <w:bookmarkStart w:id="14" w:name="_Toc476088419"/>
       <w:r>
         <w:t>Detailed Design</w:t>
       </w:r>
+      <w:bookmarkEnd w:id="13"/>
       <w:bookmarkEnd w:id="14"/>
+      <w:r>
+        <w:t xml:space="preserve"> </w:t>
+      </w:r>
+    </w:p>
+    <w:p>
+      <w:r>
+        <w:t>// class diagram</w:t>
+      </w:r>
+    </w:p>
+    <w:p>
+      <w:pPr>
+        <w:pStyle w:val="Heading3"/>
+      </w:pPr>
+      <w:bookmarkStart w:id="15" w:name="_Toc222978599"/>
+      <w:bookmarkStart w:id="16" w:name="_Toc476088420"/>
+      <w:r>
+        <w:t>Even More Detail</w:t>
+      </w:r>
       <w:bookmarkEnd w:id="15"/>
+      <w:bookmarkEnd w:id="16"/>
+    </w:p>
+    <w:p/>
+    <w:p>
+      <w:pPr>
+        <w:pStyle w:val="Heading2"/>
+      </w:pPr>
+      <w:bookmarkStart w:id="17" w:name="_Toc222978600"/>
+      <w:bookmarkStart w:id="18" w:name="_Toc476088421"/>
+      <w:r>
+        <w:t>User Interface Design</w:t>
+      </w:r>
+      <w:bookmarkEnd w:id="17"/>
+      <w:bookmarkEnd w:id="18"/>
       <w:r>
         <w:t xml:space="preserve"> </w:t>
       </w:r>
     </w:p>
     <w:p>
       <w:r>
-        <w:t>// class diagram</w:t>
-      </w:r>
-    </w:p>
-    <w:p>
-      <w:pPr>
-        <w:pStyle w:val="Heading3"/>
-      </w:pPr>
-      <w:bookmarkStart w:id="16" w:name="_Toc222978599"/>
-      <w:bookmarkStart w:id="17" w:name="_Toc476088420"/>
-      <w:r>
-        <w:t>Even More Detail</w:t>
-      </w:r>
-      <w:bookmarkEnd w:id="16"/>
-      <w:bookmarkEnd w:id="17"/>
-    </w:p>
-    <w:p/>
+        <w:t>// show screenshots</w:t>
+      </w:r>
+    </w:p>
     <w:p>
       <w:pPr>
         <w:pStyle w:val="Heading2"/>
       </w:pPr>
-      <w:bookmarkStart w:id="18" w:name="_Toc222978600"/>
-      <w:bookmarkStart w:id="19" w:name="_Toc476088421"/>
-      <w:r>
-        <w:t>User Interface Design</w:t>
-      </w:r>
-      <w:bookmarkEnd w:id="18"/>
+      <w:bookmarkStart w:id="19" w:name="_Toc222978601"/>
+      <w:bookmarkStart w:id="20" w:name="_Toc476088422"/>
+      <w:r>
+        <w:t>Other Relevant Sections</w:t>
+      </w:r>
       <w:bookmarkEnd w:id="19"/>
-      <w:r>
-        <w:t xml:space="preserve"> </w:t>
-      </w:r>
-    </w:p>
-    <w:p>
-      <w:r>
-        <w:t>// show screenshots</w:t>
-      </w:r>
-    </w:p>
-    <w:p>
-      <w:pPr>
-        <w:pStyle w:val="Heading2"/>
-      </w:pPr>
-      <w:bookmarkStart w:id="20" w:name="_Toc222978601"/>
-      <w:bookmarkStart w:id="21" w:name="_Toc476088422"/>
-      <w:r>
-        <w:t>Other Relevant Sections</w:t>
-      </w:r>
       <w:bookmarkEnd w:id="20"/>
-      <w:bookmarkEnd w:id="21"/>
     </w:p>
     <w:p/>
     <w:p>
@@ -6223,24 +6175,24 @@
       <w:pPr>
         <w:pStyle w:val="Heading1"/>
       </w:pPr>
-      <w:bookmarkStart w:id="22" w:name="_Toc222978602"/>
-      <w:bookmarkStart w:id="23" w:name="_Toc476088423"/>
+      <w:bookmarkStart w:id="21" w:name="_Toc222978602"/>
+      <w:bookmarkStart w:id="22" w:name="_Toc476088423"/>
       <w:r>
         <w:lastRenderedPageBreak/>
         <w:t>Implementation</w:t>
       </w:r>
-      <w:bookmarkEnd w:id="13"/>
+      <w:bookmarkEnd w:id="12"/>
+      <w:bookmarkEnd w:id="21"/>
       <w:bookmarkEnd w:id="22"/>
-      <w:bookmarkEnd w:id="23"/>
-    </w:p>
-    <w:p>
-      <w:pPr>
-        <w:jc w:val="both"/>
-        <w:rPr>
-          <w:lang w:val="en-US"/>
-        </w:rPr>
-      </w:pPr>
-      <w:bookmarkStart w:id="24" w:name="_Toc192777712"/>
+    </w:p>
+    <w:p>
+      <w:pPr>
+        <w:jc w:val="both"/>
+        <w:rPr>
+          <w:lang w:val="en-US"/>
+        </w:rPr>
+      </w:pPr>
+      <w:bookmarkStart w:id="23" w:name="_Toc192777712"/>
       <w:r>
         <w:rPr>
           <w:lang w:val="en-US"/>
@@ -7057,80 +7009,141 @@
       <w:pPr>
         <w:pStyle w:val="Heading1"/>
       </w:pPr>
-      <w:bookmarkStart w:id="25" w:name="_Toc222978603"/>
-      <w:bookmarkStart w:id="26" w:name="_Toc476088424"/>
+      <w:bookmarkStart w:id="24" w:name="_Toc222978603"/>
+      <w:bookmarkStart w:id="25" w:name="_Toc476088424"/>
       <w:r>
         <w:t>Testing</w:t>
       </w:r>
+      <w:bookmarkEnd w:id="23"/>
       <w:bookmarkEnd w:id="24"/>
       <w:bookmarkEnd w:id="25"/>
+    </w:p>
+    <w:p>
+      <w:r>
+        <w:t>Detailed descriptions of every test case are definitely not what is required here. What is important is to show that you adopted a sensible strategy that was, in principle, capable of testing the system adequately even if you did not have the time to test the system fully.</w:t>
+      </w:r>
+    </w:p>
+    <w:p>
+      <w:pPr>
+        <w:jc w:val="both"/>
+      </w:pPr>
+    </w:p>
+    <w:p>
+      <w:pPr>
+        <w:jc w:val="both"/>
+      </w:pPr>
+      <w:r>
+        <w:t>Provide information in the body of your report and the appendix to explain the testing that has been performed. How does this testing address the requirements and design for the project?</w:t>
+      </w:r>
+    </w:p>
+    <w:p>
+      <w:pPr>
+        <w:jc w:val="both"/>
+      </w:pPr>
+    </w:p>
+    <w:p>
+      <w:pPr>
+        <w:jc w:val="both"/>
+      </w:pPr>
+      <w:r>
+        <w:t>How comprehensive is the testing within the constraints of the project? Are you testing the normal working behaviour? Are you testing the exceptional behaviour, e.g. error conditions? Are you testing security issues if they are relevant for your project?</w:t>
+      </w:r>
+    </w:p>
+    <w:p>
+      <w:pPr>
+        <w:jc w:val="both"/>
+      </w:pPr>
+    </w:p>
+    <w:p>
+      <w:pPr>
+        <w:jc w:val="both"/>
+      </w:pPr>
+      <w:r>
+        <w:t>Have you tested your system on “real users”? For example, if your system is supposed to solve a problem for a business, then it would be appropriate to present your approach to involve</w:t>
+      </w:r>
+      <w:r>
+        <w:t xml:space="preserve"> </w:t>
+      </w:r>
+      <w:r>
+        <w:t>the users in the testing process and to record the results that you obtained. Depending on the level of detail, it is likely that you would put any detailed results in an appendix.</w:t>
+      </w:r>
+    </w:p>
+    <w:p>
+      <w:pPr>
+        <w:jc w:val="both"/>
+      </w:pPr>
+    </w:p>
+    <w:p>
+      <w:pPr>
+        <w:jc w:val="both"/>
+        <w:rPr>
+          <w:lang w:val="en-US"/>
+        </w:rPr>
+      </w:pPr>
+      <w:r>
+        <w:t>The following sections indicate some areas you might include. Other sections may be more appropriate to your project.</w:t>
+      </w:r>
+      <w:r>
+        <w:rPr>
+          <w:lang w:val="en-US"/>
+        </w:rPr>
+        <w:t xml:space="preserve"> </w:t>
+      </w:r>
+    </w:p>
+    <w:p>
+      <w:pPr>
+        <w:pStyle w:val="Heading2"/>
+        <w:rPr>
+          <w:lang w:val="en-US"/>
+        </w:rPr>
+      </w:pPr>
+      <w:bookmarkStart w:id="26" w:name="_Toc222978604"/>
+      <w:bookmarkStart w:id="27" w:name="_Toc476088425"/>
+      <w:r>
+        <w:rPr>
+          <w:lang w:val="en-US"/>
+        </w:rPr>
+        <w:t>Overall Approach to Testing</w:t>
+      </w:r>
       <w:bookmarkEnd w:id="26"/>
-    </w:p>
-    <w:p>
-      <w:r>
-        <w:t>Detailed descriptions of every test case are definitely not what is required here. What is important is to show that you adopted a sensible strategy that was, in principle, capable of testing the system adequately even if you did not have the time to test the system fully.</w:t>
-      </w:r>
-    </w:p>
-    <w:p>
-      <w:pPr>
-        <w:jc w:val="both"/>
-      </w:pPr>
-    </w:p>
-    <w:p>
-      <w:pPr>
-        <w:jc w:val="both"/>
-      </w:pPr>
-      <w:r>
-        <w:t>Provide information in the body of your report and the appendix to explain the testing that has been performed. How does this testing address the requirements and design for the project?</w:t>
-      </w:r>
-    </w:p>
-    <w:p>
-      <w:pPr>
-        <w:jc w:val="both"/>
-      </w:pPr>
-    </w:p>
-    <w:p>
-      <w:pPr>
-        <w:jc w:val="both"/>
-      </w:pPr>
-      <w:r>
-        <w:t>How comprehensive is the testing within the constraints of the project? Are you testing the normal working behaviour? Are you testing the exceptional behaviour, e.g. error conditions? Are you testing security issues if they are relevant for your project?</w:t>
-      </w:r>
-    </w:p>
-    <w:p>
-      <w:pPr>
-        <w:jc w:val="both"/>
-      </w:pPr>
-    </w:p>
-    <w:p>
-      <w:pPr>
-        <w:jc w:val="both"/>
-      </w:pPr>
-      <w:r>
-        <w:t>Have you tested your system on “real users”? For example, if your system is supposed to solve a problem for a business, then it would be appropriate to present your approach to involve</w:t>
-      </w:r>
-      <w:r>
+      <w:bookmarkEnd w:id="27"/>
+      <w:r>
+        <w:rPr>
+          <w:lang w:val="en-US"/>
+        </w:rPr>
         <w:t xml:space="preserve"> </w:t>
       </w:r>
-      <w:r>
-        <w:t>the users in the testing process and to record the results that you obtained. Depending on the level of detail, it is likely that you would put any detailed results in an appendix.</w:t>
-      </w:r>
-    </w:p>
-    <w:p>
-      <w:pPr>
-        <w:jc w:val="both"/>
-      </w:pPr>
-    </w:p>
-    <w:p>
-      <w:pPr>
-        <w:jc w:val="both"/>
-        <w:rPr>
-          <w:lang w:val="en-US"/>
-        </w:rPr>
-      </w:pPr>
-      <w:r>
-        <w:t>The following sections indicate some areas you might include. Other sections may be more appropriate to your project.</w:t>
-      </w:r>
+    </w:p>
+    <w:p>
+      <w:pPr>
+        <w:rPr>
+          <w:lang w:val="en-US"/>
+        </w:rPr>
+      </w:pPr>
+      <w:r>
+        <w:rPr>
+          <w:lang w:val="en-US"/>
+        </w:rPr>
+        <w:t>// use testing document for this</w:t>
+      </w:r>
+    </w:p>
+    <w:p>
+      <w:pPr>
+        <w:pStyle w:val="Heading2"/>
+        <w:rPr>
+          <w:lang w:val="en-US"/>
+        </w:rPr>
+      </w:pPr>
+      <w:bookmarkStart w:id="28" w:name="_Toc222978605"/>
+      <w:bookmarkStart w:id="29" w:name="_Toc476088426"/>
+      <w:r>
+        <w:rPr>
+          <w:lang w:val="en-US"/>
+        </w:rPr>
+        <w:t>Automated Testing</w:t>
+      </w:r>
+      <w:bookmarkEnd w:id="28"/>
+      <w:bookmarkEnd w:id="29"/>
       <w:r>
         <w:rPr>
           <w:lang w:val="en-US"/>
@@ -7140,21 +7153,59 @@
     </w:p>
     <w:p>
       <w:pPr>
-        <w:pStyle w:val="Heading2"/>
-        <w:rPr>
-          <w:lang w:val="en-US"/>
-        </w:rPr>
-      </w:pPr>
-      <w:bookmarkStart w:id="27" w:name="_Toc222978604"/>
-      <w:bookmarkStart w:id="28" w:name="_Toc476088425"/>
-      <w:r>
-        <w:rPr>
-          <w:lang w:val="en-US"/>
-        </w:rPr>
-        <w:t>Overall Approach to Testing</w:t>
-      </w:r>
-      <w:bookmarkEnd w:id="27"/>
-      <w:bookmarkEnd w:id="28"/>
+        <w:rPr>
+          <w:lang w:val="en-US"/>
+        </w:rPr>
+      </w:pPr>
+    </w:p>
+    <w:p>
+      <w:pPr>
+        <w:pStyle w:val="Heading3"/>
+        <w:rPr>
+          <w:lang w:val="en-US"/>
+        </w:rPr>
+      </w:pPr>
+      <w:bookmarkStart w:id="30" w:name="_Toc222978606"/>
+      <w:bookmarkStart w:id="31" w:name="_Toc476088427"/>
+      <w:r>
+        <w:rPr>
+          <w:lang w:val="en-US"/>
+        </w:rPr>
+        <w:t>Unit Tests</w:t>
+      </w:r>
+      <w:bookmarkEnd w:id="30"/>
+      <w:bookmarkEnd w:id="31"/>
+    </w:p>
+    <w:p>
+      <w:pPr>
+        <w:rPr>
+          <w:lang w:val="en-US"/>
+        </w:rPr>
+      </w:pPr>
+      <w:r>
+        <w:rPr>
+          <w:lang w:val="en-US"/>
+        </w:rPr>
+        <w:t>// in code</w:t>
+      </w:r>
+    </w:p>
+    <w:p>
+      <w:pPr>
+        <w:pStyle w:val="Heading3"/>
+        <w:rPr>
+          <w:lang w:val="en-US"/>
+        </w:rPr>
+      </w:pPr>
+      <w:bookmarkStart w:id="32" w:name="_Toc222978607"/>
+      <w:bookmarkStart w:id="33" w:name="_Toc476088428"/>
+      <w:r>
+        <w:rPr>
+          <w:lang w:val="en-US"/>
+        </w:rPr>
+        <w:t>User Interface Testing</w:t>
+      </w:r>
+      <w:bookmarkEnd w:id="32"/>
+      <w:bookmarkEnd w:id="33"/>
       <w:r>
         <w:rPr>
           <w:lang w:val="en-US"/>
@@ -7172,39 +7223,8 @@
         <w:rPr>
           <w:lang w:val="en-US"/>
         </w:rPr>
-        <w:t>// use testing document for this</w:t>
-      </w:r>
-    </w:p>
-    <w:p>
-      <w:pPr>
-        <w:pStyle w:val="Heading2"/>
-        <w:rPr>
-          <w:lang w:val="en-US"/>
-        </w:rPr>
-      </w:pPr>
-      <w:bookmarkStart w:id="29" w:name="_Toc222978605"/>
-      <w:bookmarkStart w:id="30" w:name="_Toc476088426"/>
-      <w:r>
-        <w:rPr>
-          <w:lang w:val="en-US"/>
-        </w:rPr>
-        <w:t>Automated Testing</w:t>
-      </w:r>
-      <w:bookmarkEnd w:id="29"/>
-      <w:bookmarkEnd w:id="30"/>
-      <w:r>
-        <w:rPr>
-          <w:lang w:val="en-US"/>
-        </w:rPr>
-        <w:t xml:space="preserve"> </w:t>
-      </w:r>
-    </w:p>
-    <w:p>
-      <w:pPr>
-        <w:rPr>
-          <w:lang w:val="en-US"/>
-        </w:rPr>
-      </w:pPr>
+        <w:t>// show screenshots</w:t>
+      </w:r>
     </w:p>
     <w:p>
       <w:pPr>
@@ -7213,76 +7233,8 @@
           <w:lang w:val="en-US"/>
         </w:rPr>
       </w:pPr>
-      <w:bookmarkStart w:id="31" w:name="_Toc222978606"/>
-      <w:bookmarkStart w:id="32" w:name="_Toc476088427"/>
-      <w:r>
-        <w:rPr>
-          <w:lang w:val="en-US"/>
-        </w:rPr>
-        <w:t>Unit Tests</w:t>
-      </w:r>
-      <w:bookmarkEnd w:id="31"/>
-      <w:bookmarkEnd w:id="32"/>
-    </w:p>
-    <w:p>
-      <w:pPr>
-        <w:rPr>
-          <w:lang w:val="en-US"/>
-        </w:rPr>
-      </w:pPr>
-      <w:r>
-        <w:rPr>
-          <w:lang w:val="en-US"/>
-        </w:rPr>
-        <w:t>// in code</w:t>
-      </w:r>
-    </w:p>
-    <w:p>
-      <w:pPr>
-        <w:pStyle w:val="Heading3"/>
-        <w:rPr>
-          <w:lang w:val="en-US"/>
-        </w:rPr>
-      </w:pPr>
-      <w:bookmarkStart w:id="33" w:name="_Toc222978607"/>
-      <w:bookmarkStart w:id="34" w:name="_Toc476088428"/>
-      <w:r>
-        <w:rPr>
-          <w:lang w:val="en-US"/>
-        </w:rPr>
-        <w:t>User Interface Testing</w:t>
-      </w:r>
-      <w:bookmarkEnd w:id="33"/>
-      <w:bookmarkEnd w:id="34"/>
-      <w:r>
-        <w:rPr>
-          <w:lang w:val="en-US"/>
-        </w:rPr>
-        <w:t xml:space="preserve"> </w:t>
-      </w:r>
-    </w:p>
-    <w:p>
-      <w:pPr>
-        <w:rPr>
-          <w:lang w:val="en-US"/>
-        </w:rPr>
-      </w:pPr>
-      <w:r>
-        <w:rPr>
-          <w:lang w:val="en-US"/>
-        </w:rPr>
-        <w:t>// show screenshots</w:t>
-      </w:r>
-    </w:p>
-    <w:p>
-      <w:pPr>
-        <w:pStyle w:val="Heading3"/>
-        <w:rPr>
-          <w:lang w:val="en-US"/>
-        </w:rPr>
-      </w:pPr>
-      <w:bookmarkStart w:id="35" w:name="_Toc222978608"/>
-      <w:bookmarkStart w:id="36" w:name="_Toc476088429"/>
+      <w:bookmarkStart w:id="34" w:name="_Toc222978608"/>
+      <w:bookmarkStart w:id="35" w:name="_Toc476088429"/>
       <w:r>
         <w:rPr>
           <w:lang w:val="en-US"/>
@@ -7290,8 +7242,71 @@
         <w:lastRenderedPageBreak/>
         <w:t>Stress Testing</w:t>
       </w:r>
+      <w:bookmarkEnd w:id="34"/>
       <w:bookmarkEnd w:id="35"/>
+      <w:r>
+        <w:rPr>
+          <w:lang w:val="en-US"/>
+        </w:rPr>
+        <w:t xml:space="preserve"> </w:t>
+      </w:r>
+    </w:p>
+    <w:p>
+      <w:pPr>
+        <w:rPr>
+          <w:lang w:val="en-US"/>
+        </w:rPr>
+      </w:pPr>
+      <w:r>
+        <w:rPr>
+          <w:lang w:val="en-US"/>
+        </w:rPr>
+        <w:t xml:space="preserve">// show high rock count, big terrain size, </w:t>
+      </w:r>
+    </w:p>
+    <w:p>
+      <w:pPr>
+        <w:rPr>
+          <w:lang w:val="en-US"/>
+        </w:rPr>
+      </w:pPr>
+      <w:r>
+        <w:rPr>
+          <w:lang w:val="en-US"/>
+        </w:rPr>
+        <w:t>// load times</w:t>
+      </w:r>
+    </w:p>
+    <w:p>
+      <w:pPr>
+        <w:rPr>
+          <w:lang w:val="en-US"/>
+        </w:rPr>
+      </w:pPr>
+      <w:r>
+        <w:rPr>
+          <w:lang w:val="en-US"/>
+        </w:rPr>
+        <w:t>// memory</w:t>
+      </w:r>
+    </w:p>
+    <w:p>
+      <w:pPr>
+        <w:pStyle w:val="Heading3"/>
+        <w:rPr>
+          <w:lang w:val="en-US"/>
+        </w:rPr>
+      </w:pPr>
+      <w:bookmarkStart w:id="36" w:name="_Toc222978609"/>
+      <w:bookmarkStart w:id="37" w:name="_Toc476088430"/>
+      <w:r>
+        <w:rPr>
+          <w:lang w:val="en-US"/>
+        </w:rPr>
+        <w:t>Other Types of Testing</w:t>
+      </w:r>
       <w:bookmarkEnd w:id="36"/>
+      <w:bookmarkEnd w:id="37"/>
       <w:r>
         <w:rPr>
           <w:lang w:val="en-US"/>
@@ -7309,52 +7324,26 @@
         <w:rPr>
           <w:lang w:val="en-US"/>
         </w:rPr>
-        <w:t xml:space="preserve">// show high rock count, big terrain size, </w:t>
-      </w:r>
-    </w:p>
-    <w:p>
-      <w:pPr>
-        <w:rPr>
-          <w:lang w:val="en-US"/>
-        </w:rPr>
-      </w:pPr>
-      <w:r>
-        <w:rPr>
-          <w:lang w:val="en-US"/>
-        </w:rPr>
-        <w:t>// load times</w:t>
-      </w:r>
-    </w:p>
-    <w:p>
-      <w:pPr>
-        <w:rPr>
-          <w:lang w:val="en-US"/>
-        </w:rPr>
-      </w:pPr>
-      <w:r>
-        <w:rPr>
-          <w:lang w:val="en-US"/>
-        </w:rPr>
-        <w:t>// memory</w:t>
-      </w:r>
-    </w:p>
-    <w:p>
-      <w:pPr>
-        <w:pStyle w:val="Heading3"/>
-        <w:rPr>
-          <w:lang w:val="en-US"/>
-        </w:rPr>
-      </w:pPr>
-      <w:bookmarkStart w:id="37" w:name="_Toc222978609"/>
-      <w:bookmarkStart w:id="38" w:name="_Toc476088430"/>
-      <w:r>
-        <w:rPr>
-          <w:lang w:val="en-US"/>
-        </w:rPr>
-        <w:t>Other Types of Testing</w:t>
-      </w:r>
-      <w:bookmarkEnd w:id="37"/>
+        <w:t>// acceptance testing for UI</w:t>
+      </w:r>
+    </w:p>
+    <w:p>
+      <w:pPr>
+        <w:pStyle w:val="Heading2"/>
+        <w:rPr>
+          <w:lang w:val="en-US"/>
+        </w:rPr>
+      </w:pPr>
+      <w:bookmarkStart w:id="38" w:name="_Toc222978610"/>
+      <w:bookmarkStart w:id="39" w:name="_Toc476088431"/>
+      <w:r>
+        <w:rPr>
+          <w:lang w:val="en-US"/>
+        </w:rPr>
+        <w:t>Integration Testing</w:t>
+      </w:r>
       <w:bookmarkEnd w:id="38"/>
+      <w:bookmarkEnd w:id="39"/>
       <w:r>
         <w:rPr>
           <w:lang w:val="en-US"/>
@@ -7372,7 +7361,7 @@
         <w:rPr>
           <w:lang w:val="en-US"/>
         </w:rPr>
-        <w:t>// acceptance testing for UI</w:t>
+        <w:t>// rendering components in order, terrain to generate rock render indices</w:t>
       </w:r>
     </w:p>
     <w:p>
@@ -7382,99 +7371,62 @@
           <w:lang w:val="en-US"/>
         </w:rPr>
       </w:pPr>
-      <w:bookmarkStart w:id="39" w:name="_Toc222978610"/>
-      <w:bookmarkStart w:id="40" w:name="_Toc476088431"/>
-      <w:r>
-        <w:rPr>
-          <w:lang w:val="en-US"/>
-        </w:rPr>
-        <w:t>Integration Testing</w:t>
-      </w:r>
-      <w:bookmarkEnd w:id="39"/>
+      <w:bookmarkStart w:id="40" w:name="_Toc222978611"/>
+      <w:bookmarkStart w:id="41" w:name="_Toc476088432"/>
+      <w:r>
+        <w:rPr>
+          <w:lang w:val="en-US"/>
+        </w:rPr>
+        <w:t>User Testing</w:t>
+      </w:r>
       <w:bookmarkEnd w:id="40"/>
-      <w:r>
-        <w:rPr>
-          <w:lang w:val="en-US"/>
-        </w:rPr>
-        <w:t xml:space="preserve"> </w:t>
-      </w:r>
-    </w:p>
-    <w:p>
-      <w:pPr>
-        <w:rPr>
-          <w:lang w:val="en-US"/>
-        </w:rPr>
-      </w:pPr>
-      <w:r>
-        <w:rPr>
-          <w:lang w:val="en-US"/>
-        </w:rPr>
-        <w:t>// rendering components in order, terrain to generate rock render indices</w:t>
-      </w:r>
-    </w:p>
-    <w:p>
-      <w:pPr>
-        <w:pStyle w:val="Heading2"/>
-        <w:rPr>
-          <w:lang w:val="en-US"/>
-        </w:rPr>
-      </w:pPr>
-      <w:bookmarkStart w:id="41" w:name="_Toc222978611"/>
-      <w:bookmarkStart w:id="42" w:name="_Toc476088432"/>
-      <w:r>
-        <w:rPr>
-          <w:lang w:val="en-US"/>
-        </w:rPr>
-        <w:t>User Testing</w:t>
-      </w:r>
       <w:bookmarkEnd w:id="41"/>
+    </w:p>
+    <w:p>
+      <w:pPr>
+        <w:rPr>
+          <w:lang w:val="en-US"/>
+        </w:rPr>
+      </w:pPr>
+      <w:r>
+        <w:rPr>
+          <w:lang w:val="en-US"/>
+        </w:rPr>
+        <w:t xml:space="preserve">// get people to test it? What they liked or </w:t>
+      </w:r>
+      <w:proofErr w:type="spellStart"/>
+      <w:r>
+        <w:rPr>
+          <w:lang w:val="en-US"/>
+        </w:rPr>
+        <w:t>didnt</w:t>
+      </w:r>
+      <w:proofErr w:type="spellEnd"/>
+      <w:r>
+        <w:rPr>
+          <w:lang w:val="en-US"/>
+        </w:rPr>
+        <w:br w:type="page"/>
+      </w:r>
+    </w:p>
+    <w:p>
+      <w:bookmarkStart w:id="42" w:name="_Toc192777716"/>
+    </w:p>
+    <w:p>
+      <w:pPr>
+        <w:pStyle w:val="Heading1"/>
+      </w:pPr>
+      <w:bookmarkStart w:id="43" w:name="_Toc222978612"/>
+      <w:bookmarkStart w:id="44" w:name="_Toc476088433"/>
+      <w:r>
+        <w:t xml:space="preserve">Critical </w:t>
+      </w:r>
+      <w:r>
+        <w:t>Evaluation</w:t>
+      </w:r>
       <w:bookmarkEnd w:id="42"/>
-    </w:p>
-    <w:p>
-      <w:pPr>
-        <w:rPr>
-          <w:lang w:val="en-US"/>
-        </w:rPr>
-      </w:pPr>
-      <w:r>
-        <w:rPr>
-          <w:lang w:val="en-US"/>
-        </w:rPr>
-        <w:t xml:space="preserve">// get people to test it? What they liked or </w:t>
-      </w:r>
-      <w:proofErr w:type="spellStart"/>
-      <w:r>
-        <w:rPr>
-          <w:lang w:val="en-US"/>
-        </w:rPr>
-        <w:t>didnt</w:t>
-      </w:r>
-      <w:proofErr w:type="spellEnd"/>
-      <w:r>
-        <w:rPr>
-          <w:lang w:val="en-US"/>
-        </w:rPr>
-        <w:br w:type="page"/>
-      </w:r>
-    </w:p>
-    <w:p>
-      <w:bookmarkStart w:id="43" w:name="_Toc192777716"/>
-    </w:p>
-    <w:p>
-      <w:pPr>
-        <w:pStyle w:val="Heading1"/>
-      </w:pPr>
-      <w:bookmarkStart w:id="44" w:name="_Toc222978612"/>
-      <w:bookmarkStart w:id="45" w:name="_Toc476088433"/>
-      <w:r>
-        <w:t xml:space="preserve">Critical </w:t>
-      </w:r>
-      <w:r>
-        <w:t>Evaluation</w:t>
-      </w:r>
       <w:bookmarkEnd w:id="43"/>
       <w:bookmarkEnd w:id="44"/>
-      <w:bookmarkEnd w:id="45"/>
     </w:p>
     <w:p>
       <w:pPr>
@@ -7770,7 +7722,7 @@
     <w:p/>
     <w:p/>
     <w:p>
-      <w:bookmarkStart w:id="46" w:name="_Toc192777717"/>
+      <w:bookmarkStart w:id="45" w:name="_Toc192777717"/>
       <w:r>
         <w:t xml:space="preserve">// look into some debugging ide, or use </w:t>
       </w:r>
@@ -7855,86 +7807,86 @@
       <w:pPr>
         <w:pStyle w:val="Heading1"/>
       </w:pPr>
-      <w:bookmarkStart w:id="47" w:name="_Toc222978613"/>
-      <w:bookmarkStart w:id="48" w:name="_Toc476088434"/>
+      <w:bookmarkStart w:id="46" w:name="_Toc222978613"/>
+      <w:bookmarkStart w:id="47" w:name="_Toc476088434"/>
       <w:r>
         <w:t>Appendices</w:t>
       </w:r>
+      <w:bookmarkEnd w:id="45"/>
       <w:bookmarkEnd w:id="46"/>
       <w:bookmarkEnd w:id="47"/>
+    </w:p>
+    <w:p>
+      <w:pPr>
+        <w:jc w:val="both"/>
+      </w:pPr>
+      <w:r>
+        <w:t>The appendices are for additional content that is useful to support the discussion in the report. It is material that is not necessarily needed in the body of the report, but its inclusion in the appendices makes it easy to access.</w:t>
+      </w:r>
+    </w:p>
+    <w:p>
+      <w:pPr>
+        <w:jc w:val="both"/>
+      </w:pPr>
+    </w:p>
+    <w:p>
+      <w:pPr>
+        <w:jc w:val="both"/>
+      </w:pPr>
+      <w:r>
+        <w:t>For example, if you have developed a Design Specification document as part of a plan-driven approach for the project, then it would be appropriate to include that document as an appendix. In the body of your report you would highlight the most interesting aspects of the design, referring your reader to the full specification for further detail.</w:t>
+      </w:r>
+    </w:p>
+    <w:p>
+      <w:pPr>
+        <w:jc w:val="both"/>
+      </w:pPr>
+    </w:p>
+    <w:p>
+      <w:pPr>
+        <w:jc w:val="both"/>
+      </w:pPr>
+      <w:r>
+        <w:t>If you have taken an agile approach to developing the project, then you may be less likely to have developed a full requirements specification. Perhaps you use stories to keep track of the functionality and the ’future conversations’. It might not be relevant to include all of those in the body of your report. Instead, you might include those in an appendix.</w:t>
+      </w:r>
+    </w:p>
+    <w:p>
+      <w:pPr>
+        <w:jc w:val="both"/>
+      </w:pPr>
+    </w:p>
+    <w:p>
+      <w:pPr>
+        <w:jc w:val="both"/>
+      </w:pPr>
+      <w:r>
+        <w:t>There is a balance to be struck between what is relevant to include in the body of your report and whether additional supporting evidence is appropriate in the appendices. Speak to your supervisor or the module coordinator if you have questions about this.</w:t>
+      </w:r>
+    </w:p>
+    <w:p/>
+    <w:p>
+      <w:pPr>
+        <w:pStyle w:val="AppendixSection"/>
+      </w:pPr>
+      <w:bookmarkStart w:id="48" w:name="_Toc222978614"/>
+      <w:bookmarkStart w:id="49" w:name="_Toc476088435"/>
+      <w:r>
+        <w:t>Thi</w:t>
+      </w:r>
+      <w:r>
+        <w:t>rd</w:t>
+      </w:r>
+      <w:r>
+        <w:t>-</w:t>
+      </w:r>
+      <w:r>
+        <w:t>Party Code</w:t>
+      </w:r>
+      <w:r>
+        <w:t xml:space="preserve"> and Libraries</w:t>
+      </w:r>
       <w:bookmarkEnd w:id="48"/>
-    </w:p>
-    <w:p>
-      <w:pPr>
-        <w:jc w:val="both"/>
-      </w:pPr>
-      <w:r>
-        <w:t>The appendices are for additional content that is useful to support the discussion in the report. It is material that is not necessarily needed in the body of the report, but its inclusion in the appendices makes it easy to access.</w:t>
-      </w:r>
-    </w:p>
-    <w:p>
-      <w:pPr>
-        <w:jc w:val="both"/>
-      </w:pPr>
-    </w:p>
-    <w:p>
-      <w:pPr>
-        <w:jc w:val="both"/>
-      </w:pPr>
-      <w:r>
-        <w:t>For example, if you have developed a Design Specification document as part of a plan-driven approach for the project, then it would be appropriate to include that document as an appendix. In the body of your report you would highlight the most interesting aspects of the design, referring your reader to the full specification for further detail.</w:t>
-      </w:r>
-    </w:p>
-    <w:p>
-      <w:pPr>
-        <w:jc w:val="both"/>
-      </w:pPr>
-    </w:p>
-    <w:p>
-      <w:pPr>
-        <w:jc w:val="both"/>
-      </w:pPr>
-      <w:r>
-        <w:t>If you have taken an agile approach to developing the project, then you may be less likely to have developed a full requirements specification. Perhaps you use stories to keep track of the functionality and the ’future conversations’. It might not be relevant to include all of those in the body of your report. Instead, you might include those in an appendix.</w:t>
-      </w:r>
-    </w:p>
-    <w:p>
-      <w:pPr>
-        <w:jc w:val="both"/>
-      </w:pPr>
-    </w:p>
-    <w:p>
-      <w:pPr>
-        <w:jc w:val="both"/>
-      </w:pPr>
-      <w:r>
-        <w:t>There is a balance to be struck between what is relevant to include in the body of your report and whether additional supporting evidence is appropriate in the appendices. Speak to your supervisor or the module coordinator if you have questions about this.</w:t>
-      </w:r>
-    </w:p>
-    <w:p/>
-    <w:p>
-      <w:pPr>
-        <w:pStyle w:val="AppendixSection"/>
-      </w:pPr>
-      <w:bookmarkStart w:id="49" w:name="_Toc222978614"/>
-      <w:bookmarkStart w:id="50" w:name="_Toc476088435"/>
-      <w:r>
-        <w:t>Thi</w:t>
-      </w:r>
-      <w:r>
-        <w:t>rd</w:t>
-      </w:r>
-      <w:r>
-        <w:t>-</w:t>
-      </w:r>
-      <w:r>
-        <w:t>Party Code</w:t>
-      </w:r>
-      <w:r>
-        <w:t xml:space="preserve"> and Libraries</w:t>
-      </w:r>
       <w:bookmarkEnd w:id="49"/>
-      <w:bookmarkEnd w:id="50"/>
     </w:p>
     <w:p>
       <w:pPr>
@@ -8084,7 +8036,52 @@
     </w:p>
     <w:p/>
     <w:p/>
-    <w:p/>
+    <w:p>
+      <w:r>
+        <w:t xml:space="preserve">From Terrain.js, the </w:t>
+      </w:r>
+      <w:proofErr w:type="spellStart"/>
+      <w:r>
+        <w:t>createQuadrantIndices</w:t>
+      </w:r>
+      <w:proofErr w:type="spellEnd"/>
+      <w:r>
+        <w:t xml:space="preserve"> function. </w:t>
+      </w:r>
+      <w:r>
+        <w:t xml:space="preserve">Answer with 11 </w:t>
+      </w:r>
+      <w:proofErr w:type="spellStart"/>
+      <w:r>
+        <w:t>upvotes</w:t>
+      </w:r>
+      <w:proofErr w:type="spellEnd"/>
+    </w:p>
+    <w:p>
+      <w:bookmarkStart w:id="50" w:name="_GoBack"/>
+      <w:bookmarkEnd w:id="50"/>
+    </w:p>
+    <w:p>
+      <w:r>
+        <w:tab/>
+      </w:r>
+      <w:r>
+        <w:tab/>
+      </w:r>
+    </w:p>
+    <w:p>
+      <w:r>
+        <w:t>Code from: http://stackoverflow.com/questions/5915753/generate-a-plane-with-triangle-strips</w:t>
+      </w:r>
+    </w:p>
+    <w:p>
+      <w:r>
+        <w:tab/>
+      </w:r>
+      <w:r>
+        <w:tab/>
+      </w:r>
+    </w:p>
     <w:p/>
     <w:p>
       <w:pPr>
@@ -8095,6 +8092,7 @@
         </w:rPr>
       </w:pPr>
       <w:r>
+        <w:lastRenderedPageBreak/>
         <w:br w:type="page"/>
       </w:r>
     </w:p>
@@ -8746,7 +8744,7 @@
       <w:rPr>
         <w:noProof/>
       </w:rPr>
-      <w:t>5</w:t>
+      <w:t>20</w:t>
     </w:r>
     <w:r>
       <w:fldChar w:fldCharType="end"/>
@@ -8777,7 +8775,7 @@
         <w:noProof/>
         <w:lang w:val="en-US"/>
       </w:rPr>
-      <w:t>20</w:t>
+      <w:t>21</w:t>
     </w:r>
     <w:r>
       <w:rPr>
@@ -13277,7 +13275,7 @@
 </file>
 
 <file path=customXml/itemProps1.xml><?xml version="1.0" encoding="utf-8"?>
-<ds:datastoreItem xmlns:ds="http://schemas.openxmlformats.org/officeDocument/2006/customXml" ds:itemID="{422B6278-AFDE-4EB8-A02D-52913DD18950}">
+<ds:datastoreItem xmlns:ds="http://schemas.openxmlformats.org/officeDocument/2006/customXml" ds:itemID="{0854E9A3-CADD-4A76-90C3-5145509AA508}">
   <ds:schemaRefs>
     <ds:schemaRef ds:uri="http://schemas.openxmlformats.org/officeDocument/2006/bibliography"/>
   </ds:schemaRefs>

</xml_diff>

<commit_message>
Updating class diagram, renamed program to MainProgram js
</commit_message>
<xml_diff>
--- a/Major Project/Report.docx
+++ b/Major Project/Report.docx
@@ -5994,16 +5994,46 @@
       <w:pPr>
         <w:jc w:val="both"/>
       </w:pPr>
-      <w:r>
-        <w:t xml:space="preserve">// UI screenshots, standard </w:t>
-      </w:r>
+      <w:bookmarkStart w:id="10" w:name="_GoBack"/>
+      <w:bookmarkEnd w:id="10"/>
+    </w:p>
+    <w:p>
+      <w:pPr>
+        <w:jc w:val="both"/>
+      </w:pPr>
       <w:proofErr w:type="gramStart"/>
       <w:r>
-        <w:t>setup(</w:t>
+        <w:t>standard</w:t>
       </w:r>
       <w:proofErr w:type="gramEnd"/>
       <w:r>
-        <w:t>) and render()</w:t>
+        <w:t xml:space="preserve"> setup() and render()</w:t>
+      </w:r>
+    </w:p>
+    <w:p>
+      <w:pPr>
+        <w:jc w:val="both"/>
+      </w:pPr>
+    </w:p>
+    <w:p>
+      <w:pPr>
+        <w:jc w:val="both"/>
+      </w:pPr>
+      <w:r>
+        <w:t>DAILY 15 minute design sprint plan, retrospective?</w:t>
+      </w:r>
+    </w:p>
+    <w:p>
+      <w:pPr>
+        <w:jc w:val="both"/>
+      </w:pPr>
+    </w:p>
+    <w:p>
+      <w:pPr>
+        <w:jc w:val="both"/>
+      </w:pPr>
+      <w:r>
+        <w:t xml:space="preserve">// UI screenshots, </w:t>
       </w:r>
     </w:p>
     <w:p>
@@ -6079,14 +6109,14 @@
       <w:pPr>
         <w:pStyle w:val="Heading2"/>
       </w:pPr>
-      <w:bookmarkStart w:id="10" w:name="_Toc222978597"/>
-      <w:bookmarkStart w:id="11" w:name="_Toc476088418"/>
-      <w:bookmarkStart w:id="12" w:name="_Toc192777708"/>
+      <w:bookmarkStart w:id="11" w:name="_Toc222978597"/>
+      <w:bookmarkStart w:id="12" w:name="_Toc476088418"/>
+      <w:bookmarkStart w:id="13" w:name="_Toc192777708"/>
       <w:r>
         <w:t>Overall Architecture</w:t>
       </w:r>
-      <w:bookmarkEnd w:id="10"/>
       <w:bookmarkEnd w:id="11"/>
+      <w:bookmarkEnd w:id="12"/>
     </w:p>
     <w:p>
       <w:r>
@@ -6097,13 +6127,13 @@
       <w:pPr>
         <w:pStyle w:val="Heading2"/>
       </w:pPr>
-      <w:bookmarkStart w:id="13" w:name="_Toc222978598"/>
-      <w:bookmarkStart w:id="14" w:name="_Toc476088419"/>
+      <w:bookmarkStart w:id="14" w:name="_Toc222978598"/>
+      <w:bookmarkStart w:id="15" w:name="_Toc476088419"/>
       <w:r>
         <w:t>Detailed Design</w:t>
       </w:r>
-      <w:bookmarkEnd w:id="13"/>
       <w:bookmarkEnd w:id="14"/>
+      <w:bookmarkEnd w:id="15"/>
       <w:r>
         <w:t xml:space="preserve"> </w:t>
       </w:r>
@@ -6117,18 +6147,15 @@
       <w:pPr>
         <w:pStyle w:val="Heading3"/>
       </w:pPr>
-      <w:bookmarkStart w:id="15" w:name="_Toc222978599"/>
-      <w:bookmarkStart w:id="16" w:name="_Toc476088420"/>
+      <w:bookmarkStart w:id="16" w:name="_Toc222978599"/>
+      <w:bookmarkStart w:id="17" w:name="_Toc476088420"/>
       <w:r>
         <w:t>Even More Detail</w:t>
       </w:r>
-      <w:bookmarkEnd w:id="15"/>
       <w:bookmarkEnd w:id="16"/>
-    </w:p>
-    <w:p>
-      <w:bookmarkStart w:id="17" w:name="_GoBack"/>
       <w:bookmarkEnd w:id="17"/>
     </w:p>
+    <w:p/>
     <w:p>
       <w:pPr>
         <w:pStyle w:val="Heading2"/>
@@ -6184,7 +6211,7 @@
         <w:lastRenderedPageBreak/>
         <w:t>Implementation</w:t>
       </w:r>
-      <w:bookmarkEnd w:id="12"/>
+      <w:bookmarkEnd w:id="13"/>
       <w:bookmarkEnd w:id="22"/>
       <w:bookmarkEnd w:id="23"/>
     </w:p>
@@ -13384,7 +13411,7 @@
 </file>
 
 <file path=customXml/itemProps1.xml><?xml version="1.0" encoding="utf-8"?>
-<ds:datastoreItem xmlns:ds="http://schemas.openxmlformats.org/officeDocument/2006/customXml" ds:itemID="{E5B15B10-F377-4C32-BA4C-131D6D374A54}">
+<ds:datastoreItem xmlns:ds="http://schemas.openxmlformats.org/officeDocument/2006/customXml" ds:itemID="{27DC937B-7212-4821-84BA-2F4480293D84}">
   <ds:schemaRefs>
     <ds:schemaRef ds:uri="http://schemas.openxmlformats.org/officeDocument/2006/bibliography"/>
   </ds:schemaRefs>

</xml_diff>